<commit_message>
Added a description about Bayes and Logistic Regression to the report
</commit_message>
<xml_diff>
--- a/ir-2016-1-report-11.docx
+++ b/ir-2016-1-report-11.docx
@@ -1,10 +1,10 @@
 
 <file path=word/document.xml><?xml version="1.0" encoding="utf-8"?>
-<w:document xmlns:wpc="http://schemas.microsoft.com/office/word/2010/wordprocessingCanvas" xmlns:mo="http://schemas.microsoft.com/office/mac/office/2008/main" xmlns:mc="http://schemas.openxmlformats.org/markup-compatibility/2006" xmlns:mv="urn:schemas-microsoft-com:mac:vml" xmlns:o="urn:schemas-microsoft-com:office:office" xmlns:r="http://schemas.openxmlformats.org/officeDocument/2006/relationships" xmlns:m="http://schemas.openxmlformats.org/officeDocument/2006/math" xmlns:v="urn:schemas-microsoft-com:vml" xmlns:wp14="http://schemas.microsoft.com/office/word/2010/wordprocessingDrawing" xmlns:wp="http://schemas.openxmlformats.org/drawingml/2006/wordprocessingDrawing" xmlns:w10="urn:schemas-microsoft-com:office:word" xmlns:w="http://schemas.openxmlformats.org/wordprocessingml/2006/main" xmlns:w14="http://schemas.microsoft.com/office/word/2010/wordml" xmlns:w15="http://schemas.microsoft.com/office/word/2012/wordml" xmlns:wpg="http://schemas.microsoft.com/office/word/2010/wordprocessingGroup" xmlns:wpi="http://schemas.microsoft.com/office/word/2010/wordprocessingInk" xmlns:wne="http://schemas.microsoft.com/office/word/2006/wordml" xmlns:wps="http://schemas.microsoft.com/office/word/2010/wordprocessingShape" mc:Ignorable="w14 w15 wp14">
+<w:document xmlns:wpc="http://schemas.microsoft.com/office/word/2010/wordprocessingCanvas" xmlns:mc="http://schemas.openxmlformats.org/markup-compatibility/2006" xmlns:o="urn:schemas-microsoft-com:office:office" xmlns:r="http://schemas.openxmlformats.org/officeDocument/2006/relationships" xmlns:m="http://schemas.openxmlformats.org/officeDocument/2006/math" xmlns:v="urn:schemas-microsoft-com:vml" xmlns:wp14="http://schemas.microsoft.com/office/word/2010/wordprocessingDrawing" xmlns:wp="http://schemas.openxmlformats.org/drawingml/2006/wordprocessingDrawing" xmlns:w10="urn:schemas-microsoft-com:office:word" xmlns:w="http://schemas.openxmlformats.org/wordprocessingml/2006/main" xmlns:w14="http://schemas.microsoft.com/office/word/2010/wordml" xmlns:wpg="http://schemas.microsoft.com/office/word/2010/wordprocessingGroup" xmlns:wpi="http://schemas.microsoft.com/office/word/2010/wordprocessingInk" xmlns:wne="http://schemas.microsoft.com/office/word/2006/wordml" xmlns:wps="http://schemas.microsoft.com/office/word/2010/wordprocessingShape" mc:Ignorable="w14 wp14">
   <w:body>
     <w:p>
       <w:pPr>
-        <w:pStyle w:val="Title"/>
+        <w:pStyle w:val="Titel"/>
         <w:rPr>
           <w:lang w:val="en-US"/>
         </w:rPr>
@@ -51,7 +51,7 @@
     </w:p>
     <w:p>
       <w:pPr>
-        <w:pStyle w:val="Heading1"/>
+        <w:pStyle w:val="berschrift1"/>
         <w:rPr>
           <w:lang w:val="en-US"/>
         </w:rPr>
@@ -62,8 +62,6 @@
         </w:rPr>
         <w:t>Installation</w:t>
       </w:r>
-      <w:bookmarkStart w:id="0" w:name="_GoBack"/>
-      <w:bookmarkEnd w:id="0"/>
     </w:p>
     <w:p>
       <w:pPr>
@@ -87,7 +85,7 @@
     </w:p>
     <w:p>
       <w:pPr>
-        <w:pStyle w:val="Heading1"/>
+        <w:pStyle w:val="berschrift1"/>
         <w:rPr>
           <w:lang w:val="en-US"/>
         </w:rPr>
@@ -197,7 +195,7 @@
     </w:p>
     <w:p>
       <w:pPr>
-        <w:pStyle w:val="HTMLPreformatted"/>
+        <w:pStyle w:val="HTMLVorformatiert"/>
         <w:shd w:val="clear" w:color="auto" w:fill="2B2B2B"/>
         <w:rPr>
           <w:rFonts w:ascii="Menlo" w:hAnsi="Menlo" w:cs="Menlo"/>
@@ -1117,7 +1115,7 @@
       </w:r>
       <w:r>
         <w:rPr>
-          <w:rStyle w:val="FootnoteReference"/>
+          <w:rStyle w:val="Funotenzeichen"/>
           <w:lang w:val="en-US"/>
         </w:rPr>
         <w:footnoteReference w:id="1"/>
@@ -1258,7 +1256,7 @@
     </w:p>
     <w:p>
       <w:pPr>
-        <w:pStyle w:val="HTMLPreformatted"/>
+        <w:pStyle w:val="HTMLVorformatiert"/>
         <w:shd w:val="clear" w:color="auto" w:fill="2B2B2B"/>
         <w:rPr>
           <w:rFonts w:ascii="Menlo" w:hAnsi="Menlo" w:cs="Menlo"/>
@@ -1469,16 +1467,6 @@
           <w:lang w:val="en-US"/>
         </w:rPr>
         <w:br/>
-      </w:r>
-      <w:r>
-        <w:rPr>
-          <w:rFonts w:ascii="Menlo" w:hAnsi="Menlo" w:cs="Menlo"/>
-          <w:color w:val="808080"/>
-          <w:sz w:val="18"/>
-          <w:szCs w:val="18"/>
-          <w:lang w:val="en-US"/>
-        </w:rPr>
-        <w:lastRenderedPageBreak/>
         <w:t xml:space="preserve">  //"market",    // -&gt; 35931,</w:t>
       </w:r>
       <w:r>
@@ -1531,6 +1519,16 @@
           <w:lang w:val="en-US"/>
         </w:rPr>
         <w:br/>
+      </w:r>
+      <w:r>
+        <w:rPr>
+          <w:rFonts w:ascii="Menlo" w:hAnsi="Menlo" w:cs="Menlo"/>
+          <w:color w:val="808080"/>
+          <w:sz w:val="18"/>
+          <w:szCs w:val="18"/>
+          <w:lang w:val="en-US"/>
+        </w:rPr>
+        <w:lastRenderedPageBreak/>
         <w:t xml:space="preserve">  </w:t>
       </w:r>
       <w:r>
@@ -1635,7 +1633,7 @@
     </w:p>
     <w:tbl>
       <w:tblPr>
-        <w:tblStyle w:val="TableGrid"/>
+        <w:tblStyle w:val="Tabellenraster"/>
         <w:tblW w:w="0" w:type="auto"/>
         <w:tblLook w:val="04A0" w:firstRow="1" w:lastRow="0" w:firstColumn="1" w:lastColumn="0" w:noHBand="0" w:noVBand="1"/>
       </w:tblPr>
@@ -1876,24 +1874,729 @@
     </w:p>
     <w:p>
       <w:pPr>
-        <w:rPr>
-          <w:lang w:val="en-US"/>
-        </w:rPr>
-      </w:pPr>
-    </w:p>
-    <w:p>
-      <w:pPr>
-        <w:rPr>
-          <w:lang w:val="en-US"/>
-        </w:rPr>
-      </w:pPr>
-    </w:p>
-    <w:p>
-      <w:pPr>
-        <w:rPr>
-          <w:lang w:val="en-US"/>
-        </w:rPr>
-      </w:pPr>
+        <w:pStyle w:val="berschrift1"/>
+        <w:rPr>
+          <w:lang w:val="en-US"/>
+        </w:rPr>
+      </w:pPr>
+      <w:r>
+        <w:rPr>
+          <w:lang w:val="en-US"/>
+        </w:rPr>
+        <w:t>Naïve Bayes Classifier</w:t>
+      </w:r>
+    </w:p>
+    <w:p>
+      <w:pPr>
+        <w:rPr>
+          <w:lang w:val="en-US"/>
+        </w:rPr>
+      </w:pPr>
+      <w:r>
+        <w:rPr>
+          <w:lang w:val="en-US"/>
+        </w:rPr>
+        <w:t xml:space="preserve">Our first approach of Naïve Bayes Classifier </w:t>
+      </w:r>
+      <w:r>
+        <w:rPr>
+          <w:lang w:val="en-US"/>
+        </w:rPr>
+        <w:t xml:space="preserve">was </w:t>
+      </w:r>
+      <w:r>
+        <w:rPr>
+          <w:lang w:val="en-US"/>
+        </w:rPr>
+        <w:t xml:space="preserve">based on simply precomputing class probabilities P(c) as well as conditional word probabilities P(w|c) for each class (and term). </w:t>
+      </w:r>
+    </w:p>
+    <w:p>
+      <w:pPr>
+        <w:rPr>
+          <w:lang w:val="en-US"/>
+        </w:rPr>
+      </w:pPr>
+    </w:p>
+    <w:p>
+      <w:pPr>
+        <w:rPr>
+          <w:lang w:val="en-US"/>
+        </w:rPr>
+      </w:pPr>
+      <w:r>
+        <w:rPr>
+          <w:lang w:val="en-US"/>
+        </w:rPr>
+        <w:t xml:space="preserve">We decided to implement a one-vs-all approach where we learn for each topic a classifier that can be applied to unseen documents to decide whether it contains that topic or not. </w:t>
+      </w:r>
+      <w:r>
+        <w:rPr>
+          <w:lang w:val="en-US"/>
+        </w:rPr>
+        <w:t xml:space="preserve">In order to achieve this goal we had to also precompute </w:t>
+      </w:r>
+      <w:r>
+        <w:rPr>
+          <w:lang w:val="en-US"/>
+        </w:rPr>
+        <w:t xml:space="preserve">P(w|not c) and P(not c). </w:t>
+      </w:r>
+      <w:r>
+        <w:rPr>
+          <w:lang w:val="en-US"/>
+        </w:rPr>
+        <w:t xml:space="preserve">Applying this training step to the whole training set containing </w:t>
+      </w:r>
+      <w:r>
+        <w:rPr>
+          <w:lang w:val="en-US"/>
+        </w:rPr>
+        <w:t>50’000 documents</w:t>
+      </w:r>
+      <w:r>
+        <w:rPr>
+          <w:lang w:val="en-US"/>
+        </w:rPr>
+        <w:t xml:space="preserve"> (</w:t>
+      </w:r>
+      <w:r>
+        <w:rPr>
+          <w:lang w:val="en-US"/>
+        </w:rPr>
+        <w:t>124698</w:t>
+      </w:r>
+      <w:r>
+        <w:rPr>
+          <w:lang w:val="en-US"/>
+        </w:rPr>
+        <w:t xml:space="preserve"> terms / 696 cateories)</w:t>
+      </w:r>
+      <w:r>
+        <w:rPr>
+          <w:lang w:val="en-US"/>
+        </w:rPr>
+        <w:t xml:space="preserve"> leaded to heap problems.</w:t>
+      </w:r>
+      <w:r>
+        <w:rPr>
+          <w:lang w:val="en-US"/>
+        </w:rPr>
+        <w:t xml:space="preserve"> </w:t>
+      </w:r>
+    </w:p>
+    <w:p>
+      <w:pPr>
+        <w:rPr>
+          <w:lang w:val="en-US"/>
+        </w:rPr>
+      </w:pPr>
+    </w:p>
+    <w:p>
+      <w:pPr>
+        <w:rPr>
+          <w:lang w:val="en-US"/>
+        </w:rPr>
+      </w:pPr>
+      <w:r>
+        <w:rPr>
+          <w:lang w:val="en-US"/>
+        </w:rPr>
+        <w:t xml:space="preserve">In order to reduce </w:t>
+      </w:r>
+      <w:r>
+        <w:rPr>
+          <w:lang w:val="en-US"/>
+        </w:rPr>
+        <w:t xml:space="preserve">the </w:t>
+      </w:r>
+      <w:r>
+        <w:rPr>
+          <w:lang w:val="en-US"/>
+        </w:rPr>
+        <w:t xml:space="preserve">needed </w:t>
+      </w:r>
+      <w:r>
+        <w:rPr>
+          <w:lang w:val="en-US"/>
+        </w:rPr>
+        <w:t>heap space we intr</w:t>
+      </w:r>
+      <w:r>
+        <w:rPr>
+          <w:lang w:val="en-US"/>
+        </w:rPr>
+        <w:t>oduced a smarter way of preprocessing</w:t>
+      </w:r>
+      <w:r>
+        <w:rPr>
+          <w:lang w:val="en-US"/>
+        </w:rPr>
+        <w:t xml:space="preserve">. Instead of </w:t>
+      </w:r>
+      <w:r>
+        <w:rPr>
+          <w:lang w:val="en-US"/>
+        </w:rPr>
+        <w:t>computing</w:t>
+      </w:r>
+      <w:r>
+        <w:rPr>
+          <w:lang w:val="en-US"/>
+        </w:rPr>
+        <w:t xml:space="preserve"> all the </w:t>
+      </w:r>
+      <w:r>
+        <w:rPr>
+          <w:lang w:val="en-US"/>
+        </w:rPr>
+        <w:t xml:space="preserve">conditional word probabilities we only determine </w:t>
+      </w:r>
+      <w:r>
+        <w:rPr>
+          <w:lang w:val="en-US"/>
+        </w:rPr>
+        <w:t>the term</w:t>
+      </w:r>
+      <w:r>
+        <w:rPr>
+          <w:lang w:val="en-US"/>
+        </w:rPr>
+        <w:t xml:space="preserve"> </w:t>
+      </w:r>
+      <w:r>
+        <w:rPr>
+          <w:lang w:val="en-US"/>
+        </w:rPr>
+        <w:t>frequenc</w:t>
+      </w:r>
+      <w:r>
+        <w:rPr>
+          <w:lang w:val="en-US"/>
+        </w:rPr>
+        <w:t xml:space="preserve">ies for each document and </w:t>
+      </w:r>
+      <w:r>
+        <w:rPr>
+          <w:lang w:val="en-US"/>
+        </w:rPr>
+        <w:t xml:space="preserve">in addition </w:t>
+      </w:r>
+      <w:r>
+        <w:rPr>
+          <w:lang w:val="en-US"/>
+        </w:rPr>
+        <w:t xml:space="preserve">for each category a list of documents </w:t>
+      </w:r>
+      <w:r>
+        <w:rPr>
+          <w:lang w:val="en-US"/>
+        </w:rPr>
+        <w:t>belonging to this category</w:t>
+      </w:r>
+      <w:r>
+        <w:rPr>
+          <w:lang w:val="en-US"/>
+        </w:rPr>
+        <w:t xml:space="preserve"> (both stored in normal Scala Maps)</w:t>
+      </w:r>
+      <w:r>
+        <w:rPr>
+          <w:lang w:val="en-US"/>
+        </w:rPr>
+        <w:t xml:space="preserve">. </w:t>
+      </w:r>
+      <w:r>
+        <w:rPr>
+          <w:lang w:val="en-US"/>
+        </w:rPr>
+        <w:t>While labeling unseen documents we then on the fly compute the conditional word probabilities based on this inform</w:t>
+      </w:r>
+      <w:r>
+        <w:rPr>
+          <w:lang w:val="en-US"/>
+        </w:rPr>
+        <w:t xml:space="preserve">ation. </w:t>
+      </w:r>
+      <w:r>
+        <w:rPr>
+          <w:lang w:val="en-US"/>
+        </w:rPr>
+        <w:t xml:space="preserve">With this approach we have a slightly slower process of labeling new documents but on the other hand </w:t>
+      </w:r>
+      <w:r>
+        <w:rPr>
+          <w:lang w:val="en-US"/>
+        </w:rPr>
+        <w:t>have the advantage of not</w:t>
+      </w:r>
+      <w:r>
+        <w:rPr>
+          <w:lang w:val="en-US"/>
+        </w:rPr>
+        <w:t xml:space="preserve"> run</w:t>
+      </w:r>
+      <w:r>
+        <w:rPr>
+          <w:lang w:val="en-US"/>
+        </w:rPr>
+        <w:t>ning</w:t>
+      </w:r>
+      <w:r>
+        <w:rPr>
+          <w:lang w:val="en-US"/>
+        </w:rPr>
+        <w:t xml:space="preserve"> into heap problems while keeping everything in memory. </w:t>
+      </w:r>
+      <w:r>
+        <w:rPr>
+          <w:lang w:val="en-US"/>
+        </w:rPr>
+        <w:t xml:space="preserve">In order </w:t>
+      </w:r>
+      <w:r>
+        <w:rPr>
+          <w:lang w:val="en-US"/>
+        </w:rPr>
+        <w:t>to come around problems with zero probabilities we applied the Laplace Smoothing.</w:t>
+      </w:r>
+    </w:p>
+    <w:p>
+      <w:pPr>
+        <w:rPr>
+          <w:lang w:val="en-US"/>
+        </w:rPr>
+      </w:pPr>
+    </w:p>
+    <w:p>
+      <w:pPr>
+        <w:rPr>
+          <w:lang w:val="en-US"/>
+        </w:rPr>
+      </w:pPr>
+      <w:r>
+        <w:rPr>
+          <w:lang w:val="en-US"/>
+        </w:rPr>
+        <w:t xml:space="preserve">Applying our Naïve </w:t>
+      </w:r>
+      <w:r>
+        <w:rPr>
+          <w:lang w:val="en-US"/>
+        </w:rPr>
+        <w:t>Bayes Classifier for all the training documents resulted in the following averaged precision, recall and F1 score:</w:t>
+      </w:r>
+    </w:p>
+    <w:p>
+      <w:pPr>
+        <w:rPr>
+          <w:lang w:val="en-US"/>
+        </w:rPr>
+      </w:pPr>
+    </w:p>
+    <w:p>
+      <w:pPr>
+        <w:rPr>
+          <w:lang w:val="en-US"/>
+        </w:rPr>
+      </w:pPr>
+      <w:r>
+        <w:rPr>
+          <w:lang w:val="en-US"/>
+        </w:rPr>
+        <w:t>Precision</w:t>
+      </w:r>
+      <w:r>
+        <w:rPr>
+          <w:lang w:val="en-US"/>
+        </w:rPr>
+        <w:t>: 0.6947626720108807</w:t>
+      </w:r>
+    </w:p>
+    <w:p>
+      <w:pPr>
+        <w:rPr>
+          <w:lang w:val="en-US"/>
+        </w:rPr>
+      </w:pPr>
+      <w:r>
+        <w:rPr>
+          <w:lang w:val="en-US"/>
+        </w:rPr>
+        <w:t>Recall</w:t>
+      </w:r>
+      <w:r>
+        <w:rPr>
+          <w:lang w:val="en-US"/>
+        </w:rPr>
+        <w:t>: 0.675971500225758</w:t>
+      </w:r>
+    </w:p>
+    <w:p>
+      <w:pPr>
+        <w:rPr>
+          <w:lang w:val="en-US"/>
+        </w:rPr>
+      </w:pPr>
+      <w:r>
+        <w:rPr>
+          <w:lang w:val="en-US"/>
+        </w:rPr>
+        <w:t>F1</w:t>
+      </w:r>
+      <w:r>
+        <w:rPr>
+          <w:lang w:val="en-US"/>
+        </w:rPr>
+        <w:t>: 0.6464305694437176</w:t>
+      </w:r>
+    </w:p>
+    <w:p>
+      <w:pPr>
+        <w:rPr>
+          <w:lang w:val="en-US"/>
+        </w:rPr>
+      </w:pPr>
+    </w:p>
+    <w:p>
+      <w:pPr>
+        <w:rPr>
+          <w:lang w:val="en-US"/>
+        </w:rPr>
+      </w:pPr>
+      <w:r>
+        <w:rPr>
+          <w:lang w:val="en-US"/>
+        </w:rPr>
+        <w:t xml:space="preserve">In addition we tested the impact of applying an additional filter step and removing all the terms with a </w:t>
+      </w:r>
+      <w:r>
+        <w:rPr>
+          <w:lang w:val="en-US"/>
+        </w:rPr>
+        <w:t xml:space="preserve">collection </w:t>
+      </w:r>
+      <w:r>
+        <w:rPr>
+          <w:lang w:val="en-US"/>
+        </w:rPr>
+        <w:t xml:space="preserve">frequency </w:t>
+      </w:r>
+      <w:r>
+        <w:rPr>
+          <w:lang w:val="en-US"/>
+        </w:rPr>
+        <w:t>s</w:t>
+      </w:r>
+      <w:r>
+        <w:rPr>
+          <w:lang w:val="en-US"/>
+        </w:rPr>
+        <w:t>maller than 5</w:t>
+      </w:r>
+      <w:r>
+        <w:rPr>
+          <w:lang w:val="en-US"/>
+        </w:rPr>
+        <w:t xml:space="preserve">. Because of a resulting lower F1 score we </w:t>
+      </w:r>
+      <w:r>
+        <w:rPr>
+          <w:lang w:val="en-US"/>
+        </w:rPr>
+        <w:t>removed</w:t>
+      </w:r>
+      <w:r>
+        <w:rPr>
+          <w:lang w:val="en-US"/>
+        </w:rPr>
+        <w:t xml:space="preserve"> this filter step in the final solution</w:t>
+      </w:r>
+      <w:r>
+        <w:rPr>
+          <w:lang w:val="en-US"/>
+        </w:rPr>
+        <w:t>.</w:t>
+      </w:r>
+    </w:p>
+    <w:p>
+      <w:pPr>
+        <w:rPr>
+          <w:lang w:val="en-US"/>
+        </w:rPr>
+      </w:pPr>
+    </w:p>
+    <w:p>
+      <w:pPr>
+        <w:pStyle w:val="berschrift1"/>
+        <w:rPr>
+          <w:lang w:val="en-US"/>
+        </w:rPr>
+      </w:pPr>
+      <w:r>
+        <w:rPr>
+          <w:lang w:val="en-US"/>
+        </w:rPr>
+        <w:lastRenderedPageBreak/>
+        <w:t>Logistic Regression</w:t>
+      </w:r>
+      <w:r>
+        <w:rPr>
+          <w:lang w:val="en-US"/>
+        </w:rPr>
+        <w:t xml:space="preserve"> Classifier</w:t>
+      </w:r>
+    </w:p>
+    <w:p>
+      <w:pPr>
+        <w:rPr>
+          <w:lang w:val="en-US"/>
+        </w:rPr>
+      </w:pPr>
+      <w:r>
+        <w:rPr>
+          <w:lang w:val="en-US"/>
+        </w:rPr>
+        <w:t xml:space="preserve">For the </w:t>
+      </w:r>
+      <w:r>
+        <w:rPr>
+          <w:lang w:val="en-US"/>
+        </w:rPr>
+        <w:t xml:space="preserve">Logistic Regression Classifier we </w:t>
+      </w:r>
+      <w:r>
+        <w:rPr>
+          <w:lang w:val="en-US"/>
+        </w:rPr>
+        <w:t xml:space="preserve">introduced a more efficient a way of keeping the information about the term-frequencies for each document by introducing a new class (RCVDataSet) which stores the </w:t>
+      </w:r>
+      <w:r>
+        <w:rPr>
+          <w:lang w:val="en-US"/>
+        </w:rPr>
+        <w:t>term-frequencies as Vectors (Class DenseVector of breeze).</w:t>
+      </w:r>
+    </w:p>
+    <w:p>
+      <w:pPr>
+        <w:rPr>
+          <w:lang w:val="en-US"/>
+        </w:rPr>
+      </w:pPr>
+    </w:p>
+    <w:p>
+      <w:pPr>
+        <w:rPr>
+          <w:lang w:val="en-US"/>
+        </w:rPr>
+      </w:pPr>
+      <w:r>
+        <w:rPr>
+          <w:lang w:val="en-US"/>
+        </w:rPr>
+        <w:t>Our Logistic Regression Classifier is an implementation of gradient descent logistic regression mentioned in the lecture slides.</w:t>
+      </w:r>
+      <w:r>
+        <w:rPr>
+          <w:lang w:val="en-US"/>
+        </w:rPr>
+        <w:t xml:space="preserve"> For every class we train a </w:t>
+      </w:r>
+      <w:r>
+        <w:rPr>
+          <w:lang w:val="en-US"/>
+        </w:rPr>
+        <w:t xml:space="preserve">one-vs-all </w:t>
+      </w:r>
+      <w:r>
+        <w:rPr>
+          <w:lang w:val="en-US"/>
+        </w:rPr>
+        <w:t>classifier by</w:t>
+      </w:r>
+      <w:r>
+        <w:rPr>
+          <w:lang w:val="en-US"/>
+        </w:rPr>
+        <w:t xml:space="preserve"> randomly picking one data point from the training set in each round and </w:t>
+      </w:r>
+      <w:r>
+        <w:rPr>
+          <w:lang w:val="en-US"/>
+        </w:rPr>
+        <w:t>applying a gradient step</w:t>
+      </w:r>
+      <w:r>
+        <w:rPr>
+          <w:lang w:val="en-US"/>
+        </w:rPr>
+        <w:t>.</w:t>
+      </w:r>
+      <w:r>
+        <w:rPr>
+          <w:lang w:val="en-US"/>
+        </w:rPr>
+        <w:t xml:space="preserve"> For this gradient step we used the squared loss instead of the log likelihood as mentioned in the lecture slides.</w:t>
+      </w:r>
+    </w:p>
+    <w:p>
+      <w:pPr>
+        <w:rPr>
+          <w:lang w:val="en-US"/>
+        </w:rPr>
+      </w:pPr>
+    </w:p>
+    <w:p>
+      <w:pPr>
+        <w:rPr>
+          <w:lang w:val="en-US"/>
+        </w:rPr>
+      </w:pPr>
+      <w:r>
+        <w:rPr>
+          <w:lang w:val="en-US"/>
+        </w:rPr>
+        <w:t>Applying 10’000 iterations over 20 training rounds with a learning rate of 0.005 leaded to the following average precision, recall and F1 score:</w:t>
+      </w:r>
+    </w:p>
+    <w:p>
+      <w:pPr>
+        <w:rPr>
+          <w:lang w:val="en-US"/>
+        </w:rPr>
+      </w:pPr>
+    </w:p>
+    <w:p>
+      <w:pPr>
+        <w:rPr>
+          <w:lang w:val="en-US"/>
+        </w:rPr>
+      </w:pPr>
+      <w:r>
+        <w:rPr>
+          <w:lang w:val="en-US"/>
+        </w:rPr>
+        <w:t>Precision</w:t>
+      </w:r>
+      <w:r>
+        <w:rPr>
+          <w:lang w:val="en-US"/>
+        </w:rPr>
+        <w:t>: 0.8751904761904755</w:t>
+      </w:r>
+    </w:p>
+    <w:p>
+      <w:pPr>
+        <w:rPr>
+          <w:lang w:val="en-US"/>
+        </w:rPr>
+      </w:pPr>
+      <w:r>
+        <w:rPr>
+          <w:lang w:val="en-US"/>
+        </w:rPr>
+        <w:t>Recall</w:t>
+      </w:r>
+      <w:r>
+        <w:rPr>
+          <w:lang w:val="en-US"/>
+        </w:rPr>
+        <w:t>: 0.4326508944272101</w:t>
+      </w:r>
+    </w:p>
+    <w:p>
+      <w:pPr>
+        <w:rPr>
+          <w:lang w:val="en-US"/>
+        </w:rPr>
+      </w:pPr>
+      <w:r>
+        <w:rPr>
+          <w:lang w:val="en-US"/>
+        </w:rPr>
+        <w:t>F1</w:t>
+      </w:r>
+      <w:r>
+        <w:rPr>
+          <w:lang w:val="en-US"/>
+        </w:rPr>
+        <w:t>: 0.5426678964740116</w:t>
+      </w:r>
+    </w:p>
+    <w:p>
+      <w:pPr>
+        <w:rPr>
+          <w:lang w:val="en-US"/>
+        </w:rPr>
+      </w:pPr>
+    </w:p>
+    <w:p>
+      <w:pPr>
+        <w:rPr>
+          <w:lang w:val="en-US"/>
+        </w:rPr>
+      </w:pPr>
+      <w:r>
+        <w:rPr>
+          <w:lang w:val="en-US"/>
+        </w:rPr>
+        <w:t xml:space="preserve">In order to </w:t>
+      </w:r>
+      <w:r>
+        <w:rPr>
+          <w:lang w:val="en-US"/>
+        </w:rPr>
+        <w:t xml:space="preserve">improve this result we tried to apply </w:t>
+      </w:r>
+      <w:r>
+        <w:rPr>
+          <w:lang w:val="en-US"/>
+        </w:rPr>
+        <w:t>the hint for imbalanced classes given in the project description. But this didn’t increase F1 score.</w:t>
+      </w:r>
+      <w:bookmarkStart w:id="0" w:name="_GoBack"/>
+      <w:bookmarkEnd w:id="0"/>
+    </w:p>
+    <w:p>
+      <w:pPr>
+        <w:rPr>
+          <w:lang w:val="en-US"/>
+        </w:rPr>
+      </w:pPr>
+    </w:p>
+    <w:p>
+      <w:pPr>
+        <w:pStyle w:val="berschrift1"/>
+        <w:rPr>
+          <w:lang w:val="en-US"/>
+        </w:rPr>
+      </w:pPr>
+      <w:r>
+        <w:rPr>
+          <w:lang w:val="en-US"/>
+        </w:rPr>
+        <w:t>SVM</w:t>
+      </w:r>
+      <w:r>
+        <w:rPr>
+          <w:lang w:val="en-US"/>
+        </w:rPr>
+        <w:t xml:space="preserve"> Classifier</w:t>
+      </w:r>
+    </w:p>
+    <w:p>
+      <w:pPr>
+        <w:rPr>
+          <w:lang w:val="en-US"/>
+        </w:rPr>
+      </w:pPr>
+      <w:r>
+        <w:rPr>
+          <w:lang w:val="en-US"/>
+        </w:rPr>
+        <w:t>TODO</w:t>
+      </w:r>
     </w:p>
     <w:sectPr>
       <w:pgSz w:w="11900" w:h="16840"/>
@@ -1906,7 +2609,7 @@
 </file>
 
 <file path=word/endnotes.xml><?xml version="1.0" encoding="utf-8"?>
-<w:endnotes xmlns:wpc="http://schemas.microsoft.com/office/word/2010/wordprocessingCanvas" xmlns:mo="http://schemas.microsoft.com/office/mac/office/2008/main" xmlns:mc="http://schemas.openxmlformats.org/markup-compatibility/2006" xmlns:mv="urn:schemas-microsoft-com:mac:vml" xmlns:o="urn:schemas-microsoft-com:office:office" xmlns:r="http://schemas.openxmlformats.org/officeDocument/2006/relationships" xmlns:m="http://schemas.openxmlformats.org/officeDocument/2006/math" xmlns:v="urn:schemas-microsoft-com:vml" xmlns:wp14="http://schemas.microsoft.com/office/word/2010/wordprocessingDrawing" xmlns:wp="http://schemas.openxmlformats.org/drawingml/2006/wordprocessingDrawing" xmlns:w10="urn:schemas-microsoft-com:office:word" xmlns:w="http://schemas.openxmlformats.org/wordprocessingml/2006/main" xmlns:w14="http://schemas.microsoft.com/office/word/2010/wordml" xmlns:w15="http://schemas.microsoft.com/office/word/2012/wordml" xmlns:wpg="http://schemas.microsoft.com/office/word/2010/wordprocessingGroup" xmlns:wpi="http://schemas.microsoft.com/office/word/2010/wordprocessingInk" xmlns:wne="http://schemas.microsoft.com/office/word/2006/wordml" xmlns:wps="http://schemas.microsoft.com/office/word/2010/wordprocessingShape" mc:Ignorable="w14 w15 wp14">
+<w:endnotes xmlns:wpc="http://schemas.microsoft.com/office/word/2010/wordprocessingCanvas" xmlns:mc="http://schemas.openxmlformats.org/markup-compatibility/2006" xmlns:o="urn:schemas-microsoft-com:office:office" xmlns:r="http://schemas.openxmlformats.org/officeDocument/2006/relationships" xmlns:m="http://schemas.openxmlformats.org/officeDocument/2006/math" xmlns:v="urn:schemas-microsoft-com:vml" xmlns:wp14="http://schemas.microsoft.com/office/word/2010/wordprocessingDrawing" xmlns:wp="http://schemas.openxmlformats.org/drawingml/2006/wordprocessingDrawing" xmlns:w10="urn:schemas-microsoft-com:office:word" xmlns:w="http://schemas.openxmlformats.org/wordprocessingml/2006/main" xmlns:w14="http://schemas.microsoft.com/office/word/2010/wordml" xmlns:wpg="http://schemas.microsoft.com/office/word/2010/wordprocessingGroup" xmlns:wpi="http://schemas.microsoft.com/office/word/2010/wordprocessingInk" xmlns:wne="http://schemas.microsoft.com/office/word/2006/wordml" xmlns:wps="http://schemas.microsoft.com/office/word/2010/wordprocessingShape" mc:Ignorable="w14 wp14">
   <w:endnote w:type="separator" w:id="-1">
     <w:p>
       <w:r>
@@ -1925,7 +2628,7 @@
 </file>
 
 <file path=word/footnotes.xml><?xml version="1.0" encoding="utf-8"?>
-<w:footnotes xmlns:wpc="http://schemas.microsoft.com/office/word/2010/wordprocessingCanvas" xmlns:mo="http://schemas.microsoft.com/office/mac/office/2008/main" xmlns:mc="http://schemas.openxmlformats.org/markup-compatibility/2006" xmlns:mv="urn:schemas-microsoft-com:mac:vml" xmlns:o="urn:schemas-microsoft-com:office:office" xmlns:r="http://schemas.openxmlformats.org/officeDocument/2006/relationships" xmlns:m="http://schemas.openxmlformats.org/officeDocument/2006/math" xmlns:v="urn:schemas-microsoft-com:vml" xmlns:wp14="http://schemas.microsoft.com/office/word/2010/wordprocessingDrawing" xmlns:wp="http://schemas.openxmlformats.org/drawingml/2006/wordprocessingDrawing" xmlns:w10="urn:schemas-microsoft-com:office:word" xmlns:w="http://schemas.openxmlformats.org/wordprocessingml/2006/main" xmlns:w14="http://schemas.microsoft.com/office/word/2010/wordml" xmlns:w15="http://schemas.microsoft.com/office/word/2012/wordml" xmlns:wpg="http://schemas.microsoft.com/office/word/2010/wordprocessingGroup" xmlns:wpi="http://schemas.microsoft.com/office/word/2010/wordprocessingInk" xmlns:wne="http://schemas.microsoft.com/office/word/2006/wordml" xmlns:wps="http://schemas.microsoft.com/office/word/2010/wordprocessingShape" mc:Ignorable="w14 w15 wp14">
+<w:footnotes xmlns:wpc="http://schemas.microsoft.com/office/word/2010/wordprocessingCanvas" xmlns:mc="http://schemas.openxmlformats.org/markup-compatibility/2006" xmlns:o="urn:schemas-microsoft-com:office:office" xmlns:r="http://schemas.openxmlformats.org/officeDocument/2006/relationships" xmlns:m="http://schemas.openxmlformats.org/officeDocument/2006/math" xmlns:v="urn:schemas-microsoft-com:vml" xmlns:wp14="http://schemas.microsoft.com/office/word/2010/wordprocessingDrawing" xmlns:wp="http://schemas.openxmlformats.org/drawingml/2006/wordprocessingDrawing" xmlns:w10="urn:schemas-microsoft-com:office:word" xmlns:w="http://schemas.openxmlformats.org/wordprocessingml/2006/main" xmlns:w14="http://schemas.microsoft.com/office/word/2010/wordml" xmlns:wpg="http://schemas.microsoft.com/office/word/2010/wordprocessingGroup" xmlns:wpi="http://schemas.microsoft.com/office/word/2010/wordprocessingInk" xmlns:wne="http://schemas.microsoft.com/office/word/2006/wordml" xmlns:wps="http://schemas.microsoft.com/office/word/2010/wordprocessingShape" mc:Ignorable="w14 wp14">
   <w:footnote w:type="separator" w:id="-1">
     <w:p>
       <w:r>
@@ -1943,11 +2646,11 @@
   <w:footnote w:id="1">
     <w:p>
       <w:pPr>
-        <w:pStyle w:val="FootnoteText"/>
-      </w:pPr>
-      <w:r>
-        <w:rPr>
-          <w:rStyle w:val="FootnoteReference"/>
+        <w:pStyle w:val="Funotentext"/>
+      </w:pPr>
+      <w:r>
+        <w:rPr>
+          <w:rStyle w:val="Funotenzeichen"/>
         </w:rPr>
         <w:footnoteRef/>
       </w:r>
@@ -1971,7 +2674,7 @@
 </file>
 
 <file path=word/styles.xml><?xml version="1.0" encoding="utf-8"?>
-<w:styles xmlns:mc="http://schemas.openxmlformats.org/markup-compatibility/2006" xmlns:r="http://schemas.openxmlformats.org/officeDocument/2006/relationships" xmlns:w="http://schemas.openxmlformats.org/wordprocessingml/2006/main" xmlns:w14="http://schemas.microsoft.com/office/word/2010/wordml" xmlns:w15="http://schemas.microsoft.com/office/word/2012/wordml" mc:Ignorable="w14 w15">
+<w:styles xmlns:mc="http://schemas.openxmlformats.org/markup-compatibility/2006" xmlns:r="http://schemas.openxmlformats.org/officeDocument/2006/relationships" xmlns:w="http://schemas.openxmlformats.org/wordprocessingml/2006/main" xmlns:w14="http://schemas.microsoft.com/office/word/2010/wordml" mc:Ignorable="w14">
   <w:docDefaults>
     <w:rPrDefault>
       <w:rPr>
@@ -1983,398 +2686,154 @@
     </w:rPrDefault>
     <w:pPrDefault/>
   </w:docDefaults>
-  <w:latentStyles w:defLockedState="0" w:defUIPriority="99" w:defSemiHidden="0" w:defUnhideWhenUsed="0" w:defQFormat="0" w:count="381">
-    <w:lsdException w:name="Normal" w:uiPriority="0" w:qFormat="1"/>
-    <w:lsdException w:name="heading 1" w:uiPriority="9" w:qFormat="1"/>
-    <w:lsdException w:name="heading 2" w:semiHidden="1" w:uiPriority="9" w:unhideWhenUsed="1" w:qFormat="1"/>
-    <w:lsdException w:name="heading 3" w:semiHidden="1" w:uiPriority="9" w:unhideWhenUsed="1" w:qFormat="1"/>
-    <w:lsdException w:name="heading 4" w:semiHidden="1" w:uiPriority="9" w:unhideWhenUsed="1" w:qFormat="1"/>
-    <w:lsdException w:name="heading 5" w:semiHidden="1" w:uiPriority="9" w:unhideWhenUsed="1" w:qFormat="1"/>
-    <w:lsdException w:name="heading 6" w:semiHidden="1" w:uiPriority="9" w:unhideWhenUsed="1" w:qFormat="1"/>
-    <w:lsdException w:name="heading 7" w:semiHidden="1" w:uiPriority="9" w:unhideWhenUsed="1" w:qFormat="1"/>
-    <w:lsdException w:name="heading 8" w:semiHidden="1" w:uiPriority="9" w:unhideWhenUsed="1" w:qFormat="1"/>
-    <w:lsdException w:name="heading 9" w:semiHidden="1" w:uiPriority="9" w:unhideWhenUsed="1" w:qFormat="1"/>
-    <w:lsdException w:name="index 1" w:semiHidden="1" w:unhideWhenUsed="1"/>
-    <w:lsdException w:name="index 2" w:semiHidden="1" w:unhideWhenUsed="1"/>
-    <w:lsdException w:name="index 3" w:semiHidden="1" w:unhideWhenUsed="1"/>
-    <w:lsdException w:name="index 4" w:semiHidden="1" w:unhideWhenUsed="1"/>
-    <w:lsdException w:name="index 5" w:semiHidden="1" w:unhideWhenUsed="1"/>
-    <w:lsdException w:name="index 6" w:semiHidden="1" w:unhideWhenUsed="1"/>
-    <w:lsdException w:name="index 7" w:semiHidden="1" w:unhideWhenUsed="1"/>
-    <w:lsdException w:name="index 8" w:semiHidden="1" w:unhideWhenUsed="1"/>
-    <w:lsdException w:name="index 9" w:semiHidden="1" w:unhideWhenUsed="1"/>
-    <w:lsdException w:name="toc 1" w:semiHidden="1" w:uiPriority="39" w:unhideWhenUsed="1"/>
-    <w:lsdException w:name="toc 2" w:semiHidden="1" w:uiPriority="39" w:unhideWhenUsed="1"/>
-    <w:lsdException w:name="toc 3" w:semiHidden="1" w:uiPriority="39" w:unhideWhenUsed="1"/>
-    <w:lsdException w:name="toc 4" w:semiHidden="1" w:uiPriority="39" w:unhideWhenUsed="1"/>
-    <w:lsdException w:name="toc 5" w:semiHidden="1" w:uiPriority="39" w:unhideWhenUsed="1"/>
-    <w:lsdException w:name="toc 6" w:semiHidden="1" w:uiPriority="39" w:unhideWhenUsed="1"/>
-    <w:lsdException w:name="toc 7" w:semiHidden="1" w:uiPriority="39" w:unhideWhenUsed="1"/>
-    <w:lsdException w:name="toc 8" w:semiHidden="1" w:uiPriority="39" w:unhideWhenUsed="1"/>
-    <w:lsdException w:name="toc 9" w:semiHidden="1" w:uiPriority="39" w:unhideWhenUsed="1"/>
-    <w:lsdException w:name="Normal Indent" w:semiHidden="1" w:unhideWhenUsed="1"/>
-    <w:lsdException w:name="footnote text" w:semiHidden="1" w:unhideWhenUsed="1"/>
-    <w:lsdException w:name="annotation text" w:semiHidden="1" w:unhideWhenUsed="1"/>
-    <w:lsdException w:name="header" w:semiHidden="1" w:unhideWhenUsed="1"/>
-    <w:lsdException w:name="footer" w:semiHidden="1" w:unhideWhenUsed="1"/>
-    <w:lsdException w:name="index heading" w:semiHidden="1" w:unhideWhenUsed="1"/>
-    <w:lsdException w:name="caption" w:semiHidden="1" w:uiPriority="35" w:unhideWhenUsed="1" w:qFormat="1"/>
-    <w:lsdException w:name="table of figures" w:semiHidden="1" w:unhideWhenUsed="1"/>
-    <w:lsdException w:name="envelope address" w:semiHidden="1" w:unhideWhenUsed="1"/>
-    <w:lsdException w:name="envelope return" w:semiHidden="1" w:unhideWhenUsed="1"/>
-    <w:lsdException w:name="footnote reference" w:semiHidden="1" w:unhideWhenUsed="1"/>
-    <w:lsdException w:name="annotation reference" w:semiHidden="1" w:unhideWhenUsed="1"/>
-    <w:lsdException w:name="line number" w:semiHidden="1" w:unhideWhenUsed="1"/>
-    <w:lsdException w:name="page number" w:semiHidden="1" w:unhideWhenUsed="1"/>
-    <w:lsdException w:name="endnote reference" w:semiHidden="1" w:unhideWhenUsed="1"/>
-    <w:lsdException w:name="endnote text" w:semiHidden="1" w:unhideWhenUsed="1"/>
-    <w:lsdException w:name="table of authorities" w:semiHidden="1" w:unhideWhenUsed="1"/>
-    <w:lsdException w:name="macro" w:semiHidden="1" w:unhideWhenUsed="1"/>
-    <w:lsdException w:name="toa heading" w:semiHidden="1" w:unhideWhenUsed="1"/>
-    <w:lsdException w:name="List" w:semiHidden="1" w:unhideWhenUsed="1"/>
-    <w:lsdException w:name="List Bullet" w:semiHidden="1" w:unhideWhenUsed="1"/>
-    <w:lsdException w:name="List Number" w:semiHidden="1" w:unhideWhenUsed="1"/>
-    <w:lsdException w:name="List 2" w:semiHidden="1" w:unhideWhenUsed="1"/>
-    <w:lsdException w:name="List 3" w:semiHidden="1" w:unhideWhenUsed="1"/>
-    <w:lsdException w:name="List 4" w:semiHidden="1" w:unhideWhenUsed="1"/>
-    <w:lsdException w:name="List 5" w:semiHidden="1" w:unhideWhenUsed="1"/>
-    <w:lsdException w:name="List Bullet 2" w:semiHidden="1" w:unhideWhenUsed="1"/>
-    <w:lsdException w:name="List Bullet 3" w:semiHidden="1" w:unhideWhenUsed="1"/>
-    <w:lsdException w:name="List Bullet 4" w:semiHidden="1" w:unhideWhenUsed="1"/>
-    <w:lsdException w:name="List Bullet 5" w:semiHidden="1" w:unhideWhenUsed="1"/>
-    <w:lsdException w:name="List Number 2" w:semiHidden="1" w:unhideWhenUsed="1"/>
-    <w:lsdException w:name="List Number 3" w:semiHidden="1" w:unhideWhenUsed="1"/>
-    <w:lsdException w:name="List Number 4" w:semiHidden="1" w:unhideWhenUsed="1"/>
-    <w:lsdException w:name="List Number 5" w:semiHidden="1" w:unhideWhenUsed="1"/>
-    <w:lsdException w:name="Title" w:uiPriority="10" w:qFormat="1"/>
-    <w:lsdException w:name="Closing" w:semiHidden="1" w:unhideWhenUsed="1"/>
-    <w:lsdException w:name="Signature" w:semiHidden="1" w:unhideWhenUsed="1"/>
-    <w:lsdException w:name="Default Paragraph Font" w:semiHidden="1" w:uiPriority="1" w:unhideWhenUsed="1"/>
-    <w:lsdException w:name="Body Text" w:semiHidden="1" w:unhideWhenUsed="1"/>
-    <w:lsdException w:name="Body Text Indent" w:semiHidden="1" w:unhideWhenUsed="1"/>
-    <w:lsdException w:name="List Continue" w:semiHidden="1" w:unhideWhenUsed="1"/>
-    <w:lsdException w:name="List Continue 2" w:semiHidden="1" w:unhideWhenUsed="1"/>
-    <w:lsdException w:name="List Continue 3" w:semiHidden="1" w:unhideWhenUsed="1"/>
-    <w:lsdException w:name="List Continue 4" w:semiHidden="1" w:unhideWhenUsed="1"/>
-    <w:lsdException w:name="List Continue 5" w:semiHidden="1" w:unhideWhenUsed="1"/>
-    <w:lsdException w:name="Message Header" w:semiHidden="1" w:unhideWhenUsed="1"/>
-    <w:lsdException w:name="Subtitle" w:uiPriority="11" w:qFormat="1"/>
-    <w:lsdException w:name="Salutation" w:semiHidden="1" w:unhideWhenUsed="1"/>
-    <w:lsdException w:name="Date" w:semiHidden="1" w:unhideWhenUsed="1"/>
-    <w:lsdException w:name="Body Text First Indent" w:semiHidden="1" w:unhideWhenUsed="1"/>
-    <w:lsdException w:name="Body Text First Indent 2" w:semiHidden="1" w:unhideWhenUsed="1"/>
-    <w:lsdException w:name="Note Heading" w:semiHidden="1" w:unhideWhenUsed="1"/>
-    <w:lsdException w:name="Body Text 2" w:semiHidden="1" w:unhideWhenUsed="1"/>
-    <w:lsdException w:name="Body Text 3" w:semiHidden="1" w:unhideWhenUsed="1"/>
-    <w:lsdException w:name="Body Text Indent 2" w:semiHidden="1" w:unhideWhenUsed="1"/>
-    <w:lsdException w:name="Body Text Indent 3" w:semiHidden="1" w:unhideWhenUsed="1"/>
-    <w:lsdException w:name="Block Text" w:semiHidden="1" w:unhideWhenUsed="1"/>
-    <w:lsdException w:name="Hyperlink" w:semiHidden="1" w:unhideWhenUsed="1"/>
-    <w:lsdException w:name="FollowedHyperlink" w:semiHidden="1" w:unhideWhenUsed="1"/>
-    <w:lsdException w:name="Strong" w:uiPriority="22" w:qFormat="1"/>
-    <w:lsdException w:name="Emphasis" w:uiPriority="20" w:qFormat="1"/>
-    <w:lsdException w:name="Document Map" w:semiHidden="1" w:unhideWhenUsed="1"/>
-    <w:lsdException w:name="Plain Text" w:semiHidden="1" w:unhideWhenUsed="1"/>
-    <w:lsdException w:name="E-mail Signature" w:semiHidden="1" w:unhideWhenUsed="1"/>
-    <w:lsdException w:name="HTML Top of Form" w:semiHidden="1" w:unhideWhenUsed="1"/>
-    <w:lsdException w:name="HTML Bottom of Form" w:semiHidden="1" w:unhideWhenUsed="1"/>
-    <w:lsdException w:name="Normal (Web)" w:semiHidden="1" w:unhideWhenUsed="1"/>
-    <w:lsdException w:name="HTML Acronym" w:semiHidden="1" w:unhideWhenUsed="1"/>
-    <w:lsdException w:name="HTML Address" w:semiHidden="1" w:unhideWhenUsed="1"/>
-    <w:lsdException w:name="HTML Cite" w:semiHidden="1" w:unhideWhenUsed="1"/>
-    <w:lsdException w:name="HTML Code" w:semiHidden="1" w:unhideWhenUsed="1"/>
-    <w:lsdException w:name="HTML Definition" w:semiHidden="1" w:unhideWhenUsed="1"/>
-    <w:lsdException w:name="HTML Keyboard" w:semiHidden="1" w:unhideWhenUsed="1"/>
-    <w:lsdException w:name="HTML Preformatted" w:semiHidden="1" w:unhideWhenUsed="1"/>
-    <w:lsdException w:name="HTML Sample" w:semiHidden="1" w:unhideWhenUsed="1"/>
-    <w:lsdException w:name="HTML Typewriter" w:semiHidden="1" w:unhideWhenUsed="1"/>
-    <w:lsdException w:name="HTML Variable" w:semiHidden="1" w:unhideWhenUsed="1"/>
-    <w:lsdException w:name="Normal Table" w:semiHidden="1" w:unhideWhenUsed="1"/>
-    <w:lsdException w:name="annotation subject" w:semiHidden="1" w:unhideWhenUsed="1"/>
-    <w:lsdException w:name="No List" w:semiHidden="1" w:unhideWhenUsed="1"/>
-    <w:lsdException w:name="Outline List 1" w:semiHidden="1" w:unhideWhenUsed="1"/>
-    <w:lsdException w:name="Outline List 2" w:semiHidden="1" w:unhideWhenUsed="1"/>
-    <w:lsdException w:name="Outline List 3" w:semiHidden="1" w:unhideWhenUsed="1"/>
-    <w:lsdException w:name="Table Simple 1" w:semiHidden="1" w:unhideWhenUsed="1"/>
-    <w:lsdException w:name="Table Simple 2" w:semiHidden="1" w:unhideWhenUsed="1"/>
-    <w:lsdException w:name="Table Simple 3" w:semiHidden="1" w:unhideWhenUsed="1"/>
-    <w:lsdException w:name="Table Classic 1" w:semiHidden="1" w:unhideWhenUsed="1"/>
-    <w:lsdException w:name="Table Classic 2" w:semiHidden="1" w:unhideWhenUsed="1"/>
-    <w:lsdException w:name="Table Classic 3" w:semiHidden="1" w:unhideWhenUsed="1"/>
-    <w:lsdException w:name="Table Classic 4" w:semiHidden="1" w:unhideWhenUsed="1"/>
-    <w:lsdException w:name="Table Colorful 1" w:semiHidden="1" w:unhideWhenUsed="1"/>
-    <w:lsdException w:name="Table Colorful 2" w:semiHidden="1" w:unhideWhenUsed="1"/>
-    <w:lsdException w:name="Table Colorful 3" w:semiHidden="1" w:unhideWhenUsed="1"/>
-    <w:lsdException w:name="Table Columns 1" w:semiHidden="1" w:unhideWhenUsed="1"/>
-    <w:lsdException w:name="Table Columns 2" w:semiHidden="1" w:unhideWhenUsed="1"/>
-    <w:lsdException w:name="Table Columns 3" w:semiHidden="1" w:unhideWhenUsed="1"/>
-    <w:lsdException w:name="Table Columns 4" w:semiHidden="1" w:unhideWhenUsed="1"/>
-    <w:lsdException w:name="Table Columns 5" w:semiHidden="1" w:unhideWhenUsed="1"/>
-    <w:lsdException w:name="Table Grid 1" w:semiHidden="1" w:unhideWhenUsed="1"/>
-    <w:lsdException w:name="Table Grid 2" w:semiHidden="1" w:unhideWhenUsed="1"/>
-    <w:lsdException w:name="Table Grid 3" w:semiHidden="1" w:unhideWhenUsed="1"/>
-    <w:lsdException w:name="Table Grid 4" w:semiHidden="1" w:unhideWhenUsed="1"/>
-    <w:lsdException w:name="Table Grid 5" w:semiHidden="1" w:unhideWhenUsed="1"/>
-    <w:lsdException w:name="Table Grid 6" w:semiHidden="1" w:unhideWhenUsed="1"/>
-    <w:lsdException w:name="Table Grid 7" w:semiHidden="1" w:unhideWhenUsed="1"/>
-    <w:lsdException w:name="Table Grid 8" w:semiHidden="1" w:unhideWhenUsed="1"/>
-    <w:lsdException w:name="Table List 1" w:semiHidden="1" w:unhideWhenUsed="1"/>
-    <w:lsdException w:name="Table List 2" w:semiHidden="1" w:unhideWhenUsed="1"/>
-    <w:lsdException w:name="Table List 3" w:semiHidden="1" w:unhideWhenUsed="1"/>
-    <w:lsdException w:name="Table List 4" w:semiHidden="1" w:unhideWhenUsed="1"/>
-    <w:lsdException w:name="Table List 5" w:semiHidden="1" w:unhideWhenUsed="1"/>
-    <w:lsdException w:name="Table List 6" w:semiHidden="1" w:unhideWhenUsed="1"/>
-    <w:lsdException w:name="Table List 7" w:semiHidden="1" w:unhideWhenUsed="1"/>
-    <w:lsdException w:name="Table List 8" w:semiHidden="1" w:unhideWhenUsed="1"/>
-    <w:lsdException w:name="Table 3D effects 1" w:semiHidden="1" w:unhideWhenUsed="1"/>
-    <w:lsdException w:name="Table 3D effects 2" w:semiHidden="1" w:unhideWhenUsed="1"/>
-    <w:lsdException w:name="Table 3D effects 3" w:semiHidden="1" w:unhideWhenUsed="1"/>
-    <w:lsdException w:name="Table Contemporary" w:semiHidden="1" w:unhideWhenUsed="1"/>
-    <w:lsdException w:name="Table Elegant" w:semiHidden="1" w:unhideWhenUsed="1"/>
-    <w:lsdException w:name="Table Professional" w:semiHidden="1" w:unhideWhenUsed="1"/>
-    <w:lsdException w:name="Table Subtle 1" w:semiHidden="1" w:unhideWhenUsed="1"/>
-    <w:lsdException w:name="Table Subtle 2" w:semiHidden="1" w:unhideWhenUsed="1"/>
-    <w:lsdException w:name="Table Web 1" w:semiHidden="1" w:unhideWhenUsed="1"/>
-    <w:lsdException w:name="Table Web 2" w:semiHidden="1" w:unhideWhenUsed="1"/>
-    <w:lsdException w:name="Table Web 3" w:semiHidden="1" w:unhideWhenUsed="1"/>
-    <w:lsdException w:name="Balloon Text" w:semiHidden="1" w:unhideWhenUsed="1"/>
-    <w:lsdException w:name="Table Grid" w:uiPriority="39"/>
-    <w:lsdException w:name="Table Theme" w:semiHidden="1" w:unhideWhenUsed="1"/>
-    <w:lsdException w:name="Note Level 1" w:semiHidden="1" w:unhideWhenUsed="1"/>
-    <w:lsdException w:name="Note Level 2" w:semiHidden="1" w:unhideWhenUsed="1"/>
-    <w:lsdException w:name="Note Level 3" w:semiHidden="1" w:unhideWhenUsed="1"/>
-    <w:lsdException w:name="Note Level 4" w:semiHidden="1" w:unhideWhenUsed="1"/>
-    <w:lsdException w:name="Note Level 5" w:semiHidden="1" w:unhideWhenUsed="1"/>
-    <w:lsdException w:name="Note Level 6" w:semiHidden="1" w:unhideWhenUsed="1"/>
-    <w:lsdException w:name="Note Level 7" w:semiHidden="1" w:unhideWhenUsed="1"/>
-    <w:lsdException w:name="Note Level 8" w:semiHidden="1" w:unhideWhenUsed="1"/>
-    <w:lsdException w:name="Note Level 9" w:semiHidden="1" w:unhideWhenUsed="1"/>
-    <w:lsdException w:name="Placeholder Text" w:semiHidden="1"/>
-    <w:lsdException w:name="No Spacing" w:uiPriority="1" w:qFormat="1"/>
-    <w:lsdException w:name="Light Shading" w:uiPriority="60"/>
-    <w:lsdException w:name="Light List" w:uiPriority="61"/>
-    <w:lsdException w:name="Light Grid" w:uiPriority="62"/>
-    <w:lsdException w:name="Medium Shading 1" w:uiPriority="63"/>
-    <w:lsdException w:name="Medium Shading 2" w:uiPriority="64"/>
-    <w:lsdException w:name="Medium List 1" w:uiPriority="65"/>
-    <w:lsdException w:name="Medium List 2" w:uiPriority="66"/>
-    <w:lsdException w:name="Medium Grid 1" w:uiPriority="67"/>
-    <w:lsdException w:name="Medium Grid 2" w:uiPriority="68"/>
-    <w:lsdException w:name="Medium Grid 3" w:uiPriority="69"/>
-    <w:lsdException w:name="Dark List" w:uiPriority="70"/>
-    <w:lsdException w:name="Colorful Shading" w:uiPriority="71"/>
-    <w:lsdException w:name="Colorful List" w:uiPriority="72"/>
-    <w:lsdException w:name="Colorful Grid" w:uiPriority="73"/>
-    <w:lsdException w:name="Light Shading Accent 1" w:uiPriority="60"/>
-    <w:lsdException w:name="Light List Accent 1" w:uiPriority="61"/>
-    <w:lsdException w:name="Light Grid Accent 1" w:uiPriority="62"/>
-    <w:lsdException w:name="Medium Shading 1 Accent 1" w:uiPriority="63"/>
-    <w:lsdException w:name="Medium Shading 2 Accent 1" w:uiPriority="64"/>
-    <w:lsdException w:name="Medium List 1 Accent 1" w:uiPriority="65"/>
-    <w:lsdException w:name="Revision" w:semiHidden="1"/>
-    <w:lsdException w:name="List Paragraph" w:uiPriority="34" w:qFormat="1"/>
-    <w:lsdException w:name="Quote" w:uiPriority="29" w:qFormat="1"/>
-    <w:lsdException w:name="Intense Quote" w:uiPriority="30" w:qFormat="1"/>
-    <w:lsdException w:name="Medium List 2 Accent 1" w:uiPriority="66"/>
-    <w:lsdException w:name="Medium Grid 1 Accent 1" w:uiPriority="67"/>
-    <w:lsdException w:name="Medium Grid 2 Accent 1" w:uiPriority="68"/>
-    <w:lsdException w:name="Medium Grid 3 Accent 1" w:uiPriority="69"/>
-    <w:lsdException w:name="Dark List Accent 1" w:uiPriority="70"/>
-    <w:lsdException w:name="Colorful Shading Accent 1" w:uiPriority="71"/>
-    <w:lsdException w:name="Colorful List Accent 1" w:uiPriority="72"/>
-    <w:lsdException w:name="Colorful Grid Accent 1" w:uiPriority="73"/>
-    <w:lsdException w:name="Light Shading Accent 2" w:uiPriority="60"/>
-    <w:lsdException w:name="Light List Accent 2" w:uiPriority="61"/>
-    <w:lsdException w:name="Light Grid Accent 2" w:uiPriority="62"/>
-    <w:lsdException w:name="Medium Shading 1 Accent 2" w:uiPriority="63"/>
-    <w:lsdException w:name="Medium Shading 2 Accent 2" w:uiPriority="64"/>
-    <w:lsdException w:name="Medium List 1 Accent 2" w:uiPriority="65"/>
-    <w:lsdException w:name="Medium List 2 Accent 2" w:uiPriority="66"/>
-    <w:lsdException w:name="Medium Grid 1 Accent 2" w:uiPriority="67"/>
-    <w:lsdException w:name="Medium Grid 2 Accent 2" w:uiPriority="68"/>
-    <w:lsdException w:name="Medium Grid 3 Accent 2" w:uiPriority="69"/>
-    <w:lsdException w:name="Dark List Accent 2" w:uiPriority="70"/>
-    <w:lsdException w:name="Colorful Shading Accent 2" w:uiPriority="71"/>
-    <w:lsdException w:name="Colorful List Accent 2" w:uiPriority="72"/>
-    <w:lsdException w:name="Colorful Grid Accent 2" w:uiPriority="73"/>
-    <w:lsdException w:name="Light Shading Accent 3" w:uiPriority="60"/>
-    <w:lsdException w:name="Light List Accent 3" w:uiPriority="61"/>
-    <w:lsdException w:name="Light Grid Accent 3" w:uiPriority="62"/>
-    <w:lsdException w:name="Medium Shading 1 Accent 3" w:uiPriority="63"/>
-    <w:lsdException w:name="Medium Shading 2 Accent 3" w:uiPriority="64"/>
-    <w:lsdException w:name="Medium List 1 Accent 3" w:uiPriority="65"/>
-    <w:lsdException w:name="Medium List 2 Accent 3" w:uiPriority="66"/>
-    <w:lsdException w:name="Medium Grid 1 Accent 3" w:uiPriority="67"/>
-    <w:lsdException w:name="Medium Grid 2 Accent 3" w:uiPriority="68"/>
-    <w:lsdException w:name="Medium Grid 3 Accent 3" w:uiPriority="69"/>
-    <w:lsdException w:name="Dark List Accent 3" w:uiPriority="70"/>
-    <w:lsdException w:name="Colorful Shading Accent 3" w:uiPriority="71"/>
-    <w:lsdException w:name="Colorful List Accent 3" w:uiPriority="72"/>
-    <w:lsdException w:name="Colorful Grid Accent 3" w:uiPriority="73"/>
-    <w:lsdException w:name="Light Shading Accent 4" w:uiPriority="60"/>
-    <w:lsdException w:name="Light List Accent 4" w:uiPriority="61"/>
-    <w:lsdException w:name="Light Grid Accent 4" w:uiPriority="62"/>
-    <w:lsdException w:name="Medium Shading 1 Accent 4" w:uiPriority="63"/>
-    <w:lsdException w:name="Medium Shading 2 Accent 4" w:uiPriority="64"/>
-    <w:lsdException w:name="Medium List 1 Accent 4" w:uiPriority="65"/>
-    <w:lsdException w:name="Medium List 2 Accent 4" w:uiPriority="66"/>
-    <w:lsdException w:name="Medium Grid 1 Accent 4" w:uiPriority="67"/>
-    <w:lsdException w:name="Medium Grid 2 Accent 4" w:uiPriority="68"/>
-    <w:lsdException w:name="Medium Grid 3 Accent 4" w:uiPriority="69"/>
-    <w:lsdException w:name="Dark List Accent 4" w:uiPriority="70"/>
-    <w:lsdException w:name="Colorful Shading Accent 4" w:uiPriority="71"/>
-    <w:lsdException w:name="Colorful List Accent 4" w:uiPriority="72"/>
-    <w:lsdException w:name="Colorful Grid Accent 4" w:uiPriority="73"/>
-    <w:lsdException w:name="Light Shading Accent 5" w:uiPriority="60"/>
-    <w:lsdException w:name="Light List Accent 5" w:uiPriority="61"/>
-    <w:lsdException w:name="Light Grid Accent 5" w:uiPriority="62"/>
-    <w:lsdException w:name="Medium Shading 1 Accent 5" w:uiPriority="63"/>
-    <w:lsdException w:name="Medium Shading 2 Accent 5" w:uiPriority="64"/>
-    <w:lsdException w:name="Medium List 1 Accent 5" w:uiPriority="65"/>
-    <w:lsdException w:name="Medium List 2 Accent 5" w:uiPriority="66"/>
-    <w:lsdException w:name="Medium Grid 1 Accent 5" w:uiPriority="67"/>
-    <w:lsdException w:name="Medium Grid 2 Accent 5" w:uiPriority="68"/>
-    <w:lsdException w:name="Medium Grid 3 Accent 5" w:uiPriority="69"/>
-    <w:lsdException w:name="Dark List Accent 5" w:uiPriority="70"/>
-    <w:lsdException w:name="Colorful Shading Accent 5" w:uiPriority="71"/>
-    <w:lsdException w:name="Colorful List Accent 5" w:uiPriority="72"/>
-    <w:lsdException w:name="Colorful Grid Accent 5" w:uiPriority="73"/>
-    <w:lsdException w:name="Light Shading Accent 6" w:uiPriority="60"/>
-    <w:lsdException w:name="Light List Accent 6" w:uiPriority="61"/>
-    <w:lsdException w:name="Light Grid Accent 6" w:uiPriority="62"/>
-    <w:lsdException w:name="Medium Shading 1 Accent 6" w:uiPriority="63"/>
-    <w:lsdException w:name="Medium Shading 2 Accent 6" w:uiPriority="64"/>
-    <w:lsdException w:name="Medium List 1 Accent 6" w:uiPriority="65"/>
-    <w:lsdException w:name="Medium List 2 Accent 6" w:uiPriority="66"/>
-    <w:lsdException w:name="Medium Grid 1 Accent 6" w:uiPriority="67"/>
-    <w:lsdException w:name="Medium Grid 2 Accent 6" w:uiPriority="68"/>
-    <w:lsdException w:name="Medium Grid 3 Accent 6" w:uiPriority="69"/>
-    <w:lsdException w:name="Dark List Accent 6" w:uiPriority="70"/>
-    <w:lsdException w:name="Colorful Shading Accent 6" w:uiPriority="71"/>
-    <w:lsdException w:name="Colorful List Accent 6" w:uiPriority="72"/>
-    <w:lsdException w:name="Colorful Grid Accent 6" w:uiPriority="73"/>
-    <w:lsdException w:name="Subtle Emphasis" w:uiPriority="19" w:qFormat="1"/>
-    <w:lsdException w:name="Intense Emphasis" w:uiPriority="21" w:qFormat="1"/>
-    <w:lsdException w:name="Subtle Reference" w:uiPriority="31" w:qFormat="1"/>
-    <w:lsdException w:name="Intense Reference" w:uiPriority="32" w:qFormat="1"/>
-    <w:lsdException w:name="Book Title" w:uiPriority="33" w:qFormat="1"/>
-    <w:lsdException w:name="Bibliography" w:semiHidden="1" w:uiPriority="37" w:unhideWhenUsed="1"/>
-    <w:lsdException w:name="TOC Heading" w:semiHidden="1" w:uiPriority="39" w:unhideWhenUsed="1" w:qFormat="1"/>
-    <w:lsdException w:name="Plain Table 1" w:uiPriority="41"/>
-    <w:lsdException w:name="Plain Table 2" w:uiPriority="42"/>
-    <w:lsdException w:name="Plain Table 3" w:uiPriority="43"/>
-    <w:lsdException w:name="Plain Table 4" w:uiPriority="44"/>
-    <w:lsdException w:name="Plain Table 5" w:uiPriority="45"/>
-    <w:lsdException w:name="Grid Table Light" w:uiPriority="40"/>
-    <w:lsdException w:name="Grid Table 1 Light" w:uiPriority="46"/>
-    <w:lsdException w:name="Grid Table 2" w:uiPriority="47"/>
-    <w:lsdException w:name="Grid Table 3" w:uiPriority="48"/>
-    <w:lsdException w:name="Grid Table 4" w:uiPriority="49"/>
-    <w:lsdException w:name="Grid Table 5 Dark" w:uiPriority="50"/>
-    <w:lsdException w:name="Grid Table 6 Colorful" w:uiPriority="51"/>
-    <w:lsdException w:name="Grid Table 7 Colorful" w:uiPriority="52"/>
-    <w:lsdException w:name="Grid Table 1 Light Accent 1" w:uiPriority="46"/>
-    <w:lsdException w:name="Grid Table 2 Accent 1" w:uiPriority="47"/>
-    <w:lsdException w:name="Grid Table 3 Accent 1" w:uiPriority="48"/>
-    <w:lsdException w:name="Grid Table 4 Accent 1" w:uiPriority="49"/>
-    <w:lsdException w:name="Grid Table 5 Dark Accent 1" w:uiPriority="50"/>
-    <w:lsdException w:name="Grid Table 6 Colorful Accent 1" w:uiPriority="51"/>
-    <w:lsdException w:name="Grid Table 7 Colorful Accent 1" w:uiPriority="52"/>
-    <w:lsdException w:name="Grid Table 1 Light Accent 2" w:uiPriority="46"/>
-    <w:lsdException w:name="Grid Table 2 Accent 2" w:uiPriority="47"/>
-    <w:lsdException w:name="Grid Table 3 Accent 2" w:uiPriority="48"/>
-    <w:lsdException w:name="Grid Table 4 Accent 2" w:uiPriority="49"/>
-    <w:lsdException w:name="Grid Table 5 Dark Accent 2" w:uiPriority="50"/>
-    <w:lsdException w:name="Grid Table 6 Colorful Accent 2" w:uiPriority="51"/>
-    <w:lsdException w:name="Grid Table 7 Colorful Accent 2" w:uiPriority="52"/>
-    <w:lsdException w:name="Grid Table 1 Light Accent 3" w:uiPriority="46"/>
-    <w:lsdException w:name="Grid Table 2 Accent 3" w:uiPriority="47"/>
-    <w:lsdException w:name="Grid Table 3 Accent 3" w:uiPriority="48"/>
-    <w:lsdException w:name="Grid Table 4 Accent 3" w:uiPriority="49"/>
-    <w:lsdException w:name="Grid Table 5 Dark Accent 3" w:uiPriority="50"/>
-    <w:lsdException w:name="Grid Table 6 Colorful Accent 3" w:uiPriority="51"/>
-    <w:lsdException w:name="Grid Table 7 Colorful Accent 3" w:uiPriority="52"/>
-    <w:lsdException w:name="Grid Table 1 Light Accent 4" w:uiPriority="46"/>
-    <w:lsdException w:name="Grid Table 2 Accent 4" w:uiPriority="47"/>
-    <w:lsdException w:name="Grid Table 3 Accent 4" w:uiPriority="48"/>
-    <w:lsdException w:name="Grid Table 4 Accent 4" w:uiPriority="49"/>
-    <w:lsdException w:name="Grid Table 5 Dark Accent 4" w:uiPriority="50"/>
-    <w:lsdException w:name="Grid Table 6 Colorful Accent 4" w:uiPriority="51"/>
-    <w:lsdException w:name="Grid Table 7 Colorful Accent 4" w:uiPriority="52"/>
-    <w:lsdException w:name="Grid Table 1 Light Accent 5" w:uiPriority="46"/>
-    <w:lsdException w:name="Grid Table 2 Accent 5" w:uiPriority="47"/>
-    <w:lsdException w:name="Grid Table 3 Accent 5" w:uiPriority="48"/>
-    <w:lsdException w:name="Grid Table 4 Accent 5" w:uiPriority="49"/>
-    <w:lsdException w:name="Grid Table 5 Dark Accent 5" w:uiPriority="50"/>
-    <w:lsdException w:name="Grid Table 6 Colorful Accent 5" w:uiPriority="51"/>
-    <w:lsdException w:name="Grid Table 7 Colorful Accent 5" w:uiPriority="52"/>
-    <w:lsdException w:name="Grid Table 1 Light Accent 6" w:uiPriority="46"/>
-    <w:lsdException w:name="Grid Table 2 Accent 6" w:uiPriority="47"/>
-    <w:lsdException w:name="Grid Table 3 Accent 6" w:uiPriority="48"/>
-    <w:lsdException w:name="Grid Table 4 Accent 6" w:uiPriority="49"/>
-    <w:lsdException w:name="Grid Table 5 Dark Accent 6" w:uiPriority="50"/>
-    <w:lsdException w:name="Grid Table 6 Colorful Accent 6" w:uiPriority="51"/>
-    <w:lsdException w:name="Grid Table 7 Colorful Accent 6" w:uiPriority="52"/>
-    <w:lsdException w:name="List Table 1 Light" w:uiPriority="46"/>
-    <w:lsdException w:name="List Table 2" w:uiPriority="47"/>
-    <w:lsdException w:name="List Table 3" w:uiPriority="48"/>
-    <w:lsdException w:name="List Table 4" w:uiPriority="49"/>
-    <w:lsdException w:name="List Table 5 Dark" w:uiPriority="50"/>
-    <w:lsdException w:name="List Table 6 Colorful" w:uiPriority="51"/>
-    <w:lsdException w:name="List Table 7 Colorful" w:uiPriority="52"/>
-    <w:lsdException w:name="List Table 1 Light Accent 1" w:uiPriority="46"/>
-    <w:lsdException w:name="List Table 2 Accent 1" w:uiPriority="47"/>
-    <w:lsdException w:name="List Table 3 Accent 1" w:uiPriority="48"/>
-    <w:lsdException w:name="List Table 4 Accent 1" w:uiPriority="49"/>
-    <w:lsdException w:name="List Table 5 Dark Accent 1" w:uiPriority="50"/>
-    <w:lsdException w:name="List Table 6 Colorful Accent 1" w:uiPriority="51"/>
-    <w:lsdException w:name="List Table 7 Colorful Accent 1" w:uiPriority="52"/>
-    <w:lsdException w:name="List Table 1 Light Accent 2" w:uiPriority="46"/>
-    <w:lsdException w:name="List Table 2 Accent 2" w:uiPriority="47"/>
-    <w:lsdException w:name="List Table 3 Accent 2" w:uiPriority="48"/>
-    <w:lsdException w:name="List Table 4 Accent 2" w:uiPriority="49"/>
-    <w:lsdException w:name="List Table 5 Dark Accent 2" w:uiPriority="50"/>
-    <w:lsdException w:name="List Table 6 Colorful Accent 2" w:uiPriority="51"/>
-    <w:lsdException w:name="List Table 7 Colorful Accent 2" w:uiPriority="52"/>
-    <w:lsdException w:name="List Table 1 Light Accent 3" w:uiPriority="46"/>
-    <w:lsdException w:name="List Table 2 Accent 3" w:uiPriority="47"/>
-    <w:lsdException w:name="List Table 3 Accent 3" w:uiPriority="48"/>
-    <w:lsdException w:name="List Table 4 Accent 3" w:uiPriority="49"/>
-    <w:lsdException w:name="List Table 5 Dark Accent 3" w:uiPriority="50"/>
-    <w:lsdException w:name="List Table 6 Colorful Accent 3" w:uiPriority="51"/>
-    <w:lsdException w:name="List Table 7 Colorful Accent 3" w:uiPriority="52"/>
-    <w:lsdException w:name="List Table 1 Light Accent 4" w:uiPriority="46"/>
-    <w:lsdException w:name="List Table 2 Accent 4" w:uiPriority="47"/>
-    <w:lsdException w:name="List Table 3 Accent 4" w:uiPriority="48"/>
-    <w:lsdException w:name="List Table 4 Accent 4" w:uiPriority="49"/>
-    <w:lsdException w:name="List Table 5 Dark Accent 4" w:uiPriority="50"/>
-    <w:lsdException w:name="List Table 6 Colorful Accent 4" w:uiPriority="51"/>
-    <w:lsdException w:name="List Table 7 Colorful Accent 4" w:uiPriority="52"/>
-    <w:lsdException w:name="List Table 1 Light Accent 5" w:uiPriority="46"/>
-    <w:lsdException w:name="List Table 2 Accent 5" w:uiPriority="47"/>
-    <w:lsdException w:name="List Table 3 Accent 5" w:uiPriority="48"/>
-    <w:lsdException w:name="List Table 4 Accent 5" w:uiPriority="49"/>
-    <w:lsdException w:name="List Table 5 Dark Accent 5" w:uiPriority="50"/>
-    <w:lsdException w:name="List Table 6 Colorful Accent 5" w:uiPriority="51"/>
-    <w:lsdException w:name="List Table 7 Colorful Accent 5" w:uiPriority="52"/>
-    <w:lsdException w:name="List Table 1 Light Accent 6" w:uiPriority="46"/>
-    <w:lsdException w:name="List Table 2 Accent 6" w:uiPriority="47"/>
-    <w:lsdException w:name="List Table 3 Accent 6" w:uiPriority="48"/>
-    <w:lsdException w:name="List Table 4 Accent 6" w:uiPriority="49"/>
-    <w:lsdException w:name="List Table 5 Dark Accent 6" w:uiPriority="50"/>
-    <w:lsdException w:name="List Table 6 Colorful Accent 6" w:uiPriority="51"/>
-    <w:lsdException w:name="List Table 7 Colorful Accent 6" w:uiPriority="52"/>
-    <w:lsdException w:name="Mention" w:semiHidden="1" w:unhideWhenUsed="1"/>
+  <w:latentStyles w:defLockedState="0" w:defUIPriority="99" w:defSemiHidden="1" w:defUnhideWhenUsed="1" w:defQFormat="0" w:count="267">
+    <w:lsdException w:name="Normal" w:semiHidden="0" w:uiPriority="0" w:unhideWhenUsed="0" w:qFormat="1"/>
+    <w:lsdException w:name="heading 1" w:semiHidden="0" w:uiPriority="9" w:unhideWhenUsed="0" w:qFormat="1"/>
+    <w:lsdException w:name="heading 2" w:uiPriority="9" w:qFormat="1"/>
+    <w:lsdException w:name="heading 3" w:uiPriority="9" w:qFormat="1"/>
+    <w:lsdException w:name="heading 4" w:uiPriority="9" w:qFormat="1"/>
+    <w:lsdException w:name="heading 5" w:uiPriority="9" w:qFormat="1"/>
+    <w:lsdException w:name="heading 6" w:uiPriority="9" w:qFormat="1"/>
+    <w:lsdException w:name="heading 7" w:uiPriority="9" w:qFormat="1"/>
+    <w:lsdException w:name="heading 8" w:uiPriority="9" w:qFormat="1"/>
+    <w:lsdException w:name="heading 9" w:uiPriority="9" w:qFormat="1"/>
+    <w:lsdException w:name="toc 1" w:uiPriority="39"/>
+    <w:lsdException w:name="toc 2" w:uiPriority="39"/>
+    <w:lsdException w:name="toc 3" w:uiPriority="39"/>
+    <w:lsdException w:name="toc 4" w:uiPriority="39"/>
+    <w:lsdException w:name="toc 5" w:uiPriority="39"/>
+    <w:lsdException w:name="toc 6" w:uiPriority="39"/>
+    <w:lsdException w:name="toc 7" w:uiPriority="39"/>
+    <w:lsdException w:name="toc 8" w:uiPriority="39"/>
+    <w:lsdException w:name="toc 9" w:uiPriority="39"/>
+    <w:lsdException w:name="caption" w:uiPriority="35" w:qFormat="1"/>
+    <w:lsdException w:name="Title" w:semiHidden="0" w:uiPriority="10" w:unhideWhenUsed="0" w:qFormat="1"/>
+    <w:lsdException w:name="Default Paragraph Font" w:uiPriority="1"/>
+    <w:lsdException w:name="Subtitle" w:semiHidden="0" w:uiPriority="11" w:unhideWhenUsed="0" w:qFormat="1"/>
+    <w:lsdException w:name="Strong" w:semiHidden="0" w:uiPriority="22" w:unhideWhenUsed="0" w:qFormat="1"/>
+    <w:lsdException w:name="Emphasis" w:semiHidden="0" w:uiPriority="20" w:unhideWhenUsed="0" w:qFormat="1"/>
+    <w:lsdException w:name="Table Grid" w:semiHidden="0" w:uiPriority="39" w:unhideWhenUsed="0"/>
+    <w:lsdException w:name="Placeholder Text" w:unhideWhenUsed="0"/>
+    <w:lsdException w:name="No Spacing" w:semiHidden="0" w:uiPriority="1" w:unhideWhenUsed="0" w:qFormat="1"/>
+    <w:lsdException w:name="Light Shading" w:semiHidden="0" w:uiPriority="60" w:unhideWhenUsed="0"/>
+    <w:lsdException w:name="Light List" w:semiHidden="0" w:uiPriority="61" w:unhideWhenUsed="0"/>
+    <w:lsdException w:name="Light Grid" w:semiHidden="0" w:uiPriority="62" w:unhideWhenUsed="0"/>
+    <w:lsdException w:name="Medium Shading 1" w:semiHidden="0" w:uiPriority="63" w:unhideWhenUsed="0"/>
+    <w:lsdException w:name="Medium Shading 2" w:semiHidden="0" w:uiPriority="64" w:unhideWhenUsed="0"/>
+    <w:lsdException w:name="Medium List 1" w:semiHidden="0" w:uiPriority="65" w:unhideWhenUsed="0"/>
+    <w:lsdException w:name="Medium List 2" w:semiHidden="0" w:uiPriority="66" w:unhideWhenUsed="0"/>
+    <w:lsdException w:name="Medium Grid 1" w:semiHidden="0" w:uiPriority="67" w:unhideWhenUsed="0"/>
+    <w:lsdException w:name="Medium Grid 2" w:semiHidden="0" w:uiPriority="68" w:unhideWhenUsed="0"/>
+    <w:lsdException w:name="Medium Grid 3" w:semiHidden="0" w:uiPriority="69" w:unhideWhenUsed="0"/>
+    <w:lsdException w:name="Dark List" w:semiHidden="0" w:uiPriority="70" w:unhideWhenUsed="0"/>
+    <w:lsdException w:name="Colorful Shading" w:semiHidden="0" w:uiPriority="71" w:unhideWhenUsed="0"/>
+    <w:lsdException w:name="Colorful List" w:semiHidden="0" w:uiPriority="72" w:unhideWhenUsed="0"/>
+    <w:lsdException w:name="Colorful Grid" w:semiHidden="0" w:uiPriority="73" w:unhideWhenUsed="0"/>
+    <w:lsdException w:name="Light Shading Accent 1" w:semiHidden="0" w:uiPriority="60" w:unhideWhenUsed="0"/>
+    <w:lsdException w:name="Light List Accent 1" w:semiHidden="0" w:uiPriority="61" w:unhideWhenUsed="0"/>
+    <w:lsdException w:name="Light Grid Accent 1" w:semiHidden="0" w:uiPriority="62" w:unhideWhenUsed="0"/>
+    <w:lsdException w:name="Medium Shading 1 Accent 1" w:semiHidden="0" w:uiPriority="63" w:unhideWhenUsed="0"/>
+    <w:lsdException w:name="Medium Shading 2 Accent 1" w:semiHidden="0" w:uiPriority="64" w:unhideWhenUsed="0"/>
+    <w:lsdException w:name="Medium List 1 Accent 1" w:semiHidden="0" w:uiPriority="65" w:unhideWhenUsed="0"/>
+    <w:lsdException w:name="Revision" w:unhideWhenUsed="0"/>
+    <w:lsdException w:name="List Paragraph" w:semiHidden="0" w:uiPriority="34" w:unhideWhenUsed="0" w:qFormat="1"/>
+    <w:lsdException w:name="Quote" w:semiHidden="0" w:uiPriority="29" w:unhideWhenUsed="0" w:qFormat="1"/>
+    <w:lsdException w:name="Intense Quote" w:semiHidden="0" w:uiPriority="30" w:unhideWhenUsed="0" w:qFormat="1"/>
+    <w:lsdException w:name="Medium List 2 Accent 1" w:semiHidden="0" w:uiPriority="66" w:unhideWhenUsed="0"/>
+    <w:lsdException w:name="Medium Grid 1 Accent 1" w:semiHidden="0" w:uiPriority="67" w:unhideWhenUsed="0"/>
+    <w:lsdException w:name="Medium Grid 2 Accent 1" w:semiHidden="0" w:uiPriority="68" w:unhideWhenUsed="0"/>
+    <w:lsdException w:name="Medium Grid 3 Accent 1" w:semiHidden="0" w:uiPriority="69" w:unhideWhenUsed="0"/>
+    <w:lsdException w:name="Dark List Accent 1" w:semiHidden="0" w:uiPriority="70" w:unhideWhenUsed="0"/>
+    <w:lsdException w:name="Colorful Shading Accent 1" w:semiHidden="0" w:uiPriority="71" w:unhideWhenUsed="0"/>
+    <w:lsdException w:name="Colorful List Accent 1" w:semiHidden="0" w:uiPriority="72" w:unhideWhenUsed="0"/>
+    <w:lsdException w:name="Colorful Grid Accent 1" w:semiHidden="0" w:uiPriority="73" w:unhideWhenUsed="0"/>
+    <w:lsdException w:name="Light Shading Accent 2" w:semiHidden="0" w:uiPriority="60" w:unhideWhenUsed="0"/>
+    <w:lsdException w:name="Light List Accent 2" w:semiHidden="0" w:uiPriority="61" w:unhideWhenUsed="0"/>
+    <w:lsdException w:name="Light Grid Accent 2" w:semiHidden="0" w:uiPriority="62" w:unhideWhenUsed="0"/>
+    <w:lsdException w:name="Medium Shading 1 Accent 2" w:semiHidden="0" w:uiPriority="63" w:unhideWhenUsed="0"/>
+    <w:lsdException w:name="Medium Shading 2 Accent 2" w:semiHidden="0" w:uiPriority="64" w:unhideWhenUsed="0"/>
+    <w:lsdException w:name="Medium List 1 Accent 2" w:semiHidden="0" w:uiPriority="65" w:unhideWhenUsed="0"/>
+    <w:lsdException w:name="Medium List 2 Accent 2" w:semiHidden="0" w:uiPriority="66" w:unhideWhenUsed="0"/>
+    <w:lsdException w:name="Medium Grid 1 Accent 2" w:semiHidden="0" w:uiPriority="67" w:unhideWhenUsed="0"/>
+    <w:lsdException w:name="Medium Grid 2 Accent 2" w:semiHidden="0" w:uiPriority="68" w:unhideWhenUsed="0"/>
+    <w:lsdException w:name="Medium Grid 3 Accent 2" w:semiHidden="0" w:uiPriority="69" w:unhideWhenUsed="0"/>
+    <w:lsdException w:name="Dark List Accent 2" w:semiHidden="0" w:uiPriority="70" w:unhideWhenUsed="0"/>
+    <w:lsdException w:name="Colorful Shading Accent 2" w:semiHidden="0" w:uiPriority="71" w:unhideWhenUsed="0"/>
+    <w:lsdException w:name="Colorful List Accent 2" w:semiHidden="0" w:uiPriority="72" w:unhideWhenUsed="0"/>
+    <w:lsdException w:name="Colorful Grid Accent 2" w:semiHidden="0" w:uiPriority="73" w:unhideWhenUsed="0"/>
+    <w:lsdException w:name="Light Shading Accent 3" w:semiHidden="0" w:uiPriority="60" w:unhideWhenUsed="0"/>
+    <w:lsdException w:name="Light List Accent 3" w:semiHidden="0" w:uiPriority="61" w:unhideWhenUsed="0"/>
+    <w:lsdException w:name="Light Grid Accent 3" w:semiHidden="0" w:uiPriority="62" w:unhideWhenUsed="0"/>
+    <w:lsdException w:name="Medium Shading 1 Accent 3" w:semiHidden="0" w:uiPriority="63" w:unhideWhenUsed="0"/>
+    <w:lsdException w:name="Medium Shading 2 Accent 3" w:semiHidden="0" w:uiPriority="64" w:unhideWhenUsed="0"/>
+    <w:lsdException w:name="Medium List 1 Accent 3" w:semiHidden="0" w:uiPriority="65" w:unhideWhenUsed="0"/>
+    <w:lsdException w:name="Medium List 2 Accent 3" w:semiHidden="0" w:uiPriority="66" w:unhideWhenUsed="0"/>
+    <w:lsdException w:name="Medium Grid 1 Accent 3" w:semiHidden="0" w:uiPriority="67" w:unhideWhenUsed="0"/>
+    <w:lsdException w:name="Medium Grid 2 Accent 3" w:semiHidden="0" w:uiPriority="68" w:unhideWhenUsed="0"/>
+    <w:lsdException w:name="Medium Grid 3 Accent 3" w:semiHidden="0" w:uiPriority="69" w:unhideWhenUsed="0"/>
+    <w:lsdException w:name="Dark List Accent 3" w:semiHidden="0" w:uiPriority="70" w:unhideWhenUsed="0"/>
+    <w:lsdException w:name="Colorful Shading Accent 3" w:semiHidden="0" w:uiPriority="71" w:unhideWhenUsed="0"/>
+    <w:lsdException w:name="Colorful List Accent 3" w:semiHidden="0" w:uiPriority="72" w:unhideWhenUsed="0"/>
+    <w:lsdException w:name="Colorful Grid Accent 3" w:semiHidden="0" w:uiPriority="73" w:unhideWhenUsed="0"/>
+    <w:lsdException w:name="Light Shading Accent 4" w:semiHidden="0" w:uiPriority="60" w:unhideWhenUsed="0"/>
+    <w:lsdException w:name="Light List Accent 4" w:semiHidden="0" w:uiPriority="61" w:unhideWhenUsed="0"/>
+    <w:lsdException w:name="Light Grid Accent 4" w:semiHidden="0" w:uiPriority="62" w:unhideWhenUsed="0"/>
+    <w:lsdException w:name="Medium Shading 1 Accent 4" w:semiHidden="0" w:uiPriority="63" w:unhideWhenUsed="0"/>
+    <w:lsdException w:name="Medium Shading 2 Accent 4" w:semiHidden="0" w:uiPriority="64" w:unhideWhenUsed="0"/>
+    <w:lsdException w:name="Medium List 1 Accent 4" w:semiHidden="0" w:uiPriority="65" w:unhideWhenUsed="0"/>
+    <w:lsdException w:name="Medium List 2 Accent 4" w:semiHidden="0" w:uiPriority="66" w:unhideWhenUsed="0"/>
+    <w:lsdException w:name="Medium Grid 1 Accent 4" w:semiHidden="0" w:uiPriority="67" w:unhideWhenUsed="0"/>
+    <w:lsdException w:name="Medium Grid 2 Accent 4" w:semiHidden="0" w:uiPriority="68" w:unhideWhenUsed="0"/>
+    <w:lsdException w:name="Medium Grid 3 Accent 4" w:semiHidden="0" w:uiPriority="69" w:unhideWhenUsed="0"/>
+    <w:lsdException w:name="Dark List Accent 4" w:semiHidden="0" w:uiPriority="70" w:unhideWhenUsed="0"/>
+    <w:lsdException w:name="Colorful Shading Accent 4" w:semiHidden="0" w:uiPriority="71" w:unhideWhenUsed="0"/>
+    <w:lsdException w:name="Colorful List Accent 4" w:semiHidden="0" w:uiPriority="72" w:unhideWhenUsed="0"/>
+    <w:lsdException w:name="Colorful Grid Accent 4" w:semiHidden="0" w:uiPriority="73" w:unhideWhenUsed="0"/>
+    <w:lsdException w:name="Light Shading Accent 5" w:semiHidden="0" w:uiPriority="60" w:unhideWhenUsed="0"/>
+    <w:lsdException w:name="Light List Accent 5" w:semiHidden="0" w:uiPriority="61" w:unhideWhenUsed="0"/>
+    <w:lsdException w:name="Light Grid Accent 5" w:semiHidden="0" w:uiPriority="62" w:unhideWhenUsed="0"/>
+    <w:lsdException w:name="Medium Shading 1 Accent 5" w:semiHidden="0" w:uiPriority="63" w:unhideWhenUsed="0"/>
+    <w:lsdException w:name="Medium Shading 2 Accent 5" w:semiHidden="0" w:uiPriority="64" w:unhideWhenUsed="0"/>
+    <w:lsdException w:name="Medium List 1 Accent 5" w:semiHidden="0" w:uiPriority="65" w:unhideWhenUsed="0"/>
+    <w:lsdException w:name="Medium List 2 Accent 5" w:semiHidden="0" w:uiPriority="66" w:unhideWhenUsed="0"/>
+    <w:lsdException w:name="Medium Grid 1 Accent 5" w:semiHidden="0" w:uiPriority="67" w:unhideWhenUsed="0"/>
+    <w:lsdException w:name="Medium Grid 2 Accent 5" w:semiHidden="0" w:uiPriority="68" w:unhideWhenUsed="0"/>
+    <w:lsdException w:name="Medium Grid 3 Accent 5" w:semiHidden="0" w:uiPriority="69" w:unhideWhenUsed="0"/>
+    <w:lsdException w:name="Dark List Accent 5" w:semiHidden="0" w:uiPriority="70" w:unhideWhenUsed="0"/>
+    <w:lsdException w:name="Colorful Shading Accent 5" w:semiHidden="0" w:uiPriority="71" w:unhideWhenUsed="0"/>
+    <w:lsdException w:name="Colorful List Accent 5" w:semiHidden="0" w:uiPriority="72" w:unhideWhenUsed="0"/>
+    <w:lsdException w:name="Colorful Grid Accent 5" w:semiHidden="0" w:uiPriority="73" w:unhideWhenUsed="0"/>
+    <w:lsdException w:name="Light Shading Accent 6" w:semiHidden="0" w:uiPriority="60" w:unhideWhenUsed="0"/>
+    <w:lsdException w:name="Light List Accent 6" w:semiHidden="0" w:uiPriority="61" w:unhideWhenUsed="0"/>
+    <w:lsdException w:name="Light Grid Accent 6" w:semiHidden="0" w:uiPriority="62" w:unhideWhenUsed="0"/>
+    <w:lsdException w:name="Medium Shading 1 Accent 6" w:semiHidden="0" w:uiPriority="63" w:unhideWhenUsed="0"/>
+    <w:lsdException w:name="Medium Shading 2 Accent 6" w:semiHidden="0" w:uiPriority="64" w:unhideWhenUsed="0"/>
+    <w:lsdException w:name="Medium List 1 Accent 6" w:semiHidden="0" w:uiPriority="65" w:unhideWhenUsed="0"/>
+    <w:lsdException w:name="Medium List 2 Accent 6" w:semiHidden="0" w:uiPriority="66" w:unhideWhenUsed="0"/>
+    <w:lsdException w:name="Medium Grid 1 Accent 6" w:semiHidden="0" w:uiPriority="67" w:unhideWhenUsed="0"/>
+    <w:lsdException w:name="Medium Grid 2 Accent 6" w:semiHidden="0" w:uiPriority="68" w:unhideWhenUsed="0"/>
+    <w:lsdException w:name="Medium Grid 3 Accent 6" w:semiHidden="0" w:uiPriority="69" w:unhideWhenUsed="0"/>
+    <w:lsdException w:name="Dark List Accent 6" w:semiHidden="0" w:uiPriority="70" w:unhideWhenUsed="0"/>
+    <w:lsdException w:name="Colorful Shading Accent 6" w:semiHidden="0" w:uiPriority="71" w:unhideWhenUsed="0"/>
+    <w:lsdException w:name="Colorful List Accent 6" w:semiHidden="0" w:uiPriority="72" w:unhideWhenUsed="0"/>
+    <w:lsdException w:name="Colorful Grid Accent 6" w:semiHidden="0" w:uiPriority="73" w:unhideWhenUsed="0"/>
+    <w:lsdException w:name="Subtle Emphasis" w:semiHidden="0" w:uiPriority="19" w:unhideWhenUsed="0" w:qFormat="1"/>
+    <w:lsdException w:name="Intense Emphasis" w:semiHidden="0" w:uiPriority="21" w:unhideWhenUsed="0" w:qFormat="1"/>
+    <w:lsdException w:name="Subtle Reference" w:semiHidden="0" w:uiPriority="31" w:unhideWhenUsed="0" w:qFormat="1"/>
+    <w:lsdException w:name="Intense Reference" w:semiHidden="0" w:uiPriority="32" w:unhideWhenUsed="0" w:qFormat="1"/>
+    <w:lsdException w:name="Book Title" w:semiHidden="0" w:uiPriority="33" w:unhideWhenUsed="0" w:qFormat="1"/>
+    <w:lsdException w:name="Bibliography" w:uiPriority="37"/>
+    <w:lsdException w:name="TOC Heading" w:uiPriority="39" w:qFormat="1"/>
   </w:latentStyles>
-  <w:style w:type="paragraph" w:default="1" w:styleId="Normal">
+  <w:style w:type="paragraph" w:default="1" w:styleId="Standard">
     <w:name w:val="Normal"/>
     <w:qFormat/>
   </w:style>
-  <w:style w:type="paragraph" w:styleId="Heading1">
+  <w:style w:type="paragraph" w:styleId="berschrift1">
     <w:name w:val="heading 1"/>
-    <w:basedOn w:val="Normal"/>
-    <w:next w:val="Normal"/>
-    <w:link w:val="Heading1Char"/>
+    <w:basedOn w:val="Standard"/>
+    <w:next w:val="Standard"/>
+    <w:link w:val="berschrift1Zchn"/>
     <w:uiPriority w:val="9"/>
     <w:qFormat/>
     <w:rsid w:val="00424C24"/>
@@ -2391,12 +2850,13 @@
       <w:szCs w:val="32"/>
     </w:rPr>
   </w:style>
-  <w:style w:type="character" w:default="1" w:styleId="DefaultParagraphFont">
+  <w:style w:type="character" w:default="1" w:styleId="Absatz-Standardschriftart">
     <w:name w:val="Default Paragraph Font"/>
     <w:uiPriority w:val="1"/>
+    <w:semiHidden/>
     <w:unhideWhenUsed/>
   </w:style>
-  <w:style w:type="table" w:default="1" w:styleId="TableNormal">
+  <w:style w:type="table" w:default="1" w:styleId="NormaleTabelle">
     <w:name w:val="Normal Table"/>
     <w:uiPriority w:val="99"/>
     <w:semiHidden/>
@@ -2411,17 +2871,17 @@
       </w:tblCellMar>
     </w:tblPr>
   </w:style>
-  <w:style w:type="numbering" w:default="1" w:styleId="NoList">
+  <w:style w:type="numbering" w:default="1" w:styleId="KeineListe">
     <w:name w:val="No List"/>
     <w:uiPriority w:val="99"/>
     <w:semiHidden/>
     <w:unhideWhenUsed/>
   </w:style>
-  <w:style w:type="paragraph" w:styleId="Title">
+  <w:style w:type="paragraph" w:styleId="Titel">
     <w:name w:val="Title"/>
-    <w:basedOn w:val="Normal"/>
-    <w:next w:val="Normal"/>
-    <w:link w:val="TitleChar"/>
+    <w:basedOn w:val="Standard"/>
+    <w:next w:val="Standard"/>
+    <w:link w:val="TitelZchn"/>
     <w:uiPriority w:val="10"/>
     <w:qFormat/>
     <w:rsid w:val="00424C24"/>
@@ -2436,10 +2896,10 @@
       <w:szCs w:val="56"/>
     </w:rPr>
   </w:style>
-  <w:style w:type="character" w:customStyle="1" w:styleId="TitleChar">
-    <w:name w:val="Title Char"/>
-    <w:basedOn w:val="DefaultParagraphFont"/>
-    <w:link w:val="Title"/>
+  <w:style w:type="character" w:customStyle="1" w:styleId="TitelZchn">
+    <w:name w:val="Titel Zchn"/>
+    <w:basedOn w:val="Absatz-Standardschriftart"/>
+    <w:link w:val="Titel"/>
     <w:uiPriority w:val="10"/>
     <w:rsid w:val="00424C24"/>
     <w:rPr>
@@ -2450,10 +2910,10 @@
       <w:szCs w:val="56"/>
     </w:rPr>
   </w:style>
-  <w:style w:type="character" w:customStyle="1" w:styleId="Heading1Char">
-    <w:name w:val="Heading 1 Char"/>
-    <w:basedOn w:val="DefaultParagraphFont"/>
-    <w:link w:val="Heading1"/>
+  <w:style w:type="character" w:customStyle="1" w:styleId="berschrift1Zchn">
+    <w:name w:val="Überschrift 1 Zchn"/>
+    <w:basedOn w:val="Absatz-Standardschriftart"/>
+    <w:link w:val="berschrift1"/>
     <w:uiPriority w:val="9"/>
     <w:rsid w:val="00424C24"/>
     <w:rPr>
@@ -2463,10 +2923,10 @@
       <w:szCs w:val="32"/>
     </w:rPr>
   </w:style>
-  <w:style w:type="paragraph" w:styleId="HTMLPreformatted">
+  <w:style w:type="paragraph" w:styleId="HTMLVorformatiert">
     <w:name w:val="HTML Preformatted"/>
-    <w:basedOn w:val="Normal"/>
-    <w:link w:val="HTMLPreformattedChar"/>
+    <w:basedOn w:val="Standard"/>
+    <w:link w:val="HTMLVorformatiertZchn"/>
     <w:uiPriority w:val="99"/>
     <w:semiHidden/>
     <w:unhideWhenUsed/>
@@ -2498,10 +2958,10 @@
       <w:lang w:eastAsia="en-GB"/>
     </w:rPr>
   </w:style>
-  <w:style w:type="character" w:customStyle="1" w:styleId="HTMLPreformattedChar">
-    <w:name w:val="HTML Preformatted Char"/>
-    <w:basedOn w:val="DefaultParagraphFont"/>
-    <w:link w:val="HTMLPreformatted"/>
+  <w:style w:type="character" w:customStyle="1" w:styleId="HTMLVorformatiertZchn">
+    <w:name w:val="HTML Vorformatiert Zchn"/>
+    <w:basedOn w:val="Absatz-Standardschriftart"/>
+    <w:link w:val="HTMLVorformatiert"/>
     <w:uiPriority w:val="99"/>
     <w:semiHidden/>
     <w:rsid w:val="00716CD9"/>
@@ -2512,24 +2972,24 @@
       <w:lang w:eastAsia="en-GB"/>
     </w:rPr>
   </w:style>
-  <w:style w:type="paragraph" w:styleId="FootnoteText">
+  <w:style w:type="paragraph" w:styleId="Funotentext">
     <w:name w:val="footnote text"/>
-    <w:basedOn w:val="Normal"/>
-    <w:link w:val="FootnoteTextChar"/>
+    <w:basedOn w:val="Standard"/>
+    <w:link w:val="FunotentextZchn"/>
     <w:uiPriority w:val="99"/>
     <w:unhideWhenUsed/>
     <w:rsid w:val="00551E47"/>
   </w:style>
-  <w:style w:type="character" w:customStyle="1" w:styleId="FootnoteTextChar">
-    <w:name w:val="Footnote Text Char"/>
-    <w:basedOn w:val="DefaultParagraphFont"/>
-    <w:link w:val="FootnoteText"/>
+  <w:style w:type="character" w:customStyle="1" w:styleId="FunotentextZchn">
+    <w:name w:val="Fußnotentext Zchn"/>
+    <w:basedOn w:val="Absatz-Standardschriftart"/>
+    <w:link w:val="Funotentext"/>
     <w:uiPriority w:val="99"/>
     <w:rsid w:val="00551E47"/>
   </w:style>
-  <w:style w:type="character" w:styleId="FootnoteReference">
+  <w:style w:type="character" w:styleId="Funotenzeichen">
     <w:name w:val="footnote reference"/>
-    <w:basedOn w:val="DefaultParagraphFont"/>
+    <w:basedOn w:val="Absatz-Standardschriftart"/>
     <w:uiPriority w:val="99"/>
     <w:unhideWhenUsed/>
     <w:rsid w:val="00551E47"/>
@@ -2539,7 +2999,7 @@
   </w:style>
   <w:style w:type="character" w:styleId="Hyperlink">
     <w:name w:val="Hyperlink"/>
-    <w:basedOn w:val="DefaultParagraphFont"/>
+    <w:basedOn w:val="Absatz-Standardschriftart"/>
     <w:uiPriority w:val="99"/>
     <w:unhideWhenUsed/>
     <w:rsid w:val="00551E47"/>
@@ -2548,13 +3008,12 @@
       <w:u w:val="single"/>
     </w:rPr>
   </w:style>
-  <w:style w:type="table" w:styleId="TableGrid">
+  <w:style w:type="table" w:styleId="Tabellenraster">
     <w:name w:val="Table Grid"/>
-    <w:basedOn w:val="TableNormal"/>
+    <w:basedOn w:val="NormaleTabelle"/>
     <w:uiPriority w:val="39"/>
     <w:rsid w:val="00380A35"/>
     <w:tblPr>
-      <w:tblInd w:w="0" w:type="dxa"/>
       <w:tblBorders>
         <w:top w:val="single" w:sz="4" w:space="0" w:color="auto"/>
         <w:left w:val="single" w:sz="4" w:space="0" w:color="auto"/>
@@ -2563,12 +3022,360 @@
         <w:insideH w:val="single" w:sz="4" w:space="0" w:color="auto"/>
         <w:insideV w:val="single" w:sz="4" w:space="0" w:color="auto"/>
       </w:tblBorders>
+    </w:tblPr>
+  </w:style>
+</w:styles>
+</file>
+
+<file path=word/stylesWithEffects.xml><?xml version="1.0" encoding="utf-8"?>
+<w:styles xmlns:wpc="http://schemas.microsoft.com/office/word/2010/wordprocessingCanvas" xmlns:mc="http://schemas.openxmlformats.org/markup-compatibility/2006" xmlns:o="urn:schemas-microsoft-com:office:office" xmlns:r="http://schemas.openxmlformats.org/officeDocument/2006/relationships" xmlns:m="http://schemas.openxmlformats.org/officeDocument/2006/math" xmlns:v="urn:schemas-microsoft-com:vml" xmlns:wp14="http://schemas.microsoft.com/office/word/2010/wordprocessingDrawing" xmlns:wp="http://schemas.openxmlformats.org/drawingml/2006/wordprocessingDrawing" xmlns:w10="urn:schemas-microsoft-com:office:word" xmlns:w="http://schemas.openxmlformats.org/wordprocessingml/2006/main" xmlns:w14="http://schemas.microsoft.com/office/word/2010/wordml" xmlns:wpg="http://schemas.microsoft.com/office/word/2010/wordprocessingGroup" xmlns:wpi="http://schemas.microsoft.com/office/word/2010/wordprocessingInk" xmlns:wne="http://schemas.microsoft.com/office/word/2006/wordml" xmlns:wps="http://schemas.microsoft.com/office/word/2010/wordprocessingShape" mc:Ignorable="w14 wp14">
+  <w:docDefaults>
+    <w:rPrDefault>
+      <w:rPr>
+        <w:rFonts w:asciiTheme="minorHAnsi" w:eastAsiaTheme="minorHAnsi" w:hAnsiTheme="minorHAnsi" w:cstheme="minorBidi"/>
+        <w:sz w:val="24"/>
+        <w:szCs w:val="24"/>
+        <w:lang w:val="en-GB" w:eastAsia="en-US" w:bidi="ar-SA"/>
+      </w:rPr>
+    </w:rPrDefault>
+    <w:pPrDefault/>
+  </w:docDefaults>
+  <w:latentStyles w:defLockedState="0" w:defUIPriority="99" w:defSemiHidden="1" w:defUnhideWhenUsed="1" w:defQFormat="0" w:count="267">
+    <w:lsdException w:name="Normal" w:semiHidden="0" w:uiPriority="0" w:unhideWhenUsed="0" w:qFormat="1"/>
+    <w:lsdException w:name="heading 1" w:semiHidden="0" w:uiPriority="9" w:unhideWhenUsed="0" w:qFormat="1"/>
+    <w:lsdException w:name="heading 2" w:uiPriority="9" w:qFormat="1"/>
+    <w:lsdException w:name="heading 3" w:uiPriority="9" w:qFormat="1"/>
+    <w:lsdException w:name="heading 4" w:uiPriority="9" w:qFormat="1"/>
+    <w:lsdException w:name="heading 5" w:uiPriority="9" w:qFormat="1"/>
+    <w:lsdException w:name="heading 6" w:uiPriority="9" w:qFormat="1"/>
+    <w:lsdException w:name="heading 7" w:uiPriority="9" w:qFormat="1"/>
+    <w:lsdException w:name="heading 8" w:uiPriority="9" w:qFormat="1"/>
+    <w:lsdException w:name="heading 9" w:uiPriority="9" w:qFormat="1"/>
+    <w:lsdException w:name="toc 1" w:uiPriority="39"/>
+    <w:lsdException w:name="toc 2" w:uiPriority="39"/>
+    <w:lsdException w:name="toc 3" w:uiPriority="39"/>
+    <w:lsdException w:name="toc 4" w:uiPriority="39"/>
+    <w:lsdException w:name="toc 5" w:uiPriority="39"/>
+    <w:lsdException w:name="toc 6" w:uiPriority="39"/>
+    <w:lsdException w:name="toc 7" w:uiPriority="39"/>
+    <w:lsdException w:name="toc 8" w:uiPriority="39"/>
+    <w:lsdException w:name="toc 9" w:uiPriority="39"/>
+    <w:lsdException w:name="caption" w:uiPriority="35" w:qFormat="1"/>
+    <w:lsdException w:name="Title" w:semiHidden="0" w:uiPriority="10" w:unhideWhenUsed="0" w:qFormat="1"/>
+    <w:lsdException w:name="Default Paragraph Font" w:uiPriority="1"/>
+    <w:lsdException w:name="Subtitle" w:semiHidden="0" w:uiPriority="11" w:unhideWhenUsed="0" w:qFormat="1"/>
+    <w:lsdException w:name="Strong" w:semiHidden="0" w:uiPriority="22" w:unhideWhenUsed="0" w:qFormat="1"/>
+    <w:lsdException w:name="Emphasis" w:semiHidden="0" w:uiPriority="20" w:unhideWhenUsed="0" w:qFormat="1"/>
+    <w:lsdException w:name="Table Grid" w:semiHidden="0" w:uiPriority="39" w:unhideWhenUsed="0"/>
+    <w:lsdException w:name="Placeholder Text" w:unhideWhenUsed="0"/>
+    <w:lsdException w:name="No Spacing" w:semiHidden="0" w:uiPriority="1" w:unhideWhenUsed="0" w:qFormat="1"/>
+    <w:lsdException w:name="Light Shading" w:semiHidden="0" w:uiPriority="60" w:unhideWhenUsed="0"/>
+    <w:lsdException w:name="Light List" w:semiHidden="0" w:uiPriority="61" w:unhideWhenUsed="0"/>
+    <w:lsdException w:name="Light Grid" w:semiHidden="0" w:uiPriority="62" w:unhideWhenUsed="0"/>
+    <w:lsdException w:name="Medium Shading 1" w:semiHidden="0" w:uiPriority="63" w:unhideWhenUsed="0"/>
+    <w:lsdException w:name="Medium Shading 2" w:semiHidden="0" w:uiPriority="64" w:unhideWhenUsed="0"/>
+    <w:lsdException w:name="Medium List 1" w:semiHidden="0" w:uiPriority="65" w:unhideWhenUsed="0"/>
+    <w:lsdException w:name="Medium List 2" w:semiHidden="0" w:uiPriority="66" w:unhideWhenUsed="0"/>
+    <w:lsdException w:name="Medium Grid 1" w:semiHidden="0" w:uiPriority="67" w:unhideWhenUsed="0"/>
+    <w:lsdException w:name="Medium Grid 2" w:semiHidden="0" w:uiPriority="68" w:unhideWhenUsed="0"/>
+    <w:lsdException w:name="Medium Grid 3" w:semiHidden="0" w:uiPriority="69" w:unhideWhenUsed="0"/>
+    <w:lsdException w:name="Dark List" w:semiHidden="0" w:uiPriority="70" w:unhideWhenUsed="0"/>
+    <w:lsdException w:name="Colorful Shading" w:semiHidden="0" w:uiPriority="71" w:unhideWhenUsed="0"/>
+    <w:lsdException w:name="Colorful List" w:semiHidden="0" w:uiPriority="72" w:unhideWhenUsed="0"/>
+    <w:lsdException w:name="Colorful Grid" w:semiHidden="0" w:uiPriority="73" w:unhideWhenUsed="0"/>
+    <w:lsdException w:name="Light Shading Accent 1" w:semiHidden="0" w:uiPriority="60" w:unhideWhenUsed="0"/>
+    <w:lsdException w:name="Light List Accent 1" w:semiHidden="0" w:uiPriority="61" w:unhideWhenUsed="0"/>
+    <w:lsdException w:name="Light Grid Accent 1" w:semiHidden="0" w:uiPriority="62" w:unhideWhenUsed="0"/>
+    <w:lsdException w:name="Medium Shading 1 Accent 1" w:semiHidden="0" w:uiPriority="63" w:unhideWhenUsed="0"/>
+    <w:lsdException w:name="Medium Shading 2 Accent 1" w:semiHidden="0" w:uiPriority="64" w:unhideWhenUsed="0"/>
+    <w:lsdException w:name="Medium List 1 Accent 1" w:semiHidden="0" w:uiPriority="65" w:unhideWhenUsed="0"/>
+    <w:lsdException w:name="Revision" w:unhideWhenUsed="0"/>
+    <w:lsdException w:name="List Paragraph" w:semiHidden="0" w:uiPriority="34" w:unhideWhenUsed="0" w:qFormat="1"/>
+    <w:lsdException w:name="Quote" w:semiHidden="0" w:uiPriority="29" w:unhideWhenUsed="0" w:qFormat="1"/>
+    <w:lsdException w:name="Intense Quote" w:semiHidden="0" w:uiPriority="30" w:unhideWhenUsed="0" w:qFormat="1"/>
+    <w:lsdException w:name="Medium List 2 Accent 1" w:semiHidden="0" w:uiPriority="66" w:unhideWhenUsed="0"/>
+    <w:lsdException w:name="Medium Grid 1 Accent 1" w:semiHidden="0" w:uiPriority="67" w:unhideWhenUsed="0"/>
+    <w:lsdException w:name="Medium Grid 2 Accent 1" w:semiHidden="0" w:uiPriority="68" w:unhideWhenUsed="0"/>
+    <w:lsdException w:name="Medium Grid 3 Accent 1" w:semiHidden="0" w:uiPriority="69" w:unhideWhenUsed="0"/>
+    <w:lsdException w:name="Dark List Accent 1" w:semiHidden="0" w:uiPriority="70" w:unhideWhenUsed="0"/>
+    <w:lsdException w:name="Colorful Shading Accent 1" w:semiHidden="0" w:uiPriority="71" w:unhideWhenUsed="0"/>
+    <w:lsdException w:name="Colorful List Accent 1" w:semiHidden="0" w:uiPriority="72" w:unhideWhenUsed="0"/>
+    <w:lsdException w:name="Colorful Grid Accent 1" w:semiHidden="0" w:uiPriority="73" w:unhideWhenUsed="0"/>
+    <w:lsdException w:name="Light Shading Accent 2" w:semiHidden="0" w:uiPriority="60" w:unhideWhenUsed="0"/>
+    <w:lsdException w:name="Light List Accent 2" w:semiHidden="0" w:uiPriority="61" w:unhideWhenUsed="0"/>
+    <w:lsdException w:name="Light Grid Accent 2" w:semiHidden="0" w:uiPriority="62" w:unhideWhenUsed="0"/>
+    <w:lsdException w:name="Medium Shading 1 Accent 2" w:semiHidden="0" w:uiPriority="63" w:unhideWhenUsed="0"/>
+    <w:lsdException w:name="Medium Shading 2 Accent 2" w:semiHidden="0" w:uiPriority="64" w:unhideWhenUsed="0"/>
+    <w:lsdException w:name="Medium List 1 Accent 2" w:semiHidden="0" w:uiPriority="65" w:unhideWhenUsed="0"/>
+    <w:lsdException w:name="Medium List 2 Accent 2" w:semiHidden="0" w:uiPriority="66" w:unhideWhenUsed="0"/>
+    <w:lsdException w:name="Medium Grid 1 Accent 2" w:semiHidden="0" w:uiPriority="67" w:unhideWhenUsed="0"/>
+    <w:lsdException w:name="Medium Grid 2 Accent 2" w:semiHidden="0" w:uiPriority="68" w:unhideWhenUsed="0"/>
+    <w:lsdException w:name="Medium Grid 3 Accent 2" w:semiHidden="0" w:uiPriority="69" w:unhideWhenUsed="0"/>
+    <w:lsdException w:name="Dark List Accent 2" w:semiHidden="0" w:uiPriority="70" w:unhideWhenUsed="0"/>
+    <w:lsdException w:name="Colorful Shading Accent 2" w:semiHidden="0" w:uiPriority="71" w:unhideWhenUsed="0"/>
+    <w:lsdException w:name="Colorful List Accent 2" w:semiHidden="0" w:uiPriority="72" w:unhideWhenUsed="0"/>
+    <w:lsdException w:name="Colorful Grid Accent 2" w:semiHidden="0" w:uiPriority="73" w:unhideWhenUsed="0"/>
+    <w:lsdException w:name="Light Shading Accent 3" w:semiHidden="0" w:uiPriority="60" w:unhideWhenUsed="0"/>
+    <w:lsdException w:name="Light List Accent 3" w:semiHidden="0" w:uiPriority="61" w:unhideWhenUsed="0"/>
+    <w:lsdException w:name="Light Grid Accent 3" w:semiHidden="0" w:uiPriority="62" w:unhideWhenUsed="0"/>
+    <w:lsdException w:name="Medium Shading 1 Accent 3" w:semiHidden="0" w:uiPriority="63" w:unhideWhenUsed="0"/>
+    <w:lsdException w:name="Medium Shading 2 Accent 3" w:semiHidden="0" w:uiPriority="64" w:unhideWhenUsed="0"/>
+    <w:lsdException w:name="Medium List 1 Accent 3" w:semiHidden="0" w:uiPriority="65" w:unhideWhenUsed="0"/>
+    <w:lsdException w:name="Medium List 2 Accent 3" w:semiHidden="0" w:uiPriority="66" w:unhideWhenUsed="0"/>
+    <w:lsdException w:name="Medium Grid 1 Accent 3" w:semiHidden="0" w:uiPriority="67" w:unhideWhenUsed="0"/>
+    <w:lsdException w:name="Medium Grid 2 Accent 3" w:semiHidden="0" w:uiPriority="68" w:unhideWhenUsed="0"/>
+    <w:lsdException w:name="Medium Grid 3 Accent 3" w:semiHidden="0" w:uiPriority="69" w:unhideWhenUsed="0"/>
+    <w:lsdException w:name="Dark List Accent 3" w:semiHidden="0" w:uiPriority="70" w:unhideWhenUsed="0"/>
+    <w:lsdException w:name="Colorful Shading Accent 3" w:semiHidden="0" w:uiPriority="71" w:unhideWhenUsed="0"/>
+    <w:lsdException w:name="Colorful List Accent 3" w:semiHidden="0" w:uiPriority="72" w:unhideWhenUsed="0"/>
+    <w:lsdException w:name="Colorful Grid Accent 3" w:semiHidden="0" w:uiPriority="73" w:unhideWhenUsed="0"/>
+    <w:lsdException w:name="Light Shading Accent 4" w:semiHidden="0" w:uiPriority="60" w:unhideWhenUsed="0"/>
+    <w:lsdException w:name="Light List Accent 4" w:semiHidden="0" w:uiPriority="61" w:unhideWhenUsed="0"/>
+    <w:lsdException w:name="Light Grid Accent 4" w:semiHidden="0" w:uiPriority="62" w:unhideWhenUsed="0"/>
+    <w:lsdException w:name="Medium Shading 1 Accent 4" w:semiHidden="0" w:uiPriority="63" w:unhideWhenUsed="0"/>
+    <w:lsdException w:name="Medium Shading 2 Accent 4" w:semiHidden="0" w:uiPriority="64" w:unhideWhenUsed="0"/>
+    <w:lsdException w:name="Medium List 1 Accent 4" w:semiHidden="0" w:uiPriority="65" w:unhideWhenUsed="0"/>
+    <w:lsdException w:name="Medium List 2 Accent 4" w:semiHidden="0" w:uiPriority="66" w:unhideWhenUsed="0"/>
+    <w:lsdException w:name="Medium Grid 1 Accent 4" w:semiHidden="0" w:uiPriority="67" w:unhideWhenUsed="0"/>
+    <w:lsdException w:name="Medium Grid 2 Accent 4" w:semiHidden="0" w:uiPriority="68" w:unhideWhenUsed="0"/>
+    <w:lsdException w:name="Medium Grid 3 Accent 4" w:semiHidden="0" w:uiPriority="69" w:unhideWhenUsed="0"/>
+    <w:lsdException w:name="Dark List Accent 4" w:semiHidden="0" w:uiPriority="70" w:unhideWhenUsed="0"/>
+    <w:lsdException w:name="Colorful Shading Accent 4" w:semiHidden="0" w:uiPriority="71" w:unhideWhenUsed="0"/>
+    <w:lsdException w:name="Colorful List Accent 4" w:semiHidden="0" w:uiPriority="72" w:unhideWhenUsed="0"/>
+    <w:lsdException w:name="Colorful Grid Accent 4" w:semiHidden="0" w:uiPriority="73" w:unhideWhenUsed="0"/>
+    <w:lsdException w:name="Light Shading Accent 5" w:semiHidden="0" w:uiPriority="60" w:unhideWhenUsed="0"/>
+    <w:lsdException w:name="Light List Accent 5" w:semiHidden="0" w:uiPriority="61" w:unhideWhenUsed="0"/>
+    <w:lsdException w:name="Light Grid Accent 5" w:semiHidden="0" w:uiPriority="62" w:unhideWhenUsed="0"/>
+    <w:lsdException w:name="Medium Shading 1 Accent 5" w:semiHidden="0" w:uiPriority="63" w:unhideWhenUsed="0"/>
+    <w:lsdException w:name="Medium Shading 2 Accent 5" w:semiHidden="0" w:uiPriority="64" w:unhideWhenUsed="0"/>
+    <w:lsdException w:name="Medium List 1 Accent 5" w:semiHidden="0" w:uiPriority="65" w:unhideWhenUsed="0"/>
+    <w:lsdException w:name="Medium List 2 Accent 5" w:semiHidden="0" w:uiPriority="66" w:unhideWhenUsed="0"/>
+    <w:lsdException w:name="Medium Grid 1 Accent 5" w:semiHidden="0" w:uiPriority="67" w:unhideWhenUsed="0"/>
+    <w:lsdException w:name="Medium Grid 2 Accent 5" w:semiHidden="0" w:uiPriority="68" w:unhideWhenUsed="0"/>
+    <w:lsdException w:name="Medium Grid 3 Accent 5" w:semiHidden="0" w:uiPriority="69" w:unhideWhenUsed="0"/>
+    <w:lsdException w:name="Dark List Accent 5" w:semiHidden="0" w:uiPriority="70" w:unhideWhenUsed="0"/>
+    <w:lsdException w:name="Colorful Shading Accent 5" w:semiHidden="0" w:uiPriority="71" w:unhideWhenUsed="0"/>
+    <w:lsdException w:name="Colorful List Accent 5" w:semiHidden="0" w:uiPriority="72" w:unhideWhenUsed="0"/>
+    <w:lsdException w:name="Colorful Grid Accent 5" w:semiHidden="0" w:uiPriority="73" w:unhideWhenUsed="0"/>
+    <w:lsdException w:name="Light Shading Accent 6" w:semiHidden="0" w:uiPriority="60" w:unhideWhenUsed="0"/>
+    <w:lsdException w:name="Light List Accent 6" w:semiHidden="0" w:uiPriority="61" w:unhideWhenUsed="0"/>
+    <w:lsdException w:name="Light Grid Accent 6" w:semiHidden="0" w:uiPriority="62" w:unhideWhenUsed="0"/>
+    <w:lsdException w:name="Medium Shading 1 Accent 6" w:semiHidden="0" w:uiPriority="63" w:unhideWhenUsed="0"/>
+    <w:lsdException w:name="Medium Shading 2 Accent 6" w:semiHidden="0" w:uiPriority="64" w:unhideWhenUsed="0"/>
+    <w:lsdException w:name="Medium List 1 Accent 6" w:semiHidden="0" w:uiPriority="65" w:unhideWhenUsed="0"/>
+    <w:lsdException w:name="Medium List 2 Accent 6" w:semiHidden="0" w:uiPriority="66" w:unhideWhenUsed="0"/>
+    <w:lsdException w:name="Medium Grid 1 Accent 6" w:semiHidden="0" w:uiPriority="67" w:unhideWhenUsed="0"/>
+    <w:lsdException w:name="Medium Grid 2 Accent 6" w:semiHidden="0" w:uiPriority="68" w:unhideWhenUsed="0"/>
+    <w:lsdException w:name="Medium Grid 3 Accent 6" w:semiHidden="0" w:uiPriority="69" w:unhideWhenUsed="0"/>
+    <w:lsdException w:name="Dark List Accent 6" w:semiHidden="0" w:uiPriority="70" w:unhideWhenUsed="0"/>
+    <w:lsdException w:name="Colorful Shading Accent 6" w:semiHidden="0" w:uiPriority="71" w:unhideWhenUsed="0"/>
+    <w:lsdException w:name="Colorful List Accent 6" w:semiHidden="0" w:uiPriority="72" w:unhideWhenUsed="0"/>
+    <w:lsdException w:name="Colorful Grid Accent 6" w:semiHidden="0" w:uiPriority="73" w:unhideWhenUsed="0"/>
+    <w:lsdException w:name="Subtle Emphasis" w:semiHidden="0" w:uiPriority="19" w:unhideWhenUsed="0" w:qFormat="1"/>
+    <w:lsdException w:name="Intense Emphasis" w:semiHidden="0" w:uiPriority="21" w:unhideWhenUsed="0" w:qFormat="1"/>
+    <w:lsdException w:name="Subtle Reference" w:semiHidden="0" w:uiPriority="31" w:unhideWhenUsed="0" w:qFormat="1"/>
+    <w:lsdException w:name="Intense Reference" w:semiHidden="0" w:uiPriority="32" w:unhideWhenUsed="0" w:qFormat="1"/>
+    <w:lsdException w:name="Book Title" w:semiHidden="0" w:uiPriority="33" w:unhideWhenUsed="0" w:qFormat="1"/>
+    <w:lsdException w:name="Bibliography" w:uiPriority="37"/>
+    <w:lsdException w:name="TOC Heading" w:uiPriority="39" w:qFormat="1"/>
+  </w:latentStyles>
+  <w:style w:type="paragraph" w:default="1" w:styleId="Standard">
+    <w:name w:val="Normal"/>
+    <w:qFormat/>
+  </w:style>
+  <w:style w:type="paragraph" w:styleId="berschrift1">
+    <w:name w:val="heading 1"/>
+    <w:basedOn w:val="Standard"/>
+    <w:next w:val="Standard"/>
+    <w:link w:val="berschrift1Zchn"/>
+    <w:uiPriority w:val="9"/>
+    <w:qFormat/>
+    <w:rsid w:val="00424C24"/>
+    <w:pPr>
+      <w:keepNext/>
+      <w:keepLines/>
+      <w:spacing w:before="240"/>
+      <w:outlineLvl w:val="0"/>
+    </w:pPr>
+    <w:rPr>
+      <w:rFonts w:asciiTheme="majorHAnsi" w:eastAsiaTheme="majorEastAsia" w:hAnsiTheme="majorHAnsi" w:cstheme="majorBidi"/>
+      <w:color w:val="2E74B5" w:themeColor="accent1" w:themeShade="BF"/>
+      <w:sz w:val="32"/>
+      <w:szCs w:val="32"/>
+    </w:rPr>
+  </w:style>
+  <w:style w:type="character" w:default="1" w:styleId="Absatz-Standardschriftart">
+    <w:name w:val="Default Paragraph Font"/>
+    <w:uiPriority w:val="1"/>
+    <w:semiHidden/>
+    <w:unhideWhenUsed/>
+  </w:style>
+  <w:style w:type="table" w:default="1" w:styleId="NormaleTabelle">
+    <w:name w:val="Normal Table"/>
+    <w:uiPriority w:val="99"/>
+    <w:semiHidden/>
+    <w:unhideWhenUsed/>
+    <w:tblPr>
+      <w:tblInd w:w="0" w:type="dxa"/>
       <w:tblCellMar>
         <w:top w:w="0" w:type="dxa"/>
         <w:left w:w="108" w:type="dxa"/>
         <w:bottom w:w="0" w:type="dxa"/>
         <w:right w:w="108" w:type="dxa"/>
       </w:tblCellMar>
+    </w:tblPr>
+  </w:style>
+  <w:style w:type="numbering" w:default="1" w:styleId="KeineListe">
+    <w:name w:val="No List"/>
+    <w:uiPriority w:val="99"/>
+    <w:semiHidden/>
+    <w:unhideWhenUsed/>
+  </w:style>
+  <w:style w:type="paragraph" w:styleId="Titel">
+    <w:name w:val="Title"/>
+    <w:basedOn w:val="Standard"/>
+    <w:next w:val="Standard"/>
+    <w:link w:val="TitelZchn"/>
+    <w:uiPriority w:val="10"/>
+    <w:qFormat/>
+    <w:rsid w:val="00424C24"/>
+    <w:pPr>
+      <w:contextualSpacing/>
+    </w:pPr>
+    <w:rPr>
+      <w:rFonts w:asciiTheme="majorHAnsi" w:eastAsiaTheme="majorEastAsia" w:hAnsiTheme="majorHAnsi" w:cstheme="majorBidi"/>
+      <w:spacing w:val="-10"/>
+      <w:kern w:val="28"/>
+      <w:sz w:val="56"/>
+      <w:szCs w:val="56"/>
+    </w:rPr>
+  </w:style>
+  <w:style w:type="character" w:customStyle="1" w:styleId="TitelZchn">
+    <w:name w:val="Titel Zchn"/>
+    <w:basedOn w:val="Absatz-Standardschriftart"/>
+    <w:link w:val="Titel"/>
+    <w:uiPriority w:val="10"/>
+    <w:rsid w:val="00424C24"/>
+    <w:rPr>
+      <w:rFonts w:asciiTheme="majorHAnsi" w:eastAsiaTheme="majorEastAsia" w:hAnsiTheme="majorHAnsi" w:cstheme="majorBidi"/>
+      <w:spacing w:val="-10"/>
+      <w:kern w:val="28"/>
+      <w:sz w:val="56"/>
+      <w:szCs w:val="56"/>
+    </w:rPr>
+  </w:style>
+  <w:style w:type="character" w:customStyle="1" w:styleId="berschrift1Zchn">
+    <w:name w:val="Überschrift 1 Zchn"/>
+    <w:basedOn w:val="Absatz-Standardschriftart"/>
+    <w:link w:val="berschrift1"/>
+    <w:uiPriority w:val="9"/>
+    <w:rsid w:val="00424C24"/>
+    <w:rPr>
+      <w:rFonts w:asciiTheme="majorHAnsi" w:eastAsiaTheme="majorEastAsia" w:hAnsiTheme="majorHAnsi" w:cstheme="majorBidi"/>
+      <w:color w:val="2E74B5" w:themeColor="accent1" w:themeShade="BF"/>
+      <w:sz w:val="32"/>
+      <w:szCs w:val="32"/>
+    </w:rPr>
+  </w:style>
+  <w:style w:type="paragraph" w:styleId="HTMLVorformatiert">
+    <w:name w:val="HTML Preformatted"/>
+    <w:basedOn w:val="Standard"/>
+    <w:link w:val="HTMLVorformatiertZchn"/>
+    <w:uiPriority w:val="99"/>
+    <w:semiHidden/>
+    <w:unhideWhenUsed/>
+    <w:rsid w:val="00716CD9"/>
+    <w:pPr>
+      <w:tabs>
+        <w:tab w:val="left" w:pos="916"/>
+        <w:tab w:val="left" w:pos="1832"/>
+        <w:tab w:val="left" w:pos="2748"/>
+        <w:tab w:val="left" w:pos="3664"/>
+        <w:tab w:val="left" w:pos="4580"/>
+        <w:tab w:val="left" w:pos="5496"/>
+        <w:tab w:val="left" w:pos="6412"/>
+        <w:tab w:val="left" w:pos="7328"/>
+        <w:tab w:val="left" w:pos="8244"/>
+        <w:tab w:val="left" w:pos="9160"/>
+        <w:tab w:val="left" w:pos="10076"/>
+        <w:tab w:val="left" w:pos="10992"/>
+        <w:tab w:val="left" w:pos="11908"/>
+        <w:tab w:val="left" w:pos="12824"/>
+        <w:tab w:val="left" w:pos="13740"/>
+        <w:tab w:val="left" w:pos="14656"/>
+      </w:tabs>
+    </w:pPr>
+    <w:rPr>
+      <w:rFonts w:ascii="Courier New" w:hAnsi="Courier New" w:cs="Courier New"/>
+      <w:sz w:val="20"/>
+      <w:szCs w:val="20"/>
+      <w:lang w:eastAsia="en-GB"/>
+    </w:rPr>
+  </w:style>
+  <w:style w:type="character" w:customStyle="1" w:styleId="HTMLVorformatiertZchn">
+    <w:name w:val="HTML Vorformatiert Zchn"/>
+    <w:basedOn w:val="Absatz-Standardschriftart"/>
+    <w:link w:val="HTMLVorformatiert"/>
+    <w:uiPriority w:val="99"/>
+    <w:semiHidden/>
+    <w:rsid w:val="00716CD9"/>
+    <w:rPr>
+      <w:rFonts w:ascii="Courier New" w:hAnsi="Courier New" w:cs="Courier New"/>
+      <w:sz w:val="20"/>
+      <w:szCs w:val="20"/>
+      <w:lang w:eastAsia="en-GB"/>
+    </w:rPr>
+  </w:style>
+  <w:style w:type="paragraph" w:styleId="Funotentext">
+    <w:name w:val="footnote text"/>
+    <w:basedOn w:val="Standard"/>
+    <w:link w:val="FunotentextZchn"/>
+    <w:uiPriority w:val="99"/>
+    <w:unhideWhenUsed/>
+    <w:rsid w:val="00551E47"/>
+  </w:style>
+  <w:style w:type="character" w:customStyle="1" w:styleId="FunotentextZchn">
+    <w:name w:val="Fußnotentext Zchn"/>
+    <w:basedOn w:val="Absatz-Standardschriftart"/>
+    <w:link w:val="Funotentext"/>
+    <w:uiPriority w:val="99"/>
+    <w:rsid w:val="00551E47"/>
+  </w:style>
+  <w:style w:type="character" w:styleId="Funotenzeichen">
+    <w:name w:val="footnote reference"/>
+    <w:basedOn w:val="Absatz-Standardschriftart"/>
+    <w:uiPriority w:val="99"/>
+    <w:unhideWhenUsed/>
+    <w:rsid w:val="00551E47"/>
+    <w:rPr>
+      <w:vertAlign w:val="superscript"/>
+    </w:rPr>
+  </w:style>
+  <w:style w:type="character" w:styleId="Hyperlink">
+    <w:name w:val="Hyperlink"/>
+    <w:basedOn w:val="Absatz-Standardschriftart"/>
+    <w:uiPriority w:val="99"/>
+    <w:unhideWhenUsed/>
+    <w:rsid w:val="00551E47"/>
+    <w:rPr>
+      <w:color w:val="0563C1" w:themeColor="hyperlink"/>
+      <w:u w:val="single"/>
+    </w:rPr>
+  </w:style>
+  <w:style w:type="table" w:styleId="Tabellenraster">
+    <w:name w:val="Table Grid"/>
+    <w:basedOn w:val="NormaleTabelle"/>
+    <w:uiPriority w:val="39"/>
+    <w:rsid w:val="00380A35"/>
+    <w:tblPr>
+      <w:tblBorders>
+        <w:top w:val="single" w:sz="4" w:space="0" w:color="auto"/>
+        <w:left w:val="single" w:sz="4" w:space="0" w:color="auto"/>
+        <w:bottom w:val="single" w:sz="4" w:space="0" w:color="auto"/>
+        <w:right w:val="single" w:sz="4" w:space="0" w:color="auto"/>
+        <w:insideH w:val="single" w:sz="4" w:space="0" w:color="auto"/>
+        <w:insideV w:val="single" w:sz="4" w:space="0" w:color="auto"/>
+      </w:tblBorders>
     </w:tblPr>
   </w:style>
 </w:styles>
@@ -2829,7 +3636,7 @@
   <a:extraClrSchemeLst/>
   <a:extLst>
     <a:ext uri="{05A4C25C-085E-4340-85A3-A5531E510DB2}">
-      <thm15:themeFamily xmlns:thm15="http://schemas.microsoft.com/office/thememl/2012/main" name="Office Theme" id="{62F939B6-93AF-4DB8-9C6B-D6C7DFDC589F}" vid="{4A3C46E8-61CC-4603-A589-7422A47A8E4A}"/>
+      <thm15:themeFamily xmlns:thm15="http://schemas.microsoft.com/office/thememl/2012/main" xmlns="" name="Office Theme" id="{62F939B6-93AF-4DB8-9C6B-D6C7DFDC589F}" vid="{4A3C46E8-61CC-4603-A589-7422A47A8E4A}"/>
     </a:ext>
   </a:extLst>
 </a:theme>

</xml_diff>

<commit_message>
Small changes to report
</commit_message>
<xml_diff>
--- a/ir-2016-1-report-11.docx
+++ b/ir-2016-1-report-11.docx
@@ -1,10 +1,10 @@
 
 <file path=word/document.xml><?xml version="1.0" encoding="utf-8"?>
-<w:document xmlns:wpc="http://schemas.microsoft.com/office/word/2010/wordprocessingCanvas" xmlns:mc="http://schemas.openxmlformats.org/markup-compatibility/2006" xmlns:o="urn:schemas-microsoft-com:office:office" xmlns:r="http://schemas.openxmlformats.org/officeDocument/2006/relationships" xmlns:m="http://schemas.openxmlformats.org/officeDocument/2006/math" xmlns:v="urn:schemas-microsoft-com:vml" xmlns:wp14="http://schemas.microsoft.com/office/word/2010/wordprocessingDrawing" xmlns:wp="http://schemas.openxmlformats.org/drawingml/2006/wordprocessingDrawing" xmlns:w10="urn:schemas-microsoft-com:office:word" xmlns:w="http://schemas.openxmlformats.org/wordprocessingml/2006/main" xmlns:w14="http://schemas.microsoft.com/office/word/2010/wordml" xmlns:w15="http://schemas.microsoft.com/office/word/2012/wordml" xmlns:wpg="http://schemas.microsoft.com/office/word/2010/wordprocessingGroup" xmlns:wpi="http://schemas.microsoft.com/office/word/2010/wordprocessingInk" xmlns:wne="http://schemas.microsoft.com/office/word/2006/wordml" xmlns:wps="http://schemas.microsoft.com/office/word/2010/wordprocessingShape" mc:Ignorable="w14 w15 wp14">
+<w:document xmlns:wpc="http://schemas.microsoft.com/office/word/2010/wordprocessingCanvas" xmlns:mc="http://schemas.openxmlformats.org/markup-compatibility/2006" xmlns:o="urn:schemas-microsoft-com:office:office" xmlns:r="http://schemas.openxmlformats.org/officeDocument/2006/relationships" xmlns:m="http://schemas.openxmlformats.org/officeDocument/2006/math" xmlns:v="urn:schemas-microsoft-com:vml" xmlns:wp14="http://schemas.microsoft.com/office/word/2010/wordprocessingDrawing" xmlns:wp="http://schemas.openxmlformats.org/drawingml/2006/wordprocessingDrawing" xmlns:w10="urn:schemas-microsoft-com:office:word" xmlns:w="http://schemas.openxmlformats.org/wordprocessingml/2006/main" xmlns:w14="http://schemas.microsoft.com/office/word/2010/wordml" xmlns:wpg="http://schemas.microsoft.com/office/word/2010/wordprocessingGroup" xmlns:wpi="http://schemas.microsoft.com/office/word/2010/wordprocessingInk" xmlns:wne="http://schemas.microsoft.com/office/word/2006/wordml" xmlns:wps="http://schemas.microsoft.com/office/word/2010/wordprocessingShape" mc:Ignorable="w14 wp14">
   <w:body>
     <w:p>
       <w:pPr>
-        <w:pStyle w:val="Title"/>
+        <w:pStyle w:val="Titel"/>
         <w:rPr>
           <w:lang w:val="en-US"/>
         </w:rPr>
@@ -51,7 +51,7 @@
     </w:p>
     <w:p>
       <w:pPr>
-        <w:pStyle w:val="Heading1"/>
+        <w:pStyle w:val="berschrift1"/>
         <w:rPr>
           <w:lang w:val="en-US"/>
         </w:rPr>
@@ -85,7 +85,7 @@
     </w:p>
     <w:p>
       <w:pPr>
-        <w:pStyle w:val="Heading1"/>
+        <w:pStyle w:val="berschrift1"/>
         <w:rPr>
           <w:lang w:val="en-US"/>
         </w:rPr>
@@ -195,7 +195,7 @@
     </w:p>
     <w:p>
       <w:pPr>
-        <w:pStyle w:val="HTMLPreformatted"/>
+        <w:pStyle w:val="HTMLVorformatiert"/>
         <w:shd w:val="clear" w:color="auto" w:fill="2B2B2B"/>
         <w:rPr>
           <w:rFonts w:ascii="Menlo" w:hAnsi="Menlo" w:cs="Menlo"/>
@@ -1115,7 +1115,7 @@
       </w:r>
       <w:r>
         <w:rPr>
-          <w:rStyle w:val="FootnoteReference"/>
+          <w:rStyle w:val="Funotenzeichen"/>
           <w:lang w:val="en-US"/>
         </w:rPr>
         <w:footnoteReference w:id="1"/>
@@ -1256,7 +1256,7 @@
     </w:p>
     <w:p>
       <w:pPr>
-        <w:pStyle w:val="HTMLPreformatted"/>
+        <w:pStyle w:val="HTMLVorformatiert"/>
         <w:shd w:val="clear" w:color="auto" w:fill="2B2B2B"/>
         <w:rPr>
           <w:rFonts w:ascii="Menlo" w:hAnsi="Menlo" w:cs="Menlo"/>
@@ -1633,7 +1633,7 @@
     </w:p>
     <w:tbl>
       <w:tblPr>
-        <w:tblStyle w:val="TableGrid"/>
+        <w:tblStyle w:val="Tabellenraster"/>
         <w:tblW w:w="0" w:type="auto"/>
         <w:tblLook w:val="04A0" w:firstRow="1" w:lastRow="0" w:firstColumn="1" w:lastColumn="0" w:noHBand="0" w:noVBand="1"/>
       </w:tblPr>
@@ -1884,684 +1884,752 @@
         </w:rPr>
         <w:t>Finally, removing all rare words (which appear once or twice) reduced a lot the size of the vocabulary, which allowed us to improve computation time.</w:t>
       </w:r>
+    </w:p>
+    <w:p>
+      <w:pPr>
+        <w:pStyle w:val="berschrift1"/>
+        <w:rPr>
+          <w:lang w:val="en-US"/>
+        </w:rPr>
+      </w:pPr>
+      <w:r>
+        <w:rPr>
+          <w:lang w:val="en-US"/>
+        </w:rPr>
+        <w:t>Naïve Bayes Classifier</w:t>
+      </w:r>
+    </w:p>
+    <w:p>
+      <w:pPr>
+        <w:rPr>
+          <w:lang w:val="en-US"/>
+        </w:rPr>
+      </w:pPr>
+      <w:r>
+        <w:rPr>
+          <w:lang w:val="en-US"/>
+        </w:rPr>
+        <w:t xml:space="preserve">Our first approach of Naïve Bayes Classifier </w:t>
+      </w:r>
+      <w:r>
+        <w:rPr>
+          <w:lang w:val="en-US"/>
+        </w:rPr>
+        <w:t xml:space="preserve">was </w:t>
+      </w:r>
+      <w:r>
+        <w:rPr>
+          <w:lang w:val="en-US"/>
+        </w:rPr>
+        <w:t xml:space="preserve">based on simply precomputing class probabilities P(c) as well as conditional word probabilities P(w|c) for each class (and term). </w:t>
+      </w:r>
+    </w:p>
+    <w:p>
+      <w:pPr>
+        <w:rPr>
+          <w:lang w:val="en-US"/>
+        </w:rPr>
+      </w:pPr>
+    </w:p>
+    <w:p>
+      <w:pPr>
+        <w:rPr>
+          <w:lang w:val="en-US"/>
+        </w:rPr>
+      </w:pPr>
+      <w:r>
+        <w:rPr>
+          <w:lang w:val="en-US"/>
+        </w:rPr>
+        <w:t xml:space="preserve">We decided to implement a one-vs-all approach where we learn for each topic a classifier that can be applied to unseen documents to decide whether it contains that topic or not. </w:t>
+      </w:r>
+      <w:r>
+        <w:rPr>
+          <w:lang w:val="en-US"/>
+        </w:rPr>
+        <w:t xml:space="preserve">In order to achieve this goal we had to also precompute </w:t>
+      </w:r>
+      <w:r>
+        <w:rPr>
+          <w:lang w:val="en-US"/>
+        </w:rPr>
+        <w:t xml:space="preserve">P(w|not c) and P(not c). </w:t>
+      </w:r>
+      <w:r>
+        <w:rPr>
+          <w:lang w:val="en-US"/>
+        </w:rPr>
+        <w:t xml:space="preserve">Applying this training step to the whole training set containing </w:t>
+      </w:r>
+      <w:r>
+        <w:rPr>
+          <w:lang w:val="en-US"/>
+        </w:rPr>
+        <w:t>50’000 documents</w:t>
+      </w:r>
+      <w:r>
+        <w:rPr>
+          <w:lang w:val="en-US"/>
+        </w:rPr>
+        <w:t xml:space="preserve"> (</w:t>
+      </w:r>
+      <w:r>
+        <w:rPr>
+          <w:lang w:val="en-US"/>
+        </w:rPr>
+        <w:t>124698</w:t>
+      </w:r>
+      <w:r>
+        <w:rPr>
+          <w:lang w:val="en-US"/>
+        </w:rPr>
+        <w:t xml:space="preserve"> terms / 696 cateories)</w:t>
+      </w:r>
+      <w:r>
+        <w:rPr>
+          <w:lang w:val="en-US"/>
+        </w:rPr>
+        <w:t xml:space="preserve"> leaded to heap problems.</w:t>
+      </w:r>
+      <w:r>
+        <w:rPr>
+          <w:lang w:val="en-US"/>
+        </w:rPr>
+        <w:t xml:space="preserve"> </w:t>
+      </w:r>
+    </w:p>
+    <w:p>
+      <w:pPr>
+        <w:rPr>
+          <w:lang w:val="en-US"/>
+        </w:rPr>
+      </w:pPr>
+    </w:p>
+    <w:p>
+      <w:pPr>
+        <w:rPr>
+          <w:lang w:val="en-US"/>
+        </w:rPr>
+      </w:pPr>
+      <w:r>
+        <w:rPr>
+          <w:lang w:val="en-US"/>
+        </w:rPr>
+        <w:t xml:space="preserve">In order to reduce </w:t>
+      </w:r>
+      <w:r>
+        <w:rPr>
+          <w:lang w:val="en-US"/>
+        </w:rPr>
+        <w:t xml:space="preserve">the </w:t>
+      </w:r>
+      <w:r>
+        <w:rPr>
+          <w:lang w:val="en-US"/>
+        </w:rPr>
+        <w:t xml:space="preserve">needed </w:t>
+      </w:r>
+      <w:r>
+        <w:rPr>
+          <w:lang w:val="en-US"/>
+        </w:rPr>
+        <w:t>heap space we intr</w:t>
+      </w:r>
+      <w:r>
+        <w:rPr>
+          <w:lang w:val="en-US"/>
+        </w:rPr>
+        <w:t>oduced a smarter way of preprocessing</w:t>
+      </w:r>
+      <w:r>
+        <w:rPr>
+          <w:lang w:val="en-US"/>
+        </w:rPr>
+        <w:t xml:space="preserve">. Instead of </w:t>
+      </w:r>
+      <w:r>
+        <w:rPr>
+          <w:lang w:val="en-US"/>
+        </w:rPr>
+        <w:t>pre</w:t>
+      </w:r>
+      <w:r>
+        <w:rPr>
+          <w:lang w:val="en-US"/>
+        </w:rPr>
+        <w:t>computing</w:t>
+      </w:r>
+      <w:r>
+        <w:rPr>
+          <w:lang w:val="en-US"/>
+        </w:rPr>
+        <w:t xml:space="preserve"> all the </w:t>
+      </w:r>
+      <w:r>
+        <w:rPr>
+          <w:lang w:val="en-US"/>
+        </w:rPr>
+        <w:t xml:space="preserve">conditional word probabilities we only determine </w:t>
+      </w:r>
+      <w:r>
+        <w:rPr>
+          <w:lang w:val="en-US"/>
+        </w:rPr>
+        <w:t>the term</w:t>
+      </w:r>
+      <w:r>
+        <w:rPr>
+          <w:lang w:val="en-US"/>
+        </w:rPr>
+        <w:t xml:space="preserve"> </w:t>
+      </w:r>
+      <w:r>
+        <w:rPr>
+          <w:lang w:val="en-US"/>
+        </w:rPr>
+        <w:t>frequenc</w:t>
+      </w:r>
+      <w:r>
+        <w:rPr>
+          <w:lang w:val="en-US"/>
+        </w:rPr>
+        <w:t xml:space="preserve">ies for each document and </w:t>
+      </w:r>
+      <w:r>
+        <w:rPr>
+          <w:lang w:val="en-US"/>
+        </w:rPr>
+        <w:t xml:space="preserve">in addition </w:t>
+      </w:r>
+      <w:r>
+        <w:rPr>
+          <w:lang w:val="en-US"/>
+        </w:rPr>
+        <w:t xml:space="preserve">for each category a list of documents </w:t>
+      </w:r>
+      <w:r>
+        <w:rPr>
+          <w:lang w:val="en-US"/>
+        </w:rPr>
+        <w:t>belonging to this category</w:t>
+      </w:r>
+      <w:r>
+        <w:rPr>
+          <w:lang w:val="en-US"/>
+        </w:rPr>
+        <w:t xml:space="preserve"> (both stored in normal Scala Maps)</w:t>
+      </w:r>
+      <w:r>
+        <w:rPr>
+          <w:lang w:val="en-US"/>
+        </w:rPr>
+        <w:t xml:space="preserve">. </w:t>
+      </w:r>
+      <w:r>
+        <w:rPr>
+          <w:lang w:val="en-US"/>
+        </w:rPr>
+        <w:t>While labeling unseen documents we then on the fly compute the conditional word probabilities based on this inform</w:t>
+      </w:r>
+      <w:r>
+        <w:rPr>
+          <w:lang w:val="en-US"/>
+        </w:rPr>
+        <w:t xml:space="preserve">ation. </w:t>
+      </w:r>
+      <w:r>
+        <w:rPr>
+          <w:lang w:val="en-US"/>
+        </w:rPr>
+        <w:t xml:space="preserve">With this approach we have a slightly slower process of labeling new documents but on the other hand </w:t>
+      </w:r>
+      <w:r>
+        <w:rPr>
+          <w:lang w:val="en-US"/>
+        </w:rPr>
+        <w:t>have the advantage of not</w:t>
+      </w:r>
+      <w:r>
+        <w:rPr>
+          <w:lang w:val="en-US"/>
+        </w:rPr>
+        <w:t xml:space="preserve"> run</w:t>
+      </w:r>
+      <w:r>
+        <w:rPr>
+          <w:lang w:val="en-US"/>
+        </w:rPr>
+        <w:t>ning</w:t>
+      </w:r>
+      <w:r>
+        <w:rPr>
+          <w:lang w:val="en-US"/>
+        </w:rPr>
+        <w:t xml:space="preserve"> into heap problems while keeping everything in memory. </w:t>
+      </w:r>
+      <w:r>
+        <w:rPr>
+          <w:lang w:val="en-US"/>
+        </w:rPr>
+        <w:t xml:space="preserve">In order </w:t>
+      </w:r>
+      <w:r>
+        <w:rPr>
+          <w:lang w:val="en-US"/>
+        </w:rPr>
+        <w:t>to come around problems with zero probabilities we applied the Laplace Smoothing.</w:t>
+      </w:r>
+    </w:p>
+    <w:p>
+      <w:pPr>
+        <w:rPr>
+          <w:lang w:val="en-US"/>
+        </w:rPr>
+      </w:pPr>
+    </w:p>
+    <w:p>
+      <w:pPr>
+        <w:rPr>
+          <w:lang w:val="en-US"/>
+        </w:rPr>
+      </w:pPr>
+      <w:r>
+        <w:rPr>
+          <w:lang w:val="en-US"/>
+        </w:rPr>
+        <w:t xml:space="preserve">Applying our Naïve </w:t>
+      </w:r>
+      <w:r>
+        <w:rPr>
+          <w:lang w:val="en-US"/>
+        </w:rPr>
+        <w:t>Bayes Classifier for all the training documents resulted in the following averaged precision, recall and F1 score:</w:t>
+      </w:r>
+    </w:p>
+    <w:p>
+      <w:pPr>
+        <w:rPr>
+          <w:lang w:val="en-US"/>
+        </w:rPr>
+      </w:pPr>
+    </w:p>
+    <w:p>
+      <w:pPr>
+        <w:rPr>
+          <w:lang w:val="en-US"/>
+        </w:rPr>
+      </w:pPr>
+      <w:r>
+        <w:rPr>
+          <w:lang w:val="en-US"/>
+        </w:rPr>
+        <w:t>Precision</w:t>
+      </w:r>
+      <w:r>
+        <w:rPr>
+          <w:lang w:val="en-US"/>
+        </w:rPr>
+        <w:t>: 0.6947626720108807</w:t>
+      </w:r>
+    </w:p>
+    <w:p>
+      <w:pPr>
+        <w:rPr>
+          <w:lang w:val="en-US"/>
+        </w:rPr>
+      </w:pPr>
+      <w:r>
+        <w:rPr>
+          <w:lang w:val="en-US"/>
+        </w:rPr>
+        <w:t>Recall</w:t>
+      </w:r>
+      <w:r>
+        <w:rPr>
+          <w:lang w:val="en-US"/>
+        </w:rPr>
+        <w:t>: 0.675971500225758</w:t>
+      </w:r>
+    </w:p>
+    <w:p>
+      <w:pPr>
+        <w:rPr>
+          <w:lang w:val="en-US"/>
+        </w:rPr>
+      </w:pPr>
+      <w:r>
+        <w:rPr>
+          <w:lang w:val="en-US"/>
+        </w:rPr>
+        <w:t>F1</w:t>
+      </w:r>
+      <w:r>
+        <w:rPr>
+          <w:lang w:val="en-US"/>
+        </w:rPr>
+        <w:t>: 0.6464305694437176</w:t>
+      </w:r>
+    </w:p>
+    <w:p>
+      <w:pPr>
+        <w:rPr>
+          <w:lang w:val="en-US"/>
+        </w:rPr>
+      </w:pPr>
+    </w:p>
+    <w:p>
+      <w:pPr>
+        <w:rPr>
+          <w:lang w:val="en-US"/>
+        </w:rPr>
+      </w:pPr>
+      <w:r>
+        <w:rPr>
+          <w:lang w:val="en-US"/>
+        </w:rPr>
+        <w:t xml:space="preserve">In addition we tested the impact of applying an additional filter step and removing all the terms with a </w:t>
+      </w:r>
+      <w:r>
+        <w:rPr>
+          <w:lang w:val="en-US"/>
+        </w:rPr>
+        <w:t xml:space="preserve">collection </w:t>
+      </w:r>
+      <w:r>
+        <w:rPr>
+          <w:lang w:val="en-US"/>
+        </w:rPr>
+        <w:t xml:space="preserve">frequency </w:t>
+      </w:r>
+      <w:r>
+        <w:rPr>
+          <w:lang w:val="en-US"/>
+        </w:rPr>
+        <w:t>s</w:t>
+      </w:r>
+      <w:r>
+        <w:rPr>
+          <w:lang w:val="en-US"/>
+        </w:rPr>
+        <w:t>maller than 5</w:t>
+      </w:r>
+      <w:r>
+        <w:rPr>
+          <w:lang w:val="en-US"/>
+        </w:rPr>
+        <w:t xml:space="preserve">. Because of a resulting lower F1 score we </w:t>
+      </w:r>
+      <w:r>
+        <w:rPr>
+          <w:lang w:val="en-US"/>
+        </w:rPr>
+        <w:t>removed</w:t>
+      </w:r>
+      <w:r>
+        <w:rPr>
+          <w:lang w:val="en-US"/>
+        </w:rPr>
+        <w:t xml:space="preserve"> this filter step in the final solution</w:t>
+      </w:r>
+      <w:r>
+        <w:rPr>
+          <w:lang w:val="en-US"/>
+        </w:rPr>
+        <w:t>.</w:t>
+      </w:r>
+    </w:p>
+    <w:p>
+      <w:pPr>
+        <w:rPr>
+          <w:lang w:val="en-US"/>
+        </w:rPr>
+      </w:pPr>
+    </w:p>
+    <w:p>
+      <w:pPr>
+        <w:pStyle w:val="berschrift1"/>
+        <w:rPr>
+          <w:lang w:val="en-US"/>
+        </w:rPr>
+      </w:pPr>
+      <w:r>
+        <w:rPr>
+          <w:lang w:val="en-US"/>
+        </w:rPr>
+        <w:t>Logistic Regression Classifier</w:t>
+      </w:r>
+    </w:p>
+    <w:p>
+      <w:pPr>
+        <w:rPr>
+          <w:lang w:val="en-US"/>
+        </w:rPr>
+      </w:pPr>
+      <w:r>
+        <w:rPr>
+          <w:lang w:val="en-US"/>
+        </w:rPr>
+        <w:t xml:space="preserve">For the </w:t>
+      </w:r>
+      <w:r>
+        <w:rPr>
+          <w:lang w:val="en-US"/>
+        </w:rPr>
+        <w:t xml:space="preserve">Logistic Regression Classifier we </w:t>
+      </w:r>
+      <w:r>
+        <w:rPr>
+          <w:lang w:val="en-US"/>
+        </w:rPr>
+        <w:t>introduced a more efficient</w:t>
+      </w:r>
+      <w:r>
+        <w:rPr>
+          <w:lang w:val="en-US"/>
+        </w:rPr>
+        <w:t xml:space="preserve"> way of keeping the information about the term-frequencies for each document by introducing a new class (RCVDataSet) which stores the </w:t>
+      </w:r>
+      <w:r>
+        <w:rPr>
+          <w:lang w:val="en-US"/>
+        </w:rPr>
+        <w:t>term-frequencies as Vectors (Class DenseVector of breeze).</w:t>
+      </w:r>
+    </w:p>
+    <w:p>
+      <w:pPr>
+        <w:rPr>
+          <w:lang w:val="en-US"/>
+        </w:rPr>
+      </w:pPr>
+    </w:p>
+    <w:p>
+      <w:pPr>
+        <w:rPr>
+          <w:lang w:val="en-US"/>
+        </w:rPr>
+      </w:pPr>
+      <w:r>
+        <w:rPr>
+          <w:lang w:val="en-US"/>
+        </w:rPr>
+        <w:t xml:space="preserve">Our Logistic Regression Classifier is an implementation of gradient descent logistic regression </w:t>
+      </w:r>
+      <w:r>
+        <w:rPr>
+          <w:lang w:val="en-US"/>
+        </w:rPr>
+        <w:t>described</w:t>
+      </w:r>
+      <w:r>
+        <w:rPr>
+          <w:lang w:val="en-US"/>
+        </w:rPr>
+        <w:t xml:space="preserve"> in the lecture slides.</w:t>
+      </w:r>
+      <w:r>
+        <w:rPr>
+          <w:lang w:val="en-US"/>
+        </w:rPr>
+        <w:t xml:space="preserve"> For every class we train a one-vs-all classifier by</w:t>
+      </w:r>
+      <w:r>
+        <w:rPr>
+          <w:lang w:val="en-US"/>
+        </w:rPr>
+        <w:t xml:space="preserve"> randomly picking one data point from the training set in each round and </w:t>
+      </w:r>
+      <w:r>
+        <w:rPr>
+          <w:lang w:val="en-US"/>
+        </w:rPr>
+        <w:t>applying a gradient step</w:t>
+      </w:r>
+      <w:r>
+        <w:rPr>
+          <w:lang w:val="en-US"/>
+        </w:rPr>
+        <w:t>.</w:t>
+      </w:r>
+      <w:r>
+        <w:rPr>
+          <w:lang w:val="en-US"/>
+        </w:rPr>
+        <w:t xml:space="preserve"> For this gradient step we used the squared loss instead of the log likelihood as mentioned in the lecture </w:t>
+      </w:r>
+      <w:r>
+        <w:rPr>
+          <w:lang w:val="en-US"/>
+        </w:rPr>
+        <w:t>material</w:t>
+      </w:r>
+      <w:r>
+        <w:rPr>
+          <w:lang w:val="en-US"/>
+        </w:rPr>
+        <w:t>.</w:t>
+      </w:r>
+    </w:p>
+    <w:p>
+      <w:pPr>
+        <w:rPr>
+          <w:lang w:val="en-US"/>
+        </w:rPr>
+      </w:pPr>
+    </w:p>
+    <w:p>
+      <w:pPr>
+        <w:rPr>
+          <w:lang w:val="en-US"/>
+        </w:rPr>
+      </w:pPr>
+      <w:r>
+        <w:rPr>
+          <w:lang w:val="en-US"/>
+        </w:rPr>
+        <w:t>Applying 10’000 iterations over 20 training rounds with a learning rate of 0.005 leaded to the following average precision, recall and F1 score:</w:t>
+      </w:r>
+    </w:p>
+    <w:p>
+      <w:pPr>
+        <w:rPr>
+          <w:lang w:val="en-US"/>
+        </w:rPr>
+      </w:pPr>
+    </w:p>
+    <w:p>
+      <w:pPr>
+        <w:rPr>
+          <w:lang w:val="en-US"/>
+        </w:rPr>
+      </w:pPr>
+      <w:r>
+        <w:rPr>
+          <w:lang w:val="en-US"/>
+        </w:rPr>
+        <w:t>Precision</w:t>
+      </w:r>
+      <w:r>
+        <w:rPr>
+          <w:lang w:val="en-US"/>
+        </w:rPr>
+        <w:t>: 0.8751904761904755</w:t>
+      </w:r>
+    </w:p>
+    <w:p>
+      <w:pPr>
+        <w:rPr>
+          <w:lang w:val="en-US"/>
+        </w:rPr>
+      </w:pPr>
+      <w:r>
+        <w:rPr>
+          <w:lang w:val="en-US"/>
+        </w:rPr>
+        <w:t>Recall</w:t>
+      </w:r>
+      <w:r>
+        <w:rPr>
+          <w:lang w:val="en-US"/>
+        </w:rPr>
+        <w:t>: 0.4326508944272101</w:t>
+      </w:r>
+    </w:p>
+    <w:p>
+      <w:pPr>
+        <w:rPr>
+          <w:lang w:val="en-US"/>
+        </w:rPr>
+      </w:pPr>
+      <w:r>
+        <w:rPr>
+          <w:lang w:val="en-US"/>
+        </w:rPr>
+        <w:t>F1</w:t>
+      </w:r>
+      <w:r>
+        <w:rPr>
+          <w:lang w:val="en-US"/>
+        </w:rPr>
+        <w:t>: 0.5426678964740116</w:t>
+      </w:r>
+    </w:p>
+    <w:p>
+      <w:pPr>
+        <w:rPr>
+          <w:lang w:val="en-US"/>
+        </w:rPr>
+      </w:pPr>
+    </w:p>
+    <w:p>
+      <w:pPr>
+        <w:rPr>
+          <w:lang w:val="en-US"/>
+        </w:rPr>
+      </w:pPr>
+      <w:r>
+        <w:rPr>
+          <w:lang w:val="en-US"/>
+        </w:rPr>
+        <w:t>Note: In order to decide whether an unseen document belongs to a class or not we used a threshol</w:t>
+      </w:r>
+      <w:r>
+        <w:rPr>
+          <w:lang w:val="en-US"/>
+        </w:rPr>
+        <w:t xml:space="preserve">d of 0.5. </w:t>
+      </w:r>
+    </w:p>
+    <w:p>
+      <w:pPr>
+        <w:rPr>
+          <w:lang w:val="en-US"/>
+        </w:rPr>
+      </w:pPr>
+    </w:p>
+    <w:p>
+      <w:pPr>
+        <w:rPr>
+          <w:lang w:val="en-US"/>
+        </w:rPr>
+      </w:pPr>
+      <w:r>
+        <w:rPr>
+          <w:lang w:val="en-US"/>
+        </w:rPr>
+        <w:t xml:space="preserve">In order to </w:t>
+      </w:r>
+      <w:r>
+        <w:rPr>
+          <w:lang w:val="en-US"/>
+        </w:rPr>
+        <w:t xml:space="preserve">improve this result we tried to apply </w:t>
+      </w:r>
+      <w:r>
+        <w:rPr>
+          <w:lang w:val="en-US"/>
+        </w:rPr>
+        <w:t>the hint for imbalanced classes given in the project description. But this</w:t>
+      </w:r>
+      <w:r>
+        <w:rPr>
+          <w:lang w:val="en-US"/>
+        </w:rPr>
+        <w:t xml:space="preserve"> didn’t increase F1 score why we skipped this extension for the final run.</w:t>
+      </w:r>
       <w:bookmarkStart w:id="0" w:name="_GoBack"/>
       <w:bookmarkEnd w:id="0"/>
     </w:p>
     <w:p>
       <w:pPr>
-        <w:pStyle w:val="Heading1"/>
-        <w:rPr>
-          <w:lang w:val="en-US"/>
-        </w:rPr>
-      </w:pPr>
-      <w:r>
-        <w:rPr>
-          <w:lang w:val="en-US"/>
-        </w:rPr>
-        <w:t>Naïve Bayes Classifier</w:t>
-      </w:r>
-    </w:p>
-    <w:p>
-      <w:pPr>
-        <w:rPr>
-          <w:lang w:val="en-US"/>
-        </w:rPr>
-      </w:pPr>
-      <w:r>
-        <w:rPr>
-          <w:lang w:val="en-US"/>
-        </w:rPr>
-        <w:t xml:space="preserve">Our first approach of Naïve Bayes Classifier </w:t>
-      </w:r>
-      <w:r>
-        <w:rPr>
-          <w:lang w:val="en-US"/>
-        </w:rPr>
-        <w:t xml:space="preserve">was </w:t>
-      </w:r>
-      <w:r>
-        <w:rPr>
-          <w:lang w:val="en-US"/>
-        </w:rPr>
-        <w:t xml:space="preserve">based on simply precomputing class probabilities P(c) as well as conditional word probabilities P(w|c) for each class (and term). </w:t>
-      </w:r>
-    </w:p>
-    <w:p>
-      <w:pPr>
-        <w:rPr>
-          <w:lang w:val="en-US"/>
-        </w:rPr>
-      </w:pPr>
-    </w:p>
-    <w:p>
-      <w:pPr>
-        <w:rPr>
-          <w:lang w:val="en-US"/>
-        </w:rPr>
-      </w:pPr>
-      <w:r>
-        <w:rPr>
-          <w:lang w:val="en-US"/>
-        </w:rPr>
-        <w:t xml:space="preserve">We decided to implement a one-vs-all approach where we learn for each topic a classifier that can be applied to unseen documents to decide whether it contains that topic or not. </w:t>
-      </w:r>
-      <w:r>
-        <w:rPr>
-          <w:lang w:val="en-US"/>
-        </w:rPr>
-        <w:t xml:space="preserve">In order to achieve this goal we had to also precompute </w:t>
-      </w:r>
-      <w:r>
-        <w:rPr>
-          <w:lang w:val="en-US"/>
-        </w:rPr>
-        <w:t xml:space="preserve">P(w|not c) and P(not c). </w:t>
-      </w:r>
-      <w:r>
-        <w:rPr>
-          <w:lang w:val="en-US"/>
-        </w:rPr>
-        <w:t xml:space="preserve">Applying this training step to the whole training set containing </w:t>
-      </w:r>
-      <w:r>
-        <w:rPr>
-          <w:lang w:val="en-US"/>
-        </w:rPr>
-        <w:t>50’000 documents</w:t>
-      </w:r>
-      <w:r>
-        <w:rPr>
-          <w:lang w:val="en-US"/>
-        </w:rPr>
-        <w:t xml:space="preserve"> (</w:t>
-      </w:r>
-      <w:r>
-        <w:rPr>
-          <w:lang w:val="en-US"/>
-        </w:rPr>
-        <w:t>124698</w:t>
-      </w:r>
-      <w:r>
-        <w:rPr>
-          <w:lang w:val="en-US"/>
-        </w:rPr>
-        <w:t xml:space="preserve"> terms / 696 cateories)</w:t>
-      </w:r>
-      <w:r>
-        <w:rPr>
-          <w:lang w:val="en-US"/>
-        </w:rPr>
-        <w:t xml:space="preserve"> leaded to heap problems.</w:t>
-      </w:r>
-      <w:r>
-        <w:rPr>
-          <w:lang w:val="en-US"/>
-        </w:rPr>
-        <w:t xml:space="preserve"> </w:t>
-      </w:r>
-    </w:p>
-    <w:p>
-      <w:pPr>
-        <w:rPr>
-          <w:lang w:val="en-US"/>
-        </w:rPr>
-      </w:pPr>
-    </w:p>
-    <w:p>
-      <w:pPr>
-        <w:rPr>
-          <w:lang w:val="en-US"/>
-        </w:rPr>
-      </w:pPr>
-      <w:r>
-        <w:rPr>
-          <w:lang w:val="en-US"/>
-        </w:rPr>
-        <w:t xml:space="preserve">In order to reduce </w:t>
-      </w:r>
-      <w:r>
-        <w:rPr>
-          <w:lang w:val="en-US"/>
-        </w:rPr>
-        <w:t xml:space="preserve">the </w:t>
-      </w:r>
-      <w:r>
-        <w:rPr>
-          <w:lang w:val="en-US"/>
-        </w:rPr>
-        <w:t xml:space="preserve">needed </w:t>
-      </w:r>
-      <w:r>
-        <w:rPr>
-          <w:lang w:val="en-US"/>
-        </w:rPr>
-        <w:t>heap space we intr</w:t>
-      </w:r>
-      <w:r>
-        <w:rPr>
-          <w:lang w:val="en-US"/>
-        </w:rPr>
-        <w:t>oduced a smarter way of preprocessing</w:t>
-      </w:r>
-      <w:r>
-        <w:rPr>
-          <w:lang w:val="en-US"/>
-        </w:rPr>
-        <w:t xml:space="preserve">. Instead of </w:t>
-      </w:r>
-      <w:r>
-        <w:rPr>
-          <w:lang w:val="en-US"/>
-        </w:rPr>
-        <w:t>computing</w:t>
-      </w:r>
-      <w:r>
-        <w:rPr>
-          <w:lang w:val="en-US"/>
-        </w:rPr>
-        <w:t xml:space="preserve"> all the </w:t>
-      </w:r>
-      <w:r>
-        <w:rPr>
-          <w:lang w:val="en-US"/>
-        </w:rPr>
-        <w:t xml:space="preserve">conditional word probabilities we only determine </w:t>
-      </w:r>
-      <w:r>
-        <w:rPr>
-          <w:lang w:val="en-US"/>
-        </w:rPr>
-        <w:t>the term</w:t>
-      </w:r>
-      <w:r>
-        <w:rPr>
-          <w:lang w:val="en-US"/>
-        </w:rPr>
-        <w:t xml:space="preserve"> </w:t>
-      </w:r>
-      <w:r>
-        <w:rPr>
-          <w:lang w:val="en-US"/>
-        </w:rPr>
-        <w:t>frequenc</w:t>
-      </w:r>
-      <w:r>
-        <w:rPr>
-          <w:lang w:val="en-US"/>
-        </w:rPr>
-        <w:t xml:space="preserve">ies for each document and </w:t>
-      </w:r>
-      <w:r>
-        <w:rPr>
-          <w:lang w:val="en-US"/>
-        </w:rPr>
-        <w:t xml:space="preserve">in addition </w:t>
-      </w:r>
-      <w:r>
-        <w:rPr>
-          <w:lang w:val="en-US"/>
-        </w:rPr>
-        <w:t xml:space="preserve">for each category a list of documents </w:t>
-      </w:r>
-      <w:r>
-        <w:rPr>
-          <w:lang w:val="en-US"/>
-        </w:rPr>
-        <w:t>belonging to this category</w:t>
-      </w:r>
-      <w:r>
-        <w:rPr>
-          <w:lang w:val="en-US"/>
-        </w:rPr>
-        <w:t xml:space="preserve"> (both stored in normal Scala Maps)</w:t>
-      </w:r>
-      <w:r>
-        <w:rPr>
-          <w:lang w:val="en-US"/>
-        </w:rPr>
-        <w:t xml:space="preserve">. </w:t>
-      </w:r>
-      <w:r>
-        <w:rPr>
-          <w:lang w:val="en-US"/>
-        </w:rPr>
-        <w:t>While labeling unseen documents we then on the fly compute the conditional word probabilities based on this inform</w:t>
-      </w:r>
-      <w:r>
-        <w:rPr>
-          <w:lang w:val="en-US"/>
-        </w:rPr>
-        <w:t xml:space="preserve">ation. </w:t>
-      </w:r>
-      <w:r>
-        <w:rPr>
-          <w:lang w:val="en-US"/>
-        </w:rPr>
-        <w:t xml:space="preserve">With this approach we have a slightly slower process of labeling new documents but on the other hand </w:t>
-      </w:r>
-      <w:r>
-        <w:rPr>
-          <w:lang w:val="en-US"/>
-        </w:rPr>
-        <w:t>have the advantage of not</w:t>
-      </w:r>
-      <w:r>
-        <w:rPr>
-          <w:lang w:val="en-US"/>
-        </w:rPr>
-        <w:t xml:space="preserve"> run</w:t>
-      </w:r>
-      <w:r>
-        <w:rPr>
-          <w:lang w:val="en-US"/>
-        </w:rPr>
-        <w:t>ning</w:t>
-      </w:r>
-      <w:r>
-        <w:rPr>
-          <w:lang w:val="en-US"/>
-        </w:rPr>
-        <w:t xml:space="preserve"> into heap problems while keeping everything in memory. </w:t>
-      </w:r>
-      <w:r>
-        <w:rPr>
-          <w:lang w:val="en-US"/>
-        </w:rPr>
-        <w:t xml:space="preserve">In order </w:t>
-      </w:r>
-      <w:r>
-        <w:rPr>
-          <w:lang w:val="en-US"/>
-        </w:rPr>
-        <w:t>to come around problems with zero probabilities we applied the Laplace Smoothing.</w:t>
-      </w:r>
-    </w:p>
-    <w:p>
-      <w:pPr>
-        <w:rPr>
-          <w:lang w:val="en-US"/>
-        </w:rPr>
-      </w:pPr>
-    </w:p>
-    <w:p>
-      <w:pPr>
-        <w:rPr>
-          <w:lang w:val="en-US"/>
-        </w:rPr>
-      </w:pPr>
-      <w:r>
-        <w:rPr>
-          <w:lang w:val="en-US"/>
-        </w:rPr>
-        <w:t xml:space="preserve">Applying our Naïve </w:t>
-      </w:r>
-      <w:r>
-        <w:rPr>
-          <w:lang w:val="en-US"/>
-        </w:rPr>
-        <w:t>Bayes Classifier for all the training documents resulted in the following averaged precision, recall and F1 score:</w:t>
-      </w:r>
-    </w:p>
-    <w:p>
-      <w:pPr>
-        <w:rPr>
-          <w:lang w:val="en-US"/>
-        </w:rPr>
-      </w:pPr>
-    </w:p>
-    <w:p>
-      <w:pPr>
-        <w:rPr>
-          <w:lang w:val="en-US"/>
-        </w:rPr>
-      </w:pPr>
-      <w:r>
-        <w:rPr>
-          <w:lang w:val="en-US"/>
-        </w:rPr>
-        <w:t>Precision</w:t>
-      </w:r>
-      <w:r>
-        <w:rPr>
-          <w:lang w:val="en-US"/>
-        </w:rPr>
-        <w:t>: 0.6947626720108807</w:t>
-      </w:r>
-    </w:p>
-    <w:p>
-      <w:pPr>
-        <w:rPr>
-          <w:lang w:val="en-US"/>
-        </w:rPr>
-      </w:pPr>
-      <w:r>
-        <w:rPr>
-          <w:lang w:val="en-US"/>
-        </w:rPr>
-        <w:t>Recall</w:t>
-      </w:r>
-      <w:r>
-        <w:rPr>
-          <w:lang w:val="en-US"/>
-        </w:rPr>
-        <w:t>: 0.675971500225758</w:t>
-      </w:r>
-    </w:p>
-    <w:p>
-      <w:pPr>
-        <w:rPr>
-          <w:lang w:val="en-US"/>
-        </w:rPr>
-      </w:pPr>
-      <w:r>
-        <w:rPr>
-          <w:lang w:val="en-US"/>
-        </w:rPr>
-        <w:t>F1</w:t>
-      </w:r>
-      <w:r>
-        <w:rPr>
-          <w:lang w:val="en-US"/>
-        </w:rPr>
-        <w:t>: 0.6464305694437176</w:t>
-      </w:r>
-    </w:p>
-    <w:p>
-      <w:pPr>
-        <w:rPr>
-          <w:lang w:val="en-US"/>
-        </w:rPr>
-      </w:pPr>
-    </w:p>
-    <w:p>
-      <w:pPr>
-        <w:rPr>
-          <w:lang w:val="en-US"/>
-        </w:rPr>
-      </w:pPr>
-      <w:r>
-        <w:rPr>
-          <w:lang w:val="en-US"/>
-        </w:rPr>
-        <w:t xml:space="preserve">In addition we tested the impact of applying an additional filter step and removing all the terms with a </w:t>
-      </w:r>
-      <w:r>
-        <w:rPr>
-          <w:lang w:val="en-US"/>
-        </w:rPr>
-        <w:t xml:space="preserve">collection </w:t>
-      </w:r>
-      <w:r>
-        <w:rPr>
-          <w:lang w:val="en-US"/>
-        </w:rPr>
-        <w:t xml:space="preserve">frequency </w:t>
-      </w:r>
-      <w:r>
-        <w:rPr>
-          <w:lang w:val="en-US"/>
-        </w:rPr>
-        <w:t>s</w:t>
-      </w:r>
-      <w:r>
-        <w:rPr>
-          <w:lang w:val="en-US"/>
-        </w:rPr>
-        <w:t>maller than 5</w:t>
-      </w:r>
-      <w:r>
-        <w:rPr>
-          <w:lang w:val="en-US"/>
-        </w:rPr>
-        <w:t xml:space="preserve">. Because of a resulting lower F1 score we </w:t>
-      </w:r>
-      <w:r>
-        <w:rPr>
-          <w:lang w:val="en-US"/>
-        </w:rPr>
-        <w:t>removed</w:t>
-      </w:r>
-      <w:r>
-        <w:rPr>
-          <w:lang w:val="en-US"/>
-        </w:rPr>
-        <w:t xml:space="preserve"> this filter step in the final solution</w:t>
-      </w:r>
-      <w:r>
-        <w:rPr>
-          <w:lang w:val="en-US"/>
-        </w:rPr>
-        <w:t>.</w:t>
-      </w:r>
-    </w:p>
-    <w:p>
-      <w:pPr>
-        <w:rPr>
-          <w:lang w:val="en-US"/>
-        </w:rPr>
-      </w:pPr>
-    </w:p>
-    <w:p>
-      <w:pPr>
-        <w:pStyle w:val="Heading1"/>
-        <w:rPr>
-          <w:lang w:val="en-US"/>
-        </w:rPr>
-      </w:pPr>
-      <w:r>
-        <w:rPr>
-          <w:lang w:val="en-US"/>
-        </w:rPr>
-        <w:t>Logistic Regression Classifier</w:t>
-      </w:r>
-    </w:p>
-    <w:p>
-      <w:pPr>
-        <w:rPr>
-          <w:lang w:val="en-US"/>
-        </w:rPr>
-      </w:pPr>
-      <w:r>
-        <w:rPr>
-          <w:lang w:val="en-US"/>
-        </w:rPr>
-        <w:t xml:space="preserve">For the </w:t>
-      </w:r>
-      <w:r>
-        <w:rPr>
-          <w:lang w:val="en-US"/>
-        </w:rPr>
-        <w:t xml:space="preserve">Logistic Regression Classifier we </w:t>
-      </w:r>
-      <w:r>
-        <w:rPr>
-          <w:lang w:val="en-US"/>
-        </w:rPr>
-        <w:t xml:space="preserve">introduced a more efficient a way of keeping the information about the term-frequencies for each document by introducing a new class (RCVDataSet) which stores the </w:t>
-      </w:r>
-      <w:r>
-        <w:rPr>
-          <w:lang w:val="en-US"/>
-        </w:rPr>
-        <w:t>term-frequencies as Vectors (Class DenseVector of breeze).</w:t>
-      </w:r>
-    </w:p>
-    <w:p>
-      <w:pPr>
-        <w:rPr>
-          <w:lang w:val="en-US"/>
-        </w:rPr>
-      </w:pPr>
-    </w:p>
-    <w:p>
-      <w:pPr>
-        <w:rPr>
-          <w:lang w:val="en-US"/>
-        </w:rPr>
-      </w:pPr>
-      <w:r>
-        <w:rPr>
-          <w:lang w:val="en-US"/>
-        </w:rPr>
-        <w:t>Our Logistic Regression Classifier is an implementation of gradient descent logistic regression mentioned in the lecture slides.</w:t>
-      </w:r>
-      <w:r>
-        <w:rPr>
-          <w:lang w:val="en-US"/>
-        </w:rPr>
-        <w:t xml:space="preserve"> For every class we train a one-vs-all classifier by</w:t>
-      </w:r>
-      <w:r>
-        <w:rPr>
-          <w:lang w:val="en-US"/>
-        </w:rPr>
-        <w:t xml:space="preserve"> randomly picking one data point from the training set in each round and </w:t>
-      </w:r>
-      <w:r>
-        <w:rPr>
-          <w:lang w:val="en-US"/>
-        </w:rPr>
-        <w:t>applying a gradient step</w:t>
-      </w:r>
-      <w:r>
-        <w:rPr>
-          <w:lang w:val="en-US"/>
-        </w:rPr>
-        <w:t>.</w:t>
-      </w:r>
-      <w:r>
-        <w:rPr>
-          <w:lang w:val="en-US"/>
-        </w:rPr>
-        <w:t xml:space="preserve"> For this gradient step we used the squared loss instead of the log likelihood as mentioned in the lecture slides.</w:t>
-      </w:r>
-    </w:p>
-    <w:p>
-      <w:pPr>
-        <w:rPr>
-          <w:lang w:val="en-US"/>
-        </w:rPr>
-      </w:pPr>
-    </w:p>
-    <w:p>
-      <w:pPr>
-        <w:rPr>
-          <w:lang w:val="en-US"/>
-        </w:rPr>
-      </w:pPr>
-      <w:r>
-        <w:rPr>
-          <w:lang w:val="en-US"/>
-        </w:rPr>
-        <w:t>Applying 10’000 iterations over 20 training rounds with a learning rate of 0.005 leaded to the following average precision, recall and F1 score:</w:t>
-      </w:r>
-    </w:p>
-    <w:p>
-      <w:pPr>
-        <w:rPr>
-          <w:lang w:val="en-US"/>
-        </w:rPr>
-      </w:pPr>
-    </w:p>
-    <w:p>
-      <w:pPr>
-        <w:rPr>
-          <w:lang w:val="en-US"/>
-        </w:rPr>
-      </w:pPr>
-      <w:r>
-        <w:rPr>
-          <w:lang w:val="en-US"/>
-        </w:rPr>
-        <w:t>Precision</w:t>
-      </w:r>
-      <w:r>
-        <w:rPr>
-          <w:lang w:val="en-US"/>
-        </w:rPr>
-        <w:t>: 0.8751904761904755</w:t>
-      </w:r>
-    </w:p>
-    <w:p>
-      <w:pPr>
-        <w:rPr>
-          <w:lang w:val="en-US"/>
-        </w:rPr>
-      </w:pPr>
-      <w:r>
-        <w:rPr>
-          <w:lang w:val="en-US"/>
-        </w:rPr>
-        <w:t>Recall</w:t>
-      </w:r>
-      <w:r>
-        <w:rPr>
-          <w:lang w:val="en-US"/>
-        </w:rPr>
-        <w:t>: 0.4326508944272101</w:t>
-      </w:r>
-    </w:p>
-    <w:p>
-      <w:pPr>
-        <w:rPr>
-          <w:lang w:val="en-US"/>
-        </w:rPr>
-      </w:pPr>
-      <w:r>
-        <w:rPr>
-          <w:lang w:val="en-US"/>
-        </w:rPr>
-        <w:t>F1</w:t>
-      </w:r>
-      <w:r>
-        <w:rPr>
-          <w:lang w:val="en-US"/>
-        </w:rPr>
-        <w:t>: 0.5426678964740116</w:t>
-      </w:r>
-    </w:p>
-    <w:p>
-      <w:pPr>
-        <w:rPr>
-          <w:lang w:val="en-US"/>
-        </w:rPr>
-      </w:pPr>
-    </w:p>
-    <w:p>
-      <w:pPr>
-        <w:rPr>
-          <w:lang w:val="en-US"/>
-        </w:rPr>
-      </w:pPr>
-      <w:r>
-        <w:rPr>
-          <w:lang w:val="en-US"/>
-        </w:rPr>
-        <w:t xml:space="preserve">In order to </w:t>
-      </w:r>
-      <w:r>
-        <w:rPr>
-          <w:lang w:val="en-US"/>
-        </w:rPr>
-        <w:t xml:space="preserve">improve this result we tried to apply </w:t>
-      </w:r>
-      <w:r>
-        <w:rPr>
-          <w:lang w:val="en-US"/>
-        </w:rPr>
-        <w:t>the hint for imbalanced classes given in the project description. But this didn’t increase F1 score.</w:t>
-      </w:r>
-    </w:p>
-    <w:p>
-      <w:pPr>
-        <w:rPr>
-          <w:lang w:val="en-US"/>
-        </w:rPr>
-      </w:pPr>
-    </w:p>
-    <w:p>
-      <w:pPr>
-        <w:pStyle w:val="Heading1"/>
+        <w:rPr>
+          <w:lang w:val="en-US"/>
+        </w:rPr>
+      </w:pPr>
+    </w:p>
+    <w:p>
+      <w:pPr>
+        <w:pStyle w:val="berschrift1"/>
         <w:rPr>
           <w:lang w:val="en-US"/>
         </w:rPr>
@@ -2844,7 +2912,7 @@
 </file>
 
 <file path=word/endnotes.xml><?xml version="1.0" encoding="utf-8"?>
-<w:endnotes xmlns:wpc="http://schemas.microsoft.com/office/word/2010/wordprocessingCanvas" xmlns:mc="http://schemas.openxmlformats.org/markup-compatibility/2006" xmlns:o="urn:schemas-microsoft-com:office:office" xmlns:r="http://schemas.openxmlformats.org/officeDocument/2006/relationships" xmlns:m="http://schemas.openxmlformats.org/officeDocument/2006/math" xmlns:v="urn:schemas-microsoft-com:vml" xmlns:wp14="http://schemas.microsoft.com/office/word/2010/wordprocessingDrawing" xmlns:wp="http://schemas.openxmlformats.org/drawingml/2006/wordprocessingDrawing" xmlns:w10="urn:schemas-microsoft-com:office:word" xmlns:w="http://schemas.openxmlformats.org/wordprocessingml/2006/main" xmlns:w14="http://schemas.microsoft.com/office/word/2010/wordml" xmlns:w15="http://schemas.microsoft.com/office/word/2012/wordml" xmlns:wpg="http://schemas.microsoft.com/office/word/2010/wordprocessingGroup" xmlns:wpi="http://schemas.microsoft.com/office/word/2010/wordprocessingInk" xmlns:wne="http://schemas.microsoft.com/office/word/2006/wordml" xmlns:wps="http://schemas.microsoft.com/office/word/2010/wordprocessingShape" mc:Ignorable="w14 w15 wp14">
+<w:endnotes xmlns:wpc="http://schemas.microsoft.com/office/word/2010/wordprocessingCanvas" xmlns:mc="http://schemas.openxmlformats.org/markup-compatibility/2006" xmlns:o="urn:schemas-microsoft-com:office:office" xmlns:r="http://schemas.openxmlformats.org/officeDocument/2006/relationships" xmlns:m="http://schemas.openxmlformats.org/officeDocument/2006/math" xmlns:v="urn:schemas-microsoft-com:vml" xmlns:wp14="http://schemas.microsoft.com/office/word/2010/wordprocessingDrawing" xmlns:wp="http://schemas.openxmlformats.org/drawingml/2006/wordprocessingDrawing" xmlns:w10="urn:schemas-microsoft-com:office:word" xmlns:w="http://schemas.openxmlformats.org/wordprocessingml/2006/main" xmlns:w14="http://schemas.microsoft.com/office/word/2010/wordml" xmlns:wpg="http://schemas.microsoft.com/office/word/2010/wordprocessingGroup" xmlns:wpi="http://schemas.microsoft.com/office/word/2010/wordprocessingInk" xmlns:wne="http://schemas.microsoft.com/office/word/2006/wordml" xmlns:wps="http://schemas.microsoft.com/office/word/2010/wordprocessingShape" mc:Ignorable="w14 wp14">
   <w:endnote w:type="separator" w:id="-1">
     <w:p>
       <w:r>
@@ -2863,7 +2931,7 @@
 </file>
 
 <file path=word/footnotes.xml><?xml version="1.0" encoding="utf-8"?>
-<w:footnotes xmlns:wpc="http://schemas.microsoft.com/office/word/2010/wordprocessingCanvas" xmlns:mc="http://schemas.openxmlformats.org/markup-compatibility/2006" xmlns:o="urn:schemas-microsoft-com:office:office" xmlns:r="http://schemas.openxmlformats.org/officeDocument/2006/relationships" xmlns:m="http://schemas.openxmlformats.org/officeDocument/2006/math" xmlns:v="urn:schemas-microsoft-com:vml" xmlns:wp14="http://schemas.microsoft.com/office/word/2010/wordprocessingDrawing" xmlns:wp="http://schemas.openxmlformats.org/drawingml/2006/wordprocessingDrawing" xmlns:w10="urn:schemas-microsoft-com:office:word" xmlns:w="http://schemas.openxmlformats.org/wordprocessingml/2006/main" xmlns:w14="http://schemas.microsoft.com/office/word/2010/wordml" xmlns:w15="http://schemas.microsoft.com/office/word/2012/wordml" xmlns:wpg="http://schemas.microsoft.com/office/word/2010/wordprocessingGroup" xmlns:wpi="http://schemas.microsoft.com/office/word/2010/wordprocessingInk" xmlns:wne="http://schemas.microsoft.com/office/word/2006/wordml" xmlns:wps="http://schemas.microsoft.com/office/word/2010/wordprocessingShape" mc:Ignorable="w14 w15 wp14">
+<w:footnotes xmlns:wpc="http://schemas.microsoft.com/office/word/2010/wordprocessingCanvas" xmlns:mc="http://schemas.openxmlformats.org/markup-compatibility/2006" xmlns:o="urn:schemas-microsoft-com:office:office" xmlns:r="http://schemas.openxmlformats.org/officeDocument/2006/relationships" xmlns:m="http://schemas.openxmlformats.org/officeDocument/2006/math" xmlns:v="urn:schemas-microsoft-com:vml" xmlns:wp14="http://schemas.microsoft.com/office/word/2010/wordprocessingDrawing" xmlns:wp="http://schemas.openxmlformats.org/drawingml/2006/wordprocessingDrawing" xmlns:w10="urn:schemas-microsoft-com:office:word" xmlns:w="http://schemas.openxmlformats.org/wordprocessingml/2006/main" xmlns:w14="http://schemas.microsoft.com/office/word/2010/wordml" xmlns:wpg="http://schemas.microsoft.com/office/word/2010/wordprocessingGroup" xmlns:wpi="http://schemas.microsoft.com/office/word/2010/wordprocessingInk" xmlns:wne="http://schemas.microsoft.com/office/word/2006/wordml" xmlns:wps="http://schemas.microsoft.com/office/word/2010/wordprocessingShape" mc:Ignorable="w14 wp14">
   <w:footnote w:type="separator" w:id="-1">
     <w:p>
       <w:r>
@@ -2881,11 +2949,11 @@
   <w:footnote w:id="1">
     <w:p>
       <w:pPr>
-        <w:pStyle w:val="FootnoteText"/>
-      </w:pPr>
-      <w:r>
-        <w:rPr>
-          <w:rStyle w:val="FootnoteReference"/>
+        <w:pStyle w:val="Funotentext"/>
+      </w:pPr>
+      <w:r>
+        <w:rPr>
+          <w:rStyle w:val="Funotenzeichen"/>
         </w:rPr>
         <w:footnoteRef/>
       </w:r>
@@ -2909,7 +2977,7 @@
 </file>
 
 <file path=word/styles.xml><?xml version="1.0" encoding="utf-8"?>
-<w:styles xmlns:mc="http://schemas.openxmlformats.org/markup-compatibility/2006" xmlns:r="http://schemas.openxmlformats.org/officeDocument/2006/relationships" xmlns:w="http://schemas.openxmlformats.org/wordprocessingml/2006/main" xmlns:w14="http://schemas.microsoft.com/office/word/2010/wordml" xmlns:w15="http://schemas.microsoft.com/office/word/2012/wordml" mc:Ignorable="w14 w15">
+<w:styles xmlns:mc="http://schemas.openxmlformats.org/markup-compatibility/2006" xmlns:r="http://schemas.openxmlformats.org/officeDocument/2006/relationships" xmlns:w="http://schemas.openxmlformats.org/wordprocessingml/2006/main" xmlns:w14="http://schemas.microsoft.com/office/word/2010/wordml" mc:Ignorable="w14">
   <w:docDefaults>
     <w:rPrDefault>
       <w:rPr>
@@ -2921,388 +2989,154 @@
     </w:rPrDefault>
     <w:pPrDefault/>
   </w:docDefaults>
-  <w:latentStyles w:defLockedState="0" w:defUIPriority="99" w:defSemiHidden="0" w:defUnhideWhenUsed="0" w:defQFormat="0" w:count="371">
-    <w:lsdException w:name="Normal" w:uiPriority="0" w:qFormat="1"/>
-    <w:lsdException w:name="heading 1" w:uiPriority="9" w:qFormat="1"/>
-    <w:lsdException w:name="heading 2" w:semiHidden="1" w:uiPriority="9" w:unhideWhenUsed="1" w:qFormat="1"/>
-    <w:lsdException w:name="heading 3" w:semiHidden="1" w:uiPriority="9" w:unhideWhenUsed="1" w:qFormat="1"/>
-    <w:lsdException w:name="heading 4" w:semiHidden="1" w:uiPriority="9" w:unhideWhenUsed="1" w:qFormat="1"/>
-    <w:lsdException w:name="heading 5" w:semiHidden="1" w:uiPriority="9" w:unhideWhenUsed="1" w:qFormat="1"/>
-    <w:lsdException w:name="heading 6" w:semiHidden="1" w:uiPriority="9" w:unhideWhenUsed="1" w:qFormat="1"/>
-    <w:lsdException w:name="heading 7" w:semiHidden="1" w:uiPriority="9" w:unhideWhenUsed="1" w:qFormat="1"/>
-    <w:lsdException w:name="heading 8" w:semiHidden="1" w:uiPriority="9" w:unhideWhenUsed="1" w:qFormat="1"/>
-    <w:lsdException w:name="heading 9" w:semiHidden="1" w:uiPriority="9" w:unhideWhenUsed="1" w:qFormat="1"/>
-    <w:lsdException w:name="index 1" w:semiHidden="1" w:unhideWhenUsed="1"/>
-    <w:lsdException w:name="index 2" w:semiHidden="1" w:unhideWhenUsed="1"/>
-    <w:lsdException w:name="index 3" w:semiHidden="1" w:unhideWhenUsed="1"/>
-    <w:lsdException w:name="index 4" w:semiHidden="1" w:unhideWhenUsed="1"/>
-    <w:lsdException w:name="index 5" w:semiHidden="1" w:unhideWhenUsed="1"/>
-    <w:lsdException w:name="index 6" w:semiHidden="1" w:unhideWhenUsed="1"/>
-    <w:lsdException w:name="index 7" w:semiHidden="1" w:unhideWhenUsed="1"/>
-    <w:lsdException w:name="index 8" w:semiHidden="1" w:unhideWhenUsed="1"/>
-    <w:lsdException w:name="index 9" w:semiHidden="1" w:unhideWhenUsed="1"/>
-    <w:lsdException w:name="toc 1" w:semiHidden="1" w:uiPriority="39" w:unhideWhenUsed="1"/>
-    <w:lsdException w:name="toc 2" w:semiHidden="1" w:uiPriority="39" w:unhideWhenUsed="1"/>
-    <w:lsdException w:name="toc 3" w:semiHidden="1" w:uiPriority="39" w:unhideWhenUsed="1"/>
-    <w:lsdException w:name="toc 4" w:semiHidden="1" w:uiPriority="39" w:unhideWhenUsed="1"/>
-    <w:lsdException w:name="toc 5" w:semiHidden="1" w:uiPriority="39" w:unhideWhenUsed="1"/>
-    <w:lsdException w:name="toc 6" w:semiHidden="1" w:uiPriority="39" w:unhideWhenUsed="1"/>
-    <w:lsdException w:name="toc 7" w:semiHidden="1" w:uiPriority="39" w:unhideWhenUsed="1"/>
-    <w:lsdException w:name="toc 8" w:semiHidden="1" w:uiPriority="39" w:unhideWhenUsed="1"/>
-    <w:lsdException w:name="toc 9" w:semiHidden="1" w:uiPriority="39" w:unhideWhenUsed="1"/>
-    <w:lsdException w:name="Normal Indent" w:semiHidden="1" w:unhideWhenUsed="1"/>
-    <w:lsdException w:name="footnote text" w:semiHidden="1" w:unhideWhenUsed="1"/>
-    <w:lsdException w:name="annotation text" w:semiHidden="1" w:unhideWhenUsed="1"/>
-    <w:lsdException w:name="header" w:semiHidden="1" w:unhideWhenUsed="1"/>
-    <w:lsdException w:name="footer" w:semiHidden="1" w:unhideWhenUsed="1"/>
-    <w:lsdException w:name="index heading" w:semiHidden="1" w:unhideWhenUsed="1"/>
-    <w:lsdException w:name="caption" w:semiHidden="1" w:uiPriority="35" w:unhideWhenUsed="1" w:qFormat="1"/>
-    <w:lsdException w:name="table of figures" w:semiHidden="1" w:unhideWhenUsed="1"/>
-    <w:lsdException w:name="envelope address" w:semiHidden="1" w:unhideWhenUsed="1"/>
-    <w:lsdException w:name="envelope return" w:semiHidden="1" w:unhideWhenUsed="1"/>
-    <w:lsdException w:name="footnote reference" w:semiHidden="1" w:unhideWhenUsed="1"/>
-    <w:lsdException w:name="annotation reference" w:semiHidden="1" w:unhideWhenUsed="1"/>
-    <w:lsdException w:name="line number" w:semiHidden="1" w:unhideWhenUsed="1"/>
-    <w:lsdException w:name="page number" w:semiHidden="1" w:unhideWhenUsed="1"/>
-    <w:lsdException w:name="endnote reference" w:semiHidden="1" w:unhideWhenUsed="1"/>
-    <w:lsdException w:name="endnote text" w:semiHidden="1" w:unhideWhenUsed="1"/>
-    <w:lsdException w:name="table of authorities" w:semiHidden="1" w:unhideWhenUsed="1"/>
-    <w:lsdException w:name="macro" w:semiHidden="1" w:unhideWhenUsed="1"/>
-    <w:lsdException w:name="toa heading" w:semiHidden="1" w:unhideWhenUsed="1"/>
-    <w:lsdException w:name="List" w:semiHidden="1" w:unhideWhenUsed="1"/>
-    <w:lsdException w:name="List Bullet" w:semiHidden="1" w:unhideWhenUsed="1"/>
-    <w:lsdException w:name="List Number" w:semiHidden="1" w:unhideWhenUsed="1"/>
-    <w:lsdException w:name="List 2" w:semiHidden="1" w:unhideWhenUsed="1"/>
-    <w:lsdException w:name="List 3" w:semiHidden="1" w:unhideWhenUsed="1"/>
-    <w:lsdException w:name="List 4" w:semiHidden="1" w:unhideWhenUsed="1"/>
-    <w:lsdException w:name="List 5" w:semiHidden="1" w:unhideWhenUsed="1"/>
-    <w:lsdException w:name="List Bullet 2" w:semiHidden="1" w:unhideWhenUsed="1"/>
-    <w:lsdException w:name="List Bullet 3" w:semiHidden="1" w:unhideWhenUsed="1"/>
-    <w:lsdException w:name="List Bullet 4" w:semiHidden="1" w:unhideWhenUsed="1"/>
-    <w:lsdException w:name="List Bullet 5" w:semiHidden="1" w:unhideWhenUsed="1"/>
-    <w:lsdException w:name="List Number 2" w:semiHidden="1" w:unhideWhenUsed="1"/>
-    <w:lsdException w:name="List Number 3" w:semiHidden="1" w:unhideWhenUsed="1"/>
-    <w:lsdException w:name="List Number 4" w:semiHidden="1" w:unhideWhenUsed="1"/>
-    <w:lsdException w:name="List Number 5" w:semiHidden="1" w:unhideWhenUsed="1"/>
-    <w:lsdException w:name="Title" w:uiPriority="10" w:qFormat="1"/>
-    <w:lsdException w:name="Closing" w:semiHidden="1" w:unhideWhenUsed="1"/>
-    <w:lsdException w:name="Signature" w:semiHidden="1" w:unhideWhenUsed="1"/>
-    <w:lsdException w:name="Default Paragraph Font" w:semiHidden="1" w:uiPriority="1" w:unhideWhenUsed="1"/>
-    <w:lsdException w:name="Body Text" w:semiHidden="1" w:unhideWhenUsed="1"/>
-    <w:lsdException w:name="Body Text Indent" w:semiHidden="1" w:unhideWhenUsed="1"/>
-    <w:lsdException w:name="List Continue" w:semiHidden="1" w:unhideWhenUsed="1"/>
-    <w:lsdException w:name="List Continue 2" w:semiHidden="1" w:unhideWhenUsed="1"/>
-    <w:lsdException w:name="List Continue 3" w:semiHidden="1" w:unhideWhenUsed="1"/>
-    <w:lsdException w:name="List Continue 4" w:semiHidden="1" w:unhideWhenUsed="1"/>
-    <w:lsdException w:name="List Continue 5" w:semiHidden="1" w:unhideWhenUsed="1"/>
-    <w:lsdException w:name="Message Header" w:semiHidden="1" w:unhideWhenUsed="1"/>
-    <w:lsdException w:name="Subtitle" w:uiPriority="11" w:qFormat="1"/>
-    <w:lsdException w:name="Salutation" w:semiHidden="1" w:unhideWhenUsed="1"/>
-    <w:lsdException w:name="Date" w:semiHidden="1" w:unhideWhenUsed="1"/>
-    <w:lsdException w:name="Body Text First Indent" w:semiHidden="1" w:unhideWhenUsed="1"/>
-    <w:lsdException w:name="Body Text First Indent 2" w:semiHidden="1" w:unhideWhenUsed="1"/>
-    <w:lsdException w:name="Note Heading" w:semiHidden="1" w:unhideWhenUsed="1"/>
-    <w:lsdException w:name="Body Text 2" w:semiHidden="1" w:unhideWhenUsed="1"/>
-    <w:lsdException w:name="Body Text 3" w:semiHidden="1" w:unhideWhenUsed="1"/>
-    <w:lsdException w:name="Body Text Indent 2" w:semiHidden="1" w:unhideWhenUsed="1"/>
-    <w:lsdException w:name="Body Text Indent 3" w:semiHidden="1" w:unhideWhenUsed="1"/>
-    <w:lsdException w:name="Block Text" w:semiHidden="1" w:unhideWhenUsed="1"/>
-    <w:lsdException w:name="Hyperlink" w:semiHidden="1" w:unhideWhenUsed="1"/>
-    <w:lsdException w:name="FollowedHyperlink" w:semiHidden="1" w:unhideWhenUsed="1"/>
-    <w:lsdException w:name="Strong" w:uiPriority="22" w:qFormat="1"/>
-    <w:lsdException w:name="Emphasis" w:uiPriority="20" w:qFormat="1"/>
-    <w:lsdException w:name="Document Map" w:semiHidden="1" w:unhideWhenUsed="1"/>
-    <w:lsdException w:name="Plain Text" w:semiHidden="1" w:unhideWhenUsed="1"/>
-    <w:lsdException w:name="E-mail Signature" w:semiHidden="1" w:unhideWhenUsed="1"/>
-    <w:lsdException w:name="HTML Top of Form" w:semiHidden="1" w:unhideWhenUsed="1"/>
-    <w:lsdException w:name="HTML Bottom of Form" w:semiHidden="1" w:unhideWhenUsed="1"/>
-    <w:lsdException w:name="Normal (Web)" w:semiHidden="1" w:unhideWhenUsed="1"/>
-    <w:lsdException w:name="HTML Acronym" w:semiHidden="1" w:unhideWhenUsed="1"/>
-    <w:lsdException w:name="HTML Address" w:semiHidden="1" w:unhideWhenUsed="1"/>
-    <w:lsdException w:name="HTML Cite" w:semiHidden="1" w:unhideWhenUsed="1"/>
-    <w:lsdException w:name="HTML Code" w:semiHidden="1" w:unhideWhenUsed="1"/>
-    <w:lsdException w:name="HTML Definition" w:semiHidden="1" w:unhideWhenUsed="1"/>
-    <w:lsdException w:name="HTML Keyboard" w:semiHidden="1" w:unhideWhenUsed="1"/>
-    <w:lsdException w:name="HTML Preformatted" w:semiHidden="1" w:unhideWhenUsed="1"/>
-    <w:lsdException w:name="HTML Sample" w:semiHidden="1" w:unhideWhenUsed="1"/>
-    <w:lsdException w:name="HTML Typewriter" w:semiHidden="1" w:unhideWhenUsed="1"/>
-    <w:lsdException w:name="HTML Variable" w:semiHidden="1" w:unhideWhenUsed="1"/>
-    <w:lsdException w:name="Normal Table" w:semiHidden="1" w:unhideWhenUsed="1"/>
-    <w:lsdException w:name="annotation subject" w:semiHidden="1" w:unhideWhenUsed="1"/>
-    <w:lsdException w:name="No List" w:semiHidden="1" w:unhideWhenUsed="1"/>
-    <w:lsdException w:name="Outline List 1" w:semiHidden="1" w:unhideWhenUsed="1"/>
-    <w:lsdException w:name="Outline List 2" w:semiHidden="1" w:unhideWhenUsed="1"/>
-    <w:lsdException w:name="Outline List 3" w:semiHidden="1" w:unhideWhenUsed="1"/>
-    <w:lsdException w:name="Table Simple 1" w:semiHidden="1" w:unhideWhenUsed="1"/>
-    <w:lsdException w:name="Table Simple 2" w:semiHidden="1" w:unhideWhenUsed="1"/>
-    <w:lsdException w:name="Table Simple 3" w:semiHidden="1" w:unhideWhenUsed="1"/>
-    <w:lsdException w:name="Table Classic 1" w:semiHidden="1" w:unhideWhenUsed="1"/>
-    <w:lsdException w:name="Table Classic 2" w:semiHidden="1" w:unhideWhenUsed="1"/>
-    <w:lsdException w:name="Table Classic 3" w:semiHidden="1" w:unhideWhenUsed="1"/>
-    <w:lsdException w:name="Table Classic 4" w:semiHidden="1" w:unhideWhenUsed="1"/>
-    <w:lsdException w:name="Table Colorful 1" w:semiHidden="1" w:unhideWhenUsed="1"/>
-    <w:lsdException w:name="Table Colorful 2" w:semiHidden="1" w:unhideWhenUsed="1"/>
-    <w:lsdException w:name="Table Colorful 3" w:semiHidden="1" w:unhideWhenUsed="1"/>
-    <w:lsdException w:name="Table Columns 1" w:semiHidden="1" w:unhideWhenUsed="1"/>
-    <w:lsdException w:name="Table Columns 2" w:semiHidden="1" w:unhideWhenUsed="1"/>
-    <w:lsdException w:name="Table Columns 3" w:semiHidden="1" w:unhideWhenUsed="1"/>
-    <w:lsdException w:name="Table Columns 4" w:semiHidden="1" w:unhideWhenUsed="1"/>
-    <w:lsdException w:name="Table Columns 5" w:semiHidden="1" w:unhideWhenUsed="1"/>
-    <w:lsdException w:name="Table Grid 1" w:semiHidden="1" w:unhideWhenUsed="1"/>
-    <w:lsdException w:name="Table Grid 2" w:semiHidden="1" w:unhideWhenUsed="1"/>
-    <w:lsdException w:name="Table Grid 3" w:semiHidden="1" w:unhideWhenUsed="1"/>
-    <w:lsdException w:name="Table Grid 4" w:semiHidden="1" w:unhideWhenUsed="1"/>
-    <w:lsdException w:name="Table Grid 5" w:semiHidden="1" w:unhideWhenUsed="1"/>
-    <w:lsdException w:name="Table Grid 6" w:semiHidden="1" w:unhideWhenUsed="1"/>
-    <w:lsdException w:name="Table Grid 7" w:semiHidden="1" w:unhideWhenUsed="1"/>
-    <w:lsdException w:name="Table Grid 8" w:semiHidden="1" w:unhideWhenUsed="1"/>
-    <w:lsdException w:name="Table List 1" w:semiHidden="1" w:unhideWhenUsed="1"/>
-    <w:lsdException w:name="Table List 2" w:semiHidden="1" w:unhideWhenUsed="1"/>
-    <w:lsdException w:name="Table List 3" w:semiHidden="1" w:unhideWhenUsed="1"/>
-    <w:lsdException w:name="Table List 4" w:semiHidden="1" w:unhideWhenUsed="1"/>
-    <w:lsdException w:name="Table List 5" w:semiHidden="1" w:unhideWhenUsed="1"/>
-    <w:lsdException w:name="Table List 6" w:semiHidden="1" w:unhideWhenUsed="1"/>
-    <w:lsdException w:name="Table List 7" w:semiHidden="1" w:unhideWhenUsed="1"/>
-    <w:lsdException w:name="Table List 8" w:semiHidden="1" w:unhideWhenUsed="1"/>
-    <w:lsdException w:name="Table 3D effects 1" w:semiHidden="1" w:unhideWhenUsed="1"/>
-    <w:lsdException w:name="Table 3D effects 2" w:semiHidden="1" w:unhideWhenUsed="1"/>
-    <w:lsdException w:name="Table 3D effects 3" w:semiHidden="1" w:unhideWhenUsed="1"/>
-    <w:lsdException w:name="Table Contemporary" w:semiHidden="1" w:unhideWhenUsed="1"/>
-    <w:lsdException w:name="Table Elegant" w:semiHidden="1" w:unhideWhenUsed="1"/>
-    <w:lsdException w:name="Table Professional" w:semiHidden="1" w:unhideWhenUsed="1"/>
-    <w:lsdException w:name="Table Subtle 1" w:semiHidden="1" w:unhideWhenUsed="1"/>
-    <w:lsdException w:name="Table Subtle 2" w:semiHidden="1" w:unhideWhenUsed="1"/>
-    <w:lsdException w:name="Table Web 1" w:semiHidden="1" w:unhideWhenUsed="1"/>
-    <w:lsdException w:name="Table Web 2" w:semiHidden="1" w:unhideWhenUsed="1"/>
-    <w:lsdException w:name="Table Web 3" w:semiHidden="1" w:unhideWhenUsed="1"/>
-    <w:lsdException w:name="Balloon Text" w:semiHidden="1" w:unhideWhenUsed="1"/>
-    <w:lsdException w:name="Table Grid" w:uiPriority="39"/>
-    <w:lsdException w:name="Table Theme" w:semiHidden="1" w:unhideWhenUsed="1"/>
-    <w:lsdException w:name="Placeholder Text" w:semiHidden="1"/>
-    <w:lsdException w:name="No Spacing" w:uiPriority="1" w:qFormat="1"/>
-    <w:lsdException w:name="Light Shading" w:uiPriority="60"/>
-    <w:lsdException w:name="Light List" w:uiPriority="61"/>
-    <w:lsdException w:name="Light Grid" w:uiPriority="62"/>
-    <w:lsdException w:name="Medium Shading 1" w:uiPriority="63"/>
-    <w:lsdException w:name="Medium Shading 2" w:uiPriority="64"/>
-    <w:lsdException w:name="Medium List 1" w:uiPriority="65"/>
-    <w:lsdException w:name="Medium List 2" w:uiPriority="66"/>
-    <w:lsdException w:name="Medium Grid 1" w:uiPriority="67"/>
-    <w:lsdException w:name="Medium Grid 2" w:uiPriority="68"/>
-    <w:lsdException w:name="Medium Grid 3" w:uiPriority="69"/>
-    <w:lsdException w:name="Dark List" w:uiPriority="70"/>
-    <w:lsdException w:name="Colorful Shading" w:uiPriority="71"/>
-    <w:lsdException w:name="Colorful List" w:uiPriority="72"/>
-    <w:lsdException w:name="Colorful Grid" w:uiPriority="73"/>
-    <w:lsdException w:name="Light Shading Accent 1" w:uiPriority="60"/>
-    <w:lsdException w:name="Light List Accent 1" w:uiPriority="61"/>
-    <w:lsdException w:name="Light Grid Accent 1" w:uiPriority="62"/>
-    <w:lsdException w:name="Medium Shading 1 Accent 1" w:uiPriority="63"/>
-    <w:lsdException w:name="Medium Shading 2 Accent 1" w:uiPriority="64"/>
-    <w:lsdException w:name="Medium List 1 Accent 1" w:uiPriority="65"/>
-    <w:lsdException w:name="Revision" w:semiHidden="1"/>
-    <w:lsdException w:name="List Paragraph" w:uiPriority="34" w:qFormat="1"/>
-    <w:lsdException w:name="Quote" w:uiPriority="29" w:qFormat="1"/>
-    <w:lsdException w:name="Intense Quote" w:uiPriority="30" w:qFormat="1"/>
-    <w:lsdException w:name="Medium List 2 Accent 1" w:uiPriority="66"/>
-    <w:lsdException w:name="Medium Grid 1 Accent 1" w:uiPriority="67"/>
-    <w:lsdException w:name="Medium Grid 2 Accent 1" w:uiPriority="68"/>
-    <w:lsdException w:name="Medium Grid 3 Accent 1" w:uiPriority="69"/>
-    <w:lsdException w:name="Dark List Accent 1" w:uiPriority="70"/>
-    <w:lsdException w:name="Colorful Shading Accent 1" w:uiPriority="71"/>
-    <w:lsdException w:name="Colorful List Accent 1" w:uiPriority="72"/>
-    <w:lsdException w:name="Colorful Grid Accent 1" w:uiPriority="73"/>
-    <w:lsdException w:name="Light Shading Accent 2" w:uiPriority="60"/>
-    <w:lsdException w:name="Light List Accent 2" w:uiPriority="61"/>
-    <w:lsdException w:name="Light Grid Accent 2" w:uiPriority="62"/>
-    <w:lsdException w:name="Medium Shading 1 Accent 2" w:uiPriority="63"/>
-    <w:lsdException w:name="Medium Shading 2 Accent 2" w:uiPriority="64"/>
-    <w:lsdException w:name="Medium List 1 Accent 2" w:uiPriority="65"/>
-    <w:lsdException w:name="Medium List 2 Accent 2" w:uiPriority="66"/>
-    <w:lsdException w:name="Medium Grid 1 Accent 2" w:uiPriority="67"/>
-    <w:lsdException w:name="Medium Grid 2 Accent 2" w:uiPriority="68"/>
-    <w:lsdException w:name="Medium Grid 3 Accent 2" w:uiPriority="69"/>
-    <w:lsdException w:name="Dark List Accent 2" w:uiPriority="70"/>
-    <w:lsdException w:name="Colorful Shading Accent 2" w:uiPriority="71"/>
-    <w:lsdException w:name="Colorful List Accent 2" w:uiPriority="72"/>
-    <w:lsdException w:name="Colorful Grid Accent 2" w:uiPriority="73"/>
-    <w:lsdException w:name="Light Shading Accent 3" w:uiPriority="60"/>
-    <w:lsdException w:name="Light List Accent 3" w:uiPriority="61"/>
-    <w:lsdException w:name="Light Grid Accent 3" w:uiPriority="62"/>
-    <w:lsdException w:name="Medium Shading 1 Accent 3" w:uiPriority="63"/>
-    <w:lsdException w:name="Medium Shading 2 Accent 3" w:uiPriority="64"/>
-    <w:lsdException w:name="Medium List 1 Accent 3" w:uiPriority="65"/>
-    <w:lsdException w:name="Medium List 2 Accent 3" w:uiPriority="66"/>
-    <w:lsdException w:name="Medium Grid 1 Accent 3" w:uiPriority="67"/>
-    <w:lsdException w:name="Medium Grid 2 Accent 3" w:uiPriority="68"/>
-    <w:lsdException w:name="Medium Grid 3 Accent 3" w:uiPriority="69"/>
-    <w:lsdException w:name="Dark List Accent 3" w:uiPriority="70"/>
-    <w:lsdException w:name="Colorful Shading Accent 3" w:uiPriority="71"/>
-    <w:lsdException w:name="Colorful List Accent 3" w:uiPriority="72"/>
-    <w:lsdException w:name="Colorful Grid Accent 3" w:uiPriority="73"/>
-    <w:lsdException w:name="Light Shading Accent 4" w:uiPriority="60"/>
-    <w:lsdException w:name="Light List Accent 4" w:uiPriority="61"/>
-    <w:lsdException w:name="Light Grid Accent 4" w:uiPriority="62"/>
-    <w:lsdException w:name="Medium Shading 1 Accent 4" w:uiPriority="63"/>
-    <w:lsdException w:name="Medium Shading 2 Accent 4" w:uiPriority="64"/>
-    <w:lsdException w:name="Medium List 1 Accent 4" w:uiPriority="65"/>
-    <w:lsdException w:name="Medium List 2 Accent 4" w:uiPriority="66"/>
-    <w:lsdException w:name="Medium Grid 1 Accent 4" w:uiPriority="67"/>
-    <w:lsdException w:name="Medium Grid 2 Accent 4" w:uiPriority="68"/>
-    <w:lsdException w:name="Medium Grid 3 Accent 4" w:uiPriority="69"/>
-    <w:lsdException w:name="Dark List Accent 4" w:uiPriority="70"/>
-    <w:lsdException w:name="Colorful Shading Accent 4" w:uiPriority="71"/>
-    <w:lsdException w:name="Colorful List Accent 4" w:uiPriority="72"/>
-    <w:lsdException w:name="Colorful Grid Accent 4" w:uiPriority="73"/>
-    <w:lsdException w:name="Light Shading Accent 5" w:uiPriority="60"/>
-    <w:lsdException w:name="Light List Accent 5" w:uiPriority="61"/>
-    <w:lsdException w:name="Light Grid Accent 5" w:uiPriority="62"/>
-    <w:lsdException w:name="Medium Shading 1 Accent 5" w:uiPriority="63"/>
-    <w:lsdException w:name="Medium Shading 2 Accent 5" w:uiPriority="64"/>
-    <w:lsdException w:name="Medium List 1 Accent 5" w:uiPriority="65"/>
-    <w:lsdException w:name="Medium List 2 Accent 5" w:uiPriority="66"/>
-    <w:lsdException w:name="Medium Grid 1 Accent 5" w:uiPriority="67"/>
-    <w:lsdException w:name="Medium Grid 2 Accent 5" w:uiPriority="68"/>
-    <w:lsdException w:name="Medium Grid 3 Accent 5" w:uiPriority="69"/>
-    <w:lsdException w:name="Dark List Accent 5" w:uiPriority="70"/>
-    <w:lsdException w:name="Colorful Shading Accent 5" w:uiPriority="71"/>
-    <w:lsdException w:name="Colorful List Accent 5" w:uiPriority="72"/>
-    <w:lsdException w:name="Colorful Grid Accent 5" w:uiPriority="73"/>
-    <w:lsdException w:name="Light Shading Accent 6" w:uiPriority="60"/>
-    <w:lsdException w:name="Light List Accent 6" w:uiPriority="61"/>
-    <w:lsdException w:name="Light Grid Accent 6" w:uiPriority="62"/>
-    <w:lsdException w:name="Medium Shading 1 Accent 6" w:uiPriority="63"/>
-    <w:lsdException w:name="Medium Shading 2 Accent 6" w:uiPriority="64"/>
-    <w:lsdException w:name="Medium List 1 Accent 6" w:uiPriority="65"/>
-    <w:lsdException w:name="Medium List 2 Accent 6" w:uiPriority="66"/>
-    <w:lsdException w:name="Medium Grid 1 Accent 6" w:uiPriority="67"/>
-    <w:lsdException w:name="Medium Grid 2 Accent 6" w:uiPriority="68"/>
-    <w:lsdException w:name="Medium Grid 3 Accent 6" w:uiPriority="69"/>
-    <w:lsdException w:name="Dark List Accent 6" w:uiPriority="70"/>
-    <w:lsdException w:name="Colorful Shading Accent 6" w:uiPriority="71"/>
-    <w:lsdException w:name="Colorful List Accent 6" w:uiPriority="72"/>
-    <w:lsdException w:name="Colorful Grid Accent 6" w:uiPriority="73"/>
-    <w:lsdException w:name="Subtle Emphasis" w:uiPriority="19" w:qFormat="1"/>
-    <w:lsdException w:name="Intense Emphasis" w:uiPriority="21" w:qFormat="1"/>
-    <w:lsdException w:name="Subtle Reference" w:uiPriority="31" w:qFormat="1"/>
-    <w:lsdException w:name="Intense Reference" w:uiPriority="32" w:qFormat="1"/>
-    <w:lsdException w:name="Book Title" w:uiPriority="33" w:qFormat="1"/>
-    <w:lsdException w:name="Bibliography" w:semiHidden="1" w:uiPriority="37" w:unhideWhenUsed="1"/>
-    <w:lsdException w:name="TOC Heading" w:semiHidden="1" w:uiPriority="39" w:unhideWhenUsed="1" w:qFormat="1"/>
-    <w:lsdException w:name="Plain Table 1" w:uiPriority="41"/>
-    <w:lsdException w:name="Plain Table 2" w:uiPriority="42"/>
-    <w:lsdException w:name="Plain Table 3" w:uiPriority="43"/>
-    <w:lsdException w:name="Plain Table 4" w:uiPriority="44"/>
-    <w:lsdException w:name="Plain Table 5" w:uiPriority="45"/>
-    <w:lsdException w:name="Grid Table Light" w:uiPriority="40"/>
-    <w:lsdException w:name="Grid Table 1 Light" w:uiPriority="46"/>
-    <w:lsdException w:name="Grid Table 2" w:uiPriority="47"/>
-    <w:lsdException w:name="Grid Table 3" w:uiPriority="48"/>
-    <w:lsdException w:name="Grid Table 4" w:uiPriority="49"/>
-    <w:lsdException w:name="Grid Table 5 Dark" w:uiPriority="50"/>
-    <w:lsdException w:name="Grid Table 6 Colorful" w:uiPriority="51"/>
-    <w:lsdException w:name="Grid Table 7 Colorful" w:uiPriority="52"/>
-    <w:lsdException w:name="Grid Table 1 Light Accent 1" w:uiPriority="46"/>
-    <w:lsdException w:name="Grid Table 2 Accent 1" w:uiPriority="47"/>
-    <w:lsdException w:name="Grid Table 3 Accent 1" w:uiPriority="48"/>
-    <w:lsdException w:name="Grid Table 4 Accent 1" w:uiPriority="49"/>
-    <w:lsdException w:name="Grid Table 5 Dark Accent 1" w:uiPriority="50"/>
-    <w:lsdException w:name="Grid Table 6 Colorful Accent 1" w:uiPriority="51"/>
-    <w:lsdException w:name="Grid Table 7 Colorful Accent 1" w:uiPriority="52"/>
-    <w:lsdException w:name="Grid Table 1 Light Accent 2" w:uiPriority="46"/>
-    <w:lsdException w:name="Grid Table 2 Accent 2" w:uiPriority="47"/>
-    <w:lsdException w:name="Grid Table 3 Accent 2" w:uiPriority="48"/>
-    <w:lsdException w:name="Grid Table 4 Accent 2" w:uiPriority="49"/>
-    <w:lsdException w:name="Grid Table 5 Dark Accent 2" w:uiPriority="50"/>
-    <w:lsdException w:name="Grid Table 6 Colorful Accent 2" w:uiPriority="51"/>
-    <w:lsdException w:name="Grid Table 7 Colorful Accent 2" w:uiPriority="52"/>
-    <w:lsdException w:name="Grid Table 1 Light Accent 3" w:uiPriority="46"/>
-    <w:lsdException w:name="Grid Table 2 Accent 3" w:uiPriority="47"/>
-    <w:lsdException w:name="Grid Table 3 Accent 3" w:uiPriority="48"/>
-    <w:lsdException w:name="Grid Table 4 Accent 3" w:uiPriority="49"/>
-    <w:lsdException w:name="Grid Table 5 Dark Accent 3" w:uiPriority="50"/>
-    <w:lsdException w:name="Grid Table 6 Colorful Accent 3" w:uiPriority="51"/>
-    <w:lsdException w:name="Grid Table 7 Colorful Accent 3" w:uiPriority="52"/>
-    <w:lsdException w:name="Grid Table 1 Light Accent 4" w:uiPriority="46"/>
-    <w:lsdException w:name="Grid Table 2 Accent 4" w:uiPriority="47"/>
-    <w:lsdException w:name="Grid Table 3 Accent 4" w:uiPriority="48"/>
-    <w:lsdException w:name="Grid Table 4 Accent 4" w:uiPriority="49"/>
-    <w:lsdException w:name="Grid Table 5 Dark Accent 4" w:uiPriority="50"/>
-    <w:lsdException w:name="Grid Table 6 Colorful Accent 4" w:uiPriority="51"/>
-    <w:lsdException w:name="Grid Table 7 Colorful Accent 4" w:uiPriority="52"/>
-    <w:lsdException w:name="Grid Table 1 Light Accent 5" w:uiPriority="46"/>
-    <w:lsdException w:name="Grid Table 2 Accent 5" w:uiPriority="47"/>
-    <w:lsdException w:name="Grid Table 3 Accent 5" w:uiPriority="48"/>
-    <w:lsdException w:name="Grid Table 4 Accent 5" w:uiPriority="49"/>
-    <w:lsdException w:name="Grid Table 5 Dark Accent 5" w:uiPriority="50"/>
-    <w:lsdException w:name="Grid Table 6 Colorful Accent 5" w:uiPriority="51"/>
-    <w:lsdException w:name="Grid Table 7 Colorful Accent 5" w:uiPriority="52"/>
-    <w:lsdException w:name="Grid Table 1 Light Accent 6" w:uiPriority="46"/>
-    <w:lsdException w:name="Grid Table 2 Accent 6" w:uiPriority="47"/>
-    <w:lsdException w:name="Grid Table 3 Accent 6" w:uiPriority="48"/>
-    <w:lsdException w:name="Grid Table 4 Accent 6" w:uiPriority="49"/>
-    <w:lsdException w:name="Grid Table 5 Dark Accent 6" w:uiPriority="50"/>
-    <w:lsdException w:name="Grid Table 6 Colorful Accent 6" w:uiPriority="51"/>
-    <w:lsdException w:name="Grid Table 7 Colorful Accent 6" w:uiPriority="52"/>
-    <w:lsdException w:name="List Table 1 Light" w:uiPriority="46"/>
-    <w:lsdException w:name="List Table 2" w:uiPriority="47"/>
-    <w:lsdException w:name="List Table 3" w:uiPriority="48"/>
-    <w:lsdException w:name="List Table 4" w:uiPriority="49"/>
-    <w:lsdException w:name="List Table 5 Dark" w:uiPriority="50"/>
-    <w:lsdException w:name="List Table 6 Colorful" w:uiPriority="51"/>
-    <w:lsdException w:name="List Table 7 Colorful" w:uiPriority="52"/>
-    <w:lsdException w:name="List Table 1 Light Accent 1" w:uiPriority="46"/>
-    <w:lsdException w:name="List Table 2 Accent 1" w:uiPriority="47"/>
-    <w:lsdException w:name="List Table 3 Accent 1" w:uiPriority="48"/>
-    <w:lsdException w:name="List Table 4 Accent 1" w:uiPriority="49"/>
-    <w:lsdException w:name="List Table 5 Dark Accent 1" w:uiPriority="50"/>
-    <w:lsdException w:name="List Table 6 Colorful Accent 1" w:uiPriority="51"/>
-    <w:lsdException w:name="List Table 7 Colorful Accent 1" w:uiPriority="52"/>
-    <w:lsdException w:name="List Table 1 Light Accent 2" w:uiPriority="46"/>
-    <w:lsdException w:name="List Table 2 Accent 2" w:uiPriority="47"/>
-    <w:lsdException w:name="List Table 3 Accent 2" w:uiPriority="48"/>
-    <w:lsdException w:name="List Table 4 Accent 2" w:uiPriority="49"/>
-    <w:lsdException w:name="List Table 5 Dark Accent 2" w:uiPriority="50"/>
-    <w:lsdException w:name="List Table 6 Colorful Accent 2" w:uiPriority="51"/>
-    <w:lsdException w:name="List Table 7 Colorful Accent 2" w:uiPriority="52"/>
-    <w:lsdException w:name="List Table 1 Light Accent 3" w:uiPriority="46"/>
-    <w:lsdException w:name="List Table 2 Accent 3" w:uiPriority="47"/>
-    <w:lsdException w:name="List Table 3 Accent 3" w:uiPriority="48"/>
-    <w:lsdException w:name="List Table 4 Accent 3" w:uiPriority="49"/>
-    <w:lsdException w:name="List Table 5 Dark Accent 3" w:uiPriority="50"/>
-    <w:lsdException w:name="List Table 6 Colorful Accent 3" w:uiPriority="51"/>
-    <w:lsdException w:name="List Table 7 Colorful Accent 3" w:uiPriority="52"/>
-    <w:lsdException w:name="List Table 1 Light Accent 4" w:uiPriority="46"/>
-    <w:lsdException w:name="List Table 2 Accent 4" w:uiPriority="47"/>
-    <w:lsdException w:name="List Table 3 Accent 4" w:uiPriority="48"/>
-    <w:lsdException w:name="List Table 4 Accent 4" w:uiPriority="49"/>
-    <w:lsdException w:name="List Table 5 Dark Accent 4" w:uiPriority="50"/>
-    <w:lsdException w:name="List Table 6 Colorful Accent 4" w:uiPriority="51"/>
-    <w:lsdException w:name="List Table 7 Colorful Accent 4" w:uiPriority="52"/>
-    <w:lsdException w:name="List Table 1 Light Accent 5" w:uiPriority="46"/>
-    <w:lsdException w:name="List Table 2 Accent 5" w:uiPriority="47"/>
-    <w:lsdException w:name="List Table 3 Accent 5" w:uiPriority="48"/>
-    <w:lsdException w:name="List Table 4 Accent 5" w:uiPriority="49"/>
-    <w:lsdException w:name="List Table 5 Dark Accent 5" w:uiPriority="50"/>
-    <w:lsdException w:name="List Table 6 Colorful Accent 5" w:uiPriority="51"/>
-    <w:lsdException w:name="List Table 7 Colorful Accent 5" w:uiPriority="52"/>
-    <w:lsdException w:name="List Table 1 Light Accent 6" w:uiPriority="46"/>
-    <w:lsdException w:name="List Table 2 Accent 6" w:uiPriority="47"/>
-    <w:lsdException w:name="List Table 3 Accent 6" w:uiPriority="48"/>
-    <w:lsdException w:name="List Table 4 Accent 6" w:uiPriority="49"/>
-    <w:lsdException w:name="List Table 5 Dark Accent 6" w:uiPriority="50"/>
-    <w:lsdException w:name="List Table 6 Colorful Accent 6" w:uiPriority="51"/>
-    <w:lsdException w:name="List Table 7 Colorful Accent 6" w:uiPriority="52"/>
+  <w:latentStyles w:defLockedState="0" w:defUIPriority="99" w:defSemiHidden="1" w:defUnhideWhenUsed="1" w:defQFormat="0" w:count="267">
+    <w:lsdException w:name="Normal" w:semiHidden="0" w:uiPriority="0" w:unhideWhenUsed="0" w:qFormat="1"/>
+    <w:lsdException w:name="heading 1" w:semiHidden="0" w:uiPriority="9" w:unhideWhenUsed="0" w:qFormat="1"/>
+    <w:lsdException w:name="heading 2" w:uiPriority="9" w:qFormat="1"/>
+    <w:lsdException w:name="heading 3" w:uiPriority="9" w:qFormat="1"/>
+    <w:lsdException w:name="heading 4" w:uiPriority="9" w:qFormat="1"/>
+    <w:lsdException w:name="heading 5" w:uiPriority="9" w:qFormat="1"/>
+    <w:lsdException w:name="heading 6" w:uiPriority="9" w:qFormat="1"/>
+    <w:lsdException w:name="heading 7" w:uiPriority="9" w:qFormat="1"/>
+    <w:lsdException w:name="heading 8" w:uiPriority="9" w:qFormat="1"/>
+    <w:lsdException w:name="heading 9" w:uiPriority="9" w:qFormat="1"/>
+    <w:lsdException w:name="toc 1" w:uiPriority="39"/>
+    <w:lsdException w:name="toc 2" w:uiPriority="39"/>
+    <w:lsdException w:name="toc 3" w:uiPriority="39"/>
+    <w:lsdException w:name="toc 4" w:uiPriority="39"/>
+    <w:lsdException w:name="toc 5" w:uiPriority="39"/>
+    <w:lsdException w:name="toc 6" w:uiPriority="39"/>
+    <w:lsdException w:name="toc 7" w:uiPriority="39"/>
+    <w:lsdException w:name="toc 8" w:uiPriority="39"/>
+    <w:lsdException w:name="toc 9" w:uiPriority="39"/>
+    <w:lsdException w:name="caption" w:uiPriority="35" w:qFormat="1"/>
+    <w:lsdException w:name="Title" w:semiHidden="0" w:uiPriority="10" w:unhideWhenUsed="0" w:qFormat="1"/>
+    <w:lsdException w:name="Default Paragraph Font" w:uiPriority="1"/>
+    <w:lsdException w:name="Subtitle" w:semiHidden="0" w:uiPriority="11" w:unhideWhenUsed="0" w:qFormat="1"/>
+    <w:lsdException w:name="Strong" w:semiHidden="0" w:uiPriority="22" w:unhideWhenUsed="0" w:qFormat="1"/>
+    <w:lsdException w:name="Emphasis" w:semiHidden="0" w:uiPriority="20" w:unhideWhenUsed="0" w:qFormat="1"/>
+    <w:lsdException w:name="Table Grid" w:semiHidden="0" w:uiPriority="39" w:unhideWhenUsed="0"/>
+    <w:lsdException w:name="Placeholder Text" w:unhideWhenUsed="0"/>
+    <w:lsdException w:name="No Spacing" w:semiHidden="0" w:uiPriority="1" w:unhideWhenUsed="0" w:qFormat="1"/>
+    <w:lsdException w:name="Light Shading" w:semiHidden="0" w:uiPriority="60" w:unhideWhenUsed="0"/>
+    <w:lsdException w:name="Light List" w:semiHidden="0" w:uiPriority="61" w:unhideWhenUsed="0"/>
+    <w:lsdException w:name="Light Grid" w:semiHidden="0" w:uiPriority="62" w:unhideWhenUsed="0"/>
+    <w:lsdException w:name="Medium Shading 1" w:semiHidden="0" w:uiPriority="63" w:unhideWhenUsed="0"/>
+    <w:lsdException w:name="Medium Shading 2" w:semiHidden="0" w:uiPriority="64" w:unhideWhenUsed="0"/>
+    <w:lsdException w:name="Medium List 1" w:semiHidden="0" w:uiPriority="65" w:unhideWhenUsed="0"/>
+    <w:lsdException w:name="Medium List 2" w:semiHidden="0" w:uiPriority="66" w:unhideWhenUsed="0"/>
+    <w:lsdException w:name="Medium Grid 1" w:semiHidden="0" w:uiPriority="67" w:unhideWhenUsed="0"/>
+    <w:lsdException w:name="Medium Grid 2" w:semiHidden="0" w:uiPriority="68" w:unhideWhenUsed="0"/>
+    <w:lsdException w:name="Medium Grid 3" w:semiHidden="0" w:uiPriority="69" w:unhideWhenUsed="0"/>
+    <w:lsdException w:name="Dark List" w:semiHidden="0" w:uiPriority="70" w:unhideWhenUsed="0"/>
+    <w:lsdException w:name="Colorful Shading" w:semiHidden="0" w:uiPriority="71" w:unhideWhenUsed="0"/>
+    <w:lsdException w:name="Colorful List" w:semiHidden="0" w:uiPriority="72" w:unhideWhenUsed="0"/>
+    <w:lsdException w:name="Colorful Grid" w:semiHidden="0" w:uiPriority="73" w:unhideWhenUsed="0"/>
+    <w:lsdException w:name="Light Shading Accent 1" w:semiHidden="0" w:uiPriority="60" w:unhideWhenUsed="0"/>
+    <w:lsdException w:name="Light List Accent 1" w:semiHidden="0" w:uiPriority="61" w:unhideWhenUsed="0"/>
+    <w:lsdException w:name="Light Grid Accent 1" w:semiHidden="0" w:uiPriority="62" w:unhideWhenUsed="0"/>
+    <w:lsdException w:name="Medium Shading 1 Accent 1" w:semiHidden="0" w:uiPriority="63" w:unhideWhenUsed="0"/>
+    <w:lsdException w:name="Medium Shading 2 Accent 1" w:semiHidden="0" w:uiPriority="64" w:unhideWhenUsed="0"/>
+    <w:lsdException w:name="Medium List 1 Accent 1" w:semiHidden="0" w:uiPriority="65" w:unhideWhenUsed="0"/>
+    <w:lsdException w:name="Revision" w:unhideWhenUsed="0"/>
+    <w:lsdException w:name="List Paragraph" w:semiHidden="0" w:uiPriority="34" w:unhideWhenUsed="0" w:qFormat="1"/>
+    <w:lsdException w:name="Quote" w:semiHidden="0" w:uiPriority="29" w:unhideWhenUsed="0" w:qFormat="1"/>
+    <w:lsdException w:name="Intense Quote" w:semiHidden="0" w:uiPriority="30" w:unhideWhenUsed="0" w:qFormat="1"/>
+    <w:lsdException w:name="Medium List 2 Accent 1" w:semiHidden="0" w:uiPriority="66" w:unhideWhenUsed="0"/>
+    <w:lsdException w:name="Medium Grid 1 Accent 1" w:semiHidden="0" w:uiPriority="67" w:unhideWhenUsed="0"/>
+    <w:lsdException w:name="Medium Grid 2 Accent 1" w:semiHidden="0" w:uiPriority="68" w:unhideWhenUsed="0"/>
+    <w:lsdException w:name="Medium Grid 3 Accent 1" w:semiHidden="0" w:uiPriority="69" w:unhideWhenUsed="0"/>
+    <w:lsdException w:name="Dark List Accent 1" w:semiHidden="0" w:uiPriority="70" w:unhideWhenUsed="0"/>
+    <w:lsdException w:name="Colorful Shading Accent 1" w:semiHidden="0" w:uiPriority="71" w:unhideWhenUsed="0"/>
+    <w:lsdException w:name="Colorful List Accent 1" w:semiHidden="0" w:uiPriority="72" w:unhideWhenUsed="0"/>
+    <w:lsdException w:name="Colorful Grid Accent 1" w:semiHidden="0" w:uiPriority="73" w:unhideWhenUsed="0"/>
+    <w:lsdException w:name="Light Shading Accent 2" w:semiHidden="0" w:uiPriority="60" w:unhideWhenUsed="0"/>
+    <w:lsdException w:name="Light List Accent 2" w:semiHidden="0" w:uiPriority="61" w:unhideWhenUsed="0"/>
+    <w:lsdException w:name="Light Grid Accent 2" w:semiHidden="0" w:uiPriority="62" w:unhideWhenUsed="0"/>
+    <w:lsdException w:name="Medium Shading 1 Accent 2" w:semiHidden="0" w:uiPriority="63" w:unhideWhenUsed="0"/>
+    <w:lsdException w:name="Medium Shading 2 Accent 2" w:semiHidden="0" w:uiPriority="64" w:unhideWhenUsed="0"/>
+    <w:lsdException w:name="Medium List 1 Accent 2" w:semiHidden="0" w:uiPriority="65" w:unhideWhenUsed="0"/>
+    <w:lsdException w:name="Medium List 2 Accent 2" w:semiHidden="0" w:uiPriority="66" w:unhideWhenUsed="0"/>
+    <w:lsdException w:name="Medium Grid 1 Accent 2" w:semiHidden="0" w:uiPriority="67" w:unhideWhenUsed="0"/>
+    <w:lsdException w:name="Medium Grid 2 Accent 2" w:semiHidden="0" w:uiPriority="68" w:unhideWhenUsed="0"/>
+    <w:lsdException w:name="Medium Grid 3 Accent 2" w:semiHidden="0" w:uiPriority="69" w:unhideWhenUsed="0"/>
+    <w:lsdException w:name="Dark List Accent 2" w:semiHidden="0" w:uiPriority="70" w:unhideWhenUsed="0"/>
+    <w:lsdException w:name="Colorful Shading Accent 2" w:semiHidden="0" w:uiPriority="71" w:unhideWhenUsed="0"/>
+    <w:lsdException w:name="Colorful List Accent 2" w:semiHidden="0" w:uiPriority="72" w:unhideWhenUsed="0"/>
+    <w:lsdException w:name="Colorful Grid Accent 2" w:semiHidden="0" w:uiPriority="73" w:unhideWhenUsed="0"/>
+    <w:lsdException w:name="Light Shading Accent 3" w:semiHidden="0" w:uiPriority="60" w:unhideWhenUsed="0"/>
+    <w:lsdException w:name="Light List Accent 3" w:semiHidden="0" w:uiPriority="61" w:unhideWhenUsed="0"/>
+    <w:lsdException w:name="Light Grid Accent 3" w:semiHidden="0" w:uiPriority="62" w:unhideWhenUsed="0"/>
+    <w:lsdException w:name="Medium Shading 1 Accent 3" w:semiHidden="0" w:uiPriority="63" w:unhideWhenUsed="0"/>
+    <w:lsdException w:name="Medium Shading 2 Accent 3" w:semiHidden="0" w:uiPriority="64" w:unhideWhenUsed="0"/>
+    <w:lsdException w:name="Medium List 1 Accent 3" w:semiHidden="0" w:uiPriority="65" w:unhideWhenUsed="0"/>
+    <w:lsdException w:name="Medium List 2 Accent 3" w:semiHidden="0" w:uiPriority="66" w:unhideWhenUsed="0"/>
+    <w:lsdException w:name="Medium Grid 1 Accent 3" w:semiHidden="0" w:uiPriority="67" w:unhideWhenUsed="0"/>
+    <w:lsdException w:name="Medium Grid 2 Accent 3" w:semiHidden="0" w:uiPriority="68" w:unhideWhenUsed="0"/>
+    <w:lsdException w:name="Medium Grid 3 Accent 3" w:semiHidden="0" w:uiPriority="69" w:unhideWhenUsed="0"/>
+    <w:lsdException w:name="Dark List Accent 3" w:semiHidden="0" w:uiPriority="70" w:unhideWhenUsed="0"/>
+    <w:lsdException w:name="Colorful Shading Accent 3" w:semiHidden="0" w:uiPriority="71" w:unhideWhenUsed="0"/>
+    <w:lsdException w:name="Colorful List Accent 3" w:semiHidden="0" w:uiPriority="72" w:unhideWhenUsed="0"/>
+    <w:lsdException w:name="Colorful Grid Accent 3" w:semiHidden="0" w:uiPriority="73" w:unhideWhenUsed="0"/>
+    <w:lsdException w:name="Light Shading Accent 4" w:semiHidden="0" w:uiPriority="60" w:unhideWhenUsed="0"/>
+    <w:lsdException w:name="Light List Accent 4" w:semiHidden="0" w:uiPriority="61" w:unhideWhenUsed="0"/>
+    <w:lsdException w:name="Light Grid Accent 4" w:semiHidden="0" w:uiPriority="62" w:unhideWhenUsed="0"/>
+    <w:lsdException w:name="Medium Shading 1 Accent 4" w:semiHidden="0" w:uiPriority="63" w:unhideWhenUsed="0"/>
+    <w:lsdException w:name="Medium Shading 2 Accent 4" w:semiHidden="0" w:uiPriority="64" w:unhideWhenUsed="0"/>
+    <w:lsdException w:name="Medium List 1 Accent 4" w:semiHidden="0" w:uiPriority="65" w:unhideWhenUsed="0"/>
+    <w:lsdException w:name="Medium List 2 Accent 4" w:semiHidden="0" w:uiPriority="66" w:unhideWhenUsed="0"/>
+    <w:lsdException w:name="Medium Grid 1 Accent 4" w:semiHidden="0" w:uiPriority="67" w:unhideWhenUsed="0"/>
+    <w:lsdException w:name="Medium Grid 2 Accent 4" w:semiHidden="0" w:uiPriority="68" w:unhideWhenUsed="0"/>
+    <w:lsdException w:name="Medium Grid 3 Accent 4" w:semiHidden="0" w:uiPriority="69" w:unhideWhenUsed="0"/>
+    <w:lsdException w:name="Dark List Accent 4" w:semiHidden="0" w:uiPriority="70" w:unhideWhenUsed="0"/>
+    <w:lsdException w:name="Colorful Shading Accent 4" w:semiHidden="0" w:uiPriority="71" w:unhideWhenUsed="0"/>
+    <w:lsdException w:name="Colorful List Accent 4" w:semiHidden="0" w:uiPriority="72" w:unhideWhenUsed="0"/>
+    <w:lsdException w:name="Colorful Grid Accent 4" w:semiHidden="0" w:uiPriority="73" w:unhideWhenUsed="0"/>
+    <w:lsdException w:name="Light Shading Accent 5" w:semiHidden="0" w:uiPriority="60" w:unhideWhenUsed="0"/>
+    <w:lsdException w:name="Light List Accent 5" w:semiHidden="0" w:uiPriority="61" w:unhideWhenUsed="0"/>
+    <w:lsdException w:name="Light Grid Accent 5" w:semiHidden="0" w:uiPriority="62" w:unhideWhenUsed="0"/>
+    <w:lsdException w:name="Medium Shading 1 Accent 5" w:semiHidden="0" w:uiPriority="63" w:unhideWhenUsed="0"/>
+    <w:lsdException w:name="Medium Shading 2 Accent 5" w:semiHidden="0" w:uiPriority="64" w:unhideWhenUsed="0"/>
+    <w:lsdException w:name="Medium List 1 Accent 5" w:semiHidden="0" w:uiPriority="65" w:unhideWhenUsed="0"/>
+    <w:lsdException w:name="Medium List 2 Accent 5" w:semiHidden="0" w:uiPriority="66" w:unhideWhenUsed="0"/>
+    <w:lsdException w:name="Medium Grid 1 Accent 5" w:semiHidden="0" w:uiPriority="67" w:unhideWhenUsed="0"/>
+    <w:lsdException w:name="Medium Grid 2 Accent 5" w:semiHidden="0" w:uiPriority="68" w:unhideWhenUsed="0"/>
+    <w:lsdException w:name="Medium Grid 3 Accent 5" w:semiHidden="0" w:uiPriority="69" w:unhideWhenUsed="0"/>
+    <w:lsdException w:name="Dark List Accent 5" w:semiHidden="0" w:uiPriority="70" w:unhideWhenUsed="0"/>
+    <w:lsdException w:name="Colorful Shading Accent 5" w:semiHidden="0" w:uiPriority="71" w:unhideWhenUsed="0"/>
+    <w:lsdException w:name="Colorful List Accent 5" w:semiHidden="0" w:uiPriority="72" w:unhideWhenUsed="0"/>
+    <w:lsdException w:name="Colorful Grid Accent 5" w:semiHidden="0" w:uiPriority="73" w:unhideWhenUsed="0"/>
+    <w:lsdException w:name="Light Shading Accent 6" w:semiHidden="0" w:uiPriority="60" w:unhideWhenUsed="0"/>
+    <w:lsdException w:name="Light List Accent 6" w:semiHidden="0" w:uiPriority="61" w:unhideWhenUsed="0"/>
+    <w:lsdException w:name="Light Grid Accent 6" w:semiHidden="0" w:uiPriority="62" w:unhideWhenUsed="0"/>
+    <w:lsdException w:name="Medium Shading 1 Accent 6" w:semiHidden="0" w:uiPriority="63" w:unhideWhenUsed="0"/>
+    <w:lsdException w:name="Medium Shading 2 Accent 6" w:semiHidden="0" w:uiPriority="64" w:unhideWhenUsed="0"/>
+    <w:lsdException w:name="Medium List 1 Accent 6" w:semiHidden="0" w:uiPriority="65" w:unhideWhenUsed="0"/>
+    <w:lsdException w:name="Medium List 2 Accent 6" w:semiHidden="0" w:uiPriority="66" w:unhideWhenUsed="0"/>
+    <w:lsdException w:name="Medium Grid 1 Accent 6" w:semiHidden="0" w:uiPriority="67" w:unhideWhenUsed="0"/>
+    <w:lsdException w:name="Medium Grid 2 Accent 6" w:semiHidden="0" w:uiPriority="68" w:unhideWhenUsed="0"/>
+    <w:lsdException w:name="Medium Grid 3 Accent 6" w:semiHidden="0" w:uiPriority="69" w:unhideWhenUsed="0"/>
+    <w:lsdException w:name="Dark List Accent 6" w:semiHidden="0" w:uiPriority="70" w:unhideWhenUsed="0"/>
+    <w:lsdException w:name="Colorful Shading Accent 6" w:semiHidden="0" w:uiPriority="71" w:unhideWhenUsed="0"/>
+    <w:lsdException w:name="Colorful List Accent 6" w:semiHidden="0" w:uiPriority="72" w:unhideWhenUsed="0"/>
+    <w:lsdException w:name="Colorful Grid Accent 6" w:semiHidden="0" w:uiPriority="73" w:unhideWhenUsed="0"/>
+    <w:lsdException w:name="Subtle Emphasis" w:semiHidden="0" w:uiPriority="19" w:unhideWhenUsed="0" w:qFormat="1"/>
+    <w:lsdException w:name="Intense Emphasis" w:semiHidden="0" w:uiPriority="21" w:unhideWhenUsed="0" w:qFormat="1"/>
+    <w:lsdException w:name="Subtle Reference" w:semiHidden="0" w:uiPriority="31" w:unhideWhenUsed="0" w:qFormat="1"/>
+    <w:lsdException w:name="Intense Reference" w:semiHidden="0" w:uiPriority="32" w:unhideWhenUsed="0" w:qFormat="1"/>
+    <w:lsdException w:name="Book Title" w:semiHidden="0" w:uiPriority="33" w:unhideWhenUsed="0" w:qFormat="1"/>
+    <w:lsdException w:name="Bibliography" w:uiPriority="37"/>
+    <w:lsdException w:name="TOC Heading" w:uiPriority="39" w:qFormat="1"/>
   </w:latentStyles>
-  <w:style w:type="paragraph" w:default="1" w:styleId="Normal">
+  <w:style w:type="paragraph" w:default="1" w:styleId="Standard">
     <w:name w:val="Normal"/>
     <w:qFormat/>
   </w:style>
-  <w:style w:type="paragraph" w:styleId="Heading1">
+  <w:style w:type="paragraph" w:styleId="berschrift1">
     <w:name w:val="heading 1"/>
-    <w:basedOn w:val="Normal"/>
-    <w:next w:val="Normal"/>
-    <w:link w:val="Heading1Char"/>
+    <w:basedOn w:val="Standard"/>
+    <w:next w:val="Standard"/>
+    <w:link w:val="berschrift1Zchn"/>
     <w:uiPriority w:val="9"/>
     <w:qFormat/>
     <w:rsid w:val="00424C24"/>
@@ -3319,13 +3153,13 @@
       <w:szCs w:val="32"/>
     </w:rPr>
   </w:style>
-  <w:style w:type="character" w:default="1" w:styleId="DefaultParagraphFont">
+  <w:style w:type="character" w:default="1" w:styleId="Absatz-Standardschriftart">
     <w:name w:val="Default Paragraph Font"/>
     <w:uiPriority w:val="1"/>
     <w:semiHidden/>
     <w:unhideWhenUsed/>
   </w:style>
-  <w:style w:type="table" w:default="1" w:styleId="TableNormal">
+  <w:style w:type="table" w:default="1" w:styleId="NormaleTabelle">
     <w:name w:val="Normal Table"/>
     <w:uiPriority w:val="99"/>
     <w:semiHidden/>
@@ -3340,17 +3174,17 @@
       </w:tblCellMar>
     </w:tblPr>
   </w:style>
-  <w:style w:type="numbering" w:default="1" w:styleId="NoList">
+  <w:style w:type="numbering" w:default="1" w:styleId="KeineListe">
     <w:name w:val="No List"/>
     <w:uiPriority w:val="99"/>
     <w:semiHidden/>
     <w:unhideWhenUsed/>
   </w:style>
-  <w:style w:type="paragraph" w:styleId="Title">
+  <w:style w:type="paragraph" w:styleId="Titel">
     <w:name w:val="Title"/>
-    <w:basedOn w:val="Normal"/>
-    <w:next w:val="Normal"/>
-    <w:link w:val="TitleChar"/>
+    <w:basedOn w:val="Standard"/>
+    <w:next w:val="Standard"/>
+    <w:link w:val="TitelZchn"/>
     <w:uiPriority w:val="10"/>
     <w:qFormat/>
     <w:rsid w:val="00424C24"/>
@@ -3365,10 +3199,10 @@
       <w:szCs w:val="56"/>
     </w:rPr>
   </w:style>
-  <w:style w:type="character" w:customStyle="1" w:styleId="TitleChar">
-    <w:name w:val="Title Char"/>
-    <w:basedOn w:val="DefaultParagraphFont"/>
-    <w:link w:val="Title"/>
+  <w:style w:type="character" w:customStyle="1" w:styleId="TitelZchn">
+    <w:name w:val="Titel Zchn"/>
+    <w:basedOn w:val="Absatz-Standardschriftart"/>
+    <w:link w:val="Titel"/>
     <w:uiPriority w:val="10"/>
     <w:rsid w:val="00424C24"/>
     <w:rPr>
@@ -3379,10 +3213,10 @@
       <w:szCs w:val="56"/>
     </w:rPr>
   </w:style>
-  <w:style w:type="character" w:customStyle="1" w:styleId="Heading1Char">
-    <w:name w:val="Heading 1 Char"/>
-    <w:basedOn w:val="DefaultParagraphFont"/>
-    <w:link w:val="Heading1"/>
+  <w:style w:type="character" w:customStyle="1" w:styleId="berschrift1Zchn">
+    <w:name w:val="Überschrift 1 Zchn"/>
+    <w:basedOn w:val="Absatz-Standardschriftart"/>
+    <w:link w:val="berschrift1"/>
     <w:uiPriority w:val="9"/>
     <w:rsid w:val="00424C24"/>
     <w:rPr>
@@ -3392,10 +3226,10 @@
       <w:szCs w:val="32"/>
     </w:rPr>
   </w:style>
-  <w:style w:type="paragraph" w:styleId="HTMLPreformatted">
+  <w:style w:type="paragraph" w:styleId="HTMLVorformatiert">
     <w:name w:val="HTML Preformatted"/>
-    <w:basedOn w:val="Normal"/>
-    <w:link w:val="HTMLPreformattedChar"/>
+    <w:basedOn w:val="Standard"/>
+    <w:link w:val="HTMLVorformatiertZchn"/>
     <w:uiPriority w:val="99"/>
     <w:semiHidden/>
     <w:unhideWhenUsed/>
@@ -3427,10 +3261,10 @@
       <w:lang w:eastAsia="en-GB"/>
     </w:rPr>
   </w:style>
-  <w:style w:type="character" w:customStyle="1" w:styleId="HTMLPreformattedChar">
-    <w:name w:val="HTML Preformatted Char"/>
-    <w:basedOn w:val="DefaultParagraphFont"/>
-    <w:link w:val="HTMLPreformatted"/>
+  <w:style w:type="character" w:customStyle="1" w:styleId="HTMLVorformatiertZchn">
+    <w:name w:val="HTML Vorformatiert Zchn"/>
+    <w:basedOn w:val="Absatz-Standardschriftart"/>
+    <w:link w:val="HTMLVorformatiert"/>
     <w:uiPriority w:val="99"/>
     <w:semiHidden/>
     <w:rsid w:val="00716CD9"/>
@@ -3441,24 +3275,24 @@
       <w:lang w:eastAsia="en-GB"/>
     </w:rPr>
   </w:style>
-  <w:style w:type="paragraph" w:styleId="FootnoteText">
+  <w:style w:type="paragraph" w:styleId="Funotentext">
     <w:name w:val="footnote text"/>
-    <w:basedOn w:val="Normal"/>
-    <w:link w:val="FootnoteTextChar"/>
+    <w:basedOn w:val="Standard"/>
+    <w:link w:val="FunotentextZchn"/>
     <w:uiPriority w:val="99"/>
     <w:unhideWhenUsed/>
     <w:rsid w:val="00551E47"/>
   </w:style>
-  <w:style w:type="character" w:customStyle="1" w:styleId="FootnoteTextChar">
-    <w:name w:val="Footnote Text Char"/>
-    <w:basedOn w:val="DefaultParagraphFont"/>
-    <w:link w:val="FootnoteText"/>
+  <w:style w:type="character" w:customStyle="1" w:styleId="FunotentextZchn">
+    <w:name w:val="Fußnotentext Zchn"/>
+    <w:basedOn w:val="Absatz-Standardschriftart"/>
+    <w:link w:val="Funotentext"/>
     <w:uiPriority w:val="99"/>
     <w:rsid w:val="00551E47"/>
   </w:style>
-  <w:style w:type="character" w:styleId="FootnoteReference">
+  <w:style w:type="character" w:styleId="Funotenzeichen">
     <w:name w:val="footnote reference"/>
-    <w:basedOn w:val="DefaultParagraphFont"/>
+    <w:basedOn w:val="Absatz-Standardschriftart"/>
     <w:uiPriority w:val="99"/>
     <w:unhideWhenUsed/>
     <w:rsid w:val="00551E47"/>
@@ -3468,7 +3302,7 @@
   </w:style>
   <w:style w:type="character" w:styleId="Hyperlink">
     <w:name w:val="Hyperlink"/>
-    <w:basedOn w:val="DefaultParagraphFont"/>
+    <w:basedOn w:val="Absatz-Standardschriftart"/>
     <w:uiPriority w:val="99"/>
     <w:unhideWhenUsed/>
     <w:rsid w:val="00551E47"/>
@@ -3477,9 +3311,363 @@
       <w:u w:val="single"/>
     </w:rPr>
   </w:style>
-  <w:style w:type="table" w:styleId="TableGrid">
+  <w:style w:type="table" w:styleId="Tabellenraster">
     <w:name w:val="Table Grid"/>
-    <w:basedOn w:val="TableNormal"/>
+    <w:basedOn w:val="NormaleTabelle"/>
+    <w:uiPriority w:val="39"/>
+    <w:rsid w:val="00380A35"/>
+    <w:tblPr>
+      <w:tblBorders>
+        <w:top w:val="single" w:sz="4" w:space="0" w:color="auto"/>
+        <w:left w:val="single" w:sz="4" w:space="0" w:color="auto"/>
+        <w:bottom w:val="single" w:sz="4" w:space="0" w:color="auto"/>
+        <w:right w:val="single" w:sz="4" w:space="0" w:color="auto"/>
+        <w:insideH w:val="single" w:sz="4" w:space="0" w:color="auto"/>
+        <w:insideV w:val="single" w:sz="4" w:space="0" w:color="auto"/>
+      </w:tblBorders>
+    </w:tblPr>
+  </w:style>
+</w:styles>
+</file>
+
+<file path=word/stylesWithEffects.xml><?xml version="1.0" encoding="utf-8"?>
+<w:styles xmlns:wpc="http://schemas.microsoft.com/office/word/2010/wordprocessingCanvas" xmlns:mc="http://schemas.openxmlformats.org/markup-compatibility/2006" xmlns:o="urn:schemas-microsoft-com:office:office" xmlns:r="http://schemas.openxmlformats.org/officeDocument/2006/relationships" xmlns:m="http://schemas.openxmlformats.org/officeDocument/2006/math" xmlns:v="urn:schemas-microsoft-com:vml" xmlns:wp14="http://schemas.microsoft.com/office/word/2010/wordprocessingDrawing" xmlns:wp="http://schemas.openxmlformats.org/drawingml/2006/wordprocessingDrawing" xmlns:w10="urn:schemas-microsoft-com:office:word" xmlns:w="http://schemas.openxmlformats.org/wordprocessingml/2006/main" xmlns:w14="http://schemas.microsoft.com/office/word/2010/wordml" xmlns:wpg="http://schemas.microsoft.com/office/word/2010/wordprocessingGroup" xmlns:wpi="http://schemas.microsoft.com/office/word/2010/wordprocessingInk" xmlns:wne="http://schemas.microsoft.com/office/word/2006/wordml" xmlns:wps="http://schemas.microsoft.com/office/word/2010/wordprocessingShape" mc:Ignorable="w14 wp14">
+  <w:docDefaults>
+    <w:rPrDefault>
+      <w:rPr>
+        <w:rFonts w:asciiTheme="minorHAnsi" w:eastAsiaTheme="minorHAnsi" w:hAnsiTheme="minorHAnsi" w:cstheme="minorBidi"/>
+        <w:sz w:val="24"/>
+        <w:szCs w:val="24"/>
+        <w:lang w:val="en-GB" w:eastAsia="en-US" w:bidi="ar-SA"/>
+      </w:rPr>
+    </w:rPrDefault>
+    <w:pPrDefault/>
+  </w:docDefaults>
+  <w:latentStyles w:defLockedState="0" w:defUIPriority="99" w:defSemiHidden="1" w:defUnhideWhenUsed="1" w:defQFormat="0" w:count="267">
+    <w:lsdException w:name="Normal" w:semiHidden="0" w:uiPriority="0" w:unhideWhenUsed="0" w:qFormat="1"/>
+    <w:lsdException w:name="heading 1" w:semiHidden="0" w:uiPriority="9" w:unhideWhenUsed="0" w:qFormat="1"/>
+    <w:lsdException w:name="heading 2" w:uiPriority="9" w:qFormat="1"/>
+    <w:lsdException w:name="heading 3" w:uiPriority="9" w:qFormat="1"/>
+    <w:lsdException w:name="heading 4" w:uiPriority="9" w:qFormat="1"/>
+    <w:lsdException w:name="heading 5" w:uiPriority="9" w:qFormat="1"/>
+    <w:lsdException w:name="heading 6" w:uiPriority="9" w:qFormat="1"/>
+    <w:lsdException w:name="heading 7" w:uiPriority="9" w:qFormat="1"/>
+    <w:lsdException w:name="heading 8" w:uiPriority="9" w:qFormat="1"/>
+    <w:lsdException w:name="heading 9" w:uiPriority="9" w:qFormat="1"/>
+    <w:lsdException w:name="toc 1" w:uiPriority="39"/>
+    <w:lsdException w:name="toc 2" w:uiPriority="39"/>
+    <w:lsdException w:name="toc 3" w:uiPriority="39"/>
+    <w:lsdException w:name="toc 4" w:uiPriority="39"/>
+    <w:lsdException w:name="toc 5" w:uiPriority="39"/>
+    <w:lsdException w:name="toc 6" w:uiPriority="39"/>
+    <w:lsdException w:name="toc 7" w:uiPriority="39"/>
+    <w:lsdException w:name="toc 8" w:uiPriority="39"/>
+    <w:lsdException w:name="toc 9" w:uiPriority="39"/>
+    <w:lsdException w:name="caption" w:uiPriority="35" w:qFormat="1"/>
+    <w:lsdException w:name="Title" w:semiHidden="0" w:uiPriority="10" w:unhideWhenUsed="0" w:qFormat="1"/>
+    <w:lsdException w:name="Default Paragraph Font" w:uiPriority="1"/>
+    <w:lsdException w:name="Subtitle" w:semiHidden="0" w:uiPriority="11" w:unhideWhenUsed="0" w:qFormat="1"/>
+    <w:lsdException w:name="Strong" w:semiHidden="0" w:uiPriority="22" w:unhideWhenUsed="0" w:qFormat="1"/>
+    <w:lsdException w:name="Emphasis" w:semiHidden="0" w:uiPriority="20" w:unhideWhenUsed="0" w:qFormat="1"/>
+    <w:lsdException w:name="Table Grid" w:semiHidden="0" w:uiPriority="39" w:unhideWhenUsed="0"/>
+    <w:lsdException w:name="Placeholder Text" w:unhideWhenUsed="0"/>
+    <w:lsdException w:name="No Spacing" w:semiHidden="0" w:uiPriority="1" w:unhideWhenUsed="0" w:qFormat="1"/>
+    <w:lsdException w:name="Light Shading" w:semiHidden="0" w:uiPriority="60" w:unhideWhenUsed="0"/>
+    <w:lsdException w:name="Light List" w:semiHidden="0" w:uiPriority="61" w:unhideWhenUsed="0"/>
+    <w:lsdException w:name="Light Grid" w:semiHidden="0" w:uiPriority="62" w:unhideWhenUsed="0"/>
+    <w:lsdException w:name="Medium Shading 1" w:semiHidden="0" w:uiPriority="63" w:unhideWhenUsed="0"/>
+    <w:lsdException w:name="Medium Shading 2" w:semiHidden="0" w:uiPriority="64" w:unhideWhenUsed="0"/>
+    <w:lsdException w:name="Medium List 1" w:semiHidden="0" w:uiPriority="65" w:unhideWhenUsed="0"/>
+    <w:lsdException w:name="Medium List 2" w:semiHidden="0" w:uiPriority="66" w:unhideWhenUsed="0"/>
+    <w:lsdException w:name="Medium Grid 1" w:semiHidden="0" w:uiPriority="67" w:unhideWhenUsed="0"/>
+    <w:lsdException w:name="Medium Grid 2" w:semiHidden="0" w:uiPriority="68" w:unhideWhenUsed="0"/>
+    <w:lsdException w:name="Medium Grid 3" w:semiHidden="0" w:uiPriority="69" w:unhideWhenUsed="0"/>
+    <w:lsdException w:name="Dark List" w:semiHidden="0" w:uiPriority="70" w:unhideWhenUsed="0"/>
+    <w:lsdException w:name="Colorful Shading" w:semiHidden="0" w:uiPriority="71" w:unhideWhenUsed="0"/>
+    <w:lsdException w:name="Colorful List" w:semiHidden="0" w:uiPriority="72" w:unhideWhenUsed="0"/>
+    <w:lsdException w:name="Colorful Grid" w:semiHidden="0" w:uiPriority="73" w:unhideWhenUsed="0"/>
+    <w:lsdException w:name="Light Shading Accent 1" w:semiHidden="0" w:uiPriority="60" w:unhideWhenUsed="0"/>
+    <w:lsdException w:name="Light List Accent 1" w:semiHidden="0" w:uiPriority="61" w:unhideWhenUsed="0"/>
+    <w:lsdException w:name="Light Grid Accent 1" w:semiHidden="0" w:uiPriority="62" w:unhideWhenUsed="0"/>
+    <w:lsdException w:name="Medium Shading 1 Accent 1" w:semiHidden="0" w:uiPriority="63" w:unhideWhenUsed="0"/>
+    <w:lsdException w:name="Medium Shading 2 Accent 1" w:semiHidden="0" w:uiPriority="64" w:unhideWhenUsed="0"/>
+    <w:lsdException w:name="Medium List 1 Accent 1" w:semiHidden="0" w:uiPriority="65" w:unhideWhenUsed="0"/>
+    <w:lsdException w:name="Revision" w:unhideWhenUsed="0"/>
+    <w:lsdException w:name="List Paragraph" w:semiHidden="0" w:uiPriority="34" w:unhideWhenUsed="0" w:qFormat="1"/>
+    <w:lsdException w:name="Quote" w:semiHidden="0" w:uiPriority="29" w:unhideWhenUsed="0" w:qFormat="1"/>
+    <w:lsdException w:name="Intense Quote" w:semiHidden="0" w:uiPriority="30" w:unhideWhenUsed="0" w:qFormat="1"/>
+    <w:lsdException w:name="Medium List 2 Accent 1" w:semiHidden="0" w:uiPriority="66" w:unhideWhenUsed="0"/>
+    <w:lsdException w:name="Medium Grid 1 Accent 1" w:semiHidden="0" w:uiPriority="67" w:unhideWhenUsed="0"/>
+    <w:lsdException w:name="Medium Grid 2 Accent 1" w:semiHidden="0" w:uiPriority="68" w:unhideWhenUsed="0"/>
+    <w:lsdException w:name="Medium Grid 3 Accent 1" w:semiHidden="0" w:uiPriority="69" w:unhideWhenUsed="0"/>
+    <w:lsdException w:name="Dark List Accent 1" w:semiHidden="0" w:uiPriority="70" w:unhideWhenUsed="0"/>
+    <w:lsdException w:name="Colorful Shading Accent 1" w:semiHidden="0" w:uiPriority="71" w:unhideWhenUsed="0"/>
+    <w:lsdException w:name="Colorful List Accent 1" w:semiHidden="0" w:uiPriority="72" w:unhideWhenUsed="0"/>
+    <w:lsdException w:name="Colorful Grid Accent 1" w:semiHidden="0" w:uiPriority="73" w:unhideWhenUsed="0"/>
+    <w:lsdException w:name="Light Shading Accent 2" w:semiHidden="0" w:uiPriority="60" w:unhideWhenUsed="0"/>
+    <w:lsdException w:name="Light List Accent 2" w:semiHidden="0" w:uiPriority="61" w:unhideWhenUsed="0"/>
+    <w:lsdException w:name="Light Grid Accent 2" w:semiHidden="0" w:uiPriority="62" w:unhideWhenUsed="0"/>
+    <w:lsdException w:name="Medium Shading 1 Accent 2" w:semiHidden="0" w:uiPriority="63" w:unhideWhenUsed="0"/>
+    <w:lsdException w:name="Medium Shading 2 Accent 2" w:semiHidden="0" w:uiPriority="64" w:unhideWhenUsed="0"/>
+    <w:lsdException w:name="Medium List 1 Accent 2" w:semiHidden="0" w:uiPriority="65" w:unhideWhenUsed="0"/>
+    <w:lsdException w:name="Medium List 2 Accent 2" w:semiHidden="0" w:uiPriority="66" w:unhideWhenUsed="0"/>
+    <w:lsdException w:name="Medium Grid 1 Accent 2" w:semiHidden="0" w:uiPriority="67" w:unhideWhenUsed="0"/>
+    <w:lsdException w:name="Medium Grid 2 Accent 2" w:semiHidden="0" w:uiPriority="68" w:unhideWhenUsed="0"/>
+    <w:lsdException w:name="Medium Grid 3 Accent 2" w:semiHidden="0" w:uiPriority="69" w:unhideWhenUsed="0"/>
+    <w:lsdException w:name="Dark List Accent 2" w:semiHidden="0" w:uiPriority="70" w:unhideWhenUsed="0"/>
+    <w:lsdException w:name="Colorful Shading Accent 2" w:semiHidden="0" w:uiPriority="71" w:unhideWhenUsed="0"/>
+    <w:lsdException w:name="Colorful List Accent 2" w:semiHidden="0" w:uiPriority="72" w:unhideWhenUsed="0"/>
+    <w:lsdException w:name="Colorful Grid Accent 2" w:semiHidden="0" w:uiPriority="73" w:unhideWhenUsed="0"/>
+    <w:lsdException w:name="Light Shading Accent 3" w:semiHidden="0" w:uiPriority="60" w:unhideWhenUsed="0"/>
+    <w:lsdException w:name="Light List Accent 3" w:semiHidden="0" w:uiPriority="61" w:unhideWhenUsed="0"/>
+    <w:lsdException w:name="Light Grid Accent 3" w:semiHidden="0" w:uiPriority="62" w:unhideWhenUsed="0"/>
+    <w:lsdException w:name="Medium Shading 1 Accent 3" w:semiHidden="0" w:uiPriority="63" w:unhideWhenUsed="0"/>
+    <w:lsdException w:name="Medium Shading 2 Accent 3" w:semiHidden="0" w:uiPriority="64" w:unhideWhenUsed="0"/>
+    <w:lsdException w:name="Medium List 1 Accent 3" w:semiHidden="0" w:uiPriority="65" w:unhideWhenUsed="0"/>
+    <w:lsdException w:name="Medium List 2 Accent 3" w:semiHidden="0" w:uiPriority="66" w:unhideWhenUsed="0"/>
+    <w:lsdException w:name="Medium Grid 1 Accent 3" w:semiHidden="0" w:uiPriority="67" w:unhideWhenUsed="0"/>
+    <w:lsdException w:name="Medium Grid 2 Accent 3" w:semiHidden="0" w:uiPriority="68" w:unhideWhenUsed="0"/>
+    <w:lsdException w:name="Medium Grid 3 Accent 3" w:semiHidden="0" w:uiPriority="69" w:unhideWhenUsed="0"/>
+    <w:lsdException w:name="Dark List Accent 3" w:semiHidden="0" w:uiPriority="70" w:unhideWhenUsed="0"/>
+    <w:lsdException w:name="Colorful Shading Accent 3" w:semiHidden="0" w:uiPriority="71" w:unhideWhenUsed="0"/>
+    <w:lsdException w:name="Colorful List Accent 3" w:semiHidden="0" w:uiPriority="72" w:unhideWhenUsed="0"/>
+    <w:lsdException w:name="Colorful Grid Accent 3" w:semiHidden="0" w:uiPriority="73" w:unhideWhenUsed="0"/>
+    <w:lsdException w:name="Light Shading Accent 4" w:semiHidden="0" w:uiPriority="60" w:unhideWhenUsed="0"/>
+    <w:lsdException w:name="Light List Accent 4" w:semiHidden="0" w:uiPriority="61" w:unhideWhenUsed="0"/>
+    <w:lsdException w:name="Light Grid Accent 4" w:semiHidden="0" w:uiPriority="62" w:unhideWhenUsed="0"/>
+    <w:lsdException w:name="Medium Shading 1 Accent 4" w:semiHidden="0" w:uiPriority="63" w:unhideWhenUsed="0"/>
+    <w:lsdException w:name="Medium Shading 2 Accent 4" w:semiHidden="0" w:uiPriority="64" w:unhideWhenUsed="0"/>
+    <w:lsdException w:name="Medium List 1 Accent 4" w:semiHidden="0" w:uiPriority="65" w:unhideWhenUsed="0"/>
+    <w:lsdException w:name="Medium List 2 Accent 4" w:semiHidden="0" w:uiPriority="66" w:unhideWhenUsed="0"/>
+    <w:lsdException w:name="Medium Grid 1 Accent 4" w:semiHidden="0" w:uiPriority="67" w:unhideWhenUsed="0"/>
+    <w:lsdException w:name="Medium Grid 2 Accent 4" w:semiHidden="0" w:uiPriority="68" w:unhideWhenUsed="0"/>
+    <w:lsdException w:name="Medium Grid 3 Accent 4" w:semiHidden="0" w:uiPriority="69" w:unhideWhenUsed="0"/>
+    <w:lsdException w:name="Dark List Accent 4" w:semiHidden="0" w:uiPriority="70" w:unhideWhenUsed="0"/>
+    <w:lsdException w:name="Colorful Shading Accent 4" w:semiHidden="0" w:uiPriority="71" w:unhideWhenUsed="0"/>
+    <w:lsdException w:name="Colorful List Accent 4" w:semiHidden="0" w:uiPriority="72" w:unhideWhenUsed="0"/>
+    <w:lsdException w:name="Colorful Grid Accent 4" w:semiHidden="0" w:uiPriority="73" w:unhideWhenUsed="0"/>
+    <w:lsdException w:name="Light Shading Accent 5" w:semiHidden="0" w:uiPriority="60" w:unhideWhenUsed="0"/>
+    <w:lsdException w:name="Light List Accent 5" w:semiHidden="0" w:uiPriority="61" w:unhideWhenUsed="0"/>
+    <w:lsdException w:name="Light Grid Accent 5" w:semiHidden="0" w:uiPriority="62" w:unhideWhenUsed="0"/>
+    <w:lsdException w:name="Medium Shading 1 Accent 5" w:semiHidden="0" w:uiPriority="63" w:unhideWhenUsed="0"/>
+    <w:lsdException w:name="Medium Shading 2 Accent 5" w:semiHidden="0" w:uiPriority="64" w:unhideWhenUsed="0"/>
+    <w:lsdException w:name="Medium List 1 Accent 5" w:semiHidden="0" w:uiPriority="65" w:unhideWhenUsed="0"/>
+    <w:lsdException w:name="Medium List 2 Accent 5" w:semiHidden="0" w:uiPriority="66" w:unhideWhenUsed="0"/>
+    <w:lsdException w:name="Medium Grid 1 Accent 5" w:semiHidden="0" w:uiPriority="67" w:unhideWhenUsed="0"/>
+    <w:lsdException w:name="Medium Grid 2 Accent 5" w:semiHidden="0" w:uiPriority="68" w:unhideWhenUsed="0"/>
+    <w:lsdException w:name="Medium Grid 3 Accent 5" w:semiHidden="0" w:uiPriority="69" w:unhideWhenUsed="0"/>
+    <w:lsdException w:name="Dark List Accent 5" w:semiHidden="0" w:uiPriority="70" w:unhideWhenUsed="0"/>
+    <w:lsdException w:name="Colorful Shading Accent 5" w:semiHidden="0" w:uiPriority="71" w:unhideWhenUsed="0"/>
+    <w:lsdException w:name="Colorful List Accent 5" w:semiHidden="0" w:uiPriority="72" w:unhideWhenUsed="0"/>
+    <w:lsdException w:name="Colorful Grid Accent 5" w:semiHidden="0" w:uiPriority="73" w:unhideWhenUsed="0"/>
+    <w:lsdException w:name="Light Shading Accent 6" w:semiHidden="0" w:uiPriority="60" w:unhideWhenUsed="0"/>
+    <w:lsdException w:name="Light List Accent 6" w:semiHidden="0" w:uiPriority="61" w:unhideWhenUsed="0"/>
+    <w:lsdException w:name="Light Grid Accent 6" w:semiHidden="0" w:uiPriority="62" w:unhideWhenUsed="0"/>
+    <w:lsdException w:name="Medium Shading 1 Accent 6" w:semiHidden="0" w:uiPriority="63" w:unhideWhenUsed="0"/>
+    <w:lsdException w:name="Medium Shading 2 Accent 6" w:semiHidden="0" w:uiPriority="64" w:unhideWhenUsed="0"/>
+    <w:lsdException w:name="Medium List 1 Accent 6" w:semiHidden="0" w:uiPriority="65" w:unhideWhenUsed="0"/>
+    <w:lsdException w:name="Medium List 2 Accent 6" w:semiHidden="0" w:uiPriority="66" w:unhideWhenUsed="0"/>
+    <w:lsdException w:name="Medium Grid 1 Accent 6" w:semiHidden="0" w:uiPriority="67" w:unhideWhenUsed="0"/>
+    <w:lsdException w:name="Medium Grid 2 Accent 6" w:semiHidden="0" w:uiPriority="68" w:unhideWhenUsed="0"/>
+    <w:lsdException w:name="Medium Grid 3 Accent 6" w:semiHidden="0" w:uiPriority="69" w:unhideWhenUsed="0"/>
+    <w:lsdException w:name="Dark List Accent 6" w:semiHidden="0" w:uiPriority="70" w:unhideWhenUsed="0"/>
+    <w:lsdException w:name="Colorful Shading Accent 6" w:semiHidden="0" w:uiPriority="71" w:unhideWhenUsed="0"/>
+    <w:lsdException w:name="Colorful List Accent 6" w:semiHidden="0" w:uiPriority="72" w:unhideWhenUsed="0"/>
+    <w:lsdException w:name="Colorful Grid Accent 6" w:semiHidden="0" w:uiPriority="73" w:unhideWhenUsed="0"/>
+    <w:lsdException w:name="Subtle Emphasis" w:semiHidden="0" w:uiPriority="19" w:unhideWhenUsed="0" w:qFormat="1"/>
+    <w:lsdException w:name="Intense Emphasis" w:semiHidden="0" w:uiPriority="21" w:unhideWhenUsed="0" w:qFormat="1"/>
+    <w:lsdException w:name="Subtle Reference" w:semiHidden="0" w:uiPriority="31" w:unhideWhenUsed="0" w:qFormat="1"/>
+    <w:lsdException w:name="Intense Reference" w:semiHidden="0" w:uiPriority="32" w:unhideWhenUsed="0" w:qFormat="1"/>
+    <w:lsdException w:name="Book Title" w:semiHidden="0" w:uiPriority="33" w:unhideWhenUsed="0" w:qFormat="1"/>
+    <w:lsdException w:name="Bibliography" w:uiPriority="37"/>
+    <w:lsdException w:name="TOC Heading" w:uiPriority="39" w:qFormat="1"/>
+  </w:latentStyles>
+  <w:style w:type="paragraph" w:default="1" w:styleId="Standard">
+    <w:name w:val="Normal"/>
+    <w:qFormat/>
+  </w:style>
+  <w:style w:type="paragraph" w:styleId="berschrift1">
+    <w:name w:val="heading 1"/>
+    <w:basedOn w:val="Standard"/>
+    <w:next w:val="Standard"/>
+    <w:link w:val="berschrift1Zchn"/>
+    <w:uiPriority w:val="9"/>
+    <w:qFormat/>
+    <w:rsid w:val="00424C24"/>
+    <w:pPr>
+      <w:keepNext/>
+      <w:keepLines/>
+      <w:spacing w:before="240"/>
+      <w:outlineLvl w:val="0"/>
+    </w:pPr>
+    <w:rPr>
+      <w:rFonts w:asciiTheme="majorHAnsi" w:eastAsiaTheme="majorEastAsia" w:hAnsiTheme="majorHAnsi" w:cstheme="majorBidi"/>
+      <w:color w:val="2E74B5" w:themeColor="accent1" w:themeShade="BF"/>
+      <w:sz w:val="32"/>
+      <w:szCs w:val="32"/>
+    </w:rPr>
+  </w:style>
+  <w:style w:type="character" w:default="1" w:styleId="Absatz-Standardschriftart">
+    <w:name w:val="Default Paragraph Font"/>
+    <w:uiPriority w:val="1"/>
+    <w:semiHidden/>
+    <w:unhideWhenUsed/>
+  </w:style>
+  <w:style w:type="table" w:default="1" w:styleId="NormaleTabelle">
+    <w:name w:val="Normal Table"/>
+    <w:uiPriority w:val="99"/>
+    <w:semiHidden/>
+    <w:unhideWhenUsed/>
+    <w:tblPr>
+      <w:tblInd w:w="0" w:type="dxa"/>
+      <w:tblCellMar>
+        <w:top w:w="0" w:type="dxa"/>
+        <w:left w:w="108" w:type="dxa"/>
+        <w:bottom w:w="0" w:type="dxa"/>
+        <w:right w:w="108" w:type="dxa"/>
+      </w:tblCellMar>
+    </w:tblPr>
+  </w:style>
+  <w:style w:type="numbering" w:default="1" w:styleId="KeineListe">
+    <w:name w:val="No List"/>
+    <w:uiPriority w:val="99"/>
+    <w:semiHidden/>
+    <w:unhideWhenUsed/>
+  </w:style>
+  <w:style w:type="paragraph" w:styleId="Titel">
+    <w:name w:val="Title"/>
+    <w:basedOn w:val="Standard"/>
+    <w:next w:val="Standard"/>
+    <w:link w:val="TitelZchn"/>
+    <w:uiPriority w:val="10"/>
+    <w:qFormat/>
+    <w:rsid w:val="00424C24"/>
+    <w:pPr>
+      <w:contextualSpacing/>
+    </w:pPr>
+    <w:rPr>
+      <w:rFonts w:asciiTheme="majorHAnsi" w:eastAsiaTheme="majorEastAsia" w:hAnsiTheme="majorHAnsi" w:cstheme="majorBidi"/>
+      <w:spacing w:val="-10"/>
+      <w:kern w:val="28"/>
+      <w:sz w:val="56"/>
+      <w:szCs w:val="56"/>
+    </w:rPr>
+  </w:style>
+  <w:style w:type="character" w:customStyle="1" w:styleId="TitelZchn">
+    <w:name w:val="Titel Zchn"/>
+    <w:basedOn w:val="Absatz-Standardschriftart"/>
+    <w:link w:val="Titel"/>
+    <w:uiPriority w:val="10"/>
+    <w:rsid w:val="00424C24"/>
+    <w:rPr>
+      <w:rFonts w:asciiTheme="majorHAnsi" w:eastAsiaTheme="majorEastAsia" w:hAnsiTheme="majorHAnsi" w:cstheme="majorBidi"/>
+      <w:spacing w:val="-10"/>
+      <w:kern w:val="28"/>
+      <w:sz w:val="56"/>
+      <w:szCs w:val="56"/>
+    </w:rPr>
+  </w:style>
+  <w:style w:type="character" w:customStyle="1" w:styleId="berschrift1Zchn">
+    <w:name w:val="Überschrift 1 Zchn"/>
+    <w:basedOn w:val="Absatz-Standardschriftart"/>
+    <w:link w:val="berschrift1"/>
+    <w:uiPriority w:val="9"/>
+    <w:rsid w:val="00424C24"/>
+    <w:rPr>
+      <w:rFonts w:asciiTheme="majorHAnsi" w:eastAsiaTheme="majorEastAsia" w:hAnsiTheme="majorHAnsi" w:cstheme="majorBidi"/>
+      <w:color w:val="2E74B5" w:themeColor="accent1" w:themeShade="BF"/>
+      <w:sz w:val="32"/>
+      <w:szCs w:val="32"/>
+    </w:rPr>
+  </w:style>
+  <w:style w:type="paragraph" w:styleId="HTMLVorformatiert">
+    <w:name w:val="HTML Preformatted"/>
+    <w:basedOn w:val="Standard"/>
+    <w:link w:val="HTMLVorformatiertZchn"/>
+    <w:uiPriority w:val="99"/>
+    <w:semiHidden/>
+    <w:unhideWhenUsed/>
+    <w:rsid w:val="00716CD9"/>
+    <w:pPr>
+      <w:tabs>
+        <w:tab w:val="left" w:pos="916"/>
+        <w:tab w:val="left" w:pos="1832"/>
+        <w:tab w:val="left" w:pos="2748"/>
+        <w:tab w:val="left" w:pos="3664"/>
+        <w:tab w:val="left" w:pos="4580"/>
+        <w:tab w:val="left" w:pos="5496"/>
+        <w:tab w:val="left" w:pos="6412"/>
+        <w:tab w:val="left" w:pos="7328"/>
+        <w:tab w:val="left" w:pos="8244"/>
+        <w:tab w:val="left" w:pos="9160"/>
+        <w:tab w:val="left" w:pos="10076"/>
+        <w:tab w:val="left" w:pos="10992"/>
+        <w:tab w:val="left" w:pos="11908"/>
+        <w:tab w:val="left" w:pos="12824"/>
+        <w:tab w:val="left" w:pos="13740"/>
+        <w:tab w:val="left" w:pos="14656"/>
+      </w:tabs>
+    </w:pPr>
+    <w:rPr>
+      <w:rFonts w:ascii="Courier New" w:hAnsi="Courier New" w:cs="Courier New"/>
+      <w:sz w:val="20"/>
+      <w:szCs w:val="20"/>
+      <w:lang w:eastAsia="en-GB"/>
+    </w:rPr>
+  </w:style>
+  <w:style w:type="character" w:customStyle="1" w:styleId="HTMLVorformatiertZchn">
+    <w:name w:val="HTML Vorformatiert Zchn"/>
+    <w:basedOn w:val="Absatz-Standardschriftart"/>
+    <w:link w:val="HTMLVorformatiert"/>
+    <w:uiPriority w:val="99"/>
+    <w:semiHidden/>
+    <w:rsid w:val="00716CD9"/>
+    <w:rPr>
+      <w:rFonts w:ascii="Courier New" w:hAnsi="Courier New" w:cs="Courier New"/>
+      <w:sz w:val="20"/>
+      <w:szCs w:val="20"/>
+      <w:lang w:eastAsia="en-GB"/>
+    </w:rPr>
+  </w:style>
+  <w:style w:type="paragraph" w:styleId="Funotentext">
+    <w:name w:val="footnote text"/>
+    <w:basedOn w:val="Standard"/>
+    <w:link w:val="FunotentextZchn"/>
+    <w:uiPriority w:val="99"/>
+    <w:unhideWhenUsed/>
+    <w:rsid w:val="00551E47"/>
+  </w:style>
+  <w:style w:type="character" w:customStyle="1" w:styleId="FunotentextZchn">
+    <w:name w:val="Fußnotentext Zchn"/>
+    <w:basedOn w:val="Absatz-Standardschriftart"/>
+    <w:link w:val="Funotentext"/>
+    <w:uiPriority w:val="99"/>
+    <w:rsid w:val="00551E47"/>
+  </w:style>
+  <w:style w:type="character" w:styleId="Funotenzeichen">
+    <w:name w:val="footnote reference"/>
+    <w:basedOn w:val="Absatz-Standardschriftart"/>
+    <w:uiPriority w:val="99"/>
+    <w:unhideWhenUsed/>
+    <w:rsid w:val="00551E47"/>
+    <w:rPr>
+      <w:vertAlign w:val="superscript"/>
+    </w:rPr>
+  </w:style>
+  <w:style w:type="character" w:styleId="Hyperlink">
+    <w:name w:val="Hyperlink"/>
+    <w:basedOn w:val="Absatz-Standardschriftart"/>
+    <w:uiPriority w:val="99"/>
+    <w:unhideWhenUsed/>
+    <w:rsid w:val="00551E47"/>
+    <w:rPr>
+      <w:color w:val="0563C1" w:themeColor="hyperlink"/>
+      <w:u w:val="single"/>
+    </w:rPr>
+  </w:style>
+  <w:style w:type="table" w:styleId="Tabellenraster">
+    <w:name w:val="Table Grid"/>
+    <w:basedOn w:val="NormaleTabelle"/>
     <w:uiPriority w:val="39"/>
     <w:rsid w:val="00380A35"/>
     <w:tblPr>
@@ -3751,7 +3939,7 @@
   <a:extraClrSchemeLst/>
   <a:extLst>
     <a:ext uri="{05A4C25C-085E-4340-85A3-A5531E510DB2}">
-      <thm15:themeFamily xmlns:thm15="http://schemas.microsoft.com/office/thememl/2012/main" name="Office Theme" id="{62F939B6-93AF-4DB8-9C6B-D6C7DFDC589F}" vid="{4A3C46E8-61CC-4603-A589-7422A47A8E4A}"/>
+      <thm15:themeFamily xmlns:thm15="http://schemas.microsoft.com/office/thememl/2012/main" xmlns="" name="Office Theme" id="{62F939B6-93AF-4DB8-9C6B-D6C7DFDC589F}" vid="{4A3C46E8-61CC-4603-A589-7422A47A8E4A}"/>
     </a:ext>
   </a:extLst>
 </a:theme>

</xml_diff>

<commit_message>
New chapter on performance
</commit_message>
<xml_diff>
--- a/ir-2016-1-report-11.docx
+++ b/ir-2016-1-report-11.docx
@@ -26,7 +26,21 @@
         <w:rPr>
           <w:lang w:val="en-US"/>
         </w:rPr>
-        <w:t>Michael Merki, Julien Romero, Markus Greiner</w:t>
+        <w:t xml:space="preserve">Michael </w:t>
+      </w:r>
+      <w:proofErr w:type="spellStart"/>
+      <w:r>
+        <w:rPr>
+          <w:lang w:val="en-US"/>
+        </w:rPr>
+        <w:t>Merki</w:t>
+      </w:r>
+      <w:proofErr w:type="spellEnd"/>
+      <w:r>
+        <w:rPr>
+          <w:lang w:val="en-US"/>
+        </w:rPr>
+        <w:t>, Julien Romero, Markus Greiner</w:t>
       </w:r>
     </w:p>
     <w:p>
@@ -107,7 +121,21 @@
         <w:rPr>
           <w:lang w:val="en-US"/>
         </w:rPr>
-        <w:t xml:space="preserve">We started with the provided tokenizer that is part of ReutersRCVParser. For the 50’000 training documents, this resulted in a vocabulary size of </w:t>
+        <w:t xml:space="preserve">We started with the provided tokenizer that is part of </w:t>
+      </w:r>
+      <w:proofErr w:type="spellStart"/>
+      <w:r>
+        <w:rPr>
+          <w:lang w:val="en-US"/>
+        </w:rPr>
+        <w:t>ReutersRCVParser</w:t>
+      </w:r>
+      <w:proofErr w:type="spellEnd"/>
+      <w:r>
+        <w:rPr>
+          <w:lang w:val="en-US"/>
+        </w:rPr>
+        <w:t xml:space="preserve">. For the 50’000 training documents, this resulted in a vocabulary size of </w:t>
       </w:r>
       <w:r>
         <w:rPr>
@@ -225,6 +253,7 @@
         </w:rPr>
         <w:br/>
       </w:r>
+      <w:proofErr w:type="spellStart"/>
       <w:r>
         <w:rPr>
           <w:rFonts w:ascii="Menlo" w:hAnsi="Menlo" w:cs="Menlo"/>
@@ -235,8 +264,22 @@
           <w:szCs w:val="18"/>
           <w:lang w:val="en-US"/>
         </w:rPr>
-        <w:t xml:space="preserve">val </w:t>
-      </w:r>
+        <w:t>val</w:t>
+      </w:r>
+      <w:proofErr w:type="spellEnd"/>
+      <w:r>
+        <w:rPr>
+          <w:rFonts w:ascii="Menlo" w:hAnsi="Menlo" w:cs="Menlo"/>
+          <w:b/>
+          <w:bCs/>
+          <w:color w:val="CC7832"/>
+          <w:sz w:val="18"/>
+          <w:szCs w:val="18"/>
+          <w:lang w:val="en-US"/>
+        </w:rPr>
+        <w:t xml:space="preserve"> </w:t>
+      </w:r>
+      <w:proofErr w:type="spellStart"/>
       <w:r>
         <w:rPr>
           <w:rFonts w:ascii="Menlo" w:hAnsi="Menlo" w:cs="Menlo"/>
@@ -247,7 +290,20 @@
           <w:szCs w:val="18"/>
           <w:lang w:val="en-US"/>
         </w:rPr>
-        <w:t xml:space="preserve">rDate </w:t>
+        <w:t>rDate</w:t>
+      </w:r>
+      <w:proofErr w:type="spellEnd"/>
+      <w:r>
+        <w:rPr>
+          <w:rFonts w:ascii="Menlo" w:hAnsi="Menlo" w:cs="Menlo"/>
+          <w:i/>
+          <w:iCs/>
+          <w:color w:val="9876AA"/>
+          <w:sz w:val="18"/>
+          <w:szCs w:val="18"/>
+          <w:lang w:val="en-US"/>
+        </w:rPr>
+        <w:t xml:space="preserve"> </w:t>
       </w:r>
       <w:r>
         <w:rPr>
@@ -379,6 +435,7 @@
         </w:rPr>
         <w:br/>
       </w:r>
+      <w:proofErr w:type="spellStart"/>
       <w:r>
         <w:rPr>
           <w:rFonts w:ascii="Menlo" w:hAnsi="Menlo" w:cs="Menlo"/>
@@ -389,8 +446,22 @@
           <w:szCs w:val="18"/>
           <w:lang w:val="en-US"/>
         </w:rPr>
-        <w:t xml:space="preserve">val </w:t>
-      </w:r>
+        <w:t>val</w:t>
+      </w:r>
+      <w:proofErr w:type="spellEnd"/>
+      <w:r>
+        <w:rPr>
+          <w:rFonts w:ascii="Menlo" w:hAnsi="Menlo" w:cs="Menlo"/>
+          <w:b/>
+          <w:bCs/>
+          <w:color w:val="CC7832"/>
+          <w:sz w:val="18"/>
+          <w:szCs w:val="18"/>
+          <w:lang w:val="en-US"/>
+        </w:rPr>
+        <w:t xml:space="preserve"> </w:t>
+      </w:r>
+      <w:proofErr w:type="spellStart"/>
       <w:r>
         <w:rPr>
           <w:rFonts w:ascii="Menlo" w:hAnsi="Menlo" w:cs="Menlo"/>
@@ -401,7 +472,20 @@
           <w:szCs w:val="18"/>
           <w:lang w:val="en-US"/>
         </w:rPr>
-        <w:t xml:space="preserve">rUSPhone </w:t>
+        <w:t>rUSPhone</w:t>
+      </w:r>
+      <w:proofErr w:type="spellEnd"/>
+      <w:r>
+        <w:rPr>
+          <w:rFonts w:ascii="Menlo" w:hAnsi="Menlo" w:cs="Menlo"/>
+          <w:i/>
+          <w:iCs/>
+          <w:color w:val="9876AA"/>
+          <w:sz w:val="18"/>
+          <w:szCs w:val="18"/>
+          <w:lang w:val="en-US"/>
+        </w:rPr>
+        <w:t xml:space="preserve"> </w:t>
       </w:r>
       <w:r>
         <w:rPr>
@@ -563,6 +647,7 @@
         </w:rPr>
         <w:br/>
       </w:r>
+      <w:proofErr w:type="spellStart"/>
       <w:r>
         <w:rPr>
           <w:rFonts w:ascii="Menlo" w:hAnsi="Menlo" w:cs="Menlo"/>
@@ -573,8 +658,22 @@
           <w:szCs w:val="18"/>
           <w:lang w:val="en-US"/>
         </w:rPr>
-        <w:t xml:space="preserve">val </w:t>
-      </w:r>
+        <w:t>val</w:t>
+      </w:r>
+      <w:proofErr w:type="spellEnd"/>
+      <w:r>
+        <w:rPr>
+          <w:rFonts w:ascii="Menlo" w:hAnsi="Menlo" w:cs="Menlo"/>
+          <w:b/>
+          <w:bCs/>
+          <w:color w:val="CC7832"/>
+          <w:sz w:val="18"/>
+          <w:szCs w:val="18"/>
+          <w:lang w:val="en-US"/>
+        </w:rPr>
+        <w:t xml:space="preserve"> </w:t>
+      </w:r>
+      <w:proofErr w:type="spellStart"/>
       <w:r>
         <w:rPr>
           <w:rFonts w:ascii="Menlo" w:hAnsi="Menlo" w:cs="Menlo"/>
@@ -585,7 +684,20 @@
           <w:szCs w:val="18"/>
           <w:lang w:val="en-US"/>
         </w:rPr>
-        <w:t xml:space="preserve">rNumber </w:t>
+        <w:t>rNumber</w:t>
+      </w:r>
+      <w:proofErr w:type="spellEnd"/>
+      <w:r>
+        <w:rPr>
+          <w:rFonts w:ascii="Menlo" w:hAnsi="Menlo" w:cs="Menlo"/>
+          <w:i/>
+          <w:iCs/>
+          <w:color w:val="9876AA"/>
+          <w:sz w:val="18"/>
+          <w:szCs w:val="18"/>
+          <w:lang w:val="en-US"/>
+        </w:rPr>
+        <w:t xml:space="preserve"> </w:t>
       </w:r>
       <w:r>
         <w:rPr>
@@ -687,6 +799,7 @@
         </w:rPr>
         <w:br/>
       </w:r>
+      <w:proofErr w:type="spellStart"/>
       <w:r>
         <w:rPr>
           <w:rFonts w:ascii="Menlo" w:hAnsi="Menlo" w:cs="Menlo"/>
@@ -697,8 +810,22 @@
           <w:szCs w:val="18"/>
           <w:lang w:val="en-US"/>
         </w:rPr>
-        <w:t xml:space="preserve">val </w:t>
-      </w:r>
+        <w:t>val</w:t>
+      </w:r>
+      <w:proofErr w:type="spellEnd"/>
+      <w:r>
+        <w:rPr>
+          <w:rFonts w:ascii="Menlo" w:hAnsi="Menlo" w:cs="Menlo"/>
+          <w:b/>
+          <w:bCs/>
+          <w:color w:val="CC7832"/>
+          <w:sz w:val="18"/>
+          <w:szCs w:val="18"/>
+          <w:lang w:val="en-US"/>
+        </w:rPr>
+        <w:t xml:space="preserve"> </w:t>
+      </w:r>
+      <w:proofErr w:type="spellStart"/>
       <w:r>
         <w:rPr>
           <w:rFonts w:ascii="Menlo" w:hAnsi="Menlo" w:cs="Menlo"/>
@@ -709,7 +836,20 @@
           <w:szCs w:val="18"/>
           <w:lang w:val="en-US"/>
         </w:rPr>
-        <w:t xml:space="preserve">rTwoNum </w:t>
+        <w:t>rTwoNum</w:t>
+      </w:r>
+      <w:proofErr w:type="spellEnd"/>
+      <w:r>
+        <w:rPr>
+          <w:rFonts w:ascii="Menlo" w:hAnsi="Menlo" w:cs="Menlo"/>
+          <w:i/>
+          <w:iCs/>
+          <w:color w:val="9876AA"/>
+          <w:sz w:val="18"/>
+          <w:szCs w:val="18"/>
+          <w:lang w:val="en-US"/>
+        </w:rPr>
+        <w:t xml:space="preserve"> </w:t>
       </w:r>
       <w:r>
         <w:rPr>
@@ -811,6 +951,7 @@
         </w:rPr>
         <w:br/>
       </w:r>
+      <w:proofErr w:type="spellStart"/>
       <w:r>
         <w:rPr>
           <w:rFonts w:ascii="Menlo" w:hAnsi="Menlo" w:cs="Menlo"/>
@@ -821,8 +962,22 @@
           <w:szCs w:val="18"/>
           <w:lang w:val="en-US"/>
         </w:rPr>
-        <w:t xml:space="preserve">val </w:t>
-      </w:r>
+        <w:t>val</w:t>
+      </w:r>
+      <w:proofErr w:type="spellEnd"/>
+      <w:r>
+        <w:rPr>
+          <w:rFonts w:ascii="Menlo" w:hAnsi="Menlo" w:cs="Menlo"/>
+          <w:b/>
+          <w:bCs/>
+          <w:color w:val="CC7832"/>
+          <w:sz w:val="18"/>
+          <w:szCs w:val="18"/>
+          <w:lang w:val="en-US"/>
+        </w:rPr>
+        <w:t xml:space="preserve"> </w:t>
+      </w:r>
+      <w:proofErr w:type="spellStart"/>
       <w:r>
         <w:rPr>
           <w:rFonts w:ascii="Menlo" w:hAnsi="Menlo" w:cs="Menlo"/>
@@ -833,7 +988,20 @@
           <w:szCs w:val="18"/>
           <w:lang w:val="en-US"/>
         </w:rPr>
-        <w:t xml:space="preserve">rOrdinal </w:t>
+        <w:t>rOrdinal</w:t>
+      </w:r>
+      <w:proofErr w:type="spellEnd"/>
+      <w:r>
+        <w:rPr>
+          <w:rFonts w:ascii="Menlo" w:hAnsi="Menlo" w:cs="Menlo"/>
+          <w:i/>
+          <w:iCs/>
+          <w:color w:val="9876AA"/>
+          <w:sz w:val="18"/>
+          <w:szCs w:val="18"/>
+          <w:lang w:val="en-US"/>
+        </w:rPr>
+        <w:t xml:space="preserve"> </w:t>
       </w:r>
       <w:r>
         <w:rPr>
@@ -915,6 +1083,7 @@
         </w:rPr>
         <w:br/>
       </w:r>
+      <w:proofErr w:type="spellStart"/>
       <w:r>
         <w:rPr>
           <w:rFonts w:ascii="Menlo" w:hAnsi="Menlo" w:cs="Menlo"/>
@@ -925,8 +1094,22 @@
           <w:szCs w:val="18"/>
           <w:lang w:val="en-US"/>
         </w:rPr>
-        <w:t xml:space="preserve">val </w:t>
-      </w:r>
+        <w:t>val</w:t>
+      </w:r>
+      <w:proofErr w:type="spellEnd"/>
+      <w:r>
+        <w:rPr>
+          <w:rFonts w:ascii="Menlo" w:hAnsi="Menlo" w:cs="Menlo"/>
+          <w:b/>
+          <w:bCs/>
+          <w:color w:val="CC7832"/>
+          <w:sz w:val="18"/>
+          <w:szCs w:val="18"/>
+          <w:lang w:val="en-US"/>
+        </w:rPr>
+        <w:t xml:space="preserve"> </w:t>
+      </w:r>
+      <w:proofErr w:type="spellStart"/>
       <w:r>
         <w:rPr>
           <w:rFonts w:ascii="Menlo" w:hAnsi="Menlo" w:cs="Menlo"/>
@@ -937,7 +1120,20 @@
           <w:szCs w:val="18"/>
           <w:lang w:val="en-US"/>
         </w:rPr>
-        <w:t xml:space="preserve">rPunct </w:t>
+        <w:t>rPunct</w:t>
+      </w:r>
+      <w:proofErr w:type="spellEnd"/>
+      <w:r>
+        <w:rPr>
+          <w:rFonts w:ascii="Menlo" w:hAnsi="Menlo" w:cs="Menlo"/>
+          <w:i/>
+          <w:iCs/>
+          <w:color w:val="9876AA"/>
+          <w:sz w:val="18"/>
+          <w:szCs w:val="18"/>
+          <w:lang w:val="en-US"/>
+        </w:rPr>
+        <w:t xml:space="preserve"> </w:t>
       </w:r>
       <w:r>
         <w:rPr>
@@ -1009,6 +1205,7 @@
         </w:rPr>
         <w:br/>
       </w:r>
+      <w:proofErr w:type="spellStart"/>
       <w:r>
         <w:rPr>
           <w:rFonts w:ascii="Menlo" w:hAnsi="Menlo" w:cs="Menlo"/>
@@ -1019,8 +1216,22 @@
           <w:szCs w:val="18"/>
           <w:lang w:val="en-US"/>
         </w:rPr>
-        <w:t xml:space="preserve">val </w:t>
-      </w:r>
+        <w:t>val</w:t>
+      </w:r>
+      <w:proofErr w:type="spellEnd"/>
+      <w:r>
+        <w:rPr>
+          <w:rFonts w:ascii="Menlo" w:hAnsi="Menlo" w:cs="Menlo"/>
+          <w:b/>
+          <w:bCs/>
+          <w:color w:val="CC7832"/>
+          <w:sz w:val="18"/>
+          <w:szCs w:val="18"/>
+          <w:lang w:val="en-US"/>
+        </w:rPr>
+        <w:t xml:space="preserve"> </w:t>
+      </w:r>
+      <w:proofErr w:type="spellStart"/>
       <w:r>
         <w:rPr>
           <w:rFonts w:ascii="Menlo" w:hAnsi="Menlo" w:cs="Menlo"/>
@@ -1031,7 +1242,20 @@
           <w:szCs w:val="18"/>
           <w:lang w:val="en-US"/>
         </w:rPr>
-        <w:t xml:space="preserve">rLine </w:t>
+        <w:t>rLine</w:t>
+      </w:r>
+      <w:proofErr w:type="spellEnd"/>
+      <w:r>
+        <w:rPr>
+          <w:rFonts w:ascii="Menlo" w:hAnsi="Menlo" w:cs="Menlo"/>
+          <w:i/>
+          <w:iCs/>
+          <w:color w:val="9876AA"/>
+          <w:sz w:val="18"/>
+          <w:szCs w:val="18"/>
+          <w:lang w:val="en-US"/>
+        </w:rPr>
+        <w:t xml:space="preserve"> </w:t>
       </w:r>
       <w:r>
         <w:rPr>
@@ -1117,8 +1341,16 @@
         <w:rPr>
           <w:lang w:val="en-US"/>
         </w:rPr>
-        <w:t>nglish stop words of the nltk</w:t>
-      </w:r>
+        <w:t xml:space="preserve">nglish stop words of the </w:t>
+      </w:r>
+      <w:proofErr w:type="spellStart"/>
+      <w:r>
+        <w:rPr>
+          <w:lang w:val="en-US"/>
+        </w:rPr>
+        <w:t>nltk</w:t>
+      </w:r>
+      <w:proofErr w:type="spellEnd"/>
       <w:r>
         <w:rPr>
           <w:rStyle w:val="FootnoteReference"/>
@@ -1302,6 +1534,7 @@
           <w:lang w:val="en-US"/>
         </w:rPr>
       </w:pPr>
+      <w:proofErr w:type="spellStart"/>
       <w:r>
         <w:rPr>
           <w:rFonts w:ascii="Menlo" w:hAnsi="Menlo" w:cs="Menlo"/>
@@ -1312,8 +1545,22 @@
           <w:szCs w:val="18"/>
           <w:lang w:val="en-US"/>
         </w:rPr>
-        <w:t xml:space="preserve">val </w:t>
-      </w:r>
+        <w:t>val</w:t>
+      </w:r>
+      <w:proofErr w:type="spellEnd"/>
+      <w:r>
+        <w:rPr>
+          <w:rFonts w:ascii="Menlo" w:hAnsi="Menlo" w:cs="Menlo"/>
+          <w:b/>
+          <w:bCs/>
+          <w:color w:val="CC7832"/>
+          <w:sz w:val="18"/>
+          <w:szCs w:val="18"/>
+          <w:lang w:val="en-US"/>
+        </w:rPr>
+        <w:t xml:space="preserve"> </w:t>
+      </w:r>
+      <w:proofErr w:type="spellStart"/>
       <w:r>
         <w:rPr>
           <w:rFonts w:ascii="Menlo" w:hAnsi="Menlo" w:cs="Menlo"/>
@@ -1324,7 +1571,20 @@
           <w:szCs w:val="18"/>
           <w:lang w:val="en-US"/>
         </w:rPr>
-        <w:t xml:space="preserve">HighFreqWords </w:t>
+        <w:t>HighFreqWords</w:t>
+      </w:r>
+      <w:proofErr w:type="spellEnd"/>
+      <w:r>
+        <w:rPr>
+          <w:rFonts w:ascii="Menlo" w:hAnsi="Menlo" w:cs="Menlo"/>
+          <w:i/>
+          <w:iCs/>
+          <w:color w:val="9876AA"/>
+          <w:sz w:val="18"/>
+          <w:szCs w:val="18"/>
+          <w:lang w:val="en-US"/>
+        </w:rPr>
+        <w:t xml:space="preserve"> </w:t>
       </w:r>
       <w:r>
         <w:rPr>
@@ -1944,25 +2204,120 @@
     </w:p>
     <w:p>
       <w:r>
-        <w:t>The software was developed in a team of three, in parallel on intelliJ IDEA (2 users) and Eclipse (1 user), each with the Scala plugin.</w:t>
+        <w:t xml:space="preserve">The software was developed in a team of three, in parallel on </w:t>
+      </w:r>
+      <w:proofErr w:type="spellStart"/>
+      <w:r>
+        <w:t>intelliJ</w:t>
+      </w:r>
+      <w:proofErr w:type="spellEnd"/>
+      <w:r>
+        <w:t xml:space="preserve"> IDEA (2 users) and Eclipse (1 user), each with the Scala plugin.</w:t>
       </w:r>
     </w:p>
     <w:p/>
     <w:p>
       <w:r>
-        <w:t>A first challenge was to synchronize the build environment from a central build.sbt file to either the necessary project files of intelliJ (in folder .idea) or eclipse. The IDE specific projects had to be regenerated from the build.sbt numerous times.</w:t>
+        <w:t xml:space="preserve">A first challenge was to synchronize the build environment from a central </w:t>
+      </w:r>
+      <w:proofErr w:type="spellStart"/>
+      <w:r>
+        <w:t>build.sbt</w:t>
+      </w:r>
+      <w:proofErr w:type="spellEnd"/>
+      <w:r>
+        <w:t xml:space="preserve"> file to either the necessary project files of </w:t>
+      </w:r>
+      <w:proofErr w:type="spellStart"/>
+      <w:r>
+        <w:t>intelliJ</w:t>
+      </w:r>
+      <w:proofErr w:type="spellEnd"/>
+      <w:r>
+        <w:t xml:space="preserve"> (in </w:t>
+      </w:r>
+      <w:proofErr w:type="gramStart"/>
+      <w:r>
+        <w:t>folder .idea</w:t>
+      </w:r>
+      <w:proofErr w:type="gramEnd"/>
+      <w:r>
+        <w:t xml:space="preserve">) or eclipse. The IDE specific projects had to be regenerated from the </w:t>
+      </w:r>
+      <w:proofErr w:type="spellStart"/>
+      <w:r>
+        <w:t>build.sbt</w:t>
+      </w:r>
+      <w:proofErr w:type="spellEnd"/>
+      <w:r>
+        <w:t xml:space="preserve"> numerous times.</w:t>
       </w:r>
     </w:p>
     <w:p/>
     <w:p>
       <w:r>
-        <w:t>Scala version incompatibility was a further challenge. It took several attempts to find a scala version that supports the given tinyir library and the breeze libraries. In the end, we opted for re-compiling tinyir under Scala 2.11.5 and provide the jar file.</w:t>
+        <w:t xml:space="preserve">Scala version incompatibility was a further challenge. It took several attempts to find a </w:t>
+      </w:r>
+      <w:proofErr w:type="spellStart"/>
+      <w:r>
+        <w:t>scala</w:t>
+      </w:r>
+      <w:proofErr w:type="spellEnd"/>
+      <w:r>
+        <w:t xml:space="preserve"> version that supports the given </w:t>
+      </w:r>
+      <w:proofErr w:type="spellStart"/>
+      <w:r>
+        <w:t>tinyir</w:t>
+      </w:r>
+      <w:proofErr w:type="spellEnd"/>
+      <w:r>
+        <w:t xml:space="preserve"> library and the breeze libraries. In the end, we opted for re-compiling </w:t>
+      </w:r>
+      <w:proofErr w:type="spellStart"/>
+      <w:r>
+        <w:t>tinyir</w:t>
+      </w:r>
+      <w:proofErr w:type="spellEnd"/>
+      <w:r>
+        <w:t xml:space="preserve"> under Scala 2.11.5 and provide the jar file.</w:t>
       </w:r>
     </w:p>
     <w:p/>
     <w:p>
       <w:r>
-        <w:t>Heap overflow was the most time-consuming issue. What could have been very precise single-line Scala code in many cases was turned into foreach() or map() constructs just in order to monitor the progress. Several helper classes were used for this (timer.scala, java.util.logging).</w:t>
+        <w:t xml:space="preserve">Heap overflow was the most time-consuming issue. What could have been very precise single-line Scala code in many cases was turned into </w:t>
+      </w:r>
+      <w:proofErr w:type="spellStart"/>
+      <w:proofErr w:type="gramStart"/>
+      <w:r>
+        <w:t>foreach</w:t>
+      </w:r>
+      <w:proofErr w:type="spellEnd"/>
+      <w:r>
+        <w:t>(</w:t>
+      </w:r>
+      <w:proofErr w:type="gramEnd"/>
+      <w:r>
+        <w:t>) or map() constructs just in order to monitor the progress. Several helper classes were used for this (</w:t>
+      </w:r>
+      <w:proofErr w:type="spellStart"/>
+      <w:proofErr w:type="gramStart"/>
+      <w:r>
+        <w:t>timer.scala</w:t>
+      </w:r>
+      <w:proofErr w:type="spellEnd"/>
+      <w:proofErr w:type="gramEnd"/>
+      <w:r>
+        <w:t xml:space="preserve">, </w:t>
+      </w:r>
+      <w:proofErr w:type="spellStart"/>
+      <w:r>
+        <w:t>java.util.logging</w:t>
+      </w:r>
+      <w:proofErr w:type="spellEnd"/>
+      <w:r>
+        <w:t>).</w:t>
       </w:r>
     </w:p>
     <w:p/>
@@ -1978,6 +2333,238 @@
     <w:p>
       <w:pPr>
         <w:pStyle w:val="Heading1"/>
+      </w:pPr>
+      <w:r>
+        <w:t>Performance</w:t>
+      </w:r>
+    </w:p>
+    <w:p/>
+    <w:p>
+      <w:r>
+        <w:t xml:space="preserve">Performance was measured on a Windows Machine with </w:t>
+      </w:r>
+      <w:proofErr w:type="spellStart"/>
+      <w:r>
+        <w:t>Intelcore</w:t>
+      </w:r>
+      <w:proofErr w:type="spellEnd"/>
+      <w:r>
+        <w:t xml:space="preserve"> </w:t>
+      </w:r>
+      <w:proofErr w:type="spellStart"/>
+      <w:r>
+        <w:t>i</w:t>
+      </w:r>
+      <w:proofErr w:type="spellEnd"/>
+      <w:r>
+        <w:t>/ / 4500u processor, 1.80 GHz with 8 GB RAM.</w:t>
+      </w:r>
+    </w:p>
+    <w:p/>
+    <w:p>
+      <w:r>
+        <w:t>The maximum heap space was set to 4 GB.</w:t>
+      </w:r>
+    </w:p>
+    <w:p/>
+    <w:p>
+      <w:r>
+        <w:t xml:space="preserve">For the one-vs-all </w:t>
+      </w:r>
+      <w:r>
+        <w:rPr>
+          <w:b/>
+        </w:rPr>
+        <w:t>Naïve Bayes</w:t>
+      </w:r>
+      <w:r>
+        <w:t xml:space="preserve"> classifier, training of 50’000 documents took about 15 minutes, and the classification of the test data around 2 hours.</w:t>
+      </w:r>
+    </w:p>
+    <w:p/>
+    <w:p>
+      <w:r>
+        <w:t xml:space="preserve">For the </w:t>
+      </w:r>
+      <w:r>
+        <w:rPr>
+          <w:b/>
+        </w:rPr>
+        <w:t>linear regression</w:t>
+      </w:r>
+      <w:r>
+        <w:t xml:space="preserve"> classifier, we trained in several rounds consisting of 10000 iterations each until the F-Score increases was below a given threshold. </w:t>
+      </w:r>
+      <w:proofErr w:type="gramStart"/>
+      <w:r>
+        <w:t>Typically</w:t>
+      </w:r>
+      <w:proofErr w:type="gramEnd"/>
+      <w:r>
+        <w:t xml:space="preserve"> a learning rate of 0.001 to 0.005 was used.</w:t>
+      </w:r>
+    </w:p>
+    <w:p/>
+    <w:p>
+      <w:r>
+        <w:t>Typically, it took about 10 minutes per round, and between 6 and 20 rounds, for a total training time of 1 to 3 hours. Classification took about 10 minutes.</w:t>
+      </w:r>
+    </w:p>
+    <w:p/>
+    <w:p>
+      <w:r>
+        <w:t>For the SVM classifier: …</w:t>
+      </w:r>
+    </w:p>
+    <w:p/>
+    <w:tbl>
+      <w:tblPr>
+        <w:tblStyle w:val="TableGrid"/>
+        <w:tblW w:w="0" w:type="auto"/>
+        <w:tblLook w:val="04A0" w:firstRow="1" w:lastRow="0" w:firstColumn="1" w:lastColumn="0" w:noHBand="0" w:noVBand="1"/>
+      </w:tblPr>
+      <w:tblGrid>
+        <w:gridCol w:w="3078"/>
+        <w:gridCol w:w="3079"/>
+        <w:gridCol w:w="3079"/>
+      </w:tblGrid>
+      <w:tr>
+        <w:tc>
+          <w:tcPr>
+            <w:tcW w:w="3078" w:type="dxa"/>
+          </w:tcPr>
+          <w:p>
+            <w:r>
+              <w:t>Classifier</w:t>
+            </w:r>
+          </w:p>
+        </w:tc>
+        <w:tc>
+          <w:tcPr>
+            <w:tcW w:w="3079" w:type="dxa"/>
+          </w:tcPr>
+          <w:p>
+            <w:r>
+              <w:t>Training 50’000 documents</w:t>
+            </w:r>
+          </w:p>
+        </w:tc>
+        <w:tc>
+          <w:tcPr>
+            <w:tcW w:w="3079" w:type="dxa"/>
+          </w:tcPr>
+          <w:p>
+            <w:r>
+              <w:t>Classifying 10’000 documents</w:t>
+            </w:r>
+          </w:p>
+        </w:tc>
+      </w:tr>
+      <w:tr>
+        <w:tc>
+          <w:tcPr>
+            <w:tcW w:w="3078" w:type="dxa"/>
+          </w:tcPr>
+          <w:p>
+            <w:r>
+              <w:t>Naïve Bayes</w:t>
+            </w:r>
+          </w:p>
+        </w:tc>
+        <w:tc>
+          <w:tcPr>
+            <w:tcW w:w="3079" w:type="dxa"/>
+          </w:tcPr>
+          <w:p>
+            <w:r>
+              <w:t>15 – 20 minutes</w:t>
+            </w:r>
+          </w:p>
+        </w:tc>
+        <w:tc>
+          <w:tcPr>
+            <w:tcW w:w="3079" w:type="dxa"/>
+          </w:tcPr>
+          <w:p>
+            <w:r>
+              <w:t>120 – 150 minutes</w:t>
+            </w:r>
+          </w:p>
+        </w:tc>
+      </w:tr>
+      <w:tr>
+        <w:trPr>
+          <w:trHeight w:val="255"/>
+        </w:trPr>
+        <w:tc>
+          <w:tcPr>
+            <w:tcW w:w="3078" w:type="dxa"/>
+          </w:tcPr>
+          <w:p>
+            <w:r>
+              <w:t>Linear Regression</w:t>
+            </w:r>
+          </w:p>
+        </w:tc>
+        <w:tc>
+          <w:tcPr>
+            <w:tcW w:w="3079" w:type="dxa"/>
+          </w:tcPr>
+          <w:p>
+            <w:r>
+              <w:t>6 rounds à 10’000 iterations:</w:t>
+            </w:r>
+          </w:p>
+          <w:p>
+            <w:r>
+              <w:t>60 minutes</w:t>
+            </w:r>
+          </w:p>
+        </w:tc>
+        <w:tc>
+          <w:tcPr>
+            <w:tcW w:w="3079" w:type="dxa"/>
+          </w:tcPr>
+          <w:p>
+            <w:r>
+              <w:t>10 minutes</w:t>
+            </w:r>
+          </w:p>
+        </w:tc>
+      </w:tr>
+      <w:tr>
+        <w:trPr>
+          <w:trHeight w:val="255"/>
+        </w:trPr>
+        <w:tc>
+          <w:tcPr>
+            <w:tcW w:w="3078" w:type="dxa"/>
+          </w:tcPr>
+          <w:p>
+            <w:r>
+              <w:t>SVM</w:t>
+            </w:r>
+          </w:p>
+        </w:tc>
+        <w:tc>
+          <w:tcPr>
+            <w:tcW w:w="3079" w:type="dxa"/>
+          </w:tcPr>
+          <w:p/>
+        </w:tc>
+        <w:tc>
+          <w:tcPr>
+            <w:tcW w:w="3079" w:type="dxa"/>
+          </w:tcPr>
+          <w:p/>
+        </w:tc>
+      </w:tr>
+    </w:tbl>
+    <w:p/>
+    <w:p/>
+    <w:p>
+      <w:pPr>
+        <w:pStyle w:val="Heading1"/>
         <w:rPr>
           <w:lang w:val="en-US"/>
         </w:rPr>
@@ -2011,7 +2598,21 @@
         <w:rPr>
           <w:lang w:val="en-US"/>
         </w:rPr>
-        <w:t xml:space="preserve">based on simply precomputing class probabilities P(c) as well as conditional word probabilities P(w|c) for each class (and term). </w:t>
+        <w:t>based on simply precomputing class probabilities P(c) as well as conditional word probabilities P(</w:t>
+      </w:r>
+      <w:proofErr w:type="spellStart"/>
+      <w:r>
+        <w:rPr>
+          <w:lang w:val="en-US"/>
+        </w:rPr>
+        <w:t>w|c</w:t>
+      </w:r>
+      <w:proofErr w:type="spellEnd"/>
+      <w:r>
+        <w:rPr>
+          <w:lang w:val="en-US"/>
+        </w:rPr>
+        <w:t xml:space="preserve">) for each class (and term). </w:t>
       </w:r>
     </w:p>
     <w:p>
@@ -2037,68 +2638,556 @@
         <w:rPr>
           <w:lang w:val="en-US"/>
         </w:rPr>
-        <w:t xml:space="preserve">In </w:t>
-      </w:r>
+        <w:t xml:space="preserve">In order to achieve this goal we had to also precompute </w:t>
+      </w:r>
+      <w:proofErr w:type="gramStart"/>
+      <w:r>
+        <w:rPr>
+          <w:lang w:val="en-US"/>
+        </w:rPr>
+        <w:t>P(</w:t>
+      </w:r>
+      <w:proofErr w:type="spellStart"/>
+      <w:proofErr w:type="gramEnd"/>
+      <w:r>
+        <w:rPr>
+          <w:lang w:val="en-US"/>
+        </w:rPr>
+        <w:t>w|not</w:t>
+      </w:r>
+      <w:proofErr w:type="spellEnd"/>
+      <w:r>
+        <w:rPr>
+          <w:lang w:val="en-US"/>
+        </w:rPr>
+        <w:t xml:space="preserve"> c) and P(not c). </w:t>
+      </w:r>
+      <w:r>
+        <w:rPr>
+          <w:lang w:val="en-US"/>
+        </w:rPr>
+        <w:t xml:space="preserve">Applying this training step to the whole training set containing </w:t>
+      </w:r>
+      <w:r>
+        <w:rPr>
+          <w:lang w:val="en-US"/>
+        </w:rPr>
+        <w:t>50’000 documents</w:t>
+      </w:r>
+      <w:r>
+        <w:rPr>
+          <w:lang w:val="en-US"/>
+        </w:rPr>
+        <w:t xml:space="preserve"> (</w:t>
+      </w:r>
+      <w:r>
+        <w:rPr>
+          <w:lang w:val="en-US"/>
+        </w:rPr>
+        <w:t>124698</w:t>
+      </w:r>
+      <w:r>
+        <w:rPr>
+          <w:lang w:val="en-US"/>
+        </w:rPr>
+        <w:t xml:space="preserve"> terms / 696 cate</w:t>
+      </w:r>
+      <w:r>
+        <w:rPr>
+          <w:lang w:val="en-US"/>
+        </w:rPr>
+        <w:t>g</w:t>
+      </w:r>
+      <w:r>
+        <w:rPr>
+          <w:lang w:val="en-US"/>
+        </w:rPr>
+        <w:t>ories)</w:t>
+      </w:r>
+      <w:r>
+        <w:rPr>
+          <w:lang w:val="en-US"/>
+        </w:rPr>
+        <w:t xml:space="preserve"> leaded to heap problems.</w:t>
+      </w:r>
+      <w:r>
+        <w:rPr>
+          <w:lang w:val="en-US"/>
+        </w:rPr>
+        <w:t xml:space="preserve"> </w:t>
+      </w:r>
+    </w:p>
+    <w:p>
+      <w:pPr>
+        <w:rPr>
+          <w:lang w:val="en-US"/>
+        </w:rPr>
+      </w:pPr>
+    </w:p>
+    <w:p>
+      <w:pPr>
+        <w:rPr>
+          <w:lang w:val="en-US"/>
+        </w:rPr>
+      </w:pPr>
+      <w:r>
+        <w:rPr>
+          <w:lang w:val="en-US"/>
+        </w:rPr>
+        <w:t xml:space="preserve">In order to reduce </w:t>
+      </w:r>
+      <w:r>
+        <w:rPr>
+          <w:lang w:val="en-US"/>
+        </w:rPr>
+        <w:t xml:space="preserve">the </w:t>
+      </w:r>
+      <w:r>
+        <w:rPr>
+          <w:lang w:val="en-US"/>
+        </w:rPr>
+        <w:t xml:space="preserve">needed </w:t>
+      </w:r>
+      <w:r>
+        <w:rPr>
+          <w:lang w:val="en-US"/>
+        </w:rPr>
+        <w:t xml:space="preserve">heap </w:t>
+      </w:r>
+      <w:proofErr w:type="gramStart"/>
+      <w:r>
+        <w:rPr>
+          <w:lang w:val="en-US"/>
+        </w:rPr>
+        <w:t>space</w:t>
+      </w:r>
+      <w:proofErr w:type="gramEnd"/>
+      <w:r>
+        <w:rPr>
+          <w:lang w:val="en-US"/>
+        </w:rPr>
+        <w:t xml:space="preserve"> we intr</w:t>
+      </w:r>
+      <w:r>
+        <w:rPr>
+          <w:lang w:val="en-US"/>
+        </w:rPr>
+        <w:t>oduced a smarter way of preprocessing</w:t>
+      </w:r>
+      <w:r>
+        <w:rPr>
+          <w:lang w:val="en-US"/>
+        </w:rPr>
+        <w:t xml:space="preserve">. Instead of </w:t>
+      </w:r>
+      <w:r>
+        <w:rPr>
+          <w:lang w:val="en-US"/>
+        </w:rPr>
+        <w:t>pre</w:t>
+      </w:r>
+      <w:r>
+        <w:rPr>
+          <w:lang w:val="en-US"/>
+        </w:rPr>
+        <w:t>computing</w:t>
+      </w:r>
+      <w:r>
+        <w:rPr>
+          <w:lang w:val="en-US"/>
+        </w:rPr>
+        <w:t xml:space="preserve"> all the </w:t>
+      </w:r>
+      <w:r>
+        <w:rPr>
+          <w:lang w:val="en-US"/>
+        </w:rPr>
+        <w:t xml:space="preserve">conditional word probabilities we only determine </w:t>
+      </w:r>
+      <w:r>
+        <w:rPr>
+          <w:lang w:val="en-US"/>
+        </w:rPr>
+        <w:t>the term</w:t>
+      </w:r>
+      <w:r>
+        <w:rPr>
+          <w:lang w:val="en-US"/>
+        </w:rPr>
+        <w:t xml:space="preserve"> </w:t>
+      </w:r>
+      <w:r>
+        <w:rPr>
+          <w:lang w:val="en-US"/>
+        </w:rPr>
+        <w:t>frequenc</w:t>
+      </w:r>
+      <w:r>
+        <w:rPr>
+          <w:lang w:val="en-US"/>
+        </w:rPr>
+        <w:t xml:space="preserve">ies for each document and </w:t>
+      </w:r>
+      <w:r>
+        <w:rPr>
+          <w:lang w:val="en-US"/>
+        </w:rPr>
+        <w:t xml:space="preserve">in addition </w:t>
+      </w:r>
+      <w:r>
+        <w:rPr>
+          <w:lang w:val="en-US"/>
+        </w:rPr>
+        <w:t xml:space="preserve">for each category a list of documents </w:t>
+      </w:r>
+      <w:r>
+        <w:rPr>
+          <w:lang w:val="en-US"/>
+        </w:rPr>
+        <w:t>belonging to this category</w:t>
+      </w:r>
+      <w:r>
+        <w:rPr>
+          <w:lang w:val="en-US"/>
+        </w:rPr>
+        <w:t xml:space="preserve"> (both stored in normal Scala Maps)</w:t>
+      </w:r>
+      <w:r>
+        <w:rPr>
+          <w:lang w:val="en-US"/>
+        </w:rPr>
+        <w:t xml:space="preserve">. </w:t>
+      </w:r>
+      <w:r>
+        <w:rPr>
+          <w:lang w:val="en-US"/>
+        </w:rPr>
+        <w:t>While labeling unseen documents we then on the fly compute the conditional word probabilities based on this inform</w:t>
+      </w:r>
+      <w:r>
+        <w:rPr>
+          <w:lang w:val="en-US"/>
+        </w:rPr>
+        <w:t xml:space="preserve">ation. </w:t>
+      </w:r>
+      <w:r>
+        <w:rPr>
+          <w:lang w:val="en-US"/>
+        </w:rPr>
+        <w:t xml:space="preserve">With this approach we have a slightly slower process of labeling new documents but on the other hand </w:t>
+      </w:r>
+      <w:r>
+        <w:rPr>
+          <w:lang w:val="en-US"/>
+        </w:rPr>
+        <w:t>have the advantage of not</w:t>
+      </w:r>
+      <w:r>
+        <w:rPr>
+          <w:lang w:val="en-US"/>
+        </w:rPr>
+        <w:t xml:space="preserve"> run</w:t>
+      </w:r>
+      <w:r>
+        <w:rPr>
+          <w:lang w:val="en-US"/>
+        </w:rPr>
+        <w:t>ning</w:t>
+      </w:r>
+      <w:r>
+        <w:rPr>
+          <w:lang w:val="en-US"/>
+        </w:rPr>
+        <w:t xml:space="preserve"> into heap problems while keeping everything in memory. </w:t>
+      </w:r>
+      <w:r>
+        <w:rPr>
+          <w:lang w:val="en-US"/>
+        </w:rPr>
+        <w:t xml:space="preserve">In order </w:t>
+      </w:r>
+      <w:r>
+        <w:rPr>
+          <w:lang w:val="en-US"/>
+        </w:rPr>
+        <w:t>to come around problems with zero probabilities we applied the Laplace Smoothing.</w:t>
+      </w:r>
+    </w:p>
+    <w:p>
+      <w:pPr>
+        <w:rPr>
+          <w:lang w:val="en-US"/>
+        </w:rPr>
+      </w:pPr>
+    </w:p>
+    <w:p>
+      <w:pPr>
+        <w:rPr>
+          <w:lang w:val="en-US"/>
+        </w:rPr>
+      </w:pPr>
+      <w:r>
+        <w:rPr>
+          <w:lang w:val="en-US"/>
+        </w:rPr>
+        <w:t xml:space="preserve">Applying our Naïve </w:t>
+      </w:r>
+      <w:r>
+        <w:rPr>
+          <w:lang w:val="en-US"/>
+        </w:rPr>
+        <w:t>Bayes Classifier for all the training documents resulted in the following averaged precision, recall and F1 score:</w:t>
+      </w:r>
+    </w:p>
+    <w:p>
+      <w:pPr>
+        <w:rPr>
+          <w:lang w:val="en-US"/>
+        </w:rPr>
+      </w:pPr>
+    </w:p>
+    <w:p>
+      <w:pPr>
+        <w:rPr>
+          <w:lang w:val="en-US"/>
+        </w:rPr>
+      </w:pPr>
+      <w:r>
+        <w:rPr>
+          <w:lang w:val="en-US"/>
+        </w:rPr>
+        <w:t>Precision</w:t>
+      </w:r>
+      <w:r>
+        <w:rPr>
+          <w:lang w:val="en-US"/>
+        </w:rPr>
+        <w:t>: 0.6947626720108807</w:t>
+      </w:r>
+    </w:p>
+    <w:p>
+      <w:pPr>
+        <w:rPr>
+          <w:lang w:val="en-US"/>
+        </w:rPr>
+      </w:pPr>
+      <w:r>
+        <w:rPr>
+          <w:lang w:val="en-US"/>
+        </w:rPr>
+        <w:t>Recall</w:t>
+      </w:r>
+      <w:r>
+        <w:rPr>
+          <w:lang w:val="en-US"/>
+        </w:rPr>
+        <w:t>: 0.675971500225758</w:t>
+      </w:r>
+    </w:p>
+    <w:p>
+      <w:pPr>
+        <w:rPr>
+          <w:lang w:val="en-US"/>
+        </w:rPr>
+      </w:pPr>
       <w:r>
         <w:rPr>
           <w:lang w:val="en-US"/>
         </w:rPr>
         <w:lastRenderedPageBreak/>
-        <w:t xml:space="preserve">order to achieve this goal we had to also precompute </w:t>
-      </w:r>
-      <w:r>
-        <w:rPr>
-          <w:lang w:val="en-US"/>
-        </w:rPr>
-        <w:t xml:space="preserve">P(w|not c) and P(not c). </w:t>
-      </w:r>
-      <w:r>
-        <w:rPr>
-          <w:lang w:val="en-US"/>
-        </w:rPr>
-        <w:t xml:space="preserve">Applying this training step to the whole training set containing </w:t>
-      </w:r>
-      <w:r>
-        <w:rPr>
-          <w:lang w:val="en-US"/>
-        </w:rPr>
-        <w:t>50’000 documents</w:t>
-      </w:r>
-      <w:r>
-        <w:rPr>
-          <w:lang w:val="en-US"/>
-        </w:rPr>
-        <w:t xml:space="preserve"> (</w:t>
-      </w:r>
-      <w:r>
-        <w:rPr>
-          <w:lang w:val="en-US"/>
-        </w:rPr>
-        <w:t>124698</w:t>
-      </w:r>
-      <w:r>
-        <w:rPr>
-          <w:lang w:val="en-US"/>
-        </w:rPr>
-        <w:t xml:space="preserve"> terms / 696 cate</w:t>
-      </w:r>
-      <w:r>
-        <w:rPr>
-          <w:lang w:val="en-US"/>
-        </w:rPr>
-        <w:t>g</w:t>
-      </w:r>
-      <w:r>
-        <w:rPr>
-          <w:lang w:val="en-US"/>
-        </w:rPr>
-        <w:t>ories)</w:t>
-      </w:r>
-      <w:r>
-        <w:rPr>
-          <w:lang w:val="en-US"/>
-        </w:rPr>
-        <w:t xml:space="preserve"> leaded to heap problems.</w:t>
+        <w:t>F1</w:t>
+      </w:r>
+      <w:r>
+        <w:rPr>
+          <w:lang w:val="en-US"/>
+        </w:rPr>
+        <w:t>: 0.6464305694437176</w:t>
+      </w:r>
+    </w:p>
+    <w:p>
+      <w:pPr>
+        <w:rPr>
+          <w:lang w:val="en-US"/>
+        </w:rPr>
+      </w:pPr>
+    </w:p>
+    <w:p>
+      <w:pPr>
+        <w:rPr>
+          <w:lang w:val="en-US"/>
+        </w:rPr>
+      </w:pPr>
+      <w:r>
+        <w:rPr>
+          <w:lang w:val="en-US"/>
+        </w:rPr>
+        <w:t>W</w:t>
+      </w:r>
+      <w:r>
+        <w:rPr>
+          <w:lang w:val="en-US"/>
+        </w:rPr>
+        <w:t xml:space="preserve">e </w:t>
+      </w:r>
+      <w:r>
+        <w:rPr>
+          <w:lang w:val="en-US"/>
+        </w:rPr>
+        <w:t xml:space="preserve">also </w:t>
+      </w:r>
+      <w:r>
+        <w:rPr>
+          <w:lang w:val="en-US"/>
+        </w:rPr>
+        <w:t xml:space="preserve">tested the impact of applying an additional filter step and removing all the terms with a </w:t>
+      </w:r>
+      <w:r>
+        <w:rPr>
+          <w:lang w:val="en-US"/>
+        </w:rPr>
+        <w:t xml:space="preserve">collection </w:t>
+      </w:r>
+      <w:r>
+        <w:rPr>
+          <w:lang w:val="en-US"/>
+        </w:rPr>
+        <w:t xml:space="preserve">frequency </w:t>
+      </w:r>
+      <w:r>
+        <w:rPr>
+          <w:lang w:val="en-US"/>
+        </w:rPr>
+        <w:t>s</w:t>
+      </w:r>
+      <w:r>
+        <w:rPr>
+          <w:lang w:val="en-US"/>
+        </w:rPr>
+        <w:t>maller than 5</w:t>
+      </w:r>
+      <w:r>
+        <w:rPr>
+          <w:lang w:val="en-US"/>
+        </w:rPr>
+        <w:t xml:space="preserve">. Because of a resulting lower F1 score we </w:t>
+      </w:r>
+      <w:r>
+        <w:rPr>
+          <w:lang w:val="en-US"/>
+        </w:rPr>
+        <w:t>removed</w:t>
+      </w:r>
+      <w:r>
+        <w:rPr>
+          <w:lang w:val="en-US"/>
+        </w:rPr>
+        <w:t xml:space="preserve"> this filter step in the final solution</w:t>
+      </w:r>
+      <w:r>
+        <w:rPr>
+          <w:lang w:val="en-US"/>
+        </w:rPr>
+        <w:t>.</w:t>
+      </w:r>
+    </w:p>
+    <w:p>
+      <w:pPr>
+        <w:rPr>
+          <w:lang w:val="en-US"/>
+        </w:rPr>
+      </w:pPr>
+    </w:p>
+    <w:p>
+      <w:pPr>
+        <w:pStyle w:val="Heading1"/>
+        <w:rPr>
+          <w:lang w:val="en-US"/>
+        </w:rPr>
+      </w:pPr>
+      <w:r>
+        <w:rPr>
+          <w:lang w:val="en-US"/>
+        </w:rPr>
+        <w:t>Logistic Regression Classifier</w:t>
+      </w:r>
+    </w:p>
+    <w:p>
+      <w:pPr>
+        <w:rPr>
+          <w:lang w:val="en-US"/>
+        </w:rPr>
+      </w:pPr>
+      <w:r>
+        <w:rPr>
+          <w:lang w:val="en-US"/>
+        </w:rPr>
+        <w:t xml:space="preserve">For the </w:t>
+      </w:r>
+      <w:r>
+        <w:rPr>
+          <w:lang w:val="en-US"/>
+        </w:rPr>
+        <w:t xml:space="preserve">Logistic Regression </w:t>
+      </w:r>
+      <w:proofErr w:type="gramStart"/>
+      <w:r>
+        <w:rPr>
+          <w:lang w:val="en-US"/>
+        </w:rPr>
+        <w:t>Classifier</w:t>
+      </w:r>
+      <w:proofErr w:type="gramEnd"/>
+      <w:r>
+        <w:rPr>
+          <w:lang w:val="en-US"/>
+        </w:rPr>
+        <w:t xml:space="preserve"> we </w:t>
+      </w:r>
+      <w:r>
+        <w:rPr>
+          <w:lang w:val="en-US"/>
+        </w:rPr>
+        <w:t>introduced a more efficient</w:t>
+      </w:r>
+      <w:r>
+        <w:rPr>
+          <w:lang w:val="en-US"/>
+        </w:rPr>
+        <w:t xml:space="preserve"> way of keeping the information about the term-frequencies for each document by introducing a new class (</w:t>
+      </w:r>
+      <w:proofErr w:type="spellStart"/>
+      <w:r>
+        <w:rPr>
+          <w:lang w:val="en-US"/>
+        </w:rPr>
+        <w:t>RCVDataSet</w:t>
+      </w:r>
+      <w:proofErr w:type="spellEnd"/>
+      <w:r>
+        <w:rPr>
+          <w:lang w:val="en-US"/>
+        </w:rPr>
+        <w:t xml:space="preserve">) which stores the </w:t>
+      </w:r>
+      <w:r>
+        <w:rPr>
+          <w:lang w:val="en-US"/>
+        </w:rPr>
+        <w:t xml:space="preserve">term-frequencies as Vectors (Class </w:t>
+      </w:r>
+      <w:proofErr w:type="spellStart"/>
+      <w:r>
+        <w:rPr>
+          <w:lang w:val="en-US"/>
+        </w:rPr>
+        <w:t>DenseVector</w:t>
+      </w:r>
+      <w:proofErr w:type="spellEnd"/>
+      <w:r>
+        <w:rPr>
+          <w:lang w:val="en-US"/>
+        </w:rPr>
+        <w:t xml:space="preserve"> of breeze).</w:t>
       </w:r>
       <w:r>
         <w:rPr>
@@ -2106,449 +3195,81 @@
         </w:rPr>
         <w:t xml:space="preserve"> </w:t>
       </w:r>
-    </w:p>
-    <w:p>
-      <w:pPr>
-        <w:rPr>
-          <w:lang w:val="en-US"/>
-        </w:rPr>
-      </w:pPr>
-    </w:p>
-    <w:p>
-      <w:pPr>
-        <w:rPr>
-          <w:lang w:val="en-US"/>
-        </w:rPr>
-      </w:pPr>
-      <w:r>
-        <w:rPr>
-          <w:lang w:val="en-US"/>
-        </w:rPr>
-        <w:t xml:space="preserve">In order to reduce </w:t>
-      </w:r>
-      <w:r>
-        <w:rPr>
-          <w:lang w:val="en-US"/>
-        </w:rPr>
-        <w:t xml:space="preserve">the </w:t>
-      </w:r>
-      <w:r>
-        <w:rPr>
-          <w:lang w:val="en-US"/>
-        </w:rPr>
-        <w:t xml:space="preserve">needed </w:t>
-      </w:r>
-      <w:r>
-        <w:rPr>
-          <w:lang w:val="en-US"/>
-        </w:rPr>
-        <w:t>heap space we intr</w:t>
-      </w:r>
-      <w:r>
-        <w:rPr>
-          <w:lang w:val="en-US"/>
-        </w:rPr>
-        <w:t>oduced a smarter way of preprocessing</w:t>
-      </w:r>
-      <w:r>
-        <w:rPr>
-          <w:lang w:val="en-US"/>
-        </w:rPr>
-        <w:t xml:space="preserve">. Instead of </w:t>
-      </w:r>
-      <w:r>
-        <w:rPr>
-          <w:lang w:val="en-US"/>
-        </w:rPr>
-        <w:t>pre</w:t>
-      </w:r>
-      <w:r>
-        <w:rPr>
-          <w:lang w:val="en-US"/>
-        </w:rPr>
-        <w:t>computing</w:t>
-      </w:r>
-      <w:r>
-        <w:rPr>
-          <w:lang w:val="en-US"/>
-        </w:rPr>
-        <w:t xml:space="preserve"> all the </w:t>
-      </w:r>
-      <w:r>
-        <w:rPr>
-          <w:lang w:val="en-US"/>
-        </w:rPr>
-        <w:t xml:space="preserve">conditional word probabilities we only determine </w:t>
-      </w:r>
-      <w:r>
-        <w:rPr>
-          <w:lang w:val="en-US"/>
-        </w:rPr>
-        <w:t>the term</w:t>
-      </w:r>
-      <w:r>
-        <w:rPr>
-          <w:lang w:val="en-US"/>
-        </w:rPr>
-        <w:t xml:space="preserve"> </w:t>
-      </w:r>
-      <w:r>
-        <w:rPr>
-          <w:lang w:val="en-US"/>
-        </w:rPr>
-        <w:t>frequenc</w:t>
-      </w:r>
-      <w:r>
-        <w:rPr>
-          <w:lang w:val="en-US"/>
-        </w:rPr>
-        <w:t xml:space="preserve">ies for each document and </w:t>
-      </w:r>
-      <w:r>
-        <w:rPr>
-          <w:lang w:val="en-US"/>
-        </w:rPr>
-        <w:t xml:space="preserve">in addition </w:t>
-      </w:r>
-      <w:r>
-        <w:rPr>
-          <w:lang w:val="en-US"/>
-        </w:rPr>
-        <w:t xml:space="preserve">for each category a list of documents </w:t>
-      </w:r>
-      <w:r>
-        <w:rPr>
-          <w:lang w:val="en-US"/>
-        </w:rPr>
-        <w:t>belonging to this category</w:t>
-      </w:r>
-      <w:r>
-        <w:rPr>
-          <w:lang w:val="en-US"/>
-        </w:rPr>
-        <w:t xml:space="preserve"> (both stored in normal Scala Maps)</w:t>
-      </w:r>
-      <w:r>
-        <w:rPr>
-          <w:lang w:val="en-US"/>
-        </w:rPr>
-        <w:t xml:space="preserve">. </w:t>
-      </w:r>
-      <w:r>
-        <w:rPr>
-          <w:lang w:val="en-US"/>
-        </w:rPr>
-        <w:t>While labeling unseen documents we then on the fly compute the conditional word probabilities based on this inform</w:t>
-      </w:r>
-      <w:r>
-        <w:rPr>
-          <w:lang w:val="en-US"/>
-        </w:rPr>
-        <w:t xml:space="preserve">ation. </w:t>
-      </w:r>
-      <w:r>
-        <w:rPr>
-          <w:lang w:val="en-US"/>
-        </w:rPr>
-        <w:t xml:space="preserve">With this approach we have a slightly slower process of labeling new documents but on the other hand </w:t>
-      </w:r>
-      <w:r>
-        <w:rPr>
-          <w:lang w:val="en-US"/>
-        </w:rPr>
-        <w:t>have the advantage of not</w:t>
-      </w:r>
-      <w:r>
-        <w:rPr>
-          <w:lang w:val="en-US"/>
-        </w:rPr>
-        <w:t xml:space="preserve"> run</w:t>
-      </w:r>
-      <w:r>
-        <w:rPr>
-          <w:lang w:val="en-US"/>
-        </w:rPr>
-        <w:t>ning</w:t>
-      </w:r>
-      <w:r>
-        <w:rPr>
-          <w:lang w:val="en-US"/>
-        </w:rPr>
-        <w:t xml:space="preserve"> into heap problems while keeping everything in memory. </w:t>
-      </w:r>
-      <w:r>
-        <w:rPr>
-          <w:lang w:val="en-US"/>
-        </w:rPr>
-        <w:t xml:space="preserve">In order </w:t>
-      </w:r>
-      <w:r>
-        <w:rPr>
-          <w:lang w:val="en-US"/>
-        </w:rPr>
-        <w:t>to come around problems with zero probabilities we applied the Laplace Smoothing.</w:t>
-      </w:r>
-    </w:p>
-    <w:p>
-      <w:pPr>
-        <w:rPr>
-          <w:lang w:val="en-US"/>
-        </w:rPr>
-      </w:pPr>
-    </w:p>
-    <w:p>
-      <w:pPr>
-        <w:rPr>
-          <w:lang w:val="en-US"/>
-        </w:rPr>
-      </w:pPr>
-      <w:r>
-        <w:rPr>
-          <w:lang w:val="en-US"/>
-        </w:rPr>
-        <w:t xml:space="preserve">Applying our Naïve </w:t>
-      </w:r>
-      <w:r>
-        <w:rPr>
-          <w:lang w:val="en-US"/>
-        </w:rPr>
-        <w:t>Bayes Classifier for all the training documents resulted in the following averaged precision, recall and F1 score:</w:t>
-      </w:r>
-    </w:p>
-    <w:p>
-      <w:pPr>
-        <w:rPr>
-          <w:lang w:val="en-US"/>
-        </w:rPr>
-      </w:pPr>
-    </w:p>
-    <w:p>
-      <w:pPr>
-        <w:rPr>
-          <w:lang w:val="en-US"/>
-        </w:rPr>
-      </w:pPr>
-      <w:r>
-        <w:rPr>
-          <w:lang w:val="en-US"/>
-        </w:rPr>
-        <w:t>Precision</w:t>
-      </w:r>
-      <w:r>
-        <w:rPr>
-          <w:lang w:val="en-US"/>
-        </w:rPr>
-        <w:t>: 0.6947626720108807</w:t>
-      </w:r>
-    </w:p>
-    <w:p>
-      <w:pPr>
-        <w:rPr>
-          <w:lang w:val="en-US"/>
-        </w:rPr>
-      </w:pPr>
-      <w:r>
-        <w:rPr>
-          <w:lang w:val="en-US"/>
-        </w:rPr>
-        <w:t>Recall</w:t>
-      </w:r>
-      <w:r>
-        <w:rPr>
-          <w:lang w:val="en-US"/>
-        </w:rPr>
-        <w:t>: 0.675971500225758</w:t>
-      </w:r>
-    </w:p>
-    <w:p>
-      <w:pPr>
-        <w:rPr>
-          <w:lang w:val="en-US"/>
-        </w:rPr>
-      </w:pPr>
-      <w:r>
-        <w:rPr>
-          <w:lang w:val="en-US"/>
-        </w:rPr>
-        <w:t>F1</w:t>
-      </w:r>
-      <w:r>
-        <w:rPr>
-          <w:lang w:val="en-US"/>
-        </w:rPr>
-        <w:t>: 0.6464305694437176</w:t>
-      </w:r>
-    </w:p>
-    <w:p>
-      <w:pPr>
-        <w:rPr>
-          <w:lang w:val="en-US"/>
-        </w:rPr>
-      </w:pPr>
-    </w:p>
-    <w:p>
-      <w:pPr>
-        <w:rPr>
-          <w:lang w:val="en-US"/>
-        </w:rPr>
-      </w:pPr>
-      <w:r>
-        <w:rPr>
-          <w:lang w:val="en-US"/>
-        </w:rPr>
-        <w:t>W</w:t>
-      </w:r>
-      <w:r>
-        <w:rPr>
-          <w:lang w:val="en-US"/>
-        </w:rPr>
-        <w:t xml:space="preserve">e </w:t>
-      </w:r>
-      <w:r>
-        <w:rPr>
-          <w:lang w:val="en-US"/>
-        </w:rPr>
-        <w:t xml:space="preserve">also </w:t>
-      </w:r>
-      <w:r>
-        <w:rPr>
-          <w:lang w:val="en-US"/>
-        </w:rPr>
-        <w:t xml:space="preserve">tested the impact of applying an additional filter step and removing all the terms with a </w:t>
-      </w:r>
-      <w:r>
-        <w:rPr>
-          <w:lang w:val="en-US"/>
-        </w:rPr>
-        <w:t xml:space="preserve">collection </w:t>
-      </w:r>
-      <w:r>
-        <w:rPr>
-          <w:lang w:val="en-US"/>
-        </w:rPr>
-        <w:t xml:space="preserve">frequency </w:t>
-      </w:r>
-      <w:r>
-        <w:rPr>
-          <w:lang w:val="en-US"/>
-        </w:rPr>
-        <w:t>s</w:t>
-      </w:r>
-      <w:r>
-        <w:rPr>
-          <w:lang w:val="en-US"/>
-        </w:rPr>
-        <w:t>maller than 5</w:t>
-      </w:r>
-      <w:r>
-        <w:rPr>
-          <w:lang w:val="en-US"/>
-        </w:rPr>
-        <w:t xml:space="preserve">. Because of a resulting lower F1 score we </w:t>
-      </w:r>
-      <w:r>
-        <w:rPr>
-          <w:lang w:val="en-US"/>
-        </w:rPr>
-        <w:t>removed</w:t>
-      </w:r>
-      <w:r>
-        <w:rPr>
-          <w:lang w:val="en-US"/>
-        </w:rPr>
-        <w:t xml:space="preserve"> this filter step in the final solution</w:t>
-      </w:r>
-      <w:r>
-        <w:rPr>
-          <w:lang w:val="en-US"/>
-        </w:rPr>
-        <w:t>.</w:t>
-      </w:r>
-    </w:p>
-    <w:p>
-      <w:pPr>
-        <w:rPr>
-          <w:lang w:val="en-US"/>
-        </w:rPr>
-      </w:pPr>
-    </w:p>
-    <w:p>
-      <w:pPr>
-        <w:pStyle w:val="Heading1"/>
-        <w:rPr>
-          <w:lang w:val="en-US"/>
-        </w:rPr>
-      </w:pPr>
-      <w:r>
-        <w:rPr>
-          <w:lang w:val="en-US"/>
-        </w:rPr>
-        <w:t>Logistic Regression Classifier</w:t>
-      </w:r>
-    </w:p>
-    <w:p>
-      <w:pPr>
-        <w:rPr>
-          <w:lang w:val="en-US"/>
-        </w:rPr>
-      </w:pPr>
-      <w:r>
-        <w:rPr>
-          <w:lang w:val="en-US"/>
-        </w:rPr>
-        <w:t xml:space="preserve">For the </w:t>
-      </w:r>
-      <w:r>
-        <w:rPr>
-          <w:lang w:val="en-US"/>
-        </w:rPr>
-        <w:t xml:space="preserve">Logistic Regression Classifier we </w:t>
-      </w:r>
-      <w:r>
-        <w:rPr>
-          <w:lang w:val="en-US"/>
-        </w:rPr>
-        <w:t>introduced a more efficient</w:t>
-      </w:r>
-      <w:r>
-        <w:rPr>
-          <w:lang w:val="en-US"/>
-        </w:rPr>
-        <w:t xml:space="preserve"> way of keeping the information about the term-frequencies for each document by introducing a new class (RCVDataSet) which stores the </w:t>
-      </w:r>
-      <w:r>
-        <w:rPr>
-          <w:lang w:val="en-US"/>
-        </w:rPr>
-        <w:t>term-frequencies as Vectors (Class DenseVector of breeze).</w:t>
-      </w:r>
-      <w:r>
-        <w:rPr>
-          <w:lang w:val="en-US"/>
-        </w:rPr>
-        <w:t xml:space="preserve"> RCVDataSet works on the indeces of the documents and labels respectively, so after testing these have to be converted back to document IDs and label names again (DocIndex, ClassIndex).</w:t>
+      <w:proofErr w:type="spellStart"/>
+      <w:r>
+        <w:rPr>
+          <w:lang w:val="en-US"/>
+        </w:rPr>
+        <w:t>RCVDataSet</w:t>
+      </w:r>
+      <w:proofErr w:type="spellEnd"/>
+      <w:r>
+        <w:rPr>
+          <w:lang w:val="en-US"/>
+        </w:rPr>
+        <w:t xml:space="preserve"> works on the indice</w:t>
+      </w:r>
+      <w:r>
+        <w:rPr>
+          <w:lang w:val="en-US"/>
+        </w:rPr>
+        <w:t>s of the documents and labels respectively, so after testing these have to be converted back to document IDs and label names again (</w:t>
+      </w:r>
+      <w:proofErr w:type="spellStart"/>
+      <w:r>
+        <w:rPr>
+          <w:lang w:val="en-US"/>
+        </w:rPr>
+        <w:t>DocIndex</w:t>
+      </w:r>
+      <w:proofErr w:type="spellEnd"/>
+      <w:r>
+        <w:rPr>
+          <w:lang w:val="en-US"/>
+        </w:rPr>
+        <w:t xml:space="preserve">, </w:t>
+      </w:r>
+      <w:proofErr w:type="spellStart"/>
+      <w:r>
+        <w:rPr>
+          <w:lang w:val="en-US"/>
+        </w:rPr>
+        <w:t>ClassIndex</w:t>
+      </w:r>
+      <w:proofErr w:type="spellEnd"/>
+      <w:r>
+        <w:rPr>
+          <w:lang w:val="en-US"/>
+        </w:rPr>
+        <w:t>).</w:t>
+      </w:r>
+    </w:p>
+    <w:p>
+      <w:pPr>
+        <w:rPr>
+          <w:lang w:val="en-US"/>
+        </w:rPr>
+      </w:pPr>
+    </w:p>
+    <w:p>
+      <w:pPr>
+        <w:rPr>
+          <w:lang w:val="en-US"/>
+        </w:rPr>
+      </w:pPr>
+      <w:r>
+        <w:rPr>
+          <w:lang w:val="en-US"/>
+        </w:rPr>
+        <w:t>Our Logistic Regression Classifier is an imple</w:t>
       </w:r>
       <w:bookmarkStart w:id="0" w:name="_GoBack"/>
       <w:bookmarkEnd w:id="0"/>
-    </w:p>
-    <w:p>
-      <w:pPr>
-        <w:rPr>
-          <w:lang w:val="en-US"/>
-        </w:rPr>
-      </w:pPr>
-    </w:p>
-    <w:p>
-      <w:pPr>
-        <w:rPr>
-          <w:lang w:val="en-US"/>
-        </w:rPr>
-      </w:pPr>
-      <w:r>
-        <w:rPr>
-          <w:lang w:val="en-US"/>
-        </w:rPr>
-        <w:t xml:space="preserve">Our Logistic Regression Classifier is an implementation of gradient descent logistic regression </w:t>
+      <w:r>
+        <w:rPr>
+          <w:lang w:val="en-US"/>
+        </w:rPr>
+        <w:t xml:space="preserve">mentation of gradient descent logistic regression </w:t>
       </w:r>
       <w:r>
         <w:rPr>
@@ -2706,7 +3427,6 @@
         <w:rPr>
           <w:lang w:val="en-US"/>
         </w:rPr>
-        <w:lastRenderedPageBreak/>
         <w:t>Note: In order to decide whether an unseen document belongs to a class or not we used a threshol</w:t>
       </w:r>
       <w:r>
@@ -2739,7 +3459,21 @@
         <w:rPr>
           <w:lang w:val="en-US"/>
         </w:rPr>
-        <w:t xml:space="preserve">improve this result we tried to apply </w:t>
+        <w:t xml:space="preserve">improve this </w:t>
+      </w:r>
+      <w:proofErr w:type="gramStart"/>
+      <w:r>
+        <w:rPr>
+          <w:lang w:val="en-US"/>
+        </w:rPr>
+        <w:t>result</w:t>
+      </w:r>
+      <w:proofErr w:type="gramEnd"/>
+      <w:r>
+        <w:rPr>
+          <w:lang w:val="en-US"/>
+        </w:rPr>
+        <w:t xml:space="preserve"> we tried to apply </w:t>
       </w:r>
       <w:r>
         <w:rPr>
@@ -2922,7 +3656,21 @@
         <w:rPr>
           <w:lang w:val="en-US"/>
         </w:rPr>
-        <w:t>Secondly, we implemented the Pegasos algorithm.</w:t>
+        <w:t xml:space="preserve">Secondly, we implemented the </w:t>
+      </w:r>
+      <w:proofErr w:type="spellStart"/>
+      <w:r>
+        <w:rPr>
+          <w:lang w:val="en-US"/>
+        </w:rPr>
+        <w:t>Pegasos</w:t>
+      </w:r>
+      <w:proofErr w:type="spellEnd"/>
+      <w:r>
+        <w:rPr>
+          <w:lang w:val="en-US"/>
+        </w:rPr>
+        <w:t xml:space="preserve"> algorithm.</w:t>
       </w:r>
       <w:r>
         <w:rPr>
@@ -3012,27 +3760,69 @@
         <w:rPr>
           <w:lang w:val="en-US"/>
         </w:rPr>
-        <w:t>We thought that the problem might be represented with a non-linear function so we implemented the kernelized version of Pegasos. However, the computation time was too long.</w:t>
-      </w:r>
-    </w:p>
-    <w:p>
-      <w:pPr>
-        <w:rPr>
-          <w:lang w:val="en-US"/>
-        </w:rPr>
-      </w:pPr>
-    </w:p>
-    <w:p>
-      <w:pPr>
-        <w:rPr>
-          <w:lang w:val="en-US"/>
-        </w:rPr>
-      </w:pPr>
-      <w:r>
-        <w:rPr>
-          <w:lang w:val="en-US"/>
-        </w:rPr>
-        <w:t>So we tried to approximate the kernel algorithm with Random Fourier Features but as the bag of words approach creates high dimensions vectors, the solution did not fit in memory.</w:t>
+        <w:t xml:space="preserve">We thought that the problem might be represented with a non-linear function so we implemented the </w:t>
+      </w:r>
+      <w:proofErr w:type="spellStart"/>
+      <w:r>
+        <w:rPr>
+          <w:lang w:val="en-US"/>
+        </w:rPr>
+        <w:t>kernelized</w:t>
+      </w:r>
+      <w:proofErr w:type="spellEnd"/>
+      <w:r>
+        <w:rPr>
+          <w:lang w:val="en-US"/>
+        </w:rPr>
+        <w:t xml:space="preserve"> version of </w:t>
+      </w:r>
+      <w:proofErr w:type="spellStart"/>
+      <w:r>
+        <w:rPr>
+          <w:lang w:val="en-US"/>
+        </w:rPr>
+        <w:t>Pegasos</w:t>
+      </w:r>
+      <w:proofErr w:type="spellEnd"/>
+      <w:r>
+        <w:rPr>
+          <w:lang w:val="en-US"/>
+        </w:rPr>
+        <w:t>. However, the computation time was too long.</w:t>
+      </w:r>
+    </w:p>
+    <w:p>
+      <w:pPr>
+        <w:rPr>
+          <w:lang w:val="en-US"/>
+        </w:rPr>
+      </w:pPr>
+    </w:p>
+    <w:p>
+      <w:pPr>
+        <w:rPr>
+          <w:lang w:val="en-US"/>
+        </w:rPr>
+      </w:pPr>
+      <w:r>
+        <w:rPr>
+          <w:lang w:val="en-US"/>
+        </w:rPr>
+        <w:t xml:space="preserve">So we tried to approximate the kernel algorithm with Random Fourier Features but as the bag of words approach creates high </w:t>
+      </w:r>
+      <w:proofErr w:type="gramStart"/>
+      <w:r>
+        <w:rPr>
+          <w:lang w:val="en-US"/>
+        </w:rPr>
+        <w:t>dimensions</w:t>
+      </w:r>
+      <w:proofErr w:type="gramEnd"/>
+      <w:r>
+        <w:rPr>
+          <w:lang w:val="en-US"/>
+        </w:rPr>
+        <w:t xml:space="preserve"> vectors, the solution did not fit in memory.</w:t>
       </w:r>
     </w:p>
     <w:sectPr>

</xml_diff>

<commit_message>
final version to hand in
</commit_message>
<xml_diff>
--- a/ir-2016-1-report-11.docx
+++ b/ir-2016-1-report-11.docx
@@ -1,10 +1,10 @@
 
 <file path=word/document.xml><?xml version="1.0" encoding="utf-8"?>
-<w:document xmlns:wpc="http://schemas.microsoft.com/office/word/2010/wordprocessingCanvas" xmlns:mc="http://schemas.openxmlformats.org/markup-compatibility/2006" xmlns:o="urn:schemas-microsoft-com:office:office" xmlns:r="http://schemas.openxmlformats.org/officeDocument/2006/relationships" xmlns:m="http://schemas.openxmlformats.org/officeDocument/2006/math" xmlns:v="urn:schemas-microsoft-com:vml" xmlns:wp14="http://schemas.microsoft.com/office/word/2010/wordprocessingDrawing" xmlns:wp="http://schemas.openxmlformats.org/drawingml/2006/wordprocessingDrawing" xmlns:w10="urn:schemas-microsoft-com:office:word" xmlns:w="http://schemas.openxmlformats.org/wordprocessingml/2006/main" xmlns:w14="http://schemas.microsoft.com/office/word/2010/wordml" xmlns:wpg="http://schemas.microsoft.com/office/word/2010/wordprocessingGroup" xmlns:wpi="http://schemas.microsoft.com/office/word/2010/wordprocessingInk" xmlns:wne="http://schemas.microsoft.com/office/word/2006/wordml" xmlns:wps="http://schemas.microsoft.com/office/word/2010/wordprocessingShape" mc:Ignorable="w14 wp14">
+<w:document xmlns:wpc="http://schemas.microsoft.com/office/word/2010/wordprocessingCanvas" xmlns:mo="http://schemas.microsoft.com/office/mac/office/2008/main" xmlns:mc="http://schemas.openxmlformats.org/markup-compatibility/2006" xmlns:mv="urn:schemas-microsoft-com:mac:vml" xmlns:o="urn:schemas-microsoft-com:office:office" xmlns:r="http://schemas.openxmlformats.org/officeDocument/2006/relationships" xmlns:m="http://schemas.openxmlformats.org/officeDocument/2006/math" xmlns:v="urn:schemas-microsoft-com:vml" xmlns:wp14="http://schemas.microsoft.com/office/word/2010/wordprocessingDrawing" xmlns:wp="http://schemas.openxmlformats.org/drawingml/2006/wordprocessingDrawing" xmlns:w10="urn:schemas-microsoft-com:office:word" xmlns:w="http://schemas.openxmlformats.org/wordprocessingml/2006/main" xmlns:w14="http://schemas.microsoft.com/office/word/2010/wordml" xmlns:w15="http://schemas.microsoft.com/office/word/2012/wordml" xmlns:wpg="http://schemas.microsoft.com/office/word/2010/wordprocessingGroup" xmlns:wpi="http://schemas.microsoft.com/office/word/2010/wordprocessingInk" xmlns:wne="http://schemas.microsoft.com/office/word/2006/wordml" xmlns:wps="http://schemas.microsoft.com/office/word/2010/wordprocessingShape" mc:Ignorable="w14 w15 wp14">
   <w:body>
     <w:p>
       <w:pPr>
-        <w:pStyle w:val="Titel"/>
+        <w:pStyle w:val="Title"/>
         <w:rPr>
           <w:lang w:val="en-US"/>
         </w:rPr>
@@ -43,7 +43,7 @@
     </w:p>
     <w:p>
       <w:pPr>
-        <w:pStyle w:val="berschrift1"/>
+        <w:pStyle w:val="Heading1"/>
         <w:rPr>
           <w:lang w:val="en-US"/>
         </w:rPr>
@@ -67,10 +67,16 @@
         </w:rPr>
         <w:t>See README.md how to install</w:t>
       </w:r>
-    </w:p>
-    <w:p>
-      <w:pPr>
-        <w:pStyle w:val="berschrift1"/>
+      <w:r>
+        <w:rPr>
+          <w:lang w:val="en-US"/>
+        </w:rPr>
+        <w:t xml:space="preserve"> and run using sbt.</w:t>
+      </w:r>
+    </w:p>
+    <w:p>
+      <w:pPr>
+        <w:pStyle w:val="Heading1"/>
         <w:rPr>
           <w:lang w:val="en-US"/>
         </w:rPr>
@@ -159,8 +165,10 @@
     </w:p>
     <w:p>
       <w:pPr>
-        <w:pStyle w:val="HTMLVorformatiert"/>
+        <w:pStyle w:val="HTMLPreformatted"/>
         <w:shd w:val="clear" w:color="auto" w:fill="2B2B2B"/>
+        <w:ind w:left="720" w:right="656"/>
+        <w:jc w:val="left"/>
         <w:rPr>
           <w:rFonts w:ascii="Menlo" w:hAnsi="Menlo" w:cs="Menlo"/>
           <w:color w:val="A9B7C6"/>
@@ -1045,7 +1053,17 @@
           <w:szCs w:val="18"/>
           <w:lang w:val="en-US"/>
         </w:rPr>
-        <w:t xml:space="preserve">)                   </w:t>
+        <w:t xml:space="preserve">)            </w:t>
+      </w:r>
+      <w:r>
+        <w:rPr>
+          <w:rFonts w:ascii="Menlo" w:hAnsi="Menlo" w:cs="Menlo"/>
+          <w:color w:val="A9B7C6"/>
+          <w:sz w:val="18"/>
+          <w:szCs w:val="18"/>
+          <w:lang w:val="en-US"/>
+        </w:rPr>
+        <w:t xml:space="preserve"> </w:t>
       </w:r>
       <w:r>
         <w:rPr>
@@ -1078,7 +1096,7 @@
       </w:r>
       <w:r>
         <w:rPr>
-          <w:rStyle w:val="Funotenzeichen"/>
+          <w:rStyle w:val="FootnoteReference"/>
           <w:lang w:val="en-US"/>
         </w:rPr>
         <w:footnoteReference w:id="1"/>
@@ -1214,8 +1232,10 @@
     </w:p>
     <w:p>
       <w:pPr>
-        <w:pStyle w:val="HTMLVorformatiert"/>
+        <w:pStyle w:val="HTMLPreformatted"/>
         <w:shd w:val="clear" w:color="auto" w:fill="2B2B2B"/>
+        <w:ind w:left="720" w:right="656"/>
+        <w:jc w:val="left"/>
         <w:rPr>
           <w:rFonts w:ascii="Menlo" w:hAnsi="Menlo" w:cs="Menlo"/>
           <w:color w:val="A9B7C6"/>
@@ -1566,7 +1586,7 @@
     </w:p>
     <w:tbl>
       <w:tblPr>
-        <w:tblStyle w:val="Tabellenraster"/>
+        <w:tblStyle w:val="TableGrid"/>
         <w:tblW w:w="0" w:type="auto"/>
         <w:tblLook w:val="04A0" w:firstRow="1" w:lastRow="0" w:firstColumn="1" w:lastColumn="0" w:noHBand="0" w:noVBand="1"/>
       </w:tblPr>
@@ -1657,6 +1677,7 @@
           </w:tcPr>
           <w:p>
             <w:pPr>
+              <w:jc w:val="left"/>
               <w:rPr>
                 <w:lang w:val="en-US"/>
               </w:rPr>
@@ -1685,13 +1706,12 @@
               </w:rPr>
               <w:t>matching</w:t>
             </w:r>
-          </w:p>
-          <w:p>
-            <w:pPr>
+            <w:r>
               <w:rPr>
                 <w:lang w:val="en-US"/>
               </w:rPr>
-            </w:pPr>
+              <w:br/>
+            </w:r>
             <w:r>
               <w:rPr>
                 <w:lang w:val="en-US"/>
@@ -1724,6 +1744,7 @@
           </w:tcPr>
           <w:p>
             <w:pPr>
+              <w:jc w:val="left"/>
               <w:rPr>
                 <w:lang w:val="en-US"/>
               </w:rPr>
@@ -1747,6 +1768,7 @@
           </w:tcPr>
           <w:p>
             <w:pPr>
+              <w:jc w:val="left"/>
               <w:rPr>
                 <w:lang w:val="en-US"/>
               </w:rPr>
@@ -1763,13 +1785,12 @@
               </w:rPr>
               <w:t xml:space="preserve"> </w:t>
             </w:r>
-          </w:p>
-          <w:p>
-            <w:pPr>
+            <w:r>
               <w:rPr>
                 <w:lang w:val="en-US"/>
               </w:rPr>
-            </w:pPr>
+              <w:br/>
+            </w:r>
             <w:r>
               <w:rPr>
                 <w:lang w:val="en-US"/>
@@ -1784,6 +1805,7 @@
           </w:tcPr>
           <w:p>
             <w:pPr>
+              <w:jc w:val="left"/>
               <w:rPr>
                 <w:lang w:val="en-US"/>
               </w:rPr>
@@ -1814,7 +1836,7 @@
     </w:p>
     <w:p>
       <w:pPr>
-        <w:pStyle w:val="berschrift1"/>
+        <w:pStyle w:val="Heading1"/>
         <w:rPr>
           <w:lang w:val="en-US"/>
         </w:rPr>
@@ -1856,7 +1878,7 @@
     </w:p>
     <w:p>
       <w:pPr>
-        <w:pStyle w:val="berschrift1"/>
+        <w:pStyle w:val="Heading1"/>
       </w:pPr>
       <w:r>
         <w:t>Performance</w:t>
@@ -1864,7 +1886,15 @@
     </w:p>
     <w:p>
       <w:r>
-        <w:t>Performance was measured on a Windows Machine with Intelcore i/ / 4500u processor, 1.80 GHz with 8 GB RAM.</w:t>
+        <w:t>Performance was measured on a Wi</w:t>
+      </w:r>
+      <w:r>
+        <w:t>ndows Machine with Intelcore i</w:t>
+      </w:r>
+      <w:bookmarkStart w:id="0" w:name="_GoBack"/>
+      <w:bookmarkEnd w:id="0"/>
+      <w:r>
+        <w:t>/ 4500u processor, 1.80 GHz with 8 GB RAM.</w:t>
       </w:r>
     </w:p>
     <w:p>
@@ -1907,12 +1937,21 @@
     </w:p>
     <w:p>
       <w:r>
-        <w:t>For the SVM classifier: …</w:t>
+        <w:t xml:space="preserve">For the </w:t>
+      </w:r>
+      <w:r>
+        <w:rPr>
+          <w:b/>
+        </w:rPr>
+        <w:t>SVM</w:t>
+      </w:r>
+      <w:r>
+        <w:t xml:space="preserve"> classifier, training and classification took several hours all together, the times were not distinguished and are estimated in the table below.</w:t>
       </w:r>
     </w:p>
     <w:tbl>
       <w:tblPr>
-        <w:tblStyle w:val="Tabellenraster"/>
+        <w:tblStyle w:val="TableGrid"/>
         <w:tblW w:w="0" w:type="auto"/>
         <w:tblLook w:val="04A0" w:firstRow="1" w:lastRow="0" w:firstColumn="1" w:lastColumn="0" w:noHBand="0" w:noVBand="1"/>
       </w:tblPr>
@@ -2043,19 +2082,33 @@
           <w:tcPr>
             <w:tcW w:w="3079" w:type="dxa"/>
           </w:tcPr>
-          <w:p/>
+          <w:p>
+            <w:r>
+              <w:t>120 – 180 minutes</w:t>
+            </w:r>
+            <w:r>
+              <w:t xml:space="preserve"> (est)</w:t>
+            </w:r>
+          </w:p>
         </w:tc>
         <w:tc>
           <w:tcPr>
             <w:tcW w:w="3079" w:type="dxa"/>
           </w:tcPr>
-          <w:p/>
+          <w:p>
+            <w:r>
+              <w:t>15 – 30 minutes</w:t>
+            </w:r>
+            <w:r>
+              <w:t xml:space="preserve"> (est)</w:t>
+            </w:r>
+          </w:p>
         </w:tc>
       </w:tr>
     </w:tbl>
     <w:p>
       <w:pPr>
-        <w:pStyle w:val="berschrift1"/>
+        <w:pStyle w:val="Heading1"/>
         <w:rPr>
           <w:lang w:val="en-US"/>
         </w:rPr>
@@ -2181,6 +2234,7 @@
         <w:rPr>
           <w:lang w:val="en-US"/>
         </w:rPr>
+        <w:lastRenderedPageBreak/>
         <w:t xml:space="preserve">In order to reduce </w:t>
       </w:r>
       <w:r>
@@ -2259,14 +2313,7 @@
         <w:rPr>
           <w:lang w:val="en-US"/>
         </w:rPr>
-        <w:t xml:space="preserve">ies for </w:t>
-      </w:r>
-      <w:r>
-        <w:rPr>
-          <w:lang w:val="en-US"/>
-        </w:rPr>
-        <w:lastRenderedPageBreak/>
-        <w:t xml:space="preserve">each document and </w:t>
+        <w:t xml:space="preserve">ies for each document and </w:t>
       </w:r>
       <w:r>
         <w:rPr>
@@ -2510,7 +2557,7 @@
     </w:p>
     <w:p>
       <w:pPr>
-        <w:pStyle w:val="berschrift1"/>
+        <w:pStyle w:val="Heading1"/>
         <w:rPr>
           <w:lang w:val="en-US"/>
         </w:rPr>
@@ -2720,7 +2767,7 @@
       <w:r>
         <w:rPr>
           <w:noProof/>
-          <w:lang w:val="de-CH" w:eastAsia="de-CH"/>
+          <w:lang w:eastAsia="en-GB"/>
         </w:rPr>
         <w:drawing>
           <wp:inline distT="0" distB="0" distL="0" distR="0" wp14:anchorId="4FBBCA8B" wp14:editId="725624DD">
@@ -2740,7 +2787,7 @@
                     </pic:cNvPicPr>
                   </pic:nvPicPr>
                   <pic:blipFill>
-                    <a:blip r:embed="rId7" cstate="print">
+                    <a:blip r:embed="rId6" cstate="print">
                       <a:extLst>
                         <a:ext uri="{28A0092B-C50C-407E-A947-70E740481C1C}">
                           <a14:useLocalDpi xmlns:a14="http://schemas.microsoft.com/office/drawing/2010/main" val="0"/>
@@ -2777,7 +2824,7 @@
       <w:r>
         <w:rPr>
           <w:noProof/>
-          <w:lang w:val="de-CH" w:eastAsia="de-CH"/>
+          <w:lang w:eastAsia="en-GB"/>
         </w:rPr>
         <w:drawing>
           <wp:inline distT="0" distB="0" distL="0" distR="0" wp14:anchorId="6DD1217A" wp14:editId="0AFE3471">
@@ -2797,7 +2844,7 @@
                     </pic:cNvPicPr>
                   </pic:nvPicPr>
                   <pic:blipFill>
-                    <a:blip r:embed="rId8" cstate="print">
+                    <a:blip r:embed="rId7" cstate="print">
                       <a:extLst>
                         <a:ext uri="{28A0092B-C50C-407E-A947-70E740481C1C}">
                           <a14:useLocalDpi xmlns:a14="http://schemas.microsoft.com/office/drawing/2010/main" val="0"/>
@@ -2924,6 +2971,7 @@
         <w:rPr>
           <w:lang w:val="en-US"/>
         </w:rPr>
+        <w:lastRenderedPageBreak/>
         <w:t xml:space="preserve">In order to </w:t>
       </w:r>
       <w:r>
@@ -2932,8 +2980,6 @@
         </w:rPr>
         <w:t>improve the recall</w:t>
       </w:r>
-      <w:bookmarkStart w:id="0" w:name="_GoBack"/>
-      <w:bookmarkEnd w:id="0"/>
       <w:r>
         <w:rPr>
           <w:lang w:val="en-US"/>
@@ -2955,16 +3001,15 @@
     </w:p>
     <w:p>
       <w:pPr>
-        <w:pStyle w:val="berschrift1"/>
-        <w:rPr>
-          <w:lang w:val="en-US"/>
-        </w:rPr>
-      </w:pPr>
-      <w:r>
-        <w:rPr>
-          <w:lang w:val="en-US"/>
-        </w:rPr>
-        <w:lastRenderedPageBreak/>
+        <w:pStyle w:val="Heading1"/>
+        <w:rPr>
+          <w:lang w:val="en-US"/>
+        </w:rPr>
+      </w:pPr>
+      <w:r>
+        <w:rPr>
+          <w:lang w:val="en-US"/>
+        </w:rPr>
         <w:t>SVM</w:t>
       </w:r>
       <w:r>
@@ -3173,8 +3218,8 @@
       </w:r>
     </w:p>
     <w:sectPr>
-      <w:footerReference w:type="even" r:id="rId9"/>
-      <w:footerReference w:type="default" r:id="rId10"/>
+      <w:footerReference w:type="even" r:id="rId8"/>
+      <w:footerReference w:type="default" r:id="rId9"/>
       <w:pgSz w:w="11900" w:h="16840"/>
       <w:pgMar w:top="1440" w:right="1440" w:bottom="1440" w:left="1440" w:header="708" w:footer="708" w:gutter="0"/>
       <w:cols w:space="708"/>
@@ -3185,7 +3230,7 @@
 </file>
 
 <file path=word/endnotes.xml><?xml version="1.0" encoding="utf-8"?>
-<w:endnotes xmlns:wpc="http://schemas.microsoft.com/office/word/2010/wordprocessingCanvas" xmlns:mc="http://schemas.openxmlformats.org/markup-compatibility/2006" xmlns:o="urn:schemas-microsoft-com:office:office" xmlns:r="http://schemas.openxmlformats.org/officeDocument/2006/relationships" xmlns:m="http://schemas.openxmlformats.org/officeDocument/2006/math" xmlns:v="urn:schemas-microsoft-com:vml" xmlns:wp14="http://schemas.microsoft.com/office/word/2010/wordprocessingDrawing" xmlns:wp="http://schemas.openxmlformats.org/drawingml/2006/wordprocessingDrawing" xmlns:w10="urn:schemas-microsoft-com:office:word" xmlns:w="http://schemas.openxmlformats.org/wordprocessingml/2006/main" xmlns:w14="http://schemas.microsoft.com/office/word/2010/wordml" xmlns:wpg="http://schemas.microsoft.com/office/word/2010/wordprocessingGroup" xmlns:wpi="http://schemas.microsoft.com/office/word/2010/wordprocessingInk" xmlns:wne="http://schemas.microsoft.com/office/word/2006/wordml" xmlns:wps="http://schemas.microsoft.com/office/word/2010/wordprocessingShape" mc:Ignorable="w14 wp14">
+<w:endnotes xmlns:wpc="http://schemas.microsoft.com/office/word/2010/wordprocessingCanvas" xmlns:mo="http://schemas.microsoft.com/office/mac/office/2008/main" xmlns:mc="http://schemas.openxmlformats.org/markup-compatibility/2006" xmlns:mv="urn:schemas-microsoft-com:mac:vml" xmlns:o="urn:schemas-microsoft-com:office:office" xmlns:r="http://schemas.openxmlformats.org/officeDocument/2006/relationships" xmlns:m="http://schemas.openxmlformats.org/officeDocument/2006/math" xmlns:v="urn:schemas-microsoft-com:vml" xmlns:wp14="http://schemas.microsoft.com/office/word/2010/wordprocessingDrawing" xmlns:wp="http://schemas.openxmlformats.org/drawingml/2006/wordprocessingDrawing" xmlns:w10="urn:schemas-microsoft-com:office:word" xmlns:w="http://schemas.openxmlformats.org/wordprocessingml/2006/main" xmlns:w14="http://schemas.microsoft.com/office/word/2010/wordml" xmlns:w15="http://schemas.microsoft.com/office/word/2012/wordml" xmlns:wpg="http://schemas.microsoft.com/office/word/2010/wordprocessingGroup" xmlns:wpi="http://schemas.microsoft.com/office/word/2010/wordprocessingInk" xmlns:wne="http://schemas.microsoft.com/office/word/2006/wordml" xmlns:wps="http://schemas.microsoft.com/office/word/2010/wordprocessingShape" mc:Ignorable="w14 w15 wp14">
   <w:endnote w:type="separator" w:id="-1">
     <w:p>
       <w:r>
@@ -3204,37 +3249,37 @@
 </file>
 
 <file path=word/footer1.xml><?xml version="1.0" encoding="utf-8"?>
-<w:ftr xmlns:wpc="http://schemas.microsoft.com/office/word/2010/wordprocessingCanvas" xmlns:mc="http://schemas.openxmlformats.org/markup-compatibility/2006" xmlns:o="urn:schemas-microsoft-com:office:office" xmlns:r="http://schemas.openxmlformats.org/officeDocument/2006/relationships" xmlns:m="http://schemas.openxmlformats.org/officeDocument/2006/math" xmlns:v="urn:schemas-microsoft-com:vml" xmlns:wp14="http://schemas.microsoft.com/office/word/2010/wordprocessingDrawing" xmlns:wp="http://schemas.openxmlformats.org/drawingml/2006/wordprocessingDrawing" xmlns:w10="urn:schemas-microsoft-com:office:word" xmlns:w="http://schemas.openxmlformats.org/wordprocessingml/2006/main" xmlns:w14="http://schemas.microsoft.com/office/word/2010/wordml" xmlns:wpg="http://schemas.microsoft.com/office/word/2010/wordprocessingGroup" xmlns:wpi="http://schemas.microsoft.com/office/word/2010/wordprocessingInk" xmlns:wne="http://schemas.microsoft.com/office/word/2006/wordml" xmlns:wps="http://schemas.microsoft.com/office/word/2010/wordprocessingShape" mc:Ignorable="w14 wp14">
+<w:ftr xmlns:wpc="http://schemas.microsoft.com/office/word/2010/wordprocessingCanvas" xmlns:mo="http://schemas.microsoft.com/office/mac/office/2008/main" xmlns:mc="http://schemas.openxmlformats.org/markup-compatibility/2006" xmlns:mv="urn:schemas-microsoft-com:mac:vml" xmlns:o="urn:schemas-microsoft-com:office:office" xmlns:r="http://schemas.openxmlformats.org/officeDocument/2006/relationships" xmlns:m="http://schemas.openxmlformats.org/officeDocument/2006/math" xmlns:v="urn:schemas-microsoft-com:vml" xmlns:wp14="http://schemas.microsoft.com/office/word/2010/wordprocessingDrawing" xmlns:wp="http://schemas.openxmlformats.org/drawingml/2006/wordprocessingDrawing" xmlns:w10="urn:schemas-microsoft-com:office:word" xmlns:w="http://schemas.openxmlformats.org/wordprocessingml/2006/main" xmlns:w14="http://schemas.microsoft.com/office/word/2010/wordml" xmlns:w15="http://schemas.microsoft.com/office/word/2012/wordml" xmlns:wpg="http://schemas.microsoft.com/office/word/2010/wordprocessingGroup" xmlns:wpi="http://schemas.microsoft.com/office/word/2010/wordprocessingInk" xmlns:wne="http://schemas.microsoft.com/office/word/2006/wordml" xmlns:wps="http://schemas.microsoft.com/office/word/2010/wordprocessingShape" mc:Ignorable="w14 w15 wp14">
   <w:p>
     <w:pPr>
-      <w:pStyle w:val="Fuzeile"/>
+      <w:pStyle w:val="Footer"/>
       <w:framePr w:wrap="none" w:vAnchor="text" w:hAnchor="margin" w:xAlign="right" w:y="1"/>
       <w:rPr>
-        <w:rStyle w:val="Seitenzahl"/>
+        <w:rStyle w:val="PageNumber"/>
       </w:rPr>
     </w:pPr>
     <w:r>
       <w:rPr>
-        <w:rStyle w:val="Seitenzahl"/>
+        <w:rStyle w:val="PageNumber"/>
       </w:rPr>
       <w:fldChar w:fldCharType="begin"/>
     </w:r>
     <w:r>
       <w:rPr>
-        <w:rStyle w:val="Seitenzahl"/>
+        <w:rStyle w:val="PageNumber"/>
       </w:rPr>
       <w:instrText xml:space="preserve">PAGE  </w:instrText>
     </w:r>
     <w:r>
       <w:rPr>
-        <w:rStyle w:val="Seitenzahl"/>
+        <w:rStyle w:val="PageNumber"/>
       </w:rPr>
       <w:fldChar w:fldCharType="end"/>
     </w:r>
   </w:p>
   <w:p>
     <w:pPr>
-      <w:pStyle w:val="Fuzeile"/>
+      <w:pStyle w:val="Footer"/>
       <w:ind w:right="360"/>
     </w:pPr>
   </w:p>
@@ -3242,50 +3287,50 @@
 </file>
 
 <file path=word/footer2.xml><?xml version="1.0" encoding="utf-8"?>
-<w:ftr xmlns:wpc="http://schemas.microsoft.com/office/word/2010/wordprocessingCanvas" xmlns:mc="http://schemas.openxmlformats.org/markup-compatibility/2006" xmlns:o="urn:schemas-microsoft-com:office:office" xmlns:r="http://schemas.openxmlformats.org/officeDocument/2006/relationships" xmlns:m="http://schemas.openxmlformats.org/officeDocument/2006/math" xmlns:v="urn:schemas-microsoft-com:vml" xmlns:wp14="http://schemas.microsoft.com/office/word/2010/wordprocessingDrawing" xmlns:wp="http://schemas.openxmlformats.org/drawingml/2006/wordprocessingDrawing" xmlns:w10="urn:schemas-microsoft-com:office:word" xmlns:w="http://schemas.openxmlformats.org/wordprocessingml/2006/main" xmlns:w14="http://schemas.microsoft.com/office/word/2010/wordml" xmlns:wpg="http://schemas.microsoft.com/office/word/2010/wordprocessingGroup" xmlns:wpi="http://schemas.microsoft.com/office/word/2010/wordprocessingInk" xmlns:wne="http://schemas.microsoft.com/office/word/2006/wordml" xmlns:wps="http://schemas.microsoft.com/office/word/2010/wordprocessingShape" mc:Ignorable="w14 wp14">
+<w:ftr xmlns:wpc="http://schemas.microsoft.com/office/word/2010/wordprocessingCanvas" xmlns:mo="http://schemas.microsoft.com/office/mac/office/2008/main" xmlns:mc="http://schemas.openxmlformats.org/markup-compatibility/2006" xmlns:mv="urn:schemas-microsoft-com:mac:vml" xmlns:o="urn:schemas-microsoft-com:office:office" xmlns:r="http://schemas.openxmlformats.org/officeDocument/2006/relationships" xmlns:m="http://schemas.openxmlformats.org/officeDocument/2006/math" xmlns:v="urn:schemas-microsoft-com:vml" xmlns:wp14="http://schemas.microsoft.com/office/word/2010/wordprocessingDrawing" xmlns:wp="http://schemas.openxmlformats.org/drawingml/2006/wordprocessingDrawing" xmlns:w10="urn:schemas-microsoft-com:office:word" xmlns:w="http://schemas.openxmlformats.org/wordprocessingml/2006/main" xmlns:w14="http://schemas.microsoft.com/office/word/2010/wordml" xmlns:w15="http://schemas.microsoft.com/office/word/2012/wordml" xmlns:wpg="http://schemas.microsoft.com/office/word/2010/wordprocessingGroup" xmlns:wpi="http://schemas.microsoft.com/office/word/2010/wordprocessingInk" xmlns:wne="http://schemas.microsoft.com/office/word/2006/wordml" xmlns:wps="http://schemas.microsoft.com/office/word/2010/wordprocessingShape" mc:Ignorable="w14 w15 wp14">
   <w:p>
     <w:pPr>
-      <w:pStyle w:val="Fuzeile"/>
+      <w:pStyle w:val="Footer"/>
       <w:framePr w:wrap="none" w:vAnchor="text" w:hAnchor="margin" w:xAlign="right" w:y="1"/>
       <w:rPr>
-        <w:rStyle w:val="Seitenzahl"/>
+        <w:rStyle w:val="PageNumber"/>
       </w:rPr>
     </w:pPr>
     <w:r>
       <w:rPr>
-        <w:rStyle w:val="Seitenzahl"/>
+        <w:rStyle w:val="PageNumber"/>
       </w:rPr>
       <w:fldChar w:fldCharType="begin"/>
     </w:r>
     <w:r>
       <w:rPr>
-        <w:rStyle w:val="Seitenzahl"/>
+        <w:rStyle w:val="PageNumber"/>
       </w:rPr>
       <w:instrText xml:space="preserve">PAGE  </w:instrText>
     </w:r>
     <w:r>
       <w:rPr>
-        <w:rStyle w:val="Seitenzahl"/>
+        <w:rStyle w:val="PageNumber"/>
       </w:rPr>
       <w:fldChar w:fldCharType="separate"/>
     </w:r>
     <w:r>
       <w:rPr>
-        <w:rStyle w:val="Seitenzahl"/>
+        <w:rStyle w:val="PageNumber"/>
         <w:noProof/>
       </w:rPr>
-      <w:t>3</w:t>
+      <w:t>4</w:t>
     </w:r>
     <w:r>
       <w:rPr>
-        <w:rStyle w:val="Seitenzahl"/>
+        <w:rStyle w:val="PageNumber"/>
       </w:rPr>
       <w:fldChar w:fldCharType="end"/>
     </w:r>
   </w:p>
   <w:p>
     <w:pPr>
-      <w:pStyle w:val="Fuzeile"/>
+      <w:pStyle w:val="Footer"/>
       <w:ind w:right="360"/>
     </w:pPr>
   </w:p>
@@ -3293,7 +3338,7 @@
 </file>
 
 <file path=word/footnotes.xml><?xml version="1.0" encoding="utf-8"?>
-<w:footnotes xmlns:wpc="http://schemas.microsoft.com/office/word/2010/wordprocessingCanvas" xmlns:mc="http://schemas.openxmlformats.org/markup-compatibility/2006" xmlns:o="urn:schemas-microsoft-com:office:office" xmlns:r="http://schemas.openxmlformats.org/officeDocument/2006/relationships" xmlns:m="http://schemas.openxmlformats.org/officeDocument/2006/math" xmlns:v="urn:schemas-microsoft-com:vml" xmlns:wp14="http://schemas.microsoft.com/office/word/2010/wordprocessingDrawing" xmlns:wp="http://schemas.openxmlformats.org/drawingml/2006/wordprocessingDrawing" xmlns:w10="urn:schemas-microsoft-com:office:word" xmlns:w="http://schemas.openxmlformats.org/wordprocessingml/2006/main" xmlns:w14="http://schemas.microsoft.com/office/word/2010/wordml" xmlns:wpg="http://schemas.microsoft.com/office/word/2010/wordprocessingGroup" xmlns:wpi="http://schemas.microsoft.com/office/word/2010/wordprocessingInk" xmlns:wne="http://schemas.microsoft.com/office/word/2006/wordml" xmlns:wps="http://schemas.microsoft.com/office/word/2010/wordprocessingShape" mc:Ignorable="w14 wp14">
+<w:footnotes xmlns:wpc="http://schemas.microsoft.com/office/word/2010/wordprocessingCanvas" xmlns:mo="http://schemas.microsoft.com/office/mac/office/2008/main" xmlns:mc="http://schemas.openxmlformats.org/markup-compatibility/2006" xmlns:mv="urn:schemas-microsoft-com:mac:vml" xmlns:o="urn:schemas-microsoft-com:office:office" xmlns:r="http://schemas.openxmlformats.org/officeDocument/2006/relationships" xmlns:m="http://schemas.openxmlformats.org/officeDocument/2006/math" xmlns:v="urn:schemas-microsoft-com:vml" xmlns:wp14="http://schemas.microsoft.com/office/word/2010/wordprocessingDrawing" xmlns:wp="http://schemas.openxmlformats.org/drawingml/2006/wordprocessingDrawing" xmlns:w10="urn:schemas-microsoft-com:office:word" xmlns:w="http://schemas.openxmlformats.org/wordprocessingml/2006/main" xmlns:w14="http://schemas.microsoft.com/office/word/2010/wordml" xmlns:w15="http://schemas.microsoft.com/office/word/2012/wordml" xmlns:wpg="http://schemas.microsoft.com/office/word/2010/wordprocessingGroup" xmlns:wpi="http://schemas.microsoft.com/office/word/2010/wordprocessingInk" xmlns:wne="http://schemas.microsoft.com/office/word/2006/wordml" xmlns:wps="http://schemas.microsoft.com/office/word/2010/wordprocessingShape" mc:Ignorable="w14 w15 wp14">
   <w:footnote w:type="separator" w:id="-1">
     <w:p>
       <w:r>
@@ -3311,11 +3356,11 @@
   <w:footnote w:id="1">
     <w:p>
       <w:pPr>
-        <w:pStyle w:val="Funotentext"/>
-      </w:pPr>
-      <w:r>
-        <w:rPr>
-          <w:rStyle w:val="Funotenzeichen"/>
+        <w:pStyle w:val="FootnoteText"/>
+      </w:pPr>
+      <w:r>
+        <w:rPr>
+          <w:rStyle w:val="FootnoteReference"/>
         </w:rPr>
         <w:footnoteRef/>
       </w:r>
@@ -3339,7 +3384,7 @@
 </file>
 
 <file path=word/styles.xml><?xml version="1.0" encoding="utf-8"?>
-<w:styles xmlns:mc="http://schemas.openxmlformats.org/markup-compatibility/2006" xmlns:r="http://schemas.openxmlformats.org/officeDocument/2006/relationships" xmlns:w="http://schemas.openxmlformats.org/wordprocessingml/2006/main" xmlns:w14="http://schemas.microsoft.com/office/word/2010/wordml" mc:Ignorable="w14">
+<w:styles xmlns:mc="http://schemas.openxmlformats.org/markup-compatibility/2006" xmlns:r="http://schemas.openxmlformats.org/officeDocument/2006/relationships" xmlns:w="http://schemas.openxmlformats.org/wordprocessingml/2006/main" xmlns:w14="http://schemas.microsoft.com/office/word/2010/wordml" xmlns:w15="http://schemas.microsoft.com/office/word/2012/wordml" mc:Ignorable="w14 w15">
   <w:docDefaults>
     <w:rPrDefault>
       <w:rPr>
@@ -3351,146 +3396,390 @@
     </w:rPrDefault>
     <w:pPrDefault/>
   </w:docDefaults>
-  <w:latentStyles w:defLockedState="0" w:defUIPriority="99" w:defSemiHidden="1" w:defUnhideWhenUsed="1" w:defQFormat="0" w:count="267">
-    <w:lsdException w:name="Normal" w:semiHidden="0" w:uiPriority="0" w:unhideWhenUsed="0" w:qFormat="1"/>
-    <w:lsdException w:name="heading 1" w:semiHidden="0" w:uiPriority="9" w:unhideWhenUsed="0" w:qFormat="1"/>
-    <w:lsdException w:name="heading 2" w:uiPriority="9" w:qFormat="1"/>
-    <w:lsdException w:name="heading 3" w:uiPriority="9" w:qFormat="1"/>
-    <w:lsdException w:name="heading 4" w:uiPriority="9" w:qFormat="1"/>
-    <w:lsdException w:name="heading 5" w:uiPriority="9" w:qFormat="1"/>
-    <w:lsdException w:name="heading 6" w:uiPriority="9" w:qFormat="1"/>
-    <w:lsdException w:name="heading 7" w:uiPriority="9" w:qFormat="1"/>
-    <w:lsdException w:name="heading 8" w:uiPriority="9" w:qFormat="1"/>
-    <w:lsdException w:name="heading 9" w:uiPriority="9" w:qFormat="1"/>
-    <w:lsdException w:name="toc 1" w:uiPriority="39"/>
-    <w:lsdException w:name="toc 2" w:uiPriority="39"/>
-    <w:lsdException w:name="toc 3" w:uiPriority="39"/>
-    <w:lsdException w:name="toc 4" w:uiPriority="39"/>
-    <w:lsdException w:name="toc 5" w:uiPriority="39"/>
-    <w:lsdException w:name="toc 6" w:uiPriority="39"/>
-    <w:lsdException w:name="toc 7" w:uiPriority="39"/>
-    <w:lsdException w:name="toc 8" w:uiPriority="39"/>
-    <w:lsdException w:name="toc 9" w:uiPriority="39"/>
-    <w:lsdException w:name="caption" w:uiPriority="35" w:qFormat="1"/>
-    <w:lsdException w:name="Title" w:semiHidden="0" w:uiPriority="10" w:unhideWhenUsed="0" w:qFormat="1"/>
-    <w:lsdException w:name="Default Paragraph Font" w:uiPriority="1"/>
-    <w:lsdException w:name="Subtitle" w:semiHidden="0" w:uiPriority="11" w:unhideWhenUsed="0" w:qFormat="1"/>
-    <w:lsdException w:name="Strong" w:semiHidden="0" w:uiPriority="22" w:unhideWhenUsed="0" w:qFormat="1"/>
-    <w:lsdException w:name="Emphasis" w:semiHidden="0" w:uiPriority="20" w:unhideWhenUsed="0" w:qFormat="1"/>
-    <w:lsdException w:name="Table Grid" w:semiHidden="0" w:uiPriority="39" w:unhideWhenUsed="0"/>
-    <w:lsdException w:name="Placeholder Text" w:unhideWhenUsed="0"/>
-    <w:lsdException w:name="No Spacing" w:semiHidden="0" w:uiPriority="1" w:unhideWhenUsed="0" w:qFormat="1"/>
-    <w:lsdException w:name="Light Shading" w:semiHidden="0" w:uiPriority="60" w:unhideWhenUsed="0"/>
-    <w:lsdException w:name="Light List" w:semiHidden="0" w:uiPriority="61" w:unhideWhenUsed="0"/>
-    <w:lsdException w:name="Light Grid" w:semiHidden="0" w:uiPriority="62" w:unhideWhenUsed="0"/>
-    <w:lsdException w:name="Medium Shading 1" w:semiHidden="0" w:uiPriority="63" w:unhideWhenUsed="0"/>
-    <w:lsdException w:name="Medium Shading 2" w:semiHidden="0" w:uiPriority="64" w:unhideWhenUsed="0"/>
-    <w:lsdException w:name="Medium List 1" w:semiHidden="0" w:uiPriority="65" w:unhideWhenUsed="0"/>
-    <w:lsdException w:name="Medium List 2" w:semiHidden="0" w:uiPriority="66" w:unhideWhenUsed="0"/>
-    <w:lsdException w:name="Medium Grid 1" w:semiHidden="0" w:uiPriority="67" w:unhideWhenUsed="0"/>
-    <w:lsdException w:name="Medium Grid 2" w:semiHidden="0" w:uiPriority="68" w:unhideWhenUsed="0"/>
-    <w:lsdException w:name="Medium Grid 3" w:semiHidden="0" w:uiPriority="69" w:unhideWhenUsed="0"/>
-    <w:lsdException w:name="Dark List" w:semiHidden="0" w:uiPriority="70" w:unhideWhenUsed="0"/>
-    <w:lsdException w:name="Colorful Shading" w:semiHidden="0" w:uiPriority="71" w:unhideWhenUsed="0"/>
-    <w:lsdException w:name="Colorful List" w:semiHidden="0" w:uiPriority="72" w:unhideWhenUsed="0"/>
-    <w:lsdException w:name="Colorful Grid" w:semiHidden="0" w:uiPriority="73" w:unhideWhenUsed="0"/>
-    <w:lsdException w:name="Light Shading Accent 1" w:semiHidden="0" w:uiPriority="60" w:unhideWhenUsed="0"/>
-    <w:lsdException w:name="Light List Accent 1" w:semiHidden="0" w:uiPriority="61" w:unhideWhenUsed="0"/>
-    <w:lsdException w:name="Light Grid Accent 1" w:semiHidden="0" w:uiPriority="62" w:unhideWhenUsed="0"/>
-    <w:lsdException w:name="Medium Shading 1 Accent 1" w:semiHidden="0" w:uiPriority="63" w:unhideWhenUsed="0"/>
-    <w:lsdException w:name="Medium Shading 2 Accent 1" w:semiHidden="0" w:uiPriority="64" w:unhideWhenUsed="0"/>
-    <w:lsdException w:name="Medium List 1 Accent 1" w:semiHidden="0" w:uiPriority="65" w:unhideWhenUsed="0"/>
-    <w:lsdException w:name="Revision" w:unhideWhenUsed="0"/>
-    <w:lsdException w:name="List Paragraph" w:semiHidden="0" w:uiPriority="34" w:unhideWhenUsed="0" w:qFormat="1"/>
-    <w:lsdException w:name="Quote" w:semiHidden="0" w:uiPriority="29" w:unhideWhenUsed="0" w:qFormat="1"/>
-    <w:lsdException w:name="Intense Quote" w:semiHidden="0" w:uiPriority="30" w:unhideWhenUsed="0" w:qFormat="1"/>
-    <w:lsdException w:name="Medium List 2 Accent 1" w:semiHidden="0" w:uiPriority="66" w:unhideWhenUsed="0"/>
-    <w:lsdException w:name="Medium Grid 1 Accent 1" w:semiHidden="0" w:uiPriority="67" w:unhideWhenUsed="0"/>
-    <w:lsdException w:name="Medium Grid 2 Accent 1" w:semiHidden="0" w:uiPriority="68" w:unhideWhenUsed="0"/>
-    <w:lsdException w:name="Medium Grid 3 Accent 1" w:semiHidden="0" w:uiPriority="69" w:unhideWhenUsed="0"/>
-    <w:lsdException w:name="Dark List Accent 1" w:semiHidden="0" w:uiPriority="70" w:unhideWhenUsed="0"/>
-    <w:lsdException w:name="Colorful Shading Accent 1" w:semiHidden="0" w:uiPriority="71" w:unhideWhenUsed="0"/>
-    <w:lsdException w:name="Colorful List Accent 1" w:semiHidden="0" w:uiPriority="72" w:unhideWhenUsed="0"/>
-    <w:lsdException w:name="Colorful Grid Accent 1" w:semiHidden="0" w:uiPriority="73" w:unhideWhenUsed="0"/>
-    <w:lsdException w:name="Light Shading Accent 2" w:semiHidden="0" w:uiPriority="60" w:unhideWhenUsed="0"/>
-    <w:lsdException w:name="Light List Accent 2" w:semiHidden="0" w:uiPriority="61" w:unhideWhenUsed="0"/>
-    <w:lsdException w:name="Light Grid Accent 2" w:semiHidden="0" w:uiPriority="62" w:unhideWhenUsed="0"/>
-    <w:lsdException w:name="Medium Shading 1 Accent 2" w:semiHidden="0" w:uiPriority="63" w:unhideWhenUsed="0"/>
-    <w:lsdException w:name="Medium Shading 2 Accent 2" w:semiHidden="0" w:uiPriority="64" w:unhideWhenUsed="0"/>
-    <w:lsdException w:name="Medium List 1 Accent 2" w:semiHidden="0" w:uiPriority="65" w:unhideWhenUsed="0"/>
-    <w:lsdException w:name="Medium List 2 Accent 2" w:semiHidden="0" w:uiPriority="66" w:unhideWhenUsed="0"/>
-    <w:lsdException w:name="Medium Grid 1 Accent 2" w:semiHidden="0" w:uiPriority="67" w:unhideWhenUsed="0"/>
-    <w:lsdException w:name="Medium Grid 2 Accent 2" w:semiHidden="0" w:uiPriority="68" w:unhideWhenUsed="0"/>
-    <w:lsdException w:name="Medium Grid 3 Accent 2" w:semiHidden="0" w:uiPriority="69" w:unhideWhenUsed="0"/>
-    <w:lsdException w:name="Dark List Accent 2" w:semiHidden="0" w:uiPriority="70" w:unhideWhenUsed="0"/>
-    <w:lsdException w:name="Colorful Shading Accent 2" w:semiHidden="0" w:uiPriority="71" w:unhideWhenUsed="0"/>
-    <w:lsdException w:name="Colorful List Accent 2" w:semiHidden="0" w:uiPriority="72" w:unhideWhenUsed="0"/>
-    <w:lsdException w:name="Colorful Grid Accent 2" w:semiHidden="0" w:uiPriority="73" w:unhideWhenUsed="0"/>
-    <w:lsdException w:name="Light Shading Accent 3" w:semiHidden="0" w:uiPriority="60" w:unhideWhenUsed="0"/>
-    <w:lsdException w:name="Light List Accent 3" w:semiHidden="0" w:uiPriority="61" w:unhideWhenUsed="0"/>
-    <w:lsdException w:name="Light Grid Accent 3" w:semiHidden="0" w:uiPriority="62" w:unhideWhenUsed="0"/>
-    <w:lsdException w:name="Medium Shading 1 Accent 3" w:semiHidden="0" w:uiPriority="63" w:unhideWhenUsed="0"/>
-    <w:lsdException w:name="Medium Shading 2 Accent 3" w:semiHidden="0" w:uiPriority="64" w:unhideWhenUsed="0"/>
-    <w:lsdException w:name="Medium List 1 Accent 3" w:semiHidden="0" w:uiPriority="65" w:unhideWhenUsed="0"/>
-    <w:lsdException w:name="Medium List 2 Accent 3" w:semiHidden="0" w:uiPriority="66" w:unhideWhenUsed="0"/>
-    <w:lsdException w:name="Medium Grid 1 Accent 3" w:semiHidden="0" w:uiPriority="67" w:unhideWhenUsed="0"/>
-    <w:lsdException w:name="Medium Grid 2 Accent 3" w:semiHidden="0" w:uiPriority="68" w:unhideWhenUsed="0"/>
-    <w:lsdException w:name="Medium Grid 3 Accent 3" w:semiHidden="0" w:uiPriority="69" w:unhideWhenUsed="0"/>
-    <w:lsdException w:name="Dark List Accent 3" w:semiHidden="0" w:uiPriority="70" w:unhideWhenUsed="0"/>
-    <w:lsdException w:name="Colorful Shading Accent 3" w:semiHidden="0" w:uiPriority="71" w:unhideWhenUsed="0"/>
-    <w:lsdException w:name="Colorful List Accent 3" w:semiHidden="0" w:uiPriority="72" w:unhideWhenUsed="0"/>
-    <w:lsdException w:name="Colorful Grid Accent 3" w:semiHidden="0" w:uiPriority="73" w:unhideWhenUsed="0"/>
-    <w:lsdException w:name="Light Shading Accent 4" w:semiHidden="0" w:uiPriority="60" w:unhideWhenUsed="0"/>
-    <w:lsdException w:name="Light List Accent 4" w:semiHidden="0" w:uiPriority="61" w:unhideWhenUsed="0"/>
-    <w:lsdException w:name="Light Grid Accent 4" w:semiHidden="0" w:uiPriority="62" w:unhideWhenUsed="0"/>
-    <w:lsdException w:name="Medium Shading 1 Accent 4" w:semiHidden="0" w:uiPriority="63" w:unhideWhenUsed="0"/>
-    <w:lsdException w:name="Medium Shading 2 Accent 4" w:semiHidden="0" w:uiPriority="64" w:unhideWhenUsed="0"/>
-    <w:lsdException w:name="Medium List 1 Accent 4" w:semiHidden="0" w:uiPriority="65" w:unhideWhenUsed="0"/>
-    <w:lsdException w:name="Medium List 2 Accent 4" w:semiHidden="0" w:uiPriority="66" w:unhideWhenUsed="0"/>
-    <w:lsdException w:name="Medium Grid 1 Accent 4" w:semiHidden="0" w:uiPriority="67" w:unhideWhenUsed="0"/>
-    <w:lsdException w:name="Medium Grid 2 Accent 4" w:semiHidden="0" w:uiPriority="68" w:unhideWhenUsed="0"/>
-    <w:lsdException w:name="Medium Grid 3 Accent 4" w:semiHidden="0" w:uiPriority="69" w:unhideWhenUsed="0"/>
-    <w:lsdException w:name="Dark List Accent 4" w:semiHidden="0" w:uiPriority="70" w:unhideWhenUsed="0"/>
-    <w:lsdException w:name="Colorful Shading Accent 4" w:semiHidden="0" w:uiPriority="71" w:unhideWhenUsed="0"/>
-    <w:lsdException w:name="Colorful List Accent 4" w:semiHidden="0" w:uiPriority="72" w:unhideWhenUsed="0"/>
-    <w:lsdException w:name="Colorful Grid Accent 4" w:semiHidden="0" w:uiPriority="73" w:unhideWhenUsed="0"/>
-    <w:lsdException w:name="Light Shading Accent 5" w:semiHidden="0" w:uiPriority="60" w:unhideWhenUsed="0"/>
-    <w:lsdException w:name="Light List Accent 5" w:semiHidden="0" w:uiPriority="61" w:unhideWhenUsed="0"/>
-    <w:lsdException w:name="Light Grid Accent 5" w:semiHidden="0" w:uiPriority="62" w:unhideWhenUsed="0"/>
-    <w:lsdException w:name="Medium Shading 1 Accent 5" w:semiHidden="0" w:uiPriority="63" w:unhideWhenUsed="0"/>
-    <w:lsdException w:name="Medium Shading 2 Accent 5" w:semiHidden="0" w:uiPriority="64" w:unhideWhenUsed="0"/>
-    <w:lsdException w:name="Medium List 1 Accent 5" w:semiHidden="0" w:uiPriority="65" w:unhideWhenUsed="0"/>
-    <w:lsdException w:name="Medium List 2 Accent 5" w:semiHidden="0" w:uiPriority="66" w:unhideWhenUsed="0"/>
-    <w:lsdException w:name="Medium Grid 1 Accent 5" w:semiHidden="0" w:uiPriority="67" w:unhideWhenUsed="0"/>
-    <w:lsdException w:name="Medium Grid 2 Accent 5" w:semiHidden="0" w:uiPriority="68" w:unhideWhenUsed="0"/>
-    <w:lsdException w:name="Medium Grid 3 Accent 5" w:semiHidden="0" w:uiPriority="69" w:unhideWhenUsed="0"/>
-    <w:lsdException w:name="Dark List Accent 5" w:semiHidden="0" w:uiPriority="70" w:unhideWhenUsed="0"/>
-    <w:lsdException w:name="Colorful Shading Accent 5" w:semiHidden="0" w:uiPriority="71" w:unhideWhenUsed="0"/>
-    <w:lsdException w:name="Colorful List Accent 5" w:semiHidden="0" w:uiPriority="72" w:unhideWhenUsed="0"/>
-    <w:lsdException w:name="Colorful Grid Accent 5" w:semiHidden="0" w:uiPriority="73" w:unhideWhenUsed="0"/>
-    <w:lsdException w:name="Light Shading Accent 6" w:semiHidden="0" w:uiPriority="60" w:unhideWhenUsed="0"/>
-    <w:lsdException w:name="Light List Accent 6" w:semiHidden="0" w:uiPriority="61" w:unhideWhenUsed="0"/>
-    <w:lsdException w:name="Light Grid Accent 6" w:semiHidden="0" w:uiPriority="62" w:unhideWhenUsed="0"/>
-    <w:lsdException w:name="Medium Shading 1 Accent 6" w:semiHidden="0" w:uiPriority="63" w:unhideWhenUsed="0"/>
-    <w:lsdException w:name="Medium Shading 2 Accent 6" w:semiHidden="0" w:uiPriority="64" w:unhideWhenUsed="0"/>
-    <w:lsdException w:name="Medium List 1 Accent 6" w:semiHidden="0" w:uiPriority="65" w:unhideWhenUsed="0"/>
-    <w:lsdException w:name="Medium List 2 Accent 6" w:semiHidden="0" w:uiPriority="66" w:unhideWhenUsed="0"/>
-    <w:lsdException w:name="Medium Grid 1 Accent 6" w:semiHidden="0" w:uiPriority="67" w:unhideWhenUsed="0"/>
-    <w:lsdException w:name="Medium Grid 2 Accent 6" w:semiHidden="0" w:uiPriority="68" w:unhideWhenUsed="0"/>
-    <w:lsdException w:name="Medium Grid 3 Accent 6" w:semiHidden="0" w:uiPriority="69" w:unhideWhenUsed="0"/>
-    <w:lsdException w:name="Dark List Accent 6" w:semiHidden="0" w:uiPriority="70" w:unhideWhenUsed="0"/>
-    <w:lsdException w:name="Colorful Shading Accent 6" w:semiHidden="0" w:uiPriority="71" w:unhideWhenUsed="0"/>
-    <w:lsdException w:name="Colorful List Accent 6" w:semiHidden="0" w:uiPriority="72" w:unhideWhenUsed="0"/>
-    <w:lsdException w:name="Colorful Grid Accent 6" w:semiHidden="0" w:uiPriority="73" w:unhideWhenUsed="0"/>
-    <w:lsdException w:name="Subtle Emphasis" w:semiHidden="0" w:uiPriority="19" w:unhideWhenUsed="0" w:qFormat="1"/>
-    <w:lsdException w:name="Intense Emphasis" w:semiHidden="0" w:uiPriority="21" w:unhideWhenUsed="0" w:qFormat="1"/>
-    <w:lsdException w:name="Subtle Reference" w:semiHidden="0" w:uiPriority="31" w:unhideWhenUsed="0" w:qFormat="1"/>
-    <w:lsdException w:name="Intense Reference" w:semiHidden="0" w:uiPriority="32" w:unhideWhenUsed="0" w:qFormat="1"/>
-    <w:lsdException w:name="Book Title" w:semiHidden="0" w:uiPriority="33" w:unhideWhenUsed="0" w:qFormat="1"/>
-    <w:lsdException w:name="Bibliography" w:uiPriority="37"/>
-    <w:lsdException w:name="TOC Heading" w:uiPriority="39" w:qFormat="1"/>
+  <w:latentStyles w:defLockedState="0" w:defUIPriority="99" w:defSemiHidden="0" w:defUnhideWhenUsed="0" w:defQFormat="0" w:count="381">
+    <w:lsdException w:name="Normal" w:uiPriority="0" w:qFormat="1"/>
+    <w:lsdException w:name="heading 1" w:uiPriority="9" w:qFormat="1"/>
+    <w:lsdException w:name="heading 2" w:semiHidden="1" w:uiPriority="9" w:unhideWhenUsed="1" w:qFormat="1"/>
+    <w:lsdException w:name="heading 3" w:semiHidden="1" w:uiPriority="9" w:unhideWhenUsed="1" w:qFormat="1"/>
+    <w:lsdException w:name="heading 4" w:semiHidden="1" w:uiPriority="9" w:unhideWhenUsed="1" w:qFormat="1"/>
+    <w:lsdException w:name="heading 5" w:semiHidden="1" w:uiPriority="9" w:unhideWhenUsed="1" w:qFormat="1"/>
+    <w:lsdException w:name="heading 6" w:semiHidden="1" w:uiPriority="9" w:unhideWhenUsed="1" w:qFormat="1"/>
+    <w:lsdException w:name="heading 7" w:semiHidden="1" w:uiPriority="9" w:unhideWhenUsed="1" w:qFormat="1"/>
+    <w:lsdException w:name="heading 8" w:semiHidden="1" w:uiPriority="9" w:unhideWhenUsed="1" w:qFormat="1"/>
+    <w:lsdException w:name="heading 9" w:semiHidden="1" w:uiPriority="9" w:unhideWhenUsed="1" w:qFormat="1"/>
+    <w:lsdException w:name="index 1" w:semiHidden="1" w:unhideWhenUsed="1"/>
+    <w:lsdException w:name="index 2" w:semiHidden="1" w:unhideWhenUsed="1"/>
+    <w:lsdException w:name="index 3" w:semiHidden="1" w:unhideWhenUsed="1"/>
+    <w:lsdException w:name="index 4" w:semiHidden="1" w:unhideWhenUsed="1"/>
+    <w:lsdException w:name="index 5" w:semiHidden="1" w:unhideWhenUsed="1"/>
+    <w:lsdException w:name="index 6" w:semiHidden="1" w:unhideWhenUsed="1"/>
+    <w:lsdException w:name="index 7" w:semiHidden="1" w:unhideWhenUsed="1"/>
+    <w:lsdException w:name="index 8" w:semiHidden="1" w:unhideWhenUsed="1"/>
+    <w:lsdException w:name="index 9" w:semiHidden="1" w:unhideWhenUsed="1"/>
+    <w:lsdException w:name="toc 1" w:semiHidden="1" w:uiPriority="39" w:unhideWhenUsed="1"/>
+    <w:lsdException w:name="toc 2" w:semiHidden="1" w:uiPriority="39" w:unhideWhenUsed="1"/>
+    <w:lsdException w:name="toc 3" w:semiHidden="1" w:uiPriority="39" w:unhideWhenUsed="1"/>
+    <w:lsdException w:name="toc 4" w:semiHidden="1" w:uiPriority="39" w:unhideWhenUsed="1"/>
+    <w:lsdException w:name="toc 5" w:semiHidden="1" w:uiPriority="39" w:unhideWhenUsed="1"/>
+    <w:lsdException w:name="toc 6" w:semiHidden="1" w:uiPriority="39" w:unhideWhenUsed="1"/>
+    <w:lsdException w:name="toc 7" w:semiHidden="1" w:uiPriority="39" w:unhideWhenUsed="1"/>
+    <w:lsdException w:name="toc 8" w:semiHidden="1" w:uiPriority="39" w:unhideWhenUsed="1"/>
+    <w:lsdException w:name="toc 9" w:semiHidden="1" w:uiPriority="39" w:unhideWhenUsed="1"/>
+    <w:lsdException w:name="Normal Indent" w:semiHidden="1" w:unhideWhenUsed="1"/>
+    <w:lsdException w:name="footnote text" w:semiHidden="1" w:unhideWhenUsed="1"/>
+    <w:lsdException w:name="annotation text" w:semiHidden="1" w:unhideWhenUsed="1"/>
+    <w:lsdException w:name="header" w:semiHidden="1" w:unhideWhenUsed="1"/>
+    <w:lsdException w:name="footer" w:semiHidden="1" w:unhideWhenUsed="1"/>
+    <w:lsdException w:name="index heading" w:semiHidden="1" w:unhideWhenUsed="1"/>
+    <w:lsdException w:name="caption" w:semiHidden="1" w:uiPriority="35" w:unhideWhenUsed="1" w:qFormat="1"/>
+    <w:lsdException w:name="table of figures" w:semiHidden="1" w:unhideWhenUsed="1"/>
+    <w:lsdException w:name="envelope address" w:semiHidden="1" w:unhideWhenUsed="1"/>
+    <w:lsdException w:name="envelope return" w:semiHidden="1" w:unhideWhenUsed="1"/>
+    <w:lsdException w:name="footnote reference" w:semiHidden="1" w:unhideWhenUsed="1"/>
+    <w:lsdException w:name="annotation reference" w:semiHidden="1" w:unhideWhenUsed="1"/>
+    <w:lsdException w:name="line number" w:semiHidden="1" w:unhideWhenUsed="1"/>
+    <w:lsdException w:name="page number" w:semiHidden="1" w:unhideWhenUsed="1"/>
+    <w:lsdException w:name="endnote reference" w:semiHidden="1" w:unhideWhenUsed="1"/>
+    <w:lsdException w:name="endnote text" w:semiHidden="1" w:unhideWhenUsed="1"/>
+    <w:lsdException w:name="table of authorities" w:semiHidden="1" w:unhideWhenUsed="1"/>
+    <w:lsdException w:name="macro" w:semiHidden="1" w:unhideWhenUsed="1"/>
+    <w:lsdException w:name="toa heading" w:semiHidden="1" w:unhideWhenUsed="1"/>
+    <w:lsdException w:name="List" w:semiHidden="1" w:unhideWhenUsed="1"/>
+    <w:lsdException w:name="List Bullet" w:semiHidden="1" w:unhideWhenUsed="1"/>
+    <w:lsdException w:name="List Number" w:semiHidden="1" w:unhideWhenUsed="1"/>
+    <w:lsdException w:name="List 2" w:semiHidden="1" w:unhideWhenUsed="1"/>
+    <w:lsdException w:name="List 3" w:semiHidden="1" w:unhideWhenUsed="1"/>
+    <w:lsdException w:name="List 4" w:semiHidden="1" w:unhideWhenUsed="1"/>
+    <w:lsdException w:name="List 5" w:semiHidden="1" w:unhideWhenUsed="1"/>
+    <w:lsdException w:name="List Bullet 2" w:semiHidden="1" w:unhideWhenUsed="1"/>
+    <w:lsdException w:name="List Bullet 3" w:semiHidden="1" w:unhideWhenUsed="1"/>
+    <w:lsdException w:name="List Bullet 4" w:semiHidden="1" w:unhideWhenUsed="1"/>
+    <w:lsdException w:name="List Bullet 5" w:semiHidden="1" w:unhideWhenUsed="1"/>
+    <w:lsdException w:name="List Number 2" w:semiHidden="1" w:unhideWhenUsed="1"/>
+    <w:lsdException w:name="List Number 3" w:semiHidden="1" w:unhideWhenUsed="1"/>
+    <w:lsdException w:name="List Number 4" w:semiHidden="1" w:unhideWhenUsed="1"/>
+    <w:lsdException w:name="List Number 5" w:semiHidden="1" w:unhideWhenUsed="1"/>
+    <w:lsdException w:name="Title" w:uiPriority="10" w:qFormat="1"/>
+    <w:lsdException w:name="Closing" w:semiHidden="1" w:unhideWhenUsed="1"/>
+    <w:lsdException w:name="Signature" w:semiHidden="1" w:unhideWhenUsed="1"/>
+    <w:lsdException w:name="Default Paragraph Font" w:semiHidden="1" w:uiPriority="1" w:unhideWhenUsed="1"/>
+    <w:lsdException w:name="Body Text" w:semiHidden="1" w:unhideWhenUsed="1"/>
+    <w:lsdException w:name="Body Text Indent" w:semiHidden="1" w:unhideWhenUsed="1"/>
+    <w:lsdException w:name="List Continue" w:semiHidden="1" w:unhideWhenUsed="1"/>
+    <w:lsdException w:name="List Continue 2" w:semiHidden="1" w:unhideWhenUsed="1"/>
+    <w:lsdException w:name="List Continue 3" w:semiHidden="1" w:unhideWhenUsed="1"/>
+    <w:lsdException w:name="List Continue 4" w:semiHidden="1" w:unhideWhenUsed="1"/>
+    <w:lsdException w:name="List Continue 5" w:semiHidden="1" w:unhideWhenUsed="1"/>
+    <w:lsdException w:name="Message Header" w:semiHidden="1" w:unhideWhenUsed="1"/>
+    <w:lsdException w:name="Subtitle" w:uiPriority="11" w:qFormat="1"/>
+    <w:lsdException w:name="Salutation" w:semiHidden="1" w:unhideWhenUsed="1"/>
+    <w:lsdException w:name="Date" w:semiHidden="1" w:unhideWhenUsed="1"/>
+    <w:lsdException w:name="Body Text First Indent" w:semiHidden="1" w:unhideWhenUsed="1"/>
+    <w:lsdException w:name="Body Text First Indent 2" w:semiHidden="1" w:unhideWhenUsed="1"/>
+    <w:lsdException w:name="Note Heading" w:semiHidden="1" w:unhideWhenUsed="1"/>
+    <w:lsdException w:name="Body Text 2" w:semiHidden="1" w:unhideWhenUsed="1"/>
+    <w:lsdException w:name="Body Text 3" w:semiHidden="1" w:unhideWhenUsed="1"/>
+    <w:lsdException w:name="Body Text Indent 2" w:semiHidden="1" w:unhideWhenUsed="1"/>
+    <w:lsdException w:name="Body Text Indent 3" w:semiHidden="1" w:unhideWhenUsed="1"/>
+    <w:lsdException w:name="Block Text" w:semiHidden="1" w:unhideWhenUsed="1"/>
+    <w:lsdException w:name="Hyperlink" w:semiHidden="1" w:unhideWhenUsed="1"/>
+    <w:lsdException w:name="FollowedHyperlink" w:semiHidden="1" w:unhideWhenUsed="1"/>
+    <w:lsdException w:name="Strong" w:uiPriority="22" w:qFormat="1"/>
+    <w:lsdException w:name="Emphasis" w:uiPriority="20" w:qFormat="1"/>
+    <w:lsdException w:name="Document Map" w:semiHidden="1" w:unhideWhenUsed="1"/>
+    <w:lsdException w:name="Plain Text" w:semiHidden="1" w:unhideWhenUsed="1"/>
+    <w:lsdException w:name="E-mail Signature" w:semiHidden="1" w:unhideWhenUsed="1"/>
+    <w:lsdException w:name="HTML Top of Form" w:semiHidden="1" w:unhideWhenUsed="1"/>
+    <w:lsdException w:name="HTML Bottom of Form" w:semiHidden="1" w:unhideWhenUsed="1"/>
+    <w:lsdException w:name="Normal (Web)" w:semiHidden="1" w:unhideWhenUsed="1"/>
+    <w:lsdException w:name="HTML Acronym" w:semiHidden="1" w:unhideWhenUsed="1"/>
+    <w:lsdException w:name="HTML Address" w:semiHidden="1" w:unhideWhenUsed="1"/>
+    <w:lsdException w:name="HTML Cite" w:semiHidden="1" w:unhideWhenUsed="1"/>
+    <w:lsdException w:name="HTML Code" w:semiHidden="1" w:unhideWhenUsed="1"/>
+    <w:lsdException w:name="HTML Definition" w:semiHidden="1" w:unhideWhenUsed="1"/>
+    <w:lsdException w:name="HTML Keyboard" w:semiHidden="1" w:unhideWhenUsed="1"/>
+    <w:lsdException w:name="HTML Preformatted" w:semiHidden="1" w:unhideWhenUsed="1"/>
+    <w:lsdException w:name="HTML Sample" w:semiHidden="1" w:unhideWhenUsed="1"/>
+    <w:lsdException w:name="HTML Typewriter" w:semiHidden="1" w:unhideWhenUsed="1"/>
+    <w:lsdException w:name="HTML Variable" w:semiHidden="1" w:unhideWhenUsed="1"/>
+    <w:lsdException w:name="Normal Table" w:semiHidden="1" w:unhideWhenUsed="1"/>
+    <w:lsdException w:name="annotation subject" w:semiHidden="1" w:unhideWhenUsed="1"/>
+    <w:lsdException w:name="No List" w:semiHidden="1" w:unhideWhenUsed="1"/>
+    <w:lsdException w:name="Outline List 1" w:semiHidden="1" w:unhideWhenUsed="1"/>
+    <w:lsdException w:name="Outline List 2" w:semiHidden="1" w:unhideWhenUsed="1"/>
+    <w:lsdException w:name="Outline List 3" w:semiHidden="1" w:unhideWhenUsed="1"/>
+    <w:lsdException w:name="Table Simple 1" w:semiHidden="1" w:unhideWhenUsed="1"/>
+    <w:lsdException w:name="Table Simple 2" w:semiHidden="1" w:unhideWhenUsed="1"/>
+    <w:lsdException w:name="Table Simple 3" w:semiHidden="1" w:unhideWhenUsed="1"/>
+    <w:lsdException w:name="Table Classic 1" w:semiHidden="1" w:unhideWhenUsed="1"/>
+    <w:lsdException w:name="Table Classic 2" w:semiHidden="1" w:unhideWhenUsed="1"/>
+    <w:lsdException w:name="Table Classic 3" w:semiHidden="1" w:unhideWhenUsed="1"/>
+    <w:lsdException w:name="Table Classic 4" w:semiHidden="1" w:unhideWhenUsed="1"/>
+    <w:lsdException w:name="Table Colorful 1" w:semiHidden="1" w:unhideWhenUsed="1"/>
+    <w:lsdException w:name="Table Colorful 2" w:semiHidden="1" w:unhideWhenUsed="1"/>
+    <w:lsdException w:name="Table Colorful 3" w:semiHidden="1" w:unhideWhenUsed="1"/>
+    <w:lsdException w:name="Table Columns 1" w:semiHidden="1" w:unhideWhenUsed="1"/>
+    <w:lsdException w:name="Table Columns 2" w:semiHidden="1" w:unhideWhenUsed="1"/>
+    <w:lsdException w:name="Table Columns 3" w:semiHidden="1" w:unhideWhenUsed="1"/>
+    <w:lsdException w:name="Table Columns 4" w:semiHidden="1" w:unhideWhenUsed="1"/>
+    <w:lsdException w:name="Table Columns 5" w:semiHidden="1" w:unhideWhenUsed="1"/>
+    <w:lsdException w:name="Table Grid 1" w:semiHidden="1" w:unhideWhenUsed="1"/>
+    <w:lsdException w:name="Table Grid 2" w:semiHidden="1" w:unhideWhenUsed="1"/>
+    <w:lsdException w:name="Table Grid 3" w:semiHidden="1" w:unhideWhenUsed="1"/>
+    <w:lsdException w:name="Table Grid 4" w:semiHidden="1" w:unhideWhenUsed="1"/>
+    <w:lsdException w:name="Table Grid 5" w:semiHidden="1" w:unhideWhenUsed="1"/>
+    <w:lsdException w:name="Table Grid 6" w:semiHidden="1" w:unhideWhenUsed="1"/>
+    <w:lsdException w:name="Table Grid 7" w:semiHidden="1" w:unhideWhenUsed="1"/>
+    <w:lsdException w:name="Table Grid 8" w:semiHidden="1" w:unhideWhenUsed="1"/>
+    <w:lsdException w:name="Table List 1" w:semiHidden="1" w:unhideWhenUsed="1"/>
+    <w:lsdException w:name="Table List 2" w:semiHidden="1" w:unhideWhenUsed="1"/>
+    <w:lsdException w:name="Table List 3" w:semiHidden="1" w:unhideWhenUsed="1"/>
+    <w:lsdException w:name="Table List 4" w:semiHidden="1" w:unhideWhenUsed="1"/>
+    <w:lsdException w:name="Table List 5" w:semiHidden="1" w:unhideWhenUsed="1"/>
+    <w:lsdException w:name="Table List 6" w:semiHidden="1" w:unhideWhenUsed="1"/>
+    <w:lsdException w:name="Table List 7" w:semiHidden="1" w:unhideWhenUsed="1"/>
+    <w:lsdException w:name="Table List 8" w:semiHidden="1" w:unhideWhenUsed="1"/>
+    <w:lsdException w:name="Table 3D effects 1" w:semiHidden="1" w:unhideWhenUsed="1"/>
+    <w:lsdException w:name="Table 3D effects 2" w:semiHidden="1" w:unhideWhenUsed="1"/>
+    <w:lsdException w:name="Table 3D effects 3" w:semiHidden="1" w:unhideWhenUsed="1"/>
+    <w:lsdException w:name="Table Contemporary" w:semiHidden="1" w:unhideWhenUsed="1"/>
+    <w:lsdException w:name="Table Elegant" w:semiHidden="1" w:unhideWhenUsed="1"/>
+    <w:lsdException w:name="Table Professional" w:semiHidden="1" w:unhideWhenUsed="1"/>
+    <w:lsdException w:name="Table Subtle 1" w:semiHidden="1" w:unhideWhenUsed="1"/>
+    <w:lsdException w:name="Table Subtle 2" w:semiHidden="1" w:unhideWhenUsed="1"/>
+    <w:lsdException w:name="Table Web 1" w:semiHidden="1" w:unhideWhenUsed="1"/>
+    <w:lsdException w:name="Table Web 2" w:semiHidden="1" w:unhideWhenUsed="1"/>
+    <w:lsdException w:name="Table Web 3" w:semiHidden="1" w:unhideWhenUsed="1"/>
+    <w:lsdException w:name="Balloon Text" w:semiHidden="1" w:unhideWhenUsed="1"/>
+    <w:lsdException w:name="Table Grid" w:uiPriority="39"/>
+    <w:lsdException w:name="Table Theme" w:semiHidden="1" w:unhideWhenUsed="1"/>
+    <w:lsdException w:name="Note Level 1" w:semiHidden="1" w:unhideWhenUsed="1"/>
+    <w:lsdException w:name="Note Level 2" w:semiHidden="1" w:unhideWhenUsed="1"/>
+    <w:lsdException w:name="Note Level 3" w:semiHidden="1" w:unhideWhenUsed="1"/>
+    <w:lsdException w:name="Note Level 4" w:semiHidden="1" w:unhideWhenUsed="1"/>
+    <w:lsdException w:name="Note Level 5" w:semiHidden="1" w:unhideWhenUsed="1"/>
+    <w:lsdException w:name="Note Level 6" w:semiHidden="1" w:unhideWhenUsed="1"/>
+    <w:lsdException w:name="Note Level 7" w:semiHidden="1" w:unhideWhenUsed="1"/>
+    <w:lsdException w:name="Note Level 8" w:semiHidden="1" w:unhideWhenUsed="1"/>
+    <w:lsdException w:name="Note Level 9" w:semiHidden="1" w:unhideWhenUsed="1"/>
+    <w:lsdException w:name="Placeholder Text" w:semiHidden="1"/>
+    <w:lsdException w:name="No Spacing" w:uiPriority="1" w:qFormat="1"/>
+    <w:lsdException w:name="Light Shading" w:uiPriority="60"/>
+    <w:lsdException w:name="Light List" w:uiPriority="61"/>
+    <w:lsdException w:name="Light Grid" w:uiPriority="62"/>
+    <w:lsdException w:name="Medium Shading 1" w:uiPriority="63"/>
+    <w:lsdException w:name="Medium Shading 2" w:uiPriority="64"/>
+    <w:lsdException w:name="Medium List 1" w:uiPriority="65"/>
+    <w:lsdException w:name="Medium List 2" w:uiPriority="66"/>
+    <w:lsdException w:name="Medium Grid 1" w:uiPriority="67"/>
+    <w:lsdException w:name="Medium Grid 2" w:uiPriority="68"/>
+    <w:lsdException w:name="Medium Grid 3" w:uiPriority="69"/>
+    <w:lsdException w:name="Dark List" w:uiPriority="70"/>
+    <w:lsdException w:name="Colorful Shading" w:uiPriority="71"/>
+    <w:lsdException w:name="Colorful List" w:uiPriority="72"/>
+    <w:lsdException w:name="Colorful Grid" w:uiPriority="73"/>
+    <w:lsdException w:name="Light Shading Accent 1" w:uiPriority="60"/>
+    <w:lsdException w:name="Light List Accent 1" w:uiPriority="61"/>
+    <w:lsdException w:name="Light Grid Accent 1" w:uiPriority="62"/>
+    <w:lsdException w:name="Medium Shading 1 Accent 1" w:uiPriority="63"/>
+    <w:lsdException w:name="Medium Shading 2 Accent 1" w:uiPriority="64"/>
+    <w:lsdException w:name="Medium List 1 Accent 1" w:uiPriority="65"/>
+    <w:lsdException w:name="Revision" w:semiHidden="1"/>
+    <w:lsdException w:name="List Paragraph" w:uiPriority="34" w:qFormat="1"/>
+    <w:lsdException w:name="Quote" w:uiPriority="29" w:qFormat="1"/>
+    <w:lsdException w:name="Intense Quote" w:uiPriority="30" w:qFormat="1"/>
+    <w:lsdException w:name="Medium List 2 Accent 1" w:uiPriority="66"/>
+    <w:lsdException w:name="Medium Grid 1 Accent 1" w:uiPriority="67"/>
+    <w:lsdException w:name="Medium Grid 2 Accent 1" w:uiPriority="68"/>
+    <w:lsdException w:name="Medium Grid 3 Accent 1" w:uiPriority="69"/>
+    <w:lsdException w:name="Dark List Accent 1" w:uiPriority="70"/>
+    <w:lsdException w:name="Colorful Shading Accent 1" w:uiPriority="71"/>
+    <w:lsdException w:name="Colorful List Accent 1" w:uiPriority="72"/>
+    <w:lsdException w:name="Colorful Grid Accent 1" w:uiPriority="73"/>
+    <w:lsdException w:name="Light Shading Accent 2" w:uiPriority="60"/>
+    <w:lsdException w:name="Light List Accent 2" w:uiPriority="61"/>
+    <w:lsdException w:name="Light Grid Accent 2" w:uiPriority="62"/>
+    <w:lsdException w:name="Medium Shading 1 Accent 2" w:uiPriority="63"/>
+    <w:lsdException w:name="Medium Shading 2 Accent 2" w:uiPriority="64"/>
+    <w:lsdException w:name="Medium List 1 Accent 2" w:uiPriority="65"/>
+    <w:lsdException w:name="Medium List 2 Accent 2" w:uiPriority="66"/>
+    <w:lsdException w:name="Medium Grid 1 Accent 2" w:uiPriority="67"/>
+    <w:lsdException w:name="Medium Grid 2 Accent 2" w:uiPriority="68"/>
+    <w:lsdException w:name="Medium Grid 3 Accent 2" w:uiPriority="69"/>
+    <w:lsdException w:name="Dark List Accent 2" w:uiPriority="70"/>
+    <w:lsdException w:name="Colorful Shading Accent 2" w:uiPriority="71"/>
+    <w:lsdException w:name="Colorful List Accent 2" w:uiPriority="72"/>
+    <w:lsdException w:name="Colorful Grid Accent 2" w:uiPriority="73"/>
+    <w:lsdException w:name="Light Shading Accent 3" w:uiPriority="60"/>
+    <w:lsdException w:name="Light List Accent 3" w:uiPriority="61"/>
+    <w:lsdException w:name="Light Grid Accent 3" w:uiPriority="62"/>
+    <w:lsdException w:name="Medium Shading 1 Accent 3" w:uiPriority="63"/>
+    <w:lsdException w:name="Medium Shading 2 Accent 3" w:uiPriority="64"/>
+    <w:lsdException w:name="Medium List 1 Accent 3" w:uiPriority="65"/>
+    <w:lsdException w:name="Medium List 2 Accent 3" w:uiPriority="66"/>
+    <w:lsdException w:name="Medium Grid 1 Accent 3" w:uiPriority="67"/>
+    <w:lsdException w:name="Medium Grid 2 Accent 3" w:uiPriority="68"/>
+    <w:lsdException w:name="Medium Grid 3 Accent 3" w:uiPriority="69"/>
+    <w:lsdException w:name="Dark List Accent 3" w:uiPriority="70"/>
+    <w:lsdException w:name="Colorful Shading Accent 3" w:uiPriority="71"/>
+    <w:lsdException w:name="Colorful List Accent 3" w:uiPriority="72"/>
+    <w:lsdException w:name="Colorful Grid Accent 3" w:uiPriority="73"/>
+    <w:lsdException w:name="Light Shading Accent 4" w:uiPriority="60"/>
+    <w:lsdException w:name="Light List Accent 4" w:uiPriority="61"/>
+    <w:lsdException w:name="Light Grid Accent 4" w:uiPriority="62"/>
+    <w:lsdException w:name="Medium Shading 1 Accent 4" w:uiPriority="63"/>
+    <w:lsdException w:name="Medium Shading 2 Accent 4" w:uiPriority="64"/>
+    <w:lsdException w:name="Medium List 1 Accent 4" w:uiPriority="65"/>
+    <w:lsdException w:name="Medium List 2 Accent 4" w:uiPriority="66"/>
+    <w:lsdException w:name="Medium Grid 1 Accent 4" w:uiPriority="67"/>
+    <w:lsdException w:name="Medium Grid 2 Accent 4" w:uiPriority="68"/>
+    <w:lsdException w:name="Medium Grid 3 Accent 4" w:uiPriority="69"/>
+    <w:lsdException w:name="Dark List Accent 4" w:uiPriority="70"/>
+    <w:lsdException w:name="Colorful Shading Accent 4" w:uiPriority="71"/>
+    <w:lsdException w:name="Colorful List Accent 4" w:uiPriority="72"/>
+    <w:lsdException w:name="Colorful Grid Accent 4" w:uiPriority="73"/>
+    <w:lsdException w:name="Light Shading Accent 5" w:uiPriority="60"/>
+    <w:lsdException w:name="Light List Accent 5" w:uiPriority="61"/>
+    <w:lsdException w:name="Light Grid Accent 5" w:uiPriority="62"/>
+    <w:lsdException w:name="Medium Shading 1 Accent 5" w:uiPriority="63"/>
+    <w:lsdException w:name="Medium Shading 2 Accent 5" w:uiPriority="64"/>
+    <w:lsdException w:name="Medium List 1 Accent 5" w:uiPriority="65"/>
+    <w:lsdException w:name="Medium List 2 Accent 5" w:uiPriority="66"/>
+    <w:lsdException w:name="Medium Grid 1 Accent 5" w:uiPriority="67"/>
+    <w:lsdException w:name="Medium Grid 2 Accent 5" w:uiPriority="68"/>
+    <w:lsdException w:name="Medium Grid 3 Accent 5" w:uiPriority="69"/>
+    <w:lsdException w:name="Dark List Accent 5" w:uiPriority="70"/>
+    <w:lsdException w:name="Colorful Shading Accent 5" w:uiPriority="71"/>
+    <w:lsdException w:name="Colorful List Accent 5" w:uiPriority="72"/>
+    <w:lsdException w:name="Colorful Grid Accent 5" w:uiPriority="73"/>
+    <w:lsdException w:name="Light Shading Accent 6" w:uiPriority="60"/>
+    <w:lsdException w:name="Light List Accent 6" w:uiPriority="61"/>
+    <w:lsdException w:name="Light Grid Accent 6" w:uiPriority="62"/>
+    <w:lsdException w:name="Medium Shading 1 Accent 6" w:uiPriority="63"/>
+    <w:lsdException w:name="Medium Shading 2 Accent 6" w:uiPriority="64"/>
+    <w:lsdException w:name="Medium List 1 Accent 6" w:uiPriority="65"/>
+    <w:lsdException w:name="Medium List 2 Accent 6" w:uiPriority="66"/>
+    <w:lsdException w:name="Medium Grid 1 Accent 6" w:uiPriority="67"/>
+    <w:lsdException w:name="Medium Grid 2 Accent 6" w:uiPriority="68"/>
+    <w:lsdException w:name="Medium Grid 3 Accent 6" w:uiPriority="69"/>
+    <w:lsdException w:name="Dark List Accent 6" w:uiPriority="70"/>
+    <w:lsdException w:name="Colorful Shading Accent 6" w:uiPriority="71"/>
+    <w:lsdException w:name="Colorful List Accent 6" w:uiPriority="72"/>
+    <w:lsdException w:name="Colorful Grid Accent 6" w:uiPriority="73"/>
+    <w:lsdException w:name="Subtle Emphasis" w:uiPriority="19" w:qFormat="1"/>
+    <w:lsdException w:name="Intense Emphasis" w:uiPriority="21" w:qFormat="1"/>
+    <w:lsdException w:name="Subtle Reference" w:uiPriority="31" w:qFormat="1"/>
+    <w:lsdException w:name="Intense Reference" w:uiPriority="32" w:qFormat="1"/>
+    <w:lsdException w:name="Book Title" w:uiPriority="33" w:qFormat="1"/>
+    <w:lsdException w:name="Bibliography" w:semiHidden="1" w:uiPriority="37" w:unhideWhenUsed="1"/>
+    <w:lsdException w:name="TOC Heading" w:semiHidden="1" w:uiPriority="39" w:unhideWhenUsed="1" w:qFormat="1"/>
+    <w:lsdException w:name="Plain Table 1" w:uiPriority="41"/>
+    <w:lsdException w:name="Plain Table 2" w:uiPriority="42"/>
+    <w:lsdException w:name="Plain Table 3" w:uiPriority="43"/>
+    <w:lsdException w:name="Plain Table 4" w:uiPriority="44"/>
+    <w:lsdException w:name="Plain Table 5" w:uiPriority="45"/>
+    <w:lsdException w:name="Grid Table Light" w:uiPriority="40"/>
+    <w:lsdException w:name="Grid Table 1 Light" w:uiPriority="46"/>
+    <w:lsdException w:name="Grid Table 2" w:uiPriority="47"/>
+    <w:lsdException w:name="Grid Table 3" w:uiPriority="48"/>
+    <w:lsdException w:name="Grid Table 4" w:uiPriority="49"/>
+    <w:lsdException w:name="Grid Table 5 Dark" w:uiPriority="50"/>
+    <w:lsdException w:name="Grid Table 6 Colorful" w:uiPriority="51"/>
+    <w:lsdException w:name="Grid Table 7 Colorful" w:uiPriority="52"/>
+    <w:lsdException w:name="Grid Table 1 Light Accent 1" w:uiPriority="46"/>
+    <w:lsdException w:name="Grid Table 2 Accent 1" w:uiPriority="47"/>
+    <w:lsdException w:name="Grid Table 3 Accent 1" w:uiPriority="48"/>
+    <w:lsdException w:name="Grid Table 4 Accent 1" w:uiPriority="49"/>
+    <w:lsdException w:name="Grid Table 5 Dark Accent 1" w:uiPriority="50"/>
+    <w:lsdException w:name="Grid Table 6 Colorful Accent 1" w:uiPriority="51"/>
+    <w:lsdException w:name="Grid Table 7 Colorful Accent 1" w:uiPriority="52"/>
+    <w:lsdException w:name="Grid Table 1 Light Accent 2" w:uiPriority="46"/>
+    <w:lsdException w:name="Grid Table 2 Accent 2" w:uiPriority="47"/>
+    <w:lsdException w:name="Grid Table 3 Accent 2" w:uiPriority="48"/>
+    <w:lsdException w:name="Grid Table 4 Accent 2" w:uiPriority="49"/>
+    <w:lsdException w:name="Grid Table 5 Dark Accent 2" w:uiPriority="50"/>
+    <w:lsdException w:name="Grid Table 6 Colorful Accent 2" w:uiPriority="51"/>
+    <w:lsdException w:name="Grid Table 7 Colorful Accent 2" w:uiPriority="52"/>
+    <w:lsdException w:name="Grid Table 1 Light Accent 3" w:uiPriority="46"/>
+    <w:lsdException w:name="Grid Table 2 Accent 3" w:uiPriority="47"/>
+    <w:lsdException w:name="Grid Table 3 Accent 3" w:uiPriority="48"/>
+    <w:lsdException w:name="Grid Table 4 Accent 3" w:uiPriority="49"/>
+    <w:lsdException w:name="Grid Table 5 Dark Accent 3" w:uiPriority="50"/>
+    <w:lsdException w:name="Grid Table 6 Colorful Accent 3" w:uiPriority="51"/>
+    <w:lsdException w:name="Grid Table 7 Colorful Accent 3" w:uiPriority="52"/>
+    <w:lsdException w:name="Grid Table 1 Light Accent 4" w:uiPriority="46"/>
+    <w:lsdException w:name="Grid Table 2 Accent 4" w:uiPriority="47"/>
+    <w:lsdException w:name="Grid Table 3 Accent 4" w:uiPriority="48"/>
+    <w:lsdException w:name="Grid Table 4 Accent 4" w:uiPriority="49"/>
+    <w:lsdException w:name="Grid Table 5 Dark Accent 4" w:uiPriority="50"/>
+    <w:lsdException w:name="Grid Table 6 Colorful Accent 4" w:uiPriority="51"/>
+    <w:lsdException w:name="Grid Table 7 Colorful Accent 4" w:uiPriority="52"/>
+    <w:lsdException w:name="Grid Table 1 Light Accent 5" w:uiPriority="46"/>
+    <w:lsdException w:name="Grid Table 2 Accent 5" w:uiPriority="47"/>
+    <w:lsdException w:name="Grid Table 3 Accent 5" w:uiPriority="48"/>
+    <w:lsdException w:name="Grid Table 4 Accent 5" w:uiPriority="49"/>
+    <w:lsdException w:name="Grid Table 5 Dark Accent 5" w:uiPriority="50"/>
+    <w:lsdException w:name="Grid Table 6 Colorful Accent 5" w:uiPriority="51"/>
+    <w:lsdException w:name="Grid Table 7 Colorful Accent 5" w:uiPriority="52"/>
+    <w:lsdException w:name="Grid Table 1 Light Accent 6" w:uiPriority="46"/>
+    <w:lsdException w:name="Grid Table 2 Accent 6" w:uiPriority="47"/>
+    <w:lsdException w:name="Grid Table 3 Accent 6" w:uiPriority="48"/>
+    <w:lsdException w:name="Grid Table 4 Accent 6" w:uiPriority="49"/>
+    <w:lsdException w:name="Grid Table 5 Dark Accent 6" w:uiPriority="50"/>
+    <w:lsdException w:name="Grid Table 6 Colorful Accent 6" w:uiPriority="51"/>
+    <w:lsdException w:name="Grid Table 7 Colorful Accent 6" w:uiPriority="52"/>
+    <w:lsdException w:name="List Table 1 Light" w:uiPriority="46"/>
+    <w:lsdException w:name="List Table 2" w:uiPriority="47"/>
+    <w:lsdException w:name="List Table 3" w:uiPriority="48"/>
+    <w:lsdException w:name="List Table 4" w:uiPriority="49"/>
+    <w:lsdException w:name="List Table 5 Dark" w:uiPriority="50"/>
+    <w:lsdException w:name="List Table 6 Colorful" w:uiPriority="51"/>
+    <w:lsdException w:name="List Table 7 Colorful" w:uiPriority="52"/>
+    <w:lsdException w:name="List Table 1 Light Accent 1" w:uiPriority="46"/>
+    <w:lsdException w:name="List Table 2 Accent 1" w:uiPriority="47"/>
+    <w:lsdException w:name="List Table 3 Accent 1" w:uiPriority="48"/>
+    <w:lsdException w:name="List Table 4 Accent 1" w:uiPriority="49"/>
+    <w:lsdException w:name="List Table 5 Dark Accent 1" w:uiPriority="50"/>
+    <w:lsdException w:name="List Table 6 Colorful Accent 1" w:uiPriority="51"/>
+    <w:lsdException w:name="List Table 7 Colorful Accent 1" w:uiPriority="52"/>
+    <w:lsdException w:name="List Table 1 Light Accent 2" w:uiPriority="46"/>
+    <w:lsdException w:name="List Table 2 Accent 2" w:uiPriority="47"/>
+    <w:lsdException w:name="List Table 3 Accent 2" w:uiPriority="48"/>
+    <w:lsdException w:name="List Table 4 Accent 2" w:uiPriority="49"/>
+    <w:lsdException w:name="List Table 5 Dark Accent 2" w:uiPriority="50"/>
+    <w:lsdException w:name="List Table 6 Colorful Accent 2" w:uiPriority="51"/>
+    <w:lsdException w:name="List Table 7 Colorful Accent 2" w:uiPriority="52"/>
+    <w:lsdException w:name="List Table 1 Light Accent 3" w:uiPriority="46"/>
+    <w:lsdException w:name="List Table 2 Accent 3" w:uiPriority="47"/>
+    <w:lsdException w:name="List Table 3 Accent 3" w:uiPriority="48"/>
+    <w:lsdException w:name="List Table 4 Accent 3" w:uiPriority="49"/>
+    <w:lsdException w:name="List Table 5 Dark Accent 3" w:uiPriority="50"/>
+    <w:lsdException w:name="List Table 6 Colorful Accent 3" w:uiPriority="51"/>
+    <w:lsdException w:name="List Table 7 Colorful Accent 3" w:uiPriority="52"/>
+    <w:lsdException w:name="List Table 1 Light Accent 4" w:uiPriority="46"/>
+    <w:lsdException w:name="List Table 2 Accent 4" w:uiPriority="47"/>
+    <w:lsdException w:name="List Table 3 Accent 4" w:uiPriority="48"/>
+    <w:lsdException w:name="List Table 4 Accent 4" w:uiPriority="49"/>
+    <w:lsdException w:name="List Table 5 Dark Accent 4" w:uiPriority="50"/>
+    <w:lsdException w:name="List Table 6 Colorful Accent 4" w:uiPriority="51"/>
+    <w:lsdException w:name="List Table 7 Colorful Accent 4" w:uiPriority="52"/>
+    <w:lsdException w:name="List Table 1 Light Accent 5" w:uiPriority="46"/>
+    <w:lsdException w:name="List Table 2 Accent 5" w:uiPriority="47"/>
+    <w:lsdException w:name="List Table 3 Accent 5" w:uiPriority="48"/>
+    <w:lsdException w:name="List Table 4 Accent 5" w:uiPriority="49"/>
+    <w:lsdException w:name="List Table 5 Dark Accent 5" w:uiPriority="50"/>
+    <w:lsdException w:name="List Table 6 Colorful Accent 5" w:uiPriority="51"/>
+    <w:lsdException w:name="List Table 7 Colorful Accent 5" w:uiPriority="52"/>
+    <w:lsdException w:name="List Table 1 Light Accent 6" w:uiPriority="46"/>
+    <w:lsdException w:name="List Table 2 Accent 6" w:uiPriority="47"/>
+    <w:lsdException w:name="List Table 3 Accent 6" w:uiPriority="48"/>
+    <w:lsdException w:name="List Table 4 Accent 6" w:uiPriority="49"/>
+    <w:lsdException w:name="List Table 5 Dark Accent 6" w:uiPriority="50"/>
+    <w:lsdException w:name="List Table 6 Colorful Accent 6" w:uiPriority="51"/>
+    <w:lsdException w:name="List Table 7 Colorful Accent 6" w:uiPriority="52"/>
+    <w:lsdException w:name="Mention" w:semiHidden="1" w:unhideWhenUsed="1"/>
   </w:latentStyles>
-  <w:style w:type="paragraph" w:default="1" w:styleId="Standard">
+  <w:style w:type="paragraph" w:default="1" w:styleId="Normal">
     <w:name w:val="Normal"/>
     <w:qFormat/>
     <w:rsid w:val="005F1BBB"/>
@@ -3502,11 +3791,11 @@
       <w:sz w:val="22"/>
     </w:rPr>
   </w:style>
-  <w:style w:type="paragraph" w:styleId="berschrift1">
+  <w:style w:type="paragraph" w:styleId="Heading1">
     <w:name w:val="heading 1"/>
-    <w:basedOn w:val="Standard"/>
-    <w:next w:val="Standard"/>
-    <w:link w:val="berschrift1Zchn"/>
+    <w:basedOn w:val="Normal"/>
+    <w:next w:val="Normal"/>
+    <w:link w:val="Heading1Char"/>
     <w:uiPriority w:val="9"/>
     <w:qFormat/>
     <w:rsid w:val="00424C24"/>
@@ -3523,13 +3812,13 @@
       <w:szCs w:val="32"/>
     </w:rPr>
   </w:style>
-  <w:style w:type="character" w:default="1" w:styleId="Absatz-Standardschriftart">
+  <w:style w:type="character" w:default="1" w:styleId="DefaultParagraphFont">
     <w:name w:val="Default Paragraph Font"/>
     <w:uiPriority w:val="1"/>
     <w:semiHidden/>
     <w:unhideWhenUsed/>
   </w:style>
-  <w:style w:type="table" w:default="1" w:styleId="NormaleTabelle">
+  <w:style w:type="table" w:default="1" w:styleId="TableNormal">
     <w:name w:val="Normal Table"/>
     <w:uiPriority w:val="99"/>
     <w:semiHidden/>
@@ -3544,17 +3833,17 @@
       </w:tblCellMar>
     </w:tblPr>
   </w:style>
-  <w:style w:type="numbering" w:default="1" w:styleId="KeineListe">
+  <w:style w:type="numbering" w:default="1" w:styleId="NoList">
     <w:name w:val="No List"/>
     <w:uiPriority w:val="99"/>
     <w:semiHidden/>
     <w:unhideWhenUsed/>
   </w:style>
-  <w:style w:type="paragraph" w:styleId="Titel">
+  <w:style w:type="paragraph" w:styleId="Title">
     <w:name w:val="Title"/>
-    <w:basedOn w:val="Standard"/>
-    <w:next w:val="Standard"/>
-    <w:link w:val="TitelZchn"/>
+    <w:basedOn w:val="Normal"/>
+    <w:next w:val="Normal"/>
+    <w:link w:val="TitleChar"/>
     <w:uiPriority w:val="10"/>
     <w:qFormat/>
     <w:rsid w:val="00424C24"/>
@@ -3569,10 +3858,10 @@
       <w:szCs w:val="56"/>
     </w:rPr>
   </w:style>
-  <w:style w:type="character" w:customStyle="1" w:styleId="TitelZchn">
-    <w:name w:val="Titel Zchn"/>
-    <w:basedOn w:val="Absatz-Standardschriftart"/>
-    <w:link w:val="Titel"/>
+  <w:style w:type="character" w:customStyle="1" w:styleId="TitleChar">
+    <w:name w:val="Title Char"/>
+    <w:basedOn w:val="DefaultParagraphFont"/>
+    <w:link w:val="Title"/>
     <w:uiPriority w:val="10"/>
     <w:rsid w:val="00424C24"/>
     <w:rPr>
@@ -3583,10 +3872,10 @@
       <w:szCs w:val="56"/>
     </w:rPr>
   </w:style>
-  <w:style w:type="character" w:customStyle="1" w:styleId="berschrift1Zchn">
-    <w:name w:val="Überschrift 1 Zchn"/>
-    <w:basedOn w:val="Absatz-Standardschriftart"/>
-    <w:link w:val="berschrift1"/>
+  <w:style w:type="character" w:customStyle="1" w:styleId="Heading1Char">
+    <w:name w:val="Heading 1 Char"/>
+    <w:basedOn w:val="DefaultParagraphFont"/>
+    <w:link w:val="Heading1"/>
     <w:uiPriority w:val="9"/>
     <w:rsid w:val="00424C24"/>
     <w:rPr>
@@ -3596,10 +3885,10 @@
       <w:szCs w:val="32"/>
     </w:rPr>
   </w:style>
-  <w:style w:type="paragraph" w:styleId="HTMLVorformatiert">
+  <w:style w:type="paragraph" w:styleId="HTMLPreformatted">
     <w:name w:val="HTML Preformatted"/>
-    <w:basedOn w:val="Standard"/>
-    <w:link w:val="HTMLVorformatiertZchn"/>
+    <w:basedOn w:val="Normal"/>
+    <w:link w:val="HTMLPreformattedChar"/>
     <w:uiPriority w:val="99"/>
     <w:unhideWhenUsed/>
     <w:rsid w:val="00716CD9"/>
@@ -3630,10 +3919,10 @@
       <w:lang w:eastAsia="en-GB"/>
     </w:rPr>
   </w:style>
-  <w:style w:type="character" w:customStyle="1" w:styleId="HTMLVorformatiertZchn">
-    <w:name w:val="HTML Vorformatiert Zchn"/>
-    <w:basedOn w:val="Absatz-Standardschriftart"/>
-    <w:link w:val="HTMLVorformatiert"/>
+  <w:style w:type="character" w:customStyle="1" w:styleId="HTMLPreformattedChar">
+    <w:name w:val="HTML Preformatted Char"/>
+    <w:basedOn w:val="DefaultParagraphFont"/>
+    <w:link w:val="HTMLPreformatted"/>
     <w:uiPriority w:val="99"/>
     <w:rsid w:val="00716CD9"/>
     <w:rPr>
@@ -3643,24 +3932,24 @@
       <w:lang w:eastAsia="en-GB"/>
     </w:rPr>
   </w:style>
-  <w:style w:type="paragraph" w:styleId="Funotentext">
+  <w:style w:type="paragraph" w:styleId="FootnoteText">
     <w:name w:val="footnote text"/>
-    <w:basedOn w:val="Standard"/>
-    <w:link w:val="FunotentextZchn"/>
+    <w:basedOn w:val="Normal"/>
+    <w:link w:val="FootnoteTextChar"/>
     <w:uiPriority w:val="99"/>
     <w:unhideWhenUsed/>
     <w:rsid w:val="00551E47"/>
   </w:style>
-  <w:style w:type="character" w:customStyle="1" w:styleId="FunotentextZchn">
-    <w:name w:val="Fußnotentext Zchn"/>
-    <w:basedOn w:val="Absatz-Standardschriftart"/>
-    <w:link w:val="Funotentext"/>
+  <w:style w:type="character" w:customStyle="1" w:styleId="FootnoteTextChar">
+    <w:name w:val="Footnote Text Char"/>
+    <w:basedOn w:val="DefaultParagraphFont"/>
+    <w:link w:val="FootnoteText"/>
     <w:uiPriority w:val="99"/>
     <w:rsid w:val="00551E47"/>
   </w:style>
-  <w:style w:type="character" w:styleId="Funotenzeichen">
+  <w:style w:type="character" w:styleId="FootnoteReference">
     <w:name w:val="footnote reference"/>
-    <w:basedOn w:val="Absatz-Standardschriftart"/>
+    <w:basedOn w:val="DefaultParagraphFont"/>
     <w:uiPriority w:val="99"/>
     <w:unhideWhenUsed/>
     <w:rsid w:val="00551E47"/>
@@ -3670,7 +3959,7 @@
   </w:style>
   <w:style w:type="character" w:styleId="Hyperlink">
     <w:name w:val="Hyperlink"/>
-    <w:basedOn w:val="Absatz-Standardschriftart"/>
+    <w:basedOn w:val="DefaultParagraphFont"/>
     <w:uiPriority w:val="99"/>
     <w:unhideWhenUsed/>
     <w:rsid w:val="00551E47"/>
@@ -3679,12 +3968,13 @@
       <w:u w:val="single"/>
     </w:rPr>
   </w:style>
-  <w:style w:type="table" w:styleId="Tabellenraster">
+  <w:style w:type="table" w:styleId="TableGrid">
     <w:name w:val="Table Grid"/>
-    <w:basedOn w:val="NormaleTabelle"/>
+    <w:basedOn w:val="TableNormal"/>
     <w:uiPriority w:val="39"/>
     <w:rsid w:val="00380A35"/>
     <w:tblPr>
+      <w:tblInd w:w="0" w:type="dxa"/>
       <w:tblBorders>
         <w:top w:val="single" w:sz="4" w:space="0" w:color="auto"/>
         <w:left w:val="single" w:sz="4" w:space="0" w:color="auto"/>
@@ -3693,12 +3983,18 @@
         <w:insideH w:val="single" w:sz="4" w:space="0" w:color="auto"/>
         <w:insideV w:val="single" w:sz="4" w:space="0" w:color="auto"/>
       </w:tblBorders>
+      <w:tblCellMar>
+        <w:top w:w="0" w:type="dxa"/>
+        <w:left w:w="108" w:type="dxa"/>
+        <w:bottom w:w="0" w:type="dxa"/>
+        <w:right w:w="108" w:type="dxa"/>
+      </w:tblCellMar>
     </w:tblPr>
   </w:style>
-  <w:style w:type="paragraph" w:styleId="Fuzeile">
+  <w:style w:type="paragraph" w:styleId="Footer">
     <w:name w:val="footer"/>
-    <w:basedOn w:val="Standard"/>
-    <w:link w:val="FuzeileZchn"/>
+    <w:basedOn w:val="Normal"/>
+    <w:link w:val="FooterChar"/>
     <w:uiPriority w:val="99"/>
     <w:unhideWhenUsed/>
     <w:rsid w:val="009D4DB9"/>
@@ -3709,25 +4005,25 @@
       </w:tabs>
     </w:pPr>
   </w:style>
-  <w:style w:type="character" w:customStyle="1" w:styleId="FuzeileZchn">
-    <w:name w:val="Fußzeile Zchn"/>
-    <w:basedOn w:val="Absatz-Standardschriftart"/>
-    <w:link w:val="Fuzeile"/>
+  <w:style w:type="character" w:customStyle="1" w:styleId="FooterChar">
+    <w:name w:val="Footer Char"/>
+    <w:basedOn w:val="DefaultParagraphFont"/>
+    <w:link w:val="Footer"/>
     <w:uiPriority w:val="99"/>
     <w:rsid w:val="009D4DB9"/>
   </w:style>
-  <w:style w:type="character" w:styleId="Seitenzahl">
+  <w:style w:type="character" w:styleId="PageNumber">
     <w:name w:val="page number"/>
-    <w:basedOn w:val="Absatz-Standardschriftart"/>
+    <w:basedOn w:val="DefaultParagraphFont"/>
     <w:uiPriority w:val="99"/>
     <w:semiHidden/>
     <w:unhideWhenUsed/>
     <w:rsid w:val="009D4DB9"/>
   </w:style>
-  <w:style w:type="paragraph" w:styleId="Sprechblasentext">
+  <w:style w:type="paragraph" w:styleId="BalloonText">
     <w:name w:val="Balloon Text"/>
-    <w:basedOn w:val="Standard"/>
-    <w:link w:val="SprechblasentextZchn"/>
+    <w:basedOn w:val="Normal"/>
+    <w:link w:val="BalloonTextChar"/>
     <w:uiPriority w:val="99"/>
     <w:semiHidden/>
     <w:unhideWhenUsed/>
@@ -3738,10 +4034,10 @@
       <w:szCs w:val="16"/>
     </w:rPr>
   </w:style>
-  <w:style w:type="character" w:customStyle="1" w:styleId="SprechblasentextZchn">
-    <w:name w:val="Sprechblasentext Zchn"/>
-    <w:basedOn w:val="Absatz-Standardschriftart"/>
-    <w:link w:val="Sprechblasentext"/>
+  <w:style w:type="character" w:customStyle="1" w:styleId="BalloonTextChar">
+    <w:name w:val="Balloon Text Char"/>
+    <w:basedOn w:val="DefaultParagraphFont"/>
+    <w:link w:val="BalloonText"/>
     <w:uiPriority w:val="99"/>
     <w:semiHidden/>
     <w:rsid w:val="00C31704"/>
@@ -3751,10 +4047,10 @@
       <w:szCs w:val="16"/>
     </w:rPr>
   </w:style>
-  <w:style w:type="paragraph" w:styleId="Kopfzeile">
+  <w:style w:type="paragraph" w:styleId="Header">
     <w:name w:val="header"/>
-    <w:basedOn w:val="Standard"/>
-    <w:link w:val="KopfzeileZchn"/>
+    <w:basedOn w:val="Normal"/>
+    <w:link w:val="HeaderChar"/>
     <w:uiPriority w:val="99"/>
     <w:unhideWhenUsed/>
     <w:rsid w:val="0087070D"/>
@@ -3766,451 +4062,10 @@
       <w:spacing w:after="0"/>
     </w:pPr>
   </w:style>
-  <w:style w:type="character" w:customStyle="1" w:styleId="KopfzeileZchn">
-    <w:name w:val="Kopfzeile Zchn"/>
-    <w:basedOn w:val="Absatz-Standardschriftart"/>
-    <w:link w:val="Kopfzeile"/>
-    <w:uiPriority w:val="99"/>
-    <w:rsid w:val="0087070D"/>
-    <w:rPr>
-      <w:sz w:val="22"/>
-    </w:rPr>
-  </w:style>
-</w:styles>
-</file>
-
-<file path=word/stylesWithEffects.xml><?xml version="1.0" encoding="utf-8"?>
-<w:styles xmlns:wpc="http://schemas.microsoft.com/office/word/2010/wordprocessingCanvas" xmlns:mc="http://schemas.openxmlformats.org/markup-compatibility/2006" xmlns:o="urn:schemas-microsoft-com:office:office" xmlns:r="http://schemas.openxmlformats.org/officeDocument/2006/relationships" xmlns:m="http://schemas.openxmlformats.org/officeDocument/2006/math" xmlns:v="urn:schemas-microsoft-com:vml" xmlns:wp14="http://schemas.microsoft.com/office/word/2010/wordprocessingDrawing" xmlns:wp="http://schemas.openxmlformats.org/drawingml/2006/wordprocessingDrawing" xmlns:w10="urn:schemas-microsoft-com:office:word" xmlns:w="http://schemas.openxmlformats.org/wordprocessingml/2006/main" xmlns:w14="http://schemas.microsoft.com/office/word/2010/wordml" xmlns:wpg="http://schemas.microsoft.com/office/word/2010/wordprocessingGroup" xmlns:wpi="http://schemas.microsoft.com/office/word/2010/wordprocessingInk" xmlns:wne="http://schemas.microsoft.com/office/word/2006/wordml" xmlns:wps="http://schemas.microsoft.com/office/word/2010/wordprocessingShape" mc:Ignorable="w14 wp14">
-  <w:docDefaults>
-    <w:rPrDefault>
-      <w:rPr>
-        <w:rFonts w:asciiTheme="minorHAnsi" w:eastAsiaTheme="minorHAnsi" w:hAnsiTheme="minorHAnsi" w:cstheme="minorBidi"/>
-        <w:sz w:val="24"/>
-        <w:szCs w:val="24"/>
-        <w:lang w:val="en-GB" w:eastAsia="en-US" w:bidi="ar-SA"/>
-      </w:rPr>
-    </w:rPrDefault>
-    <w:pPrDefault/>
-  </w:docDefaults>
-  <w:latentStyles w:defLockedState="0" w:defUIPriority="99" w:defSemiHidden="1" w:defUnhideWhenUsed="1" w:defQFormat="0" w:count="267">
-    <w:lsdException w:name="Normal" w:semiHidden="0" w:uiPriority="0" w:unhideWhenUsed="0" w:qFormat="1"/>
-    <w:lsdException w:name="heading 1" w:semiHidden="0" w:uiPriority="9" w:unhideWhenUsed="0" w:qFormat="1"/>
-    <w:lsdException w:name="heading 2" w:uiPriority="9" w:qFormat="1"/>
-    <w:lsdException w:name="heading 3" w:uiPriority="9" w:qFormat="1"/>
-    <w:lsdException w:name="heading 4" w:uiPriority="9" w:qFormat="1"/>
-    <w:lsdException w:name="heading 5" w:uiPriority="9" w:qFormat="1"/>
-    <w:lsdException w:name="heading 6" w:uiPriority="9" w:qFormat="1"/>
-    <w:lsdException w:name="heading 7" w:uiPriority="9" w:qFormat="1"/>
-    <w:lsdException w:name="heading 8" w:uiPriority="9" w:qFormat="1"/>
-    <w:lsdException w:name="heading 9" w:uiPriority="9" w:qFormat="1"/>
-    <w:lsdException w:name="toc 1" w:uiPriority="39"/>
-    <w:lsdException w:name="toc 2" w:uiPriority="39"/>
-    <w:lsdException w:name="toc 3" w:uiPriority="39"/>
-    <w:lsdException w:name="toc 4" w:uiPriority="39"/>
-    <w:lsdException w:name="toc 5" w:uiPriority="39"/>
-    <w:lsdException w:name="toc 6" w:uiPriority="39"/>
-    <w:lsdException w:name="toc 7" w:uiPriority="39"/>
-    <w:lsdException w:name="toc 8" w:uiPriority="39"/>
-    <w:lsdException w:name="toc 9" w:uiPriority="39"/>
-    <w:lsdException w:name="caption" w:uiPriority="35" w:qFormat="1"/>
-    <w:lsdException w:name="Title" w:semiHidden="0" w:uiPriority="10" w:unhideWhenUsed="0" w:qFormat="1"/>
-    <w:lsdException w:name="Default Paragraph Font" w:uiPriority="1"/>
-    <w:lsdException w:name="Subtitle" w:semiHidden="0" w:uiPriority="11" w:unhideWhenUsed="0" w:qFormat="1"/>
-    <w:lsdException w:name="Strong" w:semiHidden="0" w:uiPriority="22" w:unhideWhenUsed="0" w:qFormat="1"/>
-    <w:lsdException w:name="Emphasis" w:semiHidden="0" w:uiPriority="20" w:unhideWhenUsed="0" w:qFormat="1"/>
-    <w:lsdException w:name="Table Grid" w:semiHidden="0" w:uiPriority="39" w:unhideWhenUsed="0"/>
-    <w:lsdException w:name="Placeholder Text" w:unhideWhenUsed="0"/>
-    <w:lsdException w:name="No Spacing" w:semiHidden="0" w:uiPriority="1" w:unhideWhenUsed="0" w:qFormat="1"/>
-    <w:lsdException w:name="Light Shading" w:semiHidden="0" w:uiPriority="60" w:unhideWhenUsed="0"/>
-    <w:lsdException w:name="Light List" w:semiHidden="0" w:uiPriority="61" w:unhideWhenUsed="0"/>
-    <w:lsdException w:name="Light Grid" w:semiHidden="0" w:uiPriority="62" w:unhideWhenUsed="0"/>
-    <w:lsdException w:name="Medium Shading 1" w:semiHidden="0" w:uiPriority="63" w:unhideWhenUsed="0"/>
-    <w:lsdException w:name="Medium Shading 2" w:semiHidden="0" w:uiPriority="64" w:unhideWhenUsed="0"/>
-    <w:lsdException w:name="Medium List 1" w:semiHidden="0" w:uiPriority="65" w:unhideWhenUsed="0"/>
-    <w:lsdException w:name="Medium List 2" w:semiHidden="0" w:uiPriority="66" w:unhideWhenUsed="0"/>
-    <w:lsdException w:name="Medium Grid 1" w:semiHidden="0" w:uiPriority="67" w:unhideWhenUsed="0"/>
-    <w:lsdException w:name="Medium Grid 2" w:semiHidden="0" w:uiPriority="68" w:unhideWhenUsed="0"/>
-    <w:lsdException w:name="Medium Grid 3" w:semiHidden="0" w:uiPriority="69" w:unhideWhenUsed="0"/>
-    <w:lsdException w:name="Dark List" w:semiHidden="0" w:uiPriority="70" w:unhideWhenUsed="0"/>
-    <w:lsdException w:name="Colorful Shading" w:semiHidden="0" w:uiPriority="71" w:unhideWhenUsed="0"/>
-    <w:lsdException w:name="Colorful List" w:semiHidden="0" w:uiPriority="72" w:unhideWhenUsed="0"/>
-    <w:lsdException w:name="Colorful Grid" w:semiHidden="0" w:uiPriority="73" w:unhideWhenUsed="0"/>
-    <w:lsdException w:name="Light Shading Accent 1" w:semiHidden="0" w:uiPriority="60" w:unhideWhenUsed="0"/>
-    <w:lsdException w:name="Light List Accent 1" w:semiHidden="0" w:uiPriority="61" w:unhideWhenUsed="0"/>
-    <w:lsdException w:name="Light Grid Accent 1" w:semiHidden="0" w:uiPriority="62" w:unhideWhenUsed="0"/>
-    <w:lsdException w:name="Medium Shading 1 Accent 1" w:semiHidden="0" w:uiPriority="63" w:unhideWhenUsed="0"/>
-    <w:lsdException w:name="Medium Shading 2 Accent 1" w:semiHidden="0" w:uiPriority="64" w:unhideWhenUsed="0"/>
-    <w:lsdException w:name="Medium List 1 Accent 1" w:semiHidden="0" w:uiPriority="65" w:unhideWhenUsed="0"/>
-    <w:lsdException w:name="Revision" w:unhideWhenUsed="0"/>
-    <w:lsdException w:name="List Paragraph" w:semiHidden="0" w:uiPriority="34" w:unhideWhenUsed="0" w:qFormat="1"/>
-    <w:lsdException w:name="Quote" w:semiHidden="0" w:uiPriority="29" w:unhideWhenUsed="0" w:qFormat="1"/>
-    <w:lsdException w:name="Intense Quote" w:semiHidden="0" w:uiPriority="30" w:unhideWhenUsed="0" w:qFormat="1"/>
-    <w:lsdException w:name="Medium List 2 Accent 1" w:semiHidden="0" w:uiPriority="66" w:unhideWhenUsed="0"/>
-    <w:lsdException w:name="Medium Grid 1 Accent 1" w:semiHidden="0" w:uiPriority="67" w:unhideWhenUsed="0"/>
-    <w:lsdException w:name="Medium Grid 2 Accent 1" w:semiHidden="0" w:uiPriority="68" w:unhideWhenUsed="0"/>
-    <w:lsdException w:name="Medium Grid 3 Accent 1" w:semiHidden="0" w:uiPriority="69" w:unhideWhenUsed="0"/>
-    <w:lsdException w:name="Dark List Accent 1" w:semiHidden="0" w:uiPriority="70" w:unhideWhenUsed="0"/>
-    <w:lsdException w:name="Colorful Shading Accent 1" w:semiHidden="0" w:uiPriority="71" w:unhideWhenUsed="0"/>
-    <w:lsdException w:name="Colorful List Accent 1" w:semiHidden="0" w:uiPriority="72" w:unhideWhenUsed="0"/>
-    <w:lsdException w:name="Colorful Grid Accent 1" w:semiHidden="0" w:uiPriority="73" w:unhideWhenUsed="0"/>
-    <w:lsdException w:name="Light Shading Accent 2" w:semiHidden="0" w:uiPriority="60" w:unhideWhenUsed="0"/>
-    <w:lsdException w:name="Light List Accent 2" w:semiHidden="0" w:uiPriority="61" w:unhideWhenUsed="0"/>
-    <w:lsdException w:name="Light Grid Accent 2" w:semiHidden="0" w:uiPriority="62" w:unhideWhenUsed="0"/>
-    <w:lsdException w:name="Medium Shading 1 Accent 2" w:semiHidden="0" w:uiPriority="63" w:unhideWhenUsed="0"/>
-    <w:lsdException w:name="Medium Shading 2 Accent 2" w:semiHidden="0" w:uiPriority="64" w:unhideWhenUsed="0"/>
-    <w:lsdException w:name="Medium List 1 Accent 2" w:semiHidden="0" w:uiPriority="65" w:unhideWhenUsed="0"/>
-    <w:lsdException w:name="Medium List 2 Accent 2" w:semiHidden="0" w:uiPriority="66" w:unhideWhenUsed="0"/>
-    <w:lsdException w:name="Medium Grid 1 Accent 2" w:semiHidden="0" w:uiPriority="67" w:unhideWhenUsed="0"/>
-    <w:lsdException w:name="Medium Grid 2 Accent 2" w:semiHidden="0" w:uiPriority="68" w:unhideWhenUsed="0"/>
-    <w:lsdException w:name="Medium Grid 3 Accent 2" w:semiHidden="0" w:uiPriority="69" w:unhideWhenUsed="0"/>
-    <w:lsdException w:name="Dark List Accent 2" w:semiHidden="0" w:uiPriority="70" w:unhideWhenUsed="0"/>
-    <w:lsdException w:name="Colorful Shading Accent 2" w:semiHidden="0" w:uiPriority="71" w:unhideWhenUsed="0"/>
-    <w:lsdException w:name="Colorful List Accent 2" w:semiHidden="0" w:uiPriority="72" w:unhideWhenUsed="0"/>
-    <w:lsdException w:name="Colorful Grid Accent 2" w:semiHidden="0" w:uiPriority="73" w:unhideWhenUsed="0"/>
-    <w:lsdException w:name="Light Shading Accent 3" w:semiHidden="0" w:uiPriority="60" w:unhideWhenUsed="0"/>
-    <w:lsdException w:name="Light List Accent 3" w:semiHidden="0" w:uiPriority="61" w:unhideWhenUsed="0"/>
-    <w:lsdException w:name="Light Grid Accent 3" w:semiHidden="0" w:uiPriority="62" w:unhideWhenUsed="0"/>
-    <w:lsdException w:name="Medium Shading 1 Accent 3" w:semiHidden="0" w:uiPriority="63" w:unhideWhenUsed="0"/>
-    <w:lsdException w:name="Medium Shading 2 Accent 3" w:semiHidden="0" w:uiPriority="64" w:unhideWhenUsed="0"/>
-    <w:lsdException w:name="Medium List 1 Accent 3" w:semiHidden="0" w:uiPriority="65" w:unhideWhenUsed="0"/>
-    <w:lsdException w:name="Medium List 2 Accent 3" w:semiHidden="0" w:uiPriority="66" w:unhideWhenUsed="0"/>
-    <w:lsdException w:name="Medium Grid 1 Accent 3" w:semiHidden="0" w:uiPriority="67" w:unhideWhenUsed="0"/>
-    <w:lsdException w:name="Medium Grid 2 Accent 3" w:semiHidden="0" w:uiPriority="68" w:unhideWhenUsed="0"/>
-    <w:lsdException w:name="Medium Grid 3 Accent 3" w:semiHidden="0" w:uiPriority="69" w:unhideWhenUsed="0"/>
-    <w:lsdException w:name="Dark List Accent 3" w:semiHidden="0" w:uiPriority="70" w:unhideWhenUsed="0"/>
-    <w:lsdException w:name="Colorful Shading Accent 3" w:semiHidden="0" w:uiPriority="71" w:unhideWhenUsed="0"/>
-    <w:lsdException w:name="Colorful List Accent 3" w:semiHidden="0" w:uiPriority="72" w:unhideWhenUsed="0"/>
-    <w:lsdException w:name="Colorful Grid Accent 3" w:semiHidden="0" w:uiPriority="73" w:unhideWhenUsed="0"/>
-    <w:lsdException w:name="Light Shading Accent 4" w:semiHidden="0" w:uiPriority="60" w:unhideWhenUsed="0"/>
-    <w:lsdException w:name="Light List Accent 4" w:semiHidden="0" w:uiPriority="61" w:unhideWhenUsed="0"/>
-    <w:lsdException w:name="Light Grid Accent 4" w:semiHidden="0" w:uiPriority="62" w:unhideWhenUsed="0"/>
-    <w:lsdException w:name="Medium Shading 1 Accent 4" w:semiHidden="0" w:uiPriority="63" w:unhideWhenUsed="0"/>
-    <w:lsdException w:name="Medium Shading 2 Accent 4" w:semiHidden="0" w:uiPriority="64" w:unhideWhenUsed="0"/>
-    <w:lsdException w:name="Medium List 1 Accent 4" w:semiHidden="0" w:uiPriority="65" w:unhideWhenUsed="0"/>
-    <w:lsdException w:name="Medium List 2 Accent 4" w:semiHidden="0" w:uiPriority="66" w:unhideWhenUsed="0"/>
-    <w:lsdException w:name="Medium Grid 1 Accent 4" w:semiHidden="0" w:uiPriority="67" w:unhideWhenUsed="0"/>
-    <w:lsdException w:name="Medium Grid 2 Accent 4" w:semiHidden="0" w:uiPriority="68" w:unhideWhenUsed="0"/>
-    <w:lsdException w:name="Medium Grid 3 Accent 4" w:semiHidden="0" w:uiPriority="69" w:unhideWhenUsed="0"/>
-    <w:lsdException w:name="Dark List Accent 4" w:semiHidden="0" w:uiPriority="70" w:unhideWhenUsed="0"/>
-    <w:lsdException w:name="Colorful Shading Accent 4" w:semiHidden="0" w:uiPriority="71" w:unhideWhenUsed="0"/>
-    <w:lsdException w:name="Colorful List Accent 4" w:semiHidden="0" w:uiPriority="72" w:unhideWhenUsed="0"/>
-    <w:lsdException w:name="Colorful Grid Accent 4" w:semiHidden="0" w:uiPriority="73" w:unhideWhenUsed="0"/>
-    <w:lsdException w:name="Light Shading Accent 5" w:semiHidden="0" w:uiPriority="60" w:unhideWhenUsed="0"/>
-    <w:lsdException w:name="Light List Accent 5" w:semiHidden="0" w:uiPriority="61" w:unhideWhenUsed="0"/>
-    <w:lsdException w:name="Light Grid Accent 5" w:semiHidden="0" w:uiPriority="62" w:unhideWhenUsed="0"/>
-    <w:lsdException w:name="Medium Shading 1 Accent 5" w:semiHidden="0" w:uiPriority="63" w:unhideWhenUsed="0"/>
-    <w:lsdException w:name="Medium Shading 2 Accent 5" w:semiHidden="0" w:uiPriority="64" w:unhideWhenUsed="0"/>
-    <w:lsdException w:name="Medium List 1 Accent 5" w:semiHidden="0" w:uiPriority="65" w:unhideWhenUsed="0"/>
-    <w:lsdException w:name="Medium List 2 Accent 5" w:semiHidden="0" w:uiPriority="66" w:unhideWhenUsed="0"/>
-    <w:lsdException w:name="Medium Grid 1 Accent 5" w:semiHidden="0" w:uiPriority="67" w:unhideWhenUsed="0"/>
-    <w:lsdException w:name="Medium Grid 2 Accent 5" w:semiHidden="0" w:uiPriority="68" w:unhideWhenUsed="0"/>
-    <w:lsdException w:name="Medium Grid 3 Accent 5" w:semiHidden="0" w:uiPriority="69" w:unhideWhenUsed="0"/>
-    <w:lsdException w:name="Dark List Accent 5" w:semiHidden="0" w:uiPriority="70" w:unhideWhenUsed="0"/>
-    <w:lsdException w:name="Colorful Shading Accent 5" w:semiHidden="0" w:uiPriority="71" w:unhideWhenUsed="0"/>
-    <w:lsdException w:name="Colorful List Accent 5" w:semiHidden="0" w:uiPriority="72" w:unhideWhenUsed="0"/>
-    <w:lsdException w:name="Colorful Grid Accent 5" w:semiHidden="0" w:uiPriority="73" w:unhideWhenUsed="0"/>
-    <w:lsdException w:name="Light Shading Accent 6" w:semiHidden="0" w:uiPriority="60" w:unhideWhenUsed="0"/>
-    <w:lsdException w:name="Light List Accent 6" w:semiHidden="0" w:uiPriority="61" w:unhideWhenUsed="0"/>
-    <w:lsdException w:name="Light Grid Accent 6" w:semiHidden="0" w:uiPriority="62" w:unhideWhenUsed="0"/>
-    <w:lsdException w:name="Medium Shading 1 Accent 6" w:semiHidden="0" w:uiPriority="63" w:unhideWhenUsed="0"/>
-    <w:lsdException w:name="Medium Shading 2 Accent 6" w:semiHidden="0" w:uiPriority="64" w:unhideWhenUsed="0"/>
-    <w:lsdException w:name="Medium List 1 Accent 6" w:semiHidden="0" w:uiPriority="65" w:unhideWhenUsed="0"/>
-    <w:lsdException w:name="Medium List 2 Accent 6" w:semiHidden="0" w:uiPriority="66" w:unhideWhenUsed="0"/>
-    <w:lsdException w:name="Medium Grid 1 Accent 6" w:semiHidden="0" w:uiPriority="67" w:unhideWhenUsed="0"/>
-    <w:lsdException w:name="Medium Grid 2 Accent 6" w:semiHidden="0" w:uiPriority="68" w:unhideWhenUsed="0"/>
-    <w:lsdException w:name="Medium Grid 3 Accent 6" w:semiHidden="0" w:uiPriority="69" w:unhideWhenUsed="0"/>
-    <w:lsdException w:name="Dark List Accent 6" w:semiHidden="0" w:uiPriority="70" w:unhideWhenUsed="0"/>
-    <w:lsdException w:name="Colorful Shading Accent 6" w:semiHidden="0" w:uiPriority="71" w:unhideWhenUsed="0"/>
-    <w:lsdException w:name="Colorful List Accent 6" w:semiHidden="0" w:uiPriority="72" w:unhideWhenUsed="0"/>
-    <w:lsdException w:name="Colorful Grid Accent 6" w:semiHidden="0" w:uiPriority="73" w:unhideWhenUsed="0"/>
-    <w:lsdException w:name="Subtle Emphasis" w:semiHidden="0" w:uiPriority="19" w:unhideWhenUsed="0" w:qFormat="1"/>
-    <w:lsdException w:name="Intense Emphasis" w:semiHidden="0" w:uiPriority="21" w:unhideWhenUsed="0" w:qFormat="1"/>
-    <w:lsdException w:name="Subtle Reference" w:semiHidden="0" w:uiPriority="31" w:unhideWhenUsed="0" w:qFormat="1"/>
-    <w:lsdException w:name="Intense Reference" w:semiHidden="0" w:uiPriority="32" w:unhideWhenUsed="0" w:qFormat="1"/>
-    <w:lsdException w:name="Book Title" w:semiHidden="0" w:uiPriority="33" w:unhideWhenUsed="0" w:qFormat="1"/>
-    <w:lsdException w:name="Bibliography" w:uiPriority="37"/>
-    <w:lsdException w:name="TOC Heading" w:uiPriority="39" w:qFormat="1"/>
-  </w:latentStyles>
-  <w:style w:type="paragraph" w:default="1" w:styleId="Standard">
-    <w:name w:val="Normal"/>
-    <w:qFormat/>
-    <w:rsid w:val="005F1BBB"/>
-    <w:pPr>
-      <w:spacing w:after="60"/>
-      <w:jc w:val="both"/>
-    </w:pPr>
-    <w:rPr>
-      <w:sz w:val="22"/>
-    </w:rPr>
-  </w:style>
-  <w:style w:type="paragraph" w:styleId="berschrift1">
-    <w:name w:val="heading 1"/>
-    <w:basedOn w:val="Standard"/>
-    <w:next w:val="Standard"/>
-    <w:link w:val="berschrift1Zchn"/>
-    <w:uiPriority w:val="9"/>
-    <w:qFormat/>
-    <w:rsid w:val="00424C24"/>
-    <w:pPr>
-      <w:keepNext/>
-      <w:keepLines/>
-      <w:spacing w:before="240"/>
-      <w:outlineLvl w:val="0"/>
-    </w:pPr>
-    <w:rPr>
-      <w:rFonts w:asciiTheme="majorHAnsi" w:eastAsiaTheme="majorEastAsia" w:hAnsiTheme="majorHAnsi" w:cstheme="majorBidi"/>
-      <w:color w:val="2E74B5" w:themeColor="accent1" w:themeShade="BF"/>
-      <w:sz w:val="32"/>
-      <w:szCs w:val="32"/>
-    </w:rPr>
-  </w:style>
-  <w:style w:type="character" w:default="1" w:styleId="Absatz-Standardschriftart">
-    <w:name w:val="Default Paragraph Font"/>
-    <w:uiPriority w:val="1"/>
-    <w:semiHidden/>
-    <w:unhideWhenUsed/>
-  </w:style>
-  <w:style w:type="table" w:default="1" w:styleId="NormaleTabelle">
-    <w:name w:val="Normal Table"/>
-    <w:uiPriority w:val="99"/>
-    <w:semiHidden/>
-    <w:unhideWhenUsed/>
-    <w:tblPr>
-      <w:tblInd w:w="0" w:type="dxa"/>
-      <w:tblCellMar>
-        <w:top w:w="0" w:type="dxa"/>
-        <w:left w:w="108" w:type="dxa"/>
-        <w:bottom w:w="0" w:type="dxa"/>
-        <w:right w:w="108" w:type="dxa"/>
-      </w:tblCellMar>
-    </w:tblPr>
-  </w:style>
-  <w:style w:type="numbering" w:default="1" w:styleId="KeineListe">
-    <w:name w:val="No List"/>
-    <w:uiPriority w:val="99"/>
-    <w:semiHidden/>
-    <w:unhideWhenUsed/>
-  </w:style>
-  <w:style w:type="paragraph" w:styleId="Titel">
-    <w:name w:val="Title"/>
-    <w:basedOn w:val="Standard"/>
-    <w:next w:val="Standard"/>
-    <w:link w:val="TitelZchn"/>
-    <w:uiPriority w:val="10"/>
-    <w:qFormat/>
-    <w:rsid w:val="00424C24"/>
-    <w:pPr>
-      <w:contextualSpacing/>
-    </w:pPr>
-    <w:rPr>
-      <w:rFonts w:asciiTheme="majorHAnsi" w:eastAsiaTheme="majorEastAsia" w:hAnsiTheme="majorHAnsi" w:cstheme="majorBidi"/>
-      <w:spacing w:val="-10"/>
-      <w:kern w:val="28"/>
-      <w:sz w:val="56"/>
-      <w:szCs w:val="56"/>
-    </w:rPr>
-  </w:style>
-  <w:style w:type="character" w:customStyle="1" w:styleId="TitelZchn">
-    <w:name w:val="Titel Zchn"/>
-    <w:basedOn w:val="Absatz-Standardschriftart"/>
-    <w:link w:val="Titel"/>
-    <w:uiPriority w:val="10"/>
-    <w:rsid w:val="00424C24"/>
-    <w:rPr>
-      <w:rFonts w:asciiTheme="majorHAnsi" w:eastAsiaTheme="majorEastAsia" w:hAnsiTheme="majorHAnsi" w:cstheme="majorBidi"/>
-      <w:spacing w:val="-10"/>
-      <w:kern w:val="28"/>
-      <w:sz w:val="56"/>
-      <w:szCs w:val="56"/>
-    </w:rPr>
-  </w:style>
-  <w:style w:type="character" w:customStyle="1" w:styleId="berschrift1Zchn">
-    <w:name w:val="Überschrift 1 Zchn"/>
-    <w:basedOn w:val="Absatz-Standardschriftart"/>
-    <w:link w:val="berschrift1"/>
-    <w:uiPriority w:val="9"/>
-    <w:rsid w:val="00424C24"/>
-    <w:rPr>
-      <w:rFonts w:asciiTheme="majorHAnsi" w:eastAsiaTheme="majorEastAsia" w:hAnsiTheme="majorHAnsi" w:cstheme="majorBidi"/>
-      <w:color w:val="2E74B5" w:themeColor="accent1" w:themeShade="BF"/>
-      <w:sz w:val="32"/>
-      <w:szCs w:val="32"/>
-    </w:rPr>
-  </w:style>
-  <w:style w:type="paragraph" w:styleId="HTMLVorformatiert">
-    <w:name w:val="HTML Preformatted"/>
-    <w:basedOn w:val="Standard"/>
-    <w:link w:val="HTMLVorformatiertZchn"/>
-    <w:uiPriority w:val="99"/>
-    <w:unhideWhenUsed/>
-    <w:rsid w:val="00716CD9"/>
-    <w:pPr>
-      <w:tabs>
-        <w:tab w:val="left" w:pos="916"/>
-        <w:tab w:val="left" w:pos="1832"/>
-        <w:tab w:val="left" w:pos="2748"/>
-        <w:tab w:val="left" w:pos="3664"/>
-        <w:tab w:val="left" w:pos="4580"/>
-        <w:tab w:val="left" w:pos="5496"/>
-        <w:tab w:val="left" w:pos="6412"/>
-        <w:tab w:val="left" w:pos="7328"/>
-        <w:tab w:val="left" w:pos="8244"/>
-        <w:tab w:val="left" w:pos="9160"/>
-        <w:tab w:val="left" w:pos="10076"/>
-        <w:tab w:val="left" w:pos="10992"/>
-        <w:tab w:val="left" w:pos="11908"/>
-        <w:tab w:val="left" w:pos="12824"/>
-        <w:tab w:val="left" w:pos="13740"/>
-        <w:tab w:val="left" w:pos="14656"/>
-      </w:tabs>
-    </w:pPr>
-    <w:rPr>
-      <w:rFonts w:ascii="Courier New" w:hAnsi="Courier New" w:cs="Courier New"/>
-      <w:sz w:val="20"/>
-      <w:szCs w:val="20"/>
-      <w:lang w:eastAsia="en-GB"/>
-    </w:rPr>
-  </w:style>
-  <w:style w:type="character" w:customStyle="1" w:styleId="HTMLVorformatiertZchn">
-    <w:name w:val="HTML Vorformatiert Zchn"/>
-    <w:basedOn w:val="Absatz-Standardschriftart"/>
-    <w:link w:val="HTMLVorformatiert"/>
-    <w:uiPriority w:val="99"/>
-    <w:rsid w:val="00716CD9"/>
-    <w:rPr>
-      <w:rFonts w:ascii="Courier New" w:hAnsi="Courier New" w:cs="Courier New"/>
-      <w:sz w:val="20"/>
-      <w:szCs w:val="20"/>
-      <w:lang w:eastAsia="en-GB"/>
-    </w:rPr>
-  </w:style>
-  <w:style w:type="paragraph" w:styleId="Funotentext">
-    <w:name w:val="footnote text"/>
-    <w:basedOn w:val="Standard"/>
-    <w:link w:val="FunotentextZchn"/>
-    <w:uiPriority w:val="99"/>
-    <w:unhideWhenUsed/>
-    <w:rsid w:val="00551E47"/>
-  </w:style>
-  <w:style w:type="character" w:customStyle="1" w:styleId="FunotentextZchn">
-    <w:name w:val="Fußnotentext Zchn"/>
-    <w:basedOn w:val="Absatz-Standardschriftart"/>
-    <w:link w:val="Funotentext"/>
-    <w:uiPriority w:val="99"/>
-    <w:rsid w:val="00551E47"/>
-  </w:style>
-  <w:style w:type="character" w:styleId="Funotenzeichen">
-    <w:name w:val="footnote reference"/>
-    <w:basedOn w:val="Absatz-Standardschriftart"/>
-    <w:uiPriority w:val="99"/>
-    <w:unhideWhenUsed/>
-    <w:rsid w:val="00551E47"/>
-    <w:rPr>
-      <w:vertAlign w:val="superscript"/>
-    </w:rPr>
-  </w:style>
-  <w:style w:type="character" w:styleId="Hyperlink">
-    <w:name w:val="Hyperlink"/>
-    <w:basedOn w:val="Absatz-Standardschriftart"/>
-    <w:uiPriority w:val="99"/>
-    <w:unhideWhenUsed/>
-    <w:rsid w:val="00551E47"/>
-    <w:rPr>
-      <w:color w:val="0563C1" w:themeColor="hyperlink"/>
-      <w:u w:val="single"/>
-    </w:rPr>
-  </w:style>
-  <w:style w:type="table" w:styleId="Tabellenraster">
-    <w:name w:val="Table Grid"/>
-    <w:basedOn w:val="NormaleTabelle"/>
-    <w:uiPriority w:val="39"/>
-    <w:rsid w:val="00380A35"/>
-    <w:tblPr>
-      <w:tblBorders>
-        <w:top w:val="single" w:sz="4" w:space="0" w:color="auto"/>
-        <w:left w:val="single" w:sz="4" w:space="0" w:color="auto"/>
-        <w:bottom w:val="single" w:sz="4" w:space="0" w:color="auto"/>
-        <w:right w:val="single" w:sz="4" w:space="0" w:color="auto"/>
-        <w:insideH w:val="single" w:sz="4" w:space="0" w:color="auto"/>
-        <w:insideV w:val="single" w:sz="4" w:space="0" w:color="auto"/>
-      </w:tblBorders>
-    </w:tblPr>
-  </w:style>
-  <w:style w:type="paragraph" w:styleId="Fuzeile">
-    <w:name w:val="footer"/>
-    <w:basedOn w:val="Standard"/>
-    <w:link w:val="FuzeileZchn"/>
-    <w:uiPriority w:val="99"/>
-    <w:unhideWhenUsed/>
-    <w:rsid w:val="009D4DB9"/>
-    <w:pPr>
-      <w:tabs>
-        <w:tab w:val="center" w:pos="4680"/>
-        <w:tab w:val="right" w:pos="9360"/>
-      </w:tabs>
-    </w:pPr>
-  </w:style>
-  <w:style w:type="character" w:customStyle="1" w:styleId="FuzeileZchn">
-    <w:name w:val="Fußzeile Zchn"/>
-    <w:basedOn w:val="Absatz-Standardschriftart"/>
-    <w:link w:val="Fuzeile"/>
-    <w:uiPriority w:val="99"/>
-    <w:rsid w:val="009D4DB9"/>
-  </w:style>
-  <w:style w:type="character" w:styleId="Seitenzahl">
-    <w:name w:val="page number"/>
-    <w:basedOn w:val="Absatz-Standardschriftart"/>
-    <w:uiPriority w:val="99"/>
-    <w:semiHidden/>
-    <w:unhideWhenUsed/>
-    <w:rsid w:val="009D4DB9"/>
-  </w:style>
-  <w:style w:type="paragraph" w:styleId="Sprechblasentext">
-    <w:name w:val="Balloon Text"/>
-    <w:basedOn w:val="Standard"/>
-    <w:link w:val="SprechblasentextZchn"/>
-    <w:uiPriority w:val="99"/>
-    <w:semiHidden/>
-    <w:unhideWhenUsed/>
-    <w:rsid w:val="00C31704"/>
-    <w:rPr>
-      <w:rFonts w:ascii="Tahoma" w:hAnsi="Tahoma" w:cs="Tahoma"/>
-      <w:sz w:val="16"/>
-      <w:szCs w:val="16"/>
-    </w:rPr>
-  </w:style>
-  <w:style w:type="character" w:customStyle="1" w:styleId="SprechblasentextZchn">
-    <w:name w:val="Sprechblasentext Zchn"/>
-    <w:basedOn w:val="Absatz-Standardschriftart"/>
-    <w:link w:val="Sprechblasentext"/>
-    <w:uiPriority w:val="99"/>
-    <w:semiHidden/>
-    <w:rsid w:val="00C31704"/>
-    <w:rPr>
-      <w:rFonts w:ascii="Tahoma" w:hAnsi="Tahoma" w:cs="Tahoma"/>
-      <w:sz w:val="16"/>
-      <w:szCs w:val="16"/>
-    </w:rPr>
-  </w:style>
-  <w:style w:type="paragraph" w:styleId="Kopfzeile">
-    <w:name w:val="header"/>
-    <w:basedOn w:val="Standard"/>
-    <w:link w:val="KopfzeileZchn"/>
-    <w:uiPriority w:val="99"/>
-    <w:unhideWhenUsed/>
-    <w:rsid w:val="0087070D"/>
-    <w:pPr>
-      <w:tabs>
-        <w:tab w:val="center" w:pos="4536"/>
-        <w:tab w:val="right" w:pos="9072"/>
-      </w:tabs>
-      <w:spacing w:after="0"/>
-    </w:pPr>
-  </w:style>
-  <w:style w:type="character" w:customStyle="1" w:styleId="KopfzeileZchn">
-    <w:name w:val="Kopfzeile Zchn"/>
-    <w:basedOn w:val="Absatz-Standardschriftart"/>
-    <w:link w:val="Kopfzeile"/>
+  <w:style w:type="character" w:customStyle="1" w:styleId="HeaderChar">
+    <w:name w:val="Header Char"/>
+    <w:basedOn w:val="DefaultParagraphFont"/>
+    <w:link w:val="Header"/>
     <w:uiPriority w:val="99"/>
     <w:rsid w:val="0087070D"/>
     <w:rPr>
@@ -4475,7 +4330,7 @@
   <a:extraClrSchemeLst/>
   <a:extLst>
     <a:ext uri="{05A4C25C-085E-4340-85A3-A5531E510DB2}">
-      <thm15:themeFamily xmlns:thm15="http://schemas.microsoft.com/office/thememl/2012/main" xmlns="" name="Office Theme" id="{62F939B6-93AF-4DB8-9C6B-D6C7DFDC589F}" vid="{4A3C46E8-61CC-4603-A589-7422A47A8E4A}"/>
+      <thm15:themeFamily xmlns:thm15="http://schemas.microsoft.com/office/thememl/2012/main" name="Office Theme" id="{62F939B6-93AF-4DB8-9C6B-D6C7DFDC589F}" vid="{4A3C46E8-61CC-4603-A589-7422A47A8E4A}"/>
     </a:ext>
   </a:extLst>
 </a:theme>

</xml_diff>